<commit_message>
Screen mockups + info
</commit_message>
<xml_diff>
--- a/Documenten/Mobiele App Doc.docx
+++ b/Documenten/Mobiele App Doc.docx
@@ -6,7 +6,7 @@
       <w:sdtPr>
         <w:rPr>
           <w:kern w:val="28"/>
-          <w:lang w:val="nl-NL"/>
+          <w:lang w:val="nl-NL" w:eastAsia="nl-NL"/>
         </w:rPr>
         <w:id w:val="-240795504"/>
         <w:docPartObj>
@@ -17,7 +17,6 @@
       <w:sdtEndPr>
         <w:rPr>
           <w:kern w:val="0"/>
-          <w:lang w:eastAsia="nl-NL"/>
         </w:rPr>
       </w:sdtEndPr>
       <w:sdtContent>
@@ -102,6 +101,7 @@
                                     <w:dataBinding w:prefixMappings="xmlns:ns0='http://schemas.openxmlformats.org/package/2006/metadata/core-properties' xmlns:ns1='http://purl.org/dc/elements/1.1/'" w:xpath="/ns0:coreProperties[1]/ns1:subject[1]" w:storeItemID="{6C3C8BC8-F283-45AE-878A-BAB7291924A1}"/>
                                     <w:text/>
                                   </w:sdtPr>
+                                  <w:sdtEndPr/>
                                   <w:sdtContent>
                                     <w:r>
                                       <w:t>[Ucll beacons]</w:t>
@@ -146,6 +146,7 @@
                               <w:dataBinding w:prefixMappings="xmlns:ns0='http://schemas.openxmlformats.org/package/2006/metadata/core-properties' xmlns:ns1='http://purl.org/dc/elements/1.1/'" w:xpath="/ns0:coreProperties[1]/ns1:subject[1]" w:storeItemID="{6C3C8BC8-F283-45AE-878A-BAB7291924A1}"/>
                               <w:text/>
                             </w:sdtPr>
+                            <w:sdtEndPr/>
                             <w:sdtContent>
                               <w:r>
                                 <w:t>[Ucll beacons]</w:t>
@@ -241,6 +242,7 @@
                                     <w:dataBinding w:prefixMappings="xmlns:ns0='http://schemas.openxmlformats.org/package/2006/metadata/core-properties' xmlns:ns1='http://purl.org/dc/elements/1.1/'" w:xpath="/ns0:coreProperties[1]/ns1:title[1]" w:storeItemID="{6C3C8BC8-F283-45AE-878A-BAB7291924A1}"/>
                                     <w:text/>
                                   </w:sdtPr>
+                                  <w:sdtEndPr/>
                                   <w:sdtContent>
                                     <w:r>
                                       <w:rPr>
@@ -290,6 +292,7 @@
                               <w:dataBinding w:prefixMappings="xmlns:ns0='http://schemas.openxmlformats.org/package/2006/metadata/core-properties' xmlns:ns1='http://purl.org/dc/elements/1.1/'" w:xpath="/ns0:coreProperties[1]/ns1:title[1]" w:storeItemID="{6C3C8BC8-F283-45AE-878A-BAB7291924A1}"/>
                               <w:text/>
                             </w:sdtPr>
+                            <w:sdtEndPr/>
                             <w:sdtContent>
                               <w:r>
                                 <w:rPr>
@@ -854,6 +857,7 @@
         <w:dataBinding w:prefixMappings="xmlns:ns0='http://schemas.openxmlformats.org/package/2006/metadata/core-properties' xmlns:ns1='http://purl.org/dc/elements/1.1/'" w:xpath="/ns0:coreProperties[1]/ns1:title[1]" w:storeItemID="{6C3C8BC8-F283-45AE-878A-BAB7291924A1}"/>
         <w:text/>
       </w:sdtPr>
+      <w:sdtEndPr/>
       <w:sdtContent>
         <w:p>
           <w:pPr>
@@ -892,6 +896,7 @@
           <w:dataBinding w:prefixMappings="xmlns:ns0='http://schemas.openxmlformats.org/package/2006/metadata/core-properties' xmlns:ns1='http://purl.org/dc/elements/1.1/'" w:xpath="/ns0:coreProperties[1]/ns1:subject[1]" w:storeItemID="{6C3C8BC8-F283-45AE-878A-BAB7291924A1}"/>
           <w:text/>
         </w:sdtPr>
+        <w:sdtEndPr/>
         <w:sdtContent>
           <w:r>
             <w:rPr>
@@ -987,7 +992,7 @@
             </w:rPr>
             <w:fldChar w:fldCharType="separate"/>
           </w:r>
-          <w:hyperlink w:anchor="_Toc483515808" w:history="1">
+          <w:hyperlink w:anchor="_Toc483661995" w:history="1">
             <w:r>
               <w:rPr>
                 <w:rStyle w:val="Hyperlink"/>
@@ -1030,7 +1035,7 @@
                 <w:noProof/>
                 <w:webHidden/>
               </w:rPr>
-              <w:instrText xml:space="preserve"> PAGEREF _Toc483515808 \h </w:instrText>
+              <w:instrText xml:space="preserve"> PAGEREF _Toc483661995 \h </w:instrText>
             </w:r>
             <w:r>
               <w:rPr>
@@ -1073,7 +1078,7 @@
               <w:lang w:val="nl-NL" w:eastAsia="nl-NL"/>
             </w:rPr>
           </w:pPr>
-          <w:hyperlink w:anchor="_Toc483515809" w:history="1">
+          <w:hyperlink w:anchor="_Toc483661996" w:history="1">
             <w:r>
               <w:rPr>
                 <w:rStyle w:val="Hyperlink"/>
@@ -1116,7 +1121,7 @@
                 <w:noProof/>
                 <w:webHidden/>
               </w:rPr>
-              <w:instrText xml:space="preserve"> PAGEREF _Toc483515809 \h </w:instrText>
+              <w:instrText xml:space="preserve"> PAGEREF _Toc483661996 \h </w:instrText>
             </w:r>
             <w:r>
               <w:rPr>
@@ -1159,7 +1164,7 @@
               <w:lang w:val="nl-NL" w:eastAsia="nl-NL"/>
             </w:rPr>
           </w:pPr>
-          <w:hyperlink w:anchor="_Toc483515810" w:history="1">
+          <w:hyperlink w:anchor="_Toc483661997" w:history="1">
             <w:r>
               <w:rPr>
                 <w:rStyle w:val="Hyperlink"/>
@@ -1200,7 +1205,7 @@
                 <w:noProof/>
                 <w:webHidden/>
               </w:rPr>
-              <w:instrText xml:space="preserve"> PAGEREF _Toc483515810 \h </w:instrText>
+              <w:instrText xml:space="preserve"> PAGEREF _Toc483661997 \h </w:instrText>
             </w:r>
             <w:r>
               <w:rPr>
@@ -1243,7 +1248,7 @@
               <w:lang w:val="nl-NL" w:eastAsia="nl-NL"/>
             </w:rPr>
           </w:pPr>
-          <w:hyperlink w:anchor="_Toc483515811" w:history="1">
+          <w:hyperlink w:anchor="_Toc483661998" w:history="1">
             <w:r>
               <w:rPr>
                 <w:rStyle w:val="Hyperlink"/>
@@ -1284,7 +1289,7 @@
                 <w:noProof/>
                 <w:webHidden/>
               </w:rPr>
-              <w:instrText xml:space="preserve"> PAGEREF _Toc483515811 \h </w:instrText>
+              <w:instrText xml:space="preserve"> PAGEREF _Toc483661998 \h </w:instrText>
             </w:r>
             <w:r>
               <w:rPr>
@@ -1327,7 +1332,7 @@
               <w:lang w:val="nl-NL" w:eastAsia="nl-NL"/>
             </w:rPr>
           </w:pPr>
-          <w:hyperlink w:anchor="_Toc483515812" w:history="1">
+          <w:hyperlink w:anchor="_Toc483661999" w:history="1">
             <w:r>
               <w:rPr>
                 <w:rStyle w:val="Hyperlink"/>
@@ -1368,7 +1373,7 @@
                 <w:noProof/>
                 <w:webHidden/>
               </w:rPr>
-              <w:instrText xml:space="preserve"> PAGEREF _Toc483515812 \h </w:instrText>
+              <w:instrText xml:space="preserve"> PAGEREF _Toc483661999 \h </w:instrText>
             </w:r>
             <w:r>
               <w:rPr>
@@ -1389,6 +1394,762 @@
                 <w:webHidden/>
               </w:rPr>
               <w:t>8</w:t>
+            </w:r>
+            <w:r>
+              <w:rPr>
+                <w:noProof/>
+                <w:webHidden/>
+              </w:rPr>
+              <w:fldChar w:fldCharType="end"/>
+            </w:r>
+          </w:hyperlink>
+        </w:p>
+        <w:p>
+          <w:pPr>
+            <w:pStyle w:val="Inhopg2"/>
+            <w:tabs>
+              <w:tab w:val="left" w:pos="880"/>
+              <w:tab w:val="right" w:leader="dot" w:pos="10070"/>
+            </w:tabs>
+            <w:rPr>
+              <w:noProof/>
+              <w:lang w:val="nl-NL" w:eastAsia="nl-NL"/>
+            </w:rPr>
+          </w:pPr>
+          <w:hyperlink w:anchor="_Toc483662000" w:history="1">
+            <w:r>
+              <w:rPr>
+                <w:rStyle w:val="Hyperlink"/>
+                <w:noProof/>
+              </w:rPr>
+              <w:t>4.1</w:t>
+            </w:r>
+            <w:r>
+              <w:rPr>
+                <w:noProof/>
+                <w:lang w:val="nl-NL" w:eastAsia="nl-NL"/>
+              </w:rPr>
+              <w:tab/>
+            </w:r>
+            <w:r>
+              <w:rPr>
+                <w:rStyle w:val="Hyperlink"/>
+                <w:noProof/>
+              </w:rPr>
+              <w:t>Splash screen</w:t>
+            </w:r>
+            <w:r>
+              <w:rPr>
+                <w:noProof/>
+                <w:webHidden/>
+              </w:rPr>
+              <w:tab/>
+            </w:r>
+            <w:r>
+              <w:rPr>
+                <w:noProof/>
+                <w:webHidden/>
+              </w:rPr>
+              <w:fldChar w:fldCharType="begin"/>
+            </w:r>
+            <w:r>
+              <w:rPr>
+                <w:noProof/>
+                <w:webHidden/>
+              </w:rPr>
+              <w:instrText xml:space="preserve"> PAGEREF _Toc483662000 \h </w:instrText>
+            </w:r>
+            <w:r>
+              <w:rPr>
+                <w:noProof/>
+                <w:webHidden/>
+              </w:rPr>
+            </w:r>
+            <w:r>
+              <w:rPr>
+                <w:noProof/>
+                <w:webHidden/>
+              </w:rPr>
+              <w:fldChar w:fldCharType="separate"/>
+            </w:r>
+            <w:r>
+              <w:rPr>
+                <w:noProof/>
+                <w:webHidden/>
+              </w:rPr>
+              <w:t>8</w:t>
+            </w:r>
+            <w:r>
+              <w:rPr>
+                <w:noProof/>
+                <w:webHidden/>
+              </w:rPr>
+              <w:fldChar w:fldCharType="end"/>
+            </w:r>
+          </w:hyperlink>
+        </w:p>
+        <w:p>
+          <w:pPr>
+            <w:pStyle w:val="Inhopg2"/>
+            <w:tabs>
+              <w:tab w:val="left" w:pos="880"/>
+              <w:tab w:val="right" w:leader="dot" w:pos="10070"/>
+            </w:tabs>
+            <w:rPr>
+              <w:noProof/>
+              <w:lang w:val="nl-NL" w:eastAsia="nl-NL"/>
+            </w:rPr>
+          </w:pPr>
+          <w:hyperlink w:anchor="_Toc483662001" w:history="1">
+            <w:r>
+              <w:rPr>
+                <w:rStyle w:val="Hyperlink"/>
+                <w:noProof/>
+              </w:rPr>
+              <w:t>4.2</w:t>
+            </w:r>
+            <w:r>
+              <w:rPr>
+                <w:noProof/>
+                <w:lang w:val="nl-NL" w:eastAsia="nl-NL"/>
+              </w:rPr>
+              <w:tab/>
+            </w:r>
+            <w:r>
+              <w:rPr>
+                <w:rStyle w:val="Hyperlink"/>
+                <w:noProof/>
+              </w:rPr>
+              <w:t>Front screen</w:t>
+            </w:r>
+            <w:r>
+              <w:rPr>
+                <w:noProof/>
+                <w:webHidden/>
+              </w:rPr>
+              <w:tab/>
+            </w:r>
+            <w:r>
+              <w:rPr>
+                <w:noProof/>
+                <w:webHidden/>
+              </w:rPr>
+              <w:fldChar w:fldCharType="begin"/>
+            </w:r>
+            <w:r>
+              <w:rPr>
+                <w:noProof/>
+                <w:webHidden/>
+              </w:rPr>
+              <w:instrText xml:space="preserve"> PAGEREF _Toc483662001 \h </w:instrText>
+            </w:r>
+            <w:r>
+              <w:rPr>
+                <w:noProof/>
+                <w:webHidden/>
+              </w:rPr>
+            </w:r>
+            <w:r>
+              <w:rPr>
+                <w:noProof/>
+                <w:webHidden/>
+              </w:rPr>
+              <w:fldChar w:fldCharType="separate"/>
+            </w:r>
+            <w:r>
+              <w:rPr>
+                <w:noProof/>
+                <w:webHidden/>
+              </w:rPr>
+              <w:t>8</w:t>
+            </w:r>
+            <w:r>
+              <w:rPr>
+                <w:noProof/>
+                <w:webHidden/>
+              </w:rPr>
+              <w:fldChar w:fldCharType="end"/>
+            </w:r>
+          </w:hyperlink>
+        </w:p>
+        <w:p>
+          <w:pPr>
+            <w:pStyle w:val="Inhopg2"/>
+            <w:tabs>
+              <w:tab w:val="left" w:pos="880"/>
+              <w:tab w:val="right" w:leader="dot" w:pos="10070"/>
+            </w:tabs>
+            <w:rPr>
+              <w:noProof/>
+              <w:lang w:val="nl-NL" w:eastAsia="nl-NL"/>
+            </w:rPr>
+          </w:pPr>
+          <w:hyperlink w:anchor="_Toc483662002" w:history="1">
+            <w:r>
+              <w:rPr>
+                <w:rStyle w:val="Hyperlink"/>
+                <w:noProof/>
+              </w:rPr>
+              <w:t>4.3</w:t>
+            </w:r>
+            <w:r>
+              <w:rPr>
+                <w:noProof/>
+                <w:lang w:val="nl-NL" w:eastAsia="nl-NL"/>
+              </w:rPr>
+              <w:tab/>
+            </w:r>
+            <w:r>
+              <w:rPr>
+                <w:rStyle w:val="Hyperlink"/>
+                <w:noProof/>
+              </w:rPr>
+              <w:t>Route screen</w:t>
+            </w:r>
+            <w:r>
+              <w:rPr>
+                <w:noProof/>
+                <w:webHidden/>
+              </w:rPr>
+              <w:tab/>
+            </w:r>
+            <w:r>
+              <w:rPr>
+                <w:noProof/>
+                <w:webHidden/>
+              </w:rPr>
+              <w:fldChar w:fldCharType="begin"/>
+            </w:r>
+            <w:r>
+              <w:rPr>
+                <w:noProof/>
+                <w:webHidden/>
+              </w:rPr>
+              <w:instrText xml:space="preserve"> PAGEREF _Toc483662002 \h </w:instrText>
+            </w:r>
+            <w:r>
+              <w:rPr>
+                <w:noProof/>
+                <w:webHidden/>
+              </w:rPr>
+            </w:r>
+            <w:r>
+              <w:rPr>
+                <w:noProof/>
+                <w:webHidden/>
+              </w:rPr>
+              <w:fldChar w:fldCharType="separate"/>
+            </w:r>
+            <w:r>
+              <w:rPr>
+                <w:noProof/>
+                <w:webHidden/>
+              </w:rPr>
+              <w:t>9</w:t>
+            </w:r>
+            <w:r>
+              <w:rPr>
+                <w:noProof/>
+                <w:webHidden/>
+              </w:rPr>
+              <w:fldChar w:fldCharType="end"/>
+            </w:r>
+          </w:hyperlink>
+        </w:p>
+        <w:p>
+          <w:pPr>
+            <w:pStyle w:val="Inhopg2"/>
+            <w:tabs>
+              <w:tab w:val="left" w:pos="880"/>
+              <w:tab w:val="right" w:leader="dot" w:pos="10070"/>
+            </w:tabs>
+            <w:rPr>
+              <w:noProof/>
+              <w:lang w:val="nl-NL" w:eastAsia="nl-NL"/>
+            </w:rPr>
+          </w:pPr>
+          <w:hyperlink w:anchor="_Toc483662003" w:history="1">
+            <w:r>
+              <w:rPr>
+                <w:rStyle w:val="Hyperlink"/>
+                <w:noProof/>
+              </w:rPr>
+              <w:t>4.4</w:t>
+            </w:r>
+            <w:r>
+              <w:rPr>
+                <w:noProof/>
+                <w:lang w:val="nl-NL" w:eastAsia="nl-NL"/>
+              </w:rPr>
+              <w:tab/>
+            </w:r>
+            <w:r>
+              <w:rPr>
+                <w:rStyle w:val="Hyperlink"/>
+                <w:noProof/>
+              </w:rPr>
+              <w:t>Content screens</w:t>
+            </w:r>
+            <w:r>
+              <w:rPr>
+                <w:noProof/>
+                <w:webHidden/>
+              </w:rPr>
+              <w:tab/>
+            </w:r>
+            <w:r>
+              <w:rPr>
+                <w:noProof/>
+                <w:webHidden/>
+              </w:rPr>
+              <w:fldChar w:fldCharType="begin"/>
+            </w:r>
+            <w:r>
+              <w:rPr>
+                <w:noProof/>
+                <w:webHidden/>
+              </w:rPr>
+              <w:instrText xml:space="preserve"> PAGEREF _Toc483662003 \h </w:instrText>
+            </w:r>
+            <w:r>
+              <w:rPr>
+                <w:noProof/>
+                <w:webHidden/>
+              </w:rPr>
+            </w:r>
+            <w:r>
+              <w:rPr>
+                <w:noProof/>
+                <w:webHidden/>
+              </w:rPr>
+              <w:fldChar w:fldCharType="separate"/>
+            </w:r>
+            <w:r>
+              <w:rPr>
+                <w:noProof/>
+                <w:webHidden/>
+              </w:rPr>
+              <w:t>10</w:t>
+            </w:r>
+            <w:r>
+              <w:rPr>
+                <w:noProof/>
+                <w:webHidden/>
+              </w:rPr>
+              <w:fldChar w:fldCharType="end"/>
+            </w:r>
+          </w:hyperlink>
+        </w:p>
+        <w:p>
+          <w:pPr>
+            <w:pStyle w:val="Inhopg3"/>
+            <w:tabs>
+              <w:tab w:val="left" w:pos="1320"/>
+              <w:tab w:val="right" w:leader="dot" w:pos="10070"/>
+            </w:tabs>
+            <w:rPr>
+              <w:noProof/>
+              <w:lang w:val="nl-NL" w:eastAsia="nl-NL"/>
+            </w:rPr>
+          </w:pPr>
+          <w:hyperlink w:anchor="_Toc483662004" w:history="1">
+            <w:r>
+              <w:rPr>
+                <w:rStyle w:val="Hyperlink"/>
+                <w:noProof/>
+              </w:rPr>
+              <w:t>4.4.1</w:t>
+            </w:r>
+            <w:r>
+              <w:rPr>
+                <w:noProof/>
+                <w:lang w:val="nl-NL" w:eastAsia="nl-NL"/>
+              </w:rPr>
+              <w:tab/>
+            </w:r>
+            <w:r>
+              <w:rPr>
+                <w:rStyle w:val="Hyperlink"/>
+                <w:noProof/>
+              </w:rPr>
+              <w:t>Html</w:t>
+            </w:r>
+            <w:r>
+              <w:rPr>
+                <w:noProof/>
+                <w:webHidden/>
+              </w:rPr>
+              <w:tab/>
+            </w:r>
+            <w:r>
+              <w:rPr>
+                <w:noProof/>
+                <w:webHidden/>
+              </w:rPr>
+              <w:fldChar w:fldCharType="begin"/>
+            </w:r>
+            <w:r>
+              <w:rPr>
+                <w:noProof/>
+                <w:webHidden/>
+              </w:rPr>
+              <w:instrText xml:space="preserve"> PAGEREF _Toc483662004 \h </w:instrText>
+            </w:r>
+            <w:r>
+              <w:rPr>
+                <w:noProof/>
+                <w:webHidden/>
+              </w:rPr>
+            </w:r>
+            <w:r>
+              <w:rPr>
+                <w:noProof/>
+                <w:webHidden/>
+              </w:rPr>
+              <w:fldChar w:fldCharType="separate"/>
+            </w:r>
+            <w:r>
+              <w:rPr>
+                <w:noProof/>
+                <w:webHidden/>
+              </w:rPr>
+              <w:t>10</w:t>
+            </w:r>
+            <w:r>
+              <w:rPr>
+                <w:noProof/>
+                <w:webHidden/>
+              </w:rPr>
+              <w:fldChar w:fldCharType="end"/>
+            </w:r>
+          </w:hyperlink>
+        </w:p>
+        <w:p>
+          <w:pPr>
+            <w:pStyle w:val="Inhopg3"/>
+            <w:tabs>
+              <w:tab w:val="left" w:pos="1320"/>
+              <w:tab w:val="right" w:leader="dot" w:pos="10070"/>
+            </w:tabs>
+            <w:rPr>
+              <w:noProof/>
+              <w:lang w:val="nl-NL" w:eastAsia="nl-NL"/>
+            </w:rPr>
+          </w:pPr>
+          <w:hyperlink w:anchor="_Toc483662005" w:history="1">
+            <w:r>
+              <w:rPr>
+                <w:rStyle w:val="Hyperlink"/>
+                <w:noProof/>
+              </w:rPr>
+              <w:t>4.4.2</w:t>
+            </w:r>
+            <w:r>
+              <w:rPr>
+                <w:noProof/>
+                <w:lang w:val="nl-NL" w:eastAsia="nl-NL"/>
+              </w:rPr>
+              <w:tab/>
+            </w:r>
+            <w:r>
+              <w:rPr>
+                <w:rStyle w:val="Hyperlink"/>
+                <w:noProof/>
+              </w:rPr>
+              <w:t>YouTube</w:t>
+            </w:r>
+            <w:r>
+              <w:rPr>
+                <w:noProof/>
+                <w:webHidden/>
+              </w:rPr>
+              <w:tab/>
+            </w:r>
+            <w:r>
+              <w:rPr>
+                <w:noProof/>
+                <w:webHidden/>
+              </w:rPr>
+              <w:fldChar w:fldCharType="begin"/>
+            </w:r>
+            <w:r>
+              <w:rPr>
+                <w:noProof/>
+                <w:webHidden/>
+              </w:rPr>
+              <w:instrText xml:space="preserve"> PAGEREF _Toc483662005 \h </w:instrText>
+            </w:r>
+            <w:r>
+              <w:rPr>
+                <w:noProof/>
+                <w:webHidden/>
+              </w:rPr>
+            </w:r>
+            <w:r>
+              <w:rPr>
+                <w:noProof/>
+                <w:webHidden/>
+              </w:rPr>
+              <w:fldChar w:fldCharType="separate"/>
+            </w:r>
+            <w:r>
+              <w:rPr>
+                <w:noProof/>
+                <w:webHidden/>
+              </w:rPr>
+              <w:t>10</w:t>
+            </w:r>
+            <w:r>
+              <w:rPr>
+                <w:noProof/>
+                <w:webHidden/>
+              </w:rPr>
+              <w:fldChar w:fldCharType="end"/>
+            </w:r>
+          </w:hyperlink>
+        </w:p>
+        <w:p>
+          <w:pPr>
+            <w:pStyle w:val="Inhopg3"/>
+            <w:tabs>
+              <w:tab w:val="left" w:pos="1320"/>
+              <w:tab w:val="right" w:leader="dot" w:pos="10070"/>
+            </w:tabs>
+            <w:rPr>
+              <w:noProof/>
+              <w:lang w:val="nl-NL" w:eastAsia="nl-NL"/>
+            </w:rPr>
+          </w:pPr>
+          <w:hyperlink w:anchor="_Toc483662006" w:history="1">
+            <w:r>
+              <w:rPr>
+                <w:rStyle w:val="Hyperlink"/>
+                <w:noProof/>
+              </w:rPr>
+              <w:t>4.4.3</w:t>
+            </w:r>
+            <w:r>
+              <w:rPr>
+                <w:noProof/>
+                <w:lang w:val="nl-NL" w:eastAsia="nl-NL"/>
+              </w:rPr>
+              <w:tab/>
+            </w:r>
+            <w:r>
+              <w:rPr>
+                <w:rStyle w:val="Hyperlink"/>
+                <w:noProof/>
+              </w:rPr>
+              <w:t>Foto</w:t>
+            </w:r>
+            <w:r>
+              <w:rPr>
+                <w:noProof/>
+                <w:webHidden/>
+              </w:rPr>
+              <w:tab/>
+            </w:r>
+            <w:r>
+              <w:rPr>
+                <w:noProof/>
+                <w:webHidden/>
+              </w:rPr>
+              <w:fldChar w:fldCharType="begin"/>
+            </w:r>
+            <w:r>
+              <w:rPr>
+                <w:noProof/>
+                <w:webHidden/>
+              </w:rPr>
+              <w:instrText xml:space="preserve"> PAGEREF _Toc483662006 \h </w:instrText>
+            </w:r>
+            <w:r>
+              <w:rPr>
+                <w:noProof/>
+                <w:webHidden/>
+              </w:rPr>
+            </w:r>
+            <w:r>
+              <w:rPr>
+                <w:noProof/>
+                <w:webHidden/>
+              </w:rPr>
+              <w:fldChar w:fldCharType="separate"/>
+            </w:r>
+            <w:r>
+              <w:rPr>
+                <w:noProof/>
+                <w:webHidden/>
+              </w:rPr>
+              <w:t>10</w:t>
+            </w:r>
+            <w:r>
+              <w:rPr>
+                <w:noProof/>
+                <w:webHidden/>
+              </w:rPr>
+              <w:fldChar w:fldCharType="end"/>
+            </w:r>
+          </w:hyperlink>
+        </w:p>
+        <w:p>
+          <w:pPr>
+            <w:pStyle w:val="Inhopg3"/>
+            <w:tabs>
+              <w:tab w:val="left" w:pos="1320"/>
+              <w:tab w:val="right" w:leader="dot" w:pos="10070"/>
+            </w:tabs>
+            <w:rPr>
+              <w:noProof/>
+              <w:lang w:val="nl-NL" w:eastAsia="nl-NL"/>
+            </w:rPr>
+          </w:pPr>
+          <w:hyperlink w:anchor="_Toc483662007" w:history="1">
+            <w:r>
+              <w:rPr>
+                <w:rStyle w:val="Hyperlink"/>
+                <w:noProof/>
+              </w:rPr>
+              <w:t>4.4.4</w:t>
+            </w:r>
+            <w:r>
+              <w:rPr>
+                <w:noProof/>
+                <w:lang w:val="nl-NL" w:eastAsia="nl-NL"/>
+              </w:rPr>
+              <w:tab/>
+            </w:r>
+            <w:r>
+              <w:rPr>
+                <w:rStyle w:val="Hyperlink"/>
+                <w:noProof/>
+              </w:rPr>
+              <w:t>Audio</w:t>
+            </w:r>
+            <w:r>
+              <w:rPr>
+                <w:noProof/>
+                <w:webHidden/>
+              </w:rPr>
+              <w:tab/>
+            </w:r>
+            <w:r>
+              <w:rPr>
+                <w:noProof/>
+                <w:webHidden/>
+              </w:rPr>
+              <w:fldChar w:fldCharType="begin"/>
+            </w:r>
+            <w:r>
+              <w:rPr>
+                <w:noProof/>
+                <w:webHidden/>
+              </w:rPr>
+              <w:instrText xml:space="preserve"> PAGEREF _Toc483662007 \h </w:instrText>
+            </w:r>
+            <w:r>
+              <w:rPr>
+                <w:noProof/>
+                <w:webHidden/>
+              </w:rPr>
+            </w:r>
+            <w:r>
+              <w:rPr>
+                <w:noProof/>
+                <w:webHidden/>
+              </w:rPr>
+              <w:fldChar w:fldCharType="separate"/>
+            </w:r>
+            <w:r>
+              <w:rPr>
+                <w:noProof/>
+                <w:webHidden/>
+              </w:rPr>
+              <w:t>10</w:t>
+            </w:r>
+            <w:r>
+              <w:rPr>
+                <w:noProof/>
+                <w:webHidden/>
+              </w:rPr>
+              <w:fldChar w:fldCharType="end"/>
+            </w:r>
+          </w:hyperlink>
+        </w:p>
+        <w:p>
+          <w:pPr>
+            <w:pStyle w:val="Inhopg3"/>
+            <w:tabs>
+              <w:tab w:val="left" w:pos="1320"/>
+              <w:tab w:val="right" w:leader="dot" w:pos="10070"/>
+            </w:tabs>
+            <w:rPr>
+              <w:noProof/>
+              <w:lang w:val="nl-NL" w:eastAsia="nl-NL"/>
+            </w:rPr>
+          </w:pPr>
+          <w:hyperlink w:anchor="_Toc483662008" w:history="1">
+            <w:r>
+              <w:rPr>
+                <w:rStyle w:val="Hyperlink"/>
+                <w:noProof/>
+              </w:rPr>
+              <w:t>4.4.5</w:t>
+            </w:r>
+            <w:r>
+              <w:rPr>
+                <w:noProof/>
+                <w:lang w:val="nl-NL" w:eastAsia="nl-NL"/>
+              </w:rPr>
+              <w:tab/>
+            </w:r>
+            <w:r>
+              <w:rPr>
+                <w:rStyle w:val="Hyperlink"/>
+                <w:noProof/>
+              </w:rPr>
+              <w:t>Video</w:t>
+            </w:r>
+            <w:r>
+              <w:rPr>
+                <w:noProof/>
+                <w:webHidden/>
+              </w:rPr>
+              <w:tab/>
+            </w:r>
+            <w:r>
+              <w:rPr>
+                <w:noProof/>
+                <w:webHidden/>
+              </w:rPr>
+              <w:fldChar w:fldCharType="begin"/>
+            </w:r>
+            <w:r>
+              <w:rPr>
+                <w:noProof/>
+                <w:webHidden/>
+              </w:rPr>
+              <w:instrText xml:space="preserve"> PAGEREF _Toc483662008 \h </w:instrText>
+            </w:r>
+            <w:r>
+              <w:rPr>
+                <w:noProof/>
+                <w:webHidden/>
+              </w:rPr>
+            </w:r>
+            <w:r>
+              <w:rPr>
+                <w:noProof/>
+                <w:webHidden/>
+              </w:rPr>
+              <w:fldChar w:fldCharType="separate"/>
+            </w:r>
+            <w:r>
+              <w:rPr>
+                <w:noProof/>
+                <w:webHidden/>
+              </w:rPr>
+              <w:t>10</w:t>
             </w:r>
             <w:r>
               <w:rPr>
@@ -1411,7 +2172,7 @@
               <w:lang w:val="nl-NL" w:eastAsia="nl-NL"/>
             </w:rPr>
           </w:pPr>
-          <w:hyperlink w:anchor="_Toc483515813" w:history="1">
+          <w:hyperlink w:anchor="_Toc483662009" w:history="1">
             <w:r>
               <w:rPr>
                 <w:rStyle w:val="Hyperlink"/>
@@ -1452,7 +2213,7 @@
                 <w:noProof/>
                 <w:webHidden/>
               </w:rPr>
-              <w:instrText xml:space="preserve"> PAGEREF _Toc483515813 \h </w:instrText>
+              <w:instrText xml:space="preserve"> PAGEREF _Toc483662009 \h </w:instrText>
             </w:r>
             <w:r>
               <w:rPr>
@@ -1472,7 +2233,7 @@
                 <w:noProof/>
                 <w:webHidden/>
               </w:rPr>
-              <w:t>9</w:t>
+              <w:t>11</w:t>
             </w:r>
             <w:r>
               <w:rPr>
@@ -1505,8 +2266,6 @@
       <w:r>
         <w:br w:type="page"/>
       </w:r>
-      <w:bookmarkStart w:id="0" w:name="_GoBack"/>
-      <w:bookmarkEnd w:id="0"/>
     </w:p>
     <w:p>
       <w:pPr>
@@ -1560,7 +2319,7 @@
         <w:rPr>
           <w:noProof/>
         </w:rPr>
-        <w:instrText xml:space="preserve"> PAGEREF _Toc483513016 \h </w:instrText>
+        <w:instrText xml:space="preserve"> PAGEREF _Toc483662010 \h </w:instrText>
       </w:r>
       <w:r>
         <w:rPr>
@@ -1588,6 +2347,242 @@
     </w:p>
     <w:p>
       <w:pPr>
+        <w:pStyle w:val="Lijstmetafbeeldingen"/>
+        <w:tabs>
+          <w:tab w:val="right" w:leader="dot" w:pos="10070"/>
+        </w:tabs>
+        <w:rPr>
+          <w:noProof/>
+          <w:lang w:val="nl-NL" w:eastAsia="nl-NL"/>
+        </w:rPr>
+      </w:pPr>
+      <w:r>
+        <w:rPr>
+          <w:noProof/>
+        </w:rPr>
+        <w:t>Afbeelding 2: Screen mockup geen internet</w:t>
+      </w:r>
+      <w:r>
+        <w:rPr>
+          <w:noProof/>
+        </w:rPr>
+        <w:tab/>
+      </w:r>
+      <w:r>
+        <w:rPr>
+          <w:noProof/>
+        </w:rPr>
+        <w:fldChar w:fldCharType="begin"/>
+      </w:r>
+      <w:r>
+        <w:rPr>
+          <w:noProof/>
+        </w:rPr>
+        <w:instrText xml:space="preserve"> PAGEREF _Toc483662011 \h </w:instrText>
+      </w:r>
+      <w:r>
+        <w:rPr>
+          <w:noProof/>
+        </w:rPr>
+      </w:r>
+      <w:r>
+        <w:rPr>
+          <w:noProof/>
+        </w:rPr>
+        <w:fldChar w:fldCharType="separate"/>
+      </w:r>
+      <w:r>
+        <w:rPr>
+          <w:noProof/>
+        </w:rPr>
+        <w:t>8</w:t>
+      </w:r>
+      <w:r>
+        <w:rPr>
+          <w:noProof/>
+        </w:rPr>
+        <w:fldChar w:fldCharType="end"/>
+      </w:r>
+    </w:p>
+    <w:p>
+      <w:pPr>
+        <w:pStyle w:val="Lijstmetafbeeldingen"/>
+        <w:tabs>
+          <w:tab w:val="right" w:leader="dot" w:pos="10070"/>
+        </w:tabs>
+        <w:rPr>
+          <w:noProof/>
+          <w:lang w:val="nl-NL" w:eastAsia="nl-NL"/>
+        </w:rPr>
+      </w:pPr>
+      <w:r>
+        <w:rPr>
+          <w:noProof/>
+        </w:rPr>
+        <w:t>Afbeelding 3: Screen mockup front screen</w:t>
+      </w:r>
+      <w:r>
+        <w:rPr>
+          <w:noProof/>
+        </w:rPr>
+        <w:tab/>
+      </w:r>
+      <w:r>
+        <w:rPr>
+          <w:noProof/>
+        </w:rPr>
+        <w:fldChar w:fldCharType="begin"/>
+      </w:r>
+      <w:r>
+        <w:rPr>
+          <w:noProof/>
+        </w:rPr>
+        <w:instrText xml:space="preserve"> PAGEREF _Toc483662012 \h </w:instrText>
+      </w:r>
+      <w:r>
+        <w:rPr>
+          <w:noProof/>
+        </w:rPr>
+      </w:r>
+      <w:r>
+        <w:rPr>
+          <w:noProof/>
+        </w:rPr>
+        <w:fldChar w:fldCharType="separate"/>
+      </w:r>
+      <w:r>
+        <w:rPr>
+          <w:noProof/>
+        </w:rPr>
+        <w:t>8</w:t>
+      </w:r>
+      <w:r>
+        <w:rPr>
+          <w:noProof/>
+        </w:rPr>
+        <w:fldChar w:fldCharType="end"/>
+      </w:r>
+    </w:p>
+    <w:p>
+      <w:pPr>
+        <w:pStyle w:val="Lijstmetafbeeldingen"/>
+        <w:tabs>
+          <w:tab w:val="right" w:leader="dot" w:pos="10070"/>
+        </w:tabs>
+        <w:rPr>
+          <w:noProof/>
+          <w:lang w:val="nl-NL" w:eastAsia="nl-NL"/>
+        </w:rPr>
+      </w:pPr>
+      <w:r>
+        <w:rPr>
+          <w:noProof/>
+        </w:rPr>
+        <w:t>Afbeelding 4: Screen mockup route screen</w:t>
+      </w:r>
+      <w:r>
+        <w:rPr>
+          <w:noProof/>
+        </w:rPr>
+        <w:tab/>
+      </w:r>
+      <w:r>
+        <w:rPr>
+          <w:noProof/>
+        </w:rPr>
+        <w:fldChar w:fldCharType="begin"/>
+      </w:r>
+      <w:r>
+        <w:rPr>
+          <w:noProof/>
+        </w:rPr>
+        <w:instrText xml:space="preserve"> PAGEREF _Toc483662013 \h </w:instrText>
+      </w:r>
+      <w:r>
+        <w:rPr>
+          <w:noProof/>
+        </w:rPr>
+      </w:r>
+      <w:r>
+        <w:rPr>
+          <w:noProof/>
+        </w:rPr>
+        <w:fldChar w:fldCharType="separate"/>
+      </w:r>
+      <w:r>
+        <w:rPr>
+          <w:noProof/>
+        </w:rPr>
+        <w:t>9</w:t>
+      </w:r>
+      <w:r>
+        <w:rPr>
+          <w:noProof/>
+        </w:rPr>
+        <w:fldChar w:fldCharType="end"/>
+      </w:r>
+    </w:p>
+    <w:p>
+      <w:pPr>
+        <w:pStyle w:val="Lijstmetafbeeldingen"/>
+        <w:tabs>
+          <w:tab w:val="right" w:leader="dot" w:pos="10070"/>
+        </w:tabs>
+        <w:rPr>
+          <w:noProof/>
+          <w:lang w:val="nl-NL" w:eastAsia="nl-NL"/>
+        </w:rPr>
+      </w:pPr>
+      <w:r>
+        <w:rPr>
+          <w:noProof/>
+        </w:rPr>
+        <w:t>Afbeelding 5: Screen mockup geen bluetooth</w:t>
+      </w:r>
+      <w:r>
+        <w:rPr>
+          <w:noProof/>
+        </w:rPr>
+        <w:tab/>
+      </w:r>
+      <w:r>
+        <w:rPr>
+          <w:noProof/>
+        </w:rPr>
+        <w:fldChar w:fldCharType="begin"/>
+      </w:r>
+      <w:r>
+        <w:rPr>
+          <w:noProof/>
+        </w:rPr>
+        <w:instrText xml:space="preserve"> PAGEREF _Toc483662014 \h </w:instrText>
+      </w:r>
+      <w:r>
+        <w:rPr>
+          <w:noProof/>
+        </w:rPr>
+      </w:r>
+      <w:r>
+        <w:rPr>
+          <w:noProof/>
+        </w:rPr>
+        <w:fldChar w:fldCharType="separate"/>
+      </w:r>
+      <w:r>
+        <w:rPr>
+          <w:noProof/>
+        </w:rPr>
+        <w:t>10</w:t>
+      </w:r>
+      <w:r>
+        <w:rPr>
+          <w:noProof/>
+        </w:rPr>
+        <w:fldChar w:fldCharType="end"/>
+      </w:r>
+    </w:p>
+    <w:p>
+      <w:pPr>
         <w:spacing w:after="100" w:line="276" w:lineRule="auto"/>
         <w:rPr>
           <w:lang w:val="nl-NL"/>
@@ -1605,6 +2600,8 @@
         </w:rPr>
         <w:br w:type="page"/>
       </w:r>
+      <w:bookmarkStart w:id="0" w:name="_GoBack"/>
+      <w:bookmarkEnd w:id="0"/>
     </w:p>
     <w:p>
       <w:pPr>
@@ -1613,7 +2610,7 @@
           <w:lang w:val="nl-NL"/>
         </w:rPr>
       </w:pPr>
-      <w:bookmarkStart w:id="1" w:name="_Toc483515808"/>
+      <w:bookmarkStart w:id="1" w:name="_Toc483661995"/>
       <w:r>
         <w:rPr>
           <w:lang w:val="nl-NL"/>
@@ -1630,7 +2627,7 @@
           <w:lang w:val="nl-NL"/>
         </w:rPr>
       </w:pPr>
-      <w:bookmarkStart w:id="2" w:name="_Toc483515809"/>
+      <w:bookmarkStart w:id="2" w:name="_Toc483661996"/>
       <w:r>
         <w:rPr>
           <w:lang w:val="nl-NL"/>
@@ -1777,7 +2774,7 @@
         <w:pStyle w:val="Bijschrift"/>
         <w:jc w:val="center"/>
       </w:pPr>
-      <w:bookmarkStart w:id="3" w:name="_Toc483513016"/>
+      <w:bookmarkStart w:id="3" w:name="_Toc483662010"/>
       <w:r>
         <w:t xml:space="preserve">Afbeelding </w:t>
       </w:r>
@@ -1937,7 +2934,7 @@
       <w:pPr>
         <w:pStyle w:val="Kop2"/>
       </w:pPr>
-      <w:bookmarkStart w:id="4" w:name="_Toc483515810"/>
+      <w:bookmarkStart w:id="4" w:name="_Toc483661997"/>
       <w:r>
         <w:lastRenderedPageBreak/>
         <w:t>Onze opdracht</w:t>
@@ -2049,13 +3046,7 @@
         <w:t>de</w:t>
       </w:r>
       <w:r>
-        <w:t xml:space="preserve"> </w:t>
-      </w:r>
-      <w:r>
-        <w:t>opbouw van de app en</w:t>
-      </w:r>
-      <w:r>
-        <w:t xml:space="preserve"> documentatie</w:t>
+        <w:t xml:space="preserve"> opbouw van de app en documentatie</w:t>
       </w:r>
       <w:r>
         <w:t>.</w:t>
@@ -2076,7 +3067,7 @@
       <w:pPr>
         <w:pStyle w:val="Kop1"/>
       </w:pPr>
-      <w:bookmarkStart w:id="5" w:name="_Toc483515811"/>
+      <w:bookmarkStart w:id="5" w:name="_Toc483661998"/>
       <w:r>
         <w:lastRenderedPageBreak/>
         <w:t>Opbouw app</w:t>
@@ -2109,24 +3100,445 @@
       <w:pPr>
         <w:pStyle w:val="Kop1"/>
       </w:pPr>
-      <w:bookmarkStart w:id="6" w:name="_Toc483515812"/>
+      <w:bookmarkStart w:id="6" w:name="_Toc483661999"/>
+      <w:r>
+        <w:lastRenderedPageBreak/>
+        <w:t>Screen mockups</w:t>
+      </w:r>
+      <w:r>
+        <w:t xml:space="preserve"> app</w:t>
+      </w:r>
+      <w:bookmarkEnd w:id="6"/>
+    </w:p>
+    <w:p>
+      <w:pPr>
+        <w:pStyle w:val="Kop2"/>
+      </w:pPr>
+      <w:bookmarkStart w:id="7" w:name="_Toc483662000"/>
+      <w:r>
+        <w:t>Splash</w:t>
+      </w:r>
+      <w:r>
+        <w:t xml:space="preserve"> screen</w:t>
+      </w:r>
+      <w:bookmarkEnd w:id="7"/>
+    </w:p>
+    <w:p>
+      <w:pPr>
+        <w:pStyle w:val="Geenafstand"/>
+      </w:pPr>
+    </w:p>
+    <w:p>
+      <w:pPr>
+        <w:pStyle w:val="Geenafstand"/>
+      </w:pPr>
+      <w:r>
+        <w:t>Als</w:t>
+      </w:r>
+      <w:r>
+        <w:t xml:space="preserve"> men de app opstart krijgt men eerst een </w:t>
+      </w:r>
+      <w:r>
+        <w:t>splash screen</w:t>
+      </w:r>
+      <w:r>
+        <w:t xml:space="preserve"> dat</w:t>
+      </w:r>
+      <w:r>
+        <w:t xml:space="preserve"> </w:t>
+      </w:r>
+      <w:r>
+        <w:t>het</w:t>
+      </w:r>
+      <w:r>
+        <w:t xml:space="preserve"> logo</w:t>
+      </w:r>
+      <w:r>
+        <w:t xml:space="preserve"> is</w:t>
+      </w:r>
+      <w:r>
+        <w:t xml:space="preserve"> van de organisatie.</w:t>
+      </w:r>
+    </w:p>
+    <w:p>
+      <w:pPr>
+        <w:pStyle w:val="Geenafstand"/>
+      </w:pPr>
+    </w:p>
+    <w:p>
+      <w:pPr>
+        <w:pStyle w:val="Kop2"/>
+      </w:pPr>
+      <w:bookmarkStart w:id="8" w:name="_Toc483662001"/>
+      <w:r>
+        <w:t>Front screen</w:t>
+      </w:r>
+      <w:bookmarkEnd w:id="8"/>
+    </w:p>
+    <w:p>
+      <w:pPr>
+        <w:pStyle w:val="Geenafstand"/>
+      </w:pPr>
+    </w:p>
+    <w:p>
+      <w:pPr>
+        <w:pStyle w:val="Geenafstand"/>
+      </w:pPr>
       <w:r>
         <w:rPr>
           <w:noProof/>
         </w:rPr>
-        <w:lastRenderedPageBreak/>
         <w:drawing>
-          <wp:anchor distT="0" distB="0" distL="114300" distR="114300" simplePos="0" relativeHeight="251668480" behindDoc="0" locked="0" layoutInCell="1" allowOverlap="1">
+          <wp:anchor distT="0" distB="0" distL="114300" distR="114300" simplePos="0" relativeHeight="251667456" behindDoc="1" locked="0" layoutInCell="1" allowOverlap="1">
+            <wp:simplePos x="0" y="0"/>
+            <wp:positionH relativeFrom="margin">
+              <wp:align>right</wp:align>
+            </wp:positionH>
+            <wp:positionV relativeFrom="paragraph">
+              <wp:posOffset>35063</wp:posOffset>
+            </wp:positionV>
+            <wp:extent cx="2781300" cy="4939030"/>
+            <wp:effectExtent l="0" t="0" r="0" b="0"/>
+            <wp:wrapTight wrapText="bothSides">
+              <wp:wrapPolygon edited="0">
+                <wp:start x="0" y="0"/>
+                <wp:lineTo x="0" y="21494"/>
+                <wp:lineTo x="21452" y="21494"/>
+                <wp:lineTo x="21452" y="0"/>
+                <wp:lineTo x="0" y="0"/>
+              </wp:wrapPolygon>
+            </wp:wrapTight>
+            <wp:docPr id="7" name="Afbeelding 7" descr="C:\Users\jensie\AppData\Local\Microsoft\Windows\INetCache\Content.Word\Screenshot_20170525-221842.png"/>
+            <wp:cNvGraphicFramePr>
+              <a:graphicFrameLocks xmlns:a="http://schemas.openxmlformats.org/drawingml/2006/main" noChangeAspect="1"/>
+            </wp:cNvGraphicFramePr>
+            <a:graphic xmlns:a="http://schemas.openxmlformats.org/drawingml/2006/main">
+              <a:graphicData uri="http://schemas.openxmlformats.org/drawingml/2006/picture">
+                <pic:pic xmlns:pic="http://schemas.openxmlformats.org/drawingml/2006/picture">
+                  <pic:nvPicPr>
+                    <pic:cNvPr id="0" name="Picture 1" descr="C:\Users\jensie\AppData\Local\Microsoft\Windows\INetCache\Content.Word\Screenshot_20170525-221842.png"/>
+                    <pic:cNvPicPr>
+                      <a:picLocks noChangeAspect="1" noChangeArrowheads="1"/>
+                    </pic:cNvPicPr>
+                  </pic:nvPicPr>
+                  <pic:blipFill>
+                    <a:blip r:embed="rId12" cstate="print">
+                      <a:extLst>
+                        <a:ext uri="{28A0092B-C50C-407E-A947-70E740481C1C}">
+                          <a14:useLocalDpi xmlns:a14="http://schemas.microsoft.com/office/drawing/2010/main" val="0"/>
+                        </a:ext>
+                      </a:extLst>
+                    </a:blip>
+                    <a:srcRect/>
+                    <a:stretch>
+                      <a:fillRect/>
+                    </a:stretch>
+                  </pic:blipFill>
+                  <pic:spPr bwMode="auto">
+                    <a:xfrm>
+                      <a:off x="0" y="0"/>
+                      <a:ext cx="2781300" cy="4939030"/>
+                    </a:xfrm>
+                    <a:prstGeom prst="rect">
+                      <a:avLst/>
+                    </a:prstGeom>
+                    <a:noFill/>
+                    <a:ln>
+                      <a:noFill/>
+                    </a:ln>
+                  </pic:spPr>
+                </pic:pic>
+              </a:graphicData>
+            </a:graphic>
+            <wp14:sizeRelH relativeFrom="page">
+              <wp14:pctWidth>0</wp14:pctWidth>
+            </wp14:sizeRelH>
+            <wp14:sizeRelV relativeFrom="page">
+              <wp14:pctHeight>0</wp14:pctHeight>
+            </wp14:sizeRelV>
+          </wp:anchor>
+        </w:drawing>
+      </w:r>
+      <w:r>
+        <w:t>Op het front screen krijgt men een opsomming van de verschillende routes die zich in de database bevinden.</w:t>
+      </w:r>
+    </w:p>
+    <w:p>
+      <w:pPr>
+        <w:pStyle w:val="Geenafstand"/>
+      </w:pPr>
+    </w:p>
+    <w:p>
+      <w:pPr>
+        <w:pStyle w:val="Geenafstand"/>
+      </w:pPr>
+      <w:r>
+        <w:t>Per route krijgt men een afbeelding en het Id van de route te zien</w:t>
+      </w:r>
+      <w:r>
+        <w:t>,</w:t>
+      </w:r>
+      <w:r>
+        <w:t xml:space="preserve"> ook bevind zich hier de naam. </w:t>
+      </w:r>
+    </w:p>
+    <w:p>
+      <w:pPr>
+        <w:pStyle w:val="Geenafstand"/>
+      </w:pPr>
+    </w:p>
+    <w:p>
+      <w:pPr>
+        <w:pStyle w:val="Geenafstand"/>
+      </w:pPr>
+      <w:r>
+        <w:t xml:space="preserve">Rechts in de bovenhoek bevindt zich een refresh knop. Deze knop gaat de pagina refreshen. </w:t>
+      </w:r>
+      <w:r>
+        <w:t>Is</w:t>
+      </w:r>
+      <w:r>
+        <w:t xml:space="preserve"> er een u</w:t>
+      </w:r>
+      <w:r>
+        <w:t>pdate</w:t>
+      </w:r>
+      <w:r>
+        <w:t xml:space="preserve"> geweest in de database gaat deze de info opvragen en de pagina </w:t>
+      </w:r>
+      <w:r>
+        <w:t>updaten</w:t>
+      </w:r>
+      <w:r>
+        <w:t xml:space="preserve"> </w:t>
+      </w:r>
+      <w:r>
+        <w:t>als men de refresh knop heeft ingedrukt</w:t>
+      </w:r>
+      <w:r>
+        <w:t>.</w:t>
+      </w:r>
+    </w:p>
+    <w:p>
+      <w:pPr>
+        <w:pStyle w:val="Geenafstand"/>
+      </w:pPr>
+    </w:p>
+    <w:p>
+      <w:pPr>
+        <w:pStyle w:val="Geenafstand"/>
+      </w:pPr>
+      <w:r>
+        <w:t>Als men een route selecteert gaat men verder naar het volgende scherm waar een knop getoond word.</w:t>
+      </w:r>
+    </w:p>
+    <w:p>
+      <w:pPr>
+        <w:pStyle w:val="Geenafstand"/>
+      </w:pPr>
+    </w:p>
+    <w:p>
+      <w:pPr>
+        <w:pStyle w:val="Geenafstand"/>
+      </w:pPr>
+      <w:r>
+        <w:rPr>
+          <w:noProof/>
+        </w:rPr>
+        <w:drawing>
+          <wp:anchor distT="0" distB="0" distL="114300" distR="114300" simplePos="0" relativeHeight="251670528" behindDoc="1" locked="0" layoutInCell="1" allowOverlap="1">
             <wp:simplePos x="0" y="0"/>
             <wp:positionH relativeFrom="column">
-              <wp:posOffset>3095625</wp:posOffset>
+              <wp:posOffset>705375</wp:posOffset>
             </wp:positionH>
             <wp:positionV relativeFrom="paragraph">
-              <wp:posOffset>506730</wp:posOffset>
+              <wp:posOffset>579148</wp:posOffset>
+            </wp:positionV>
+            <wp:extent cx="2146300" cy="1818005"/>
+            <wp:effectExtent l="0" t="0" r="6350" b="0"/>
+            <wp:wrapTopAndBottom/>
+            <wp:docPr id="9" name="Afbeelding 9" descr="C:\Users\jensie\AppData\Local\Microsoft\Windows\INetCache\Content.Word\Screenshot_20170527-150424.png"/>
+            <wp:cNvGraphicFramePr>
+              <a:graphicFrameLocks xmlns:a="http://schemas.openxmlformats.org/drawingml/2006/main" noChangeAspect="1"/>
+            </wp:cNvGraphicFramePr>
+            <a:graphic xmlns:a="http://schemas.openxmlformats.org/drawingml/2006/main">
+              <a:graphicData uri="http://schemas.openxmlformats.org/drawingml/2006/picture">
+                <pic:pic xmlns:pic="http://schemas.openxmlformats.org/drawingml/2006/picture">
+                  <pic:nvPicPr>
+                    <pic:cNvPr id="0" name="Picture 3" descr="C:\Users\jensie\AppData\Local\Microsoft\Windows\INetCache\Content.Word\Screenshot_20170527-150424.png"/>
+                    <pic:cNvPicPr>
+                      <a:picLocks noChangeAspect="1" noChangeArrowheads="1"/>
+                    </pic:cNvPicPr>
+                  </pic:nvPicPr>
+                  <pic:blipFill rotWithShape="1">
+                    <a:blip r:embed="rId13" cstate="print">
+                      <a:extLst>
+                        <a:ext uri="{28A0092B-C50C-407E-A947-70E740481C1C}">
+                          <a14:useLocalDpi xmlns:a14="http://schemas.microsoft.com/office/drawing/2010/main" val="0"/>
+                        </a:ext>
+                      </a:extLst>
+                    </a:blip>
+                    <a:srcRect t="28023" b="24357"/>
+                    <a:stretch/>
+                  </pic:blipFill>
+                  <pic:spPr bwMode="auto">
+                    <a:xfrm>
+                      <a:off x="0" y="0"/>
+                      <a:ext cx="2146300" cy="1818005"/>
+                    </a:xfrm>
+                    <a:prstGeom prst="rect">
+                      <a:avLst/>
+                    </a:prstGeom>
+                    <a:noFill/>
+                    <a:ln>
+                      <a:noFill/>
+                    </a:ln>
+                    <a:extLst>
+                      <a:ext uri="{53640926-AAD7-44D8-BBD7-CCE9431645EC}">
+                        <a14:shadowObscured xmlns:a14="http://schemas.microsoft.com/office/drawing/2010/main"/>
+                      </a:ext>
+                    </a:extLst>
+                  </pic:spPr>
+                </pic:pic>
+              </a:graphicData>
+            </a:graphic>
+            <wp14:sizeRelH relativeFrom="page">
+              <wp14:pctWidth>0</wp14:pctWidth>
+            </wp14:sizeRelH>
+            <wp14:sizeRelV relativeFrom="page">
+              <wp14:pctHeight>0</wp14:pctHeight>
+            </wp14:sizeRelV>
+          </wp:anchor>
+        </w:drawing>
+      </w:r>
+      <w:r>
+        <w:t xml:space="preserve">Extra functie die er in zit is als men vergeet de wifi op te zetten van zijn apparaat. Hierbij krijgt de gebruiker een melding om de app af te sluiten en </w:t>
+      </w:r>
+      <w:r>
+        <w:t>de wifi op te zetten.</w:t>
+      </w:r>
+    </w:p>
+    <w:p>
+      <w:pPr>
+        <w:pStyle w:val="Bijschrift"/>
+      </w:pPr>
+      <w:r>
+        <w:t xml:space="preserve">          </w:t>
+      </w:r>
+      <w:bookmarkStart w:id="9" w:name="_Toc483662011"/>
+      <w:r>
+        <w:t xml:space="preserve">Afbeelding </w:t>
+      </w:r>
+      <w:r>
+        <w:fldChar w:fldCharType="begin"/>
+      </w:r>
+      <w:r>
+        <w:instrText xml:space="preserve"> SEQ Figuur \* ARABIC </w:instrText>
+      </w:r>
+      <w:r>
+        <w:fldChar w:fldCharType="separate"/>
+      </w:r>
+      <w:r>
+        <w:rPr>
+          <w:noProof/>
+        </w:rPr>
+        <w:t>2</w:t>
+      </w:r>
+      <w:r>
+        <w:fldChar w:fldCharType="end"/>
+      </w:r>
+      <w:r>
+        <w:t>: Screen mockup geen internet</w:t>
+      </w:r>
+      <w:bookmarkEnd w:id="9"/>
+    </w:p>
+    <w:p>
+      <w:pPr>
+        <w:pStyle w:val="Bijschrift"/>
+        <w:jc w:val="right"/>
+      </w:pPr>
+      <w:bookmarkStart w:id="10" w:name="_Toc483662012"/>
+      <w:r>
+        <w:t xml:space="preserve">Afbeelding </w:t>
+      </w:r>
+      <w:r>
+        <w:fldChar w:fldCharType="begin"/>
+      </w:r>
+      <w:r>
+        <w:instrText xml:space="preserve"> SEQ Figuur \* ARABIC </w:instrText>
+      </w:r>
+      <w:r>
+        <w:fldChar w:fldCharType="separate"/>
+      </w:r>
+      <w:r>
+        <w:rPr>
+          <w:noProof/>
+        </w:rPr>
+        <w:t>3</w:t>
+      </w:r>
+      <w:r>
+        <w:fldChar w:fldCharType="end"/>
+      </w:r>
+      <w:r>
+        <w:t xml:space="preserve">: </w:t>
+      </w:r>
+      <w:r>
+        <w:t>Screen mockup front screen</w:t>
+      </w:r>
+      <w:bookmarkEnd w:id="10"/>
+    </w:p>
+    <w:p>
+      <w:pPr>
+        <w:pStyle w:val="Geenafstand"/>
+      </w:pPr>
+      <w:r>
+        <w:br w:type="page"/>
+      </w:r>
+    </w:p>
+    <w:p>
+      <w:pPr>
+        <w:pStyle w:val="Kop2"/>
+      </w:pPr>
+      <w:bookmarkStart w:id="11" w:name="_Toc483662002"/>
+      <w:r>
+        <w:lastRenderedPageBreak/>
+        <w:t>Route screen</w:t>
+      </w:r>
+      <w:bookmarkEnd w:id="11"/>
+    </w:p>
+    <w:p>
+      <w:pPr>
+        <w:pStyle w:val="Geenafstand"/>
+      </w:pPr>
+    </w:p>
+    <w:p>
+      <w:pPr>
+        <w:pStyle w:val="Geenafstand"/>
+      </w:pPr>
+      <w:r>
+        <w:rPr>
+          <w:noProof/>
+        </w:rPr>
+        <w:drawing>
+          <wp:anchor distT="0" distB="0" distL="114300" distR="114300" simplePos="0" relativeHeight="251668480" behindDoc="1" locked="0" layoutInCell="1" allowOverlap="1">
+            <wp:simplePos x="0" y="0"/>
+            <wp:positionH relativeFrom="margin">
+              <wp:align>right</wp:align>
+            </wp:positionH>
+            <wp:positionV relativeFrom="paragraph">
+              <wp:posOffset>87160</wp:posOffset>
             </wp:positionV>
             <wp:extent cx="2770505" cy="4939030"/>
             <wp:effectExtent l="0" t="0" r="0" b="0"/>
-            <wp:wrapTopAndBottom/>
+            <wp:wrapTight wrapText="bothSides">
+              <wp:wrapPolygon edited="0">
+                <wp:start x="0" y="0"/>
+                <wp:lineTo x="0" y="21494"/>
+                <wp:lineTo x="21387" y="21494"/>
+                <wp:lineTo x="21387" y="0"/>
+                <wp:lineTo x="0" y="0"/>
+              </wp:wrapPolygon>
+            </wp:wrapTight>
             <wp:docPr id="19" name="Afbeelding 19" descr="C:\Users\jensie\AppData\Local\Microsoft\Windows\INetCache\Content.Word\Screenshot_20170525-221850.png"/>
             <wp:cNvGraphicFramePr>
               <a:graphicFrameLocks xmlns:a="http://schemas.openxmlformats.org/drawingml/2006/main" noChangeAspect="1"/>
@@ -2141,7 +3553,7 @@
                     </pic:cNvPicPr>
                   </pic:nvPicPr>
                   <pic:blipFill>
-                    <a:blip r:embed="rId12" cstate="print">
+                    <a:blip r:embed="rId14" cstate="print">
                       <a:extLst>
                         <a:ext uri="{28A0092B-C50C-407E-A947-70E740481C1C}">
                           <a14:useLocalDpi xmlns:a14="http://schemas.microsoft.com/office/drawing/2010/main" val="0"/>
@@ -2179,30 +3591,229 @@
         </w:drawing>
       </w:r>
       <w:r>
+        <w:t xml:space="preserve">Op het route scherm krijgt de gebruiker </w:t>
+      </w:r>
+      <w:r>
+        <w:t>in de titel te zien in welke route hij zit.</w:t>
+      </w:r>
+    </w:p>
+    <w:p>
+      <w:pPr>
+        <w:pStyle w:val="Geenafstand"/>
+      </w:pPr>
+    </w:p>
+    <w:p>
+      <w:pPr>
+        <w:pStyle w:val="Geenafstand"/>
+      </w:pPr>
+      <w:r>
+        <w:t>In het midden van het scherm bevind zich een knop waar de gebruiker de route kan starten die hij heeft aa</w:t>
+      </w:r>
+      <w:r>
+        <w:t>ngeduid vanuit het vorige menu.</w:t>
+      </w:r>
+    </w:p>
+    <w:p>
+      <w:pPr>
+        <w:pStyle w:val="Geenafstand"/>
+      </w:pPr>
+    </w:p>
+    <w:p>
+      <w:pPr>
+        <w:pStyle w:val="Geenafstand"/>
+      </w:pPr>
+      <w:r>
+        <w:t>Boven de knop komt nog te staan: “Welkom bij route</w:t>
+      </w:r>
+      <w:r>
+        <w:t>-</w:t>
+      </w:r>
+      <w:r>
+        <w:t>naam”.</w:t>
+      </w:r>
+    </w:p>
+    <w:p>
+      <w:pPr>
+        <w:pStyle w:val="Geenafstand"/>
+      </w:pPr>
+    </w:p>
+    <w:p>
+      <w:pPr>
+        <w:pStyle w:val="Geenafstand"/>
+      </w:pPr>
+      <w:r>
+        <w:t>Als de gebruiker de route wilt starten klikt hij op de knop en gaat de applicatie verder naar het volgende scherm.</w:t>
+      </w:r>
+    </w:p>
+    <w:p>
+      <w:pPr>
+        <w:pStyle w:val="Geenafstand"/>
+      </w:pPr>
+      <w:r>
+        <w:t>Voordat hij volledig verder gaat krijgt de gebruiker een wacht icoon op het scherm.</w:t>
+      </w:r>
+    </w:p>
+    <w:p>
+      <w:pPr>
+        <w:pStyle w:val="Geenafstand"/>
+      </w:pPr>
+    </w:p>
+    <w:p>
+      <w:pPr>
+        <w:pStyle w:val="Geenafstand"/>
+      </w:pPr>
+    </w:p>
+    <w:p>
+      <w:pPr>
+        <w:pStyle w:val="Geenafstand"/>
+      </w:pPr>
+    </w:p>
+    <w:p>
+      <w:pPr>
+        <w:pStyle w:val="Geenafstand"/>
+      </w:pPr>
+    </w:p>
+    <w:p>
+      <w:pPr>
+        <w:pStyle w:val="Geenafstand"/>
+      </w:pPr>
+    </w:p>
+    <w:p>
+      <w:pPr>
+        <w:pStyle w:val="Geenafstand"/>
+      </w:pPr>
+    </w:p>
+    <w:p>
+      <w:pPr>
+        <w:pStyle w:val="Geenafstand"/>
+      </w:pPr>
+    </w:p>
+    <w:p>
+      <w:pPr>
+        <w:pStyle w:val="Geenafstand"/>
+      </w:pPr>
+    </w:p>
+    <w:p>
+      <w:pPr>
+        <w:pStyle w:val="Geenafstand"/>
+      </w:pPr>
+    </w:p>
+    <w:p>
+      <w:pPr>
+        <w:pStyle w:val="Geenafstand"/>
+      </w:pPr>
+    </w:p>
+    <w:p>
+      <w:pPr>
+        <w:pStyle w:val="Geenafstand"/>
+      </w:pPr>
+    </w:p>
+    <w:p>
+      <w:pPr>
+        <w:pStyle w:val="Geenafstand"/>
+      </w:pPr>
+    </w:p>
+    <w:p>
+      <w:pPr>
+        <w:pStyle w:val="Geenafstand"/>
+      </w:pPr>
+    </w:p>
+    <w:p>
+      <w:pPr>
+        <w:pStyle w:val="Geenafstand"/>
+      </w:pPr>
+    </w:p>
+    <w:p>
+      <w:pPr>
+        <w:pStyle w:val="Geenafstand"/>
+      </w:pPr>
+    </w:p>
+    <w:p>
+      <w:pPr>
+        <w:pStyle w:val="Geenafstand"/>
+      </w:pPr>
+    </w:p>
+    <w:p>
+      <w:pPr>
+        <w:pStyle w:val="Geenafstand"/>
+      </w:pPr>
+    </w:p>
+    <w:p>
+      <w:pPr>
+        <w:pStyle w:val="Geenafstand"/>
+      </w:pPr>
+    </w:p>
+    <w:p>
+      <w:pPr>
+        <w:pStyle w:val="Bijschrift"/>
+        <w:jc w:val="right"/>
+      </w:pPr>
+      <w:bookmarkStart w:id="12" w:name="_Toc483662013"/>
+      <w:r>
+        <w:t xml:space="preserve">Afbeelding </w:t>
+      </w:r>
+      <w:r>
+        <w:fldChar w:fldCharType="begin"/>
+      </w:r>
+      <w:r>
+        <w:instrText xml:space="preserve"> SEQ Figuur \* ARABIC </w:instrText>
+      </w:r>
+      <w:r>
+        <w:fldChar w:fldCharType="separate"/>
+      </w:r>
+      <w:r>
         <w:rPr>
           <w:noProof/>
         </w:rPr>
+        <w:t>4</w:t>
+      </w:r>
+      <w:r>
+        <w:fldChar w:fldCharType="end"/>
+      </w:r>
+      <w:r>
+        <w:t>: Screen mockup route screen</w:t>
+      </w:r>
+      <w:bookmarkEnd w:id="12"/>
+    </w:p>
+    <w:p>
+      <w:pPr>
+        <w:pStyle w:val="Geenafstand"/>
+      </w:pPr>
+      <w:r>
+        <w:br w:type="page"/>
+      </w:r>
+    </w:p>
+    <w:p>
+      <w:pPr>
+        <w:pStyle w:val="Kop2"/>
+      </w:pPr>
+      <w:bookmarkStart w:id="13" w:name="_Toc483662003"/>
+      <w:r>
+        <w:rPr>
+          <w:noProof/>
+        </w:rPr>
+        <w:lastRenderedPageBreak/>
         <w:drawing>
-          <wp:anchor distT="0" distB="0" distL="114300" distR="114300" simplePos="0" relativeHeight="251667456" behindDoc="1" locked="0" layoutInCell="1" allowOverlap="1">
+          <wp:anchor distT="0" distB="0" distL="114300" distR="114300" simplePos="0" relativeHeight="251671552" behindDoc="1" locked="0" layoutInCell="1" allowOverlap="1">
             <wp:simplePos x="0" y="0"/>
             <wp:positionH relativeFrom="column">
-              <wp:posOffset>180975</wp:posOffset>
+              <wp:posOffset>3769056</wp:posOffset>
             </wp:positionH>
             <wp:positionV relativeFrom="paragraph">
-              <wp:posOffset>507161</wp:posOffset>
+              <wp:posOffset>236220</wp:posOffset>
             </wp:positionV>
-            <wp:extent cx="2781300" cy="4939030"/>
+            <wp:extent cx="2409190" cy="1318260"/>
             <wp:effectExtent l="0" t="0" r="0" b="0"/>
             <wp:wrapTight wrapText="bothSides">
               <wp:wrapPolygon edited="0">
                 <wp:start x="0" y="0"/>
-                <wp:lineTo x="0" y="21494"/>
-                <wp:lineTo x="21452" y="21494"/>
-                <wp:lineTo x="21452" y="0"/>
+                <wp:lineTo x="0" y="21225"/>
+                <wp:lineTo x="21349" y="21225"/>
+                <wp:lineTo x="21349" y="0"/>
                 <wp:lineTo x="0" y="0"/>
               </wp:wrapPolygon>
             </wp:wrapTight>
-            <wp:docPr id="7" name="Afbeelding 7" descr="C:\Users\jensie\AppData\Local\Microsoft\Windows\INetCache\Content.Word\Screenshot_20170525-221842.png"/>
+            <wp:docPr id="10" name="Afbeelding 10" descr="C:\Users\jensie\AppData\Local\Microsoft\Windows\INetCache\Content.Word\Screenshot_20170527-150324.png"/>
             <wp:cNvGraphicFramePr>
               <a:graphicFrameLocks xmlns:a="http://schemas.openxmlformats.org/drawingml/2006/main" noChangeAspect="1"/>
             </wp:cNvGraphicFramePr>
@@ -2210,28 +3821,26 @@
               <a:graphicData uri="http://schemas.openxmlformats.org/drawingml/2006/picture">
                 <pic:pic xmlns:pic="http://schemas.openxmlformats.org/drawingml/2006/picture">
                   <pic:nvPicPr>
-                    <pic:cNvPr id="0" name="Picture 1" descr="C:\Users\jensie\AppData\Local\Microsoft\Windows\INetCache\Content.Word\Screenshot_20170525-221842.png"/>
+                    <pic:cNvPr id="0" name="Picture 4" descr="C:\Users\jensie\AppData\Local\Microsoft\Windows\INetCache\Content.Word\Screenshot_20170527-150324.png"/>
                     <pic:cNvPicPr>
                       <a:picLocks noChangeAspect="1" noChangeArrowheads="1"/>
                     </pic:cNvPicPr>
                   </pic:nvPicPr>
-                  <pic:blipFill>
-                    <a:blip r:embed="rId13" cstate="print">
+                  <pic:blipFill rotWithShape="1">
+                    <a:blip r:embed="rId15" cstate="print">
                       <a:extLst>
                         <a:ext uri="{28A0092B-C50C-407E-A947-70E740481C1C}">
                           <a14:useLocalDpi xmlns:a14="http://schemas.microsoft.com/office/drawing/2010/main" val="0"/>
                         </a:ext>
                       </a:extLst>
                     </a:blip>
-                    <a:srcRect/>
-                    <a:stretch>
-                      <a:fillRect/>
-                    </a:stretch>
+                    <a:srcRect t="36446" b="32784"/>
+                    <a:stretch/>
                   </pic:blipFill>
                   <pic:spPr bwMode="auto">
                     <a:xfrm>
                       <a:off x="0" y="0"/>
-                      <a:ext cx="2781300" cy="4939030"/>
+                      <a:ext cx="2409190" cy="1318260"/>
                     </a:xfrm>
                     <a:prstGeom prst="rect">
                       <a:avLst/>
@@ -2240,6 +3849,11 @@
                     <a:ln>
                       <a:noFill/>
                     </a:ln>
+                    <a:extLst>
+                      <a:ext uri="{53640926-AAD7-44D8-BBD7-CCE9431645EC}">
+                        <a14:shadowObscured xmlns:a14="http://schemas.microsoft.com/office/drawing/2010/main"/>
+                      </a:ext>
+                    </a:extLst>
                   </pic:spPr>
                 </pic:pic>
               </a:graphicData>
@@ -2254,30 +3868,218 @@
         </w:drawing>
       </w:r>
       <w:r>
-        <w:t>Screen mockups</w:t>
-      </w:r>
-      <w:r>
-        <w:t xml:space="preserve"> app</w:t>
-      </w:r>
-      <w:bookmarkEnd w:id="6"/>
+        <w:t>Content screens</w:t>
+      </w:r>
+      <w:bookmarkEnd w:id="13"/>
     </w:p>
     <w:p>
       <w:pPr>
         <w:pStyle w:val="Geenafstand"/>
       </w:pPr>
       <w:r>
-        <w:t>Tijdelijk eenmaal meer info</w:t>
-      </w:r>
-      <w:r>
-        <w:t xml:space="preserve"> wordt dit aangevuld.</w:t>
-      </w:r>
-    </w:p>
-    <w:p>
-      <w:pPr>
-        <w:spacing w:line="276" w:lineRule="auto"/>
+        <w:t xml:space="preserve">Als een gebruiker een </w:t>
+      </w:r>
+      <w:r>
+        <w:t>bepaalde route gestart heeft,</w:t>
+      </w:r>
+      <w:r>
+        <w:t xml:space="preserve"> gaat de applicatie opzoek naar de </w:t>
+      </w:r>
+      <w:r>
+        <w:t xml:space="preserve">beacon die het kortst bij de gebruiker </w:t>
+      </w:r>
+      <w:r>
+        <w:t xml:space="preserve">bevindt. </w:t>
+      </w:r>
+      <w:r>
+        <w:t>Eenmaal als</w:t>
+      </w:r>
+      <w:r>
+        <w:t xml:space="preserve"> de</w:t>
+      </w:r>
+      <w:r>
+        <w:t xml:space="preserve"> gebruiker kort bij een beacon komt wordt dit opgevangen door de applicatie en geeft </w:t>
+      </w:r>
+      <w:r>
+        <w:t>deze</w:t>
+      </w:r>
+      <w:r>
+        <w:t xml:space="preserve"> bepaald</w:t>
+      </w:r>
+      <w:r>
+        <w:t>e</w:t>
+      </w:r>
+      <w:r>
+        <w:t xml:space="preserve"> </w:t>
+      </w:r>
+      <w:r>
+        <w:t>content</w:t>
+      </w:r>
+      <w:r>
+        <w:t xml:space="preserve"> naar verwant het soort media.</w:t>
+      </w:r>
+    </w:p>
+    <w:p>
+      <w:pPr>
+        <w:pStyle w:val="Geenafstand"/>
+      </w:pPr>
+      <w:r>
+        <w:t>Als de gebruiker zijn bluetooth niet aanheeft krijgt men een melding dat deze de bluetooth moet aanzetten en gaat terug naar de vorige pagina.</w:t>
+      </w:r>
+    </w:p>
+    <w:p>
+      <w:pPr>
+        <w:pStyle w:val="Bijschrift"/>
+        <w:jc w:val="right"/>
+      </w:pPr>
+      <w:bookmarkStart w:id="14" w:name="_Toc483662014"/>
+      <w:r>
+        <w:t xml:space="preserve">Afbeelding </w:t>
+      </w:r>
+      <w:r>
+        <w:fldChar w:fldCharType="begin"/>
+      </w:r>
+      <w:r>
+        <w:instrText xml:space="preserve"> SEQ Figuur \* ARABIC </w:instrText>
+      </w:r>
+      <w:r>
+        <w:fldChar w:fldCharType="separate"/>
+      </w:r>
+      <w:r>
         <w:rPr>
-          <w:lang w:val="nl-NL" w:eastAsia="nl-NL"/>
+          <w:noProof/>
         </w:rPr>
+        <w:t>5</w:t>
+      </w:r>
+      <w:r>
+        <w:fldChar w:fldCharType="end"/>
+      </w:r>
+      <w:r>
+        <w:t>: Screen mockup geen bluetooth</w:t>
+      </w:r>
+      <w:bookmarkEnd w:id="14"/>
+    </w:p>
+    <w:p>
+      <w:pPr>
+        <w:pStyle w:val="Kop3"/>
+      </w:pPr>
+      <w:bookmarkStart w:id="15" w:name="_Toc483662004"/>
+      <w:r>
+        <w:t>Html</w:t>
+      </w:r>
+      <w:bookmarkEnd w:id="15"/>
+    </w:p>
+    <w:p>
+      <w:pPr>
+        <w:pStyle w:val="Geenafstand"/>
+      </w:pPr>
+      <w:r>
+        <w:t>Als de media van het soort html is wordt er een html pagina getoond.</w:t>
+      </w:r>
+    </w:p>
+    <w:p>
+      <w:pPr>
+        <w:pStyle w:val="Geenafstand"/>
+      </w:pPr>
+    </w:p>
+    <w:p>
+      <w:pPr>
+        <w:pStyle w:val="Kop3"/>
+      </w:pPr>
+      <w:bookmarkStart w:id="16" w:name="_Toc483662005"/>
+      <w:r>
+        <w:t>YouTube</w:t>
+      </w:r>
+      <w:bookmarkEnd w:id="16"/>
+    </w:p>
+    <w:p>
+      <w:pPr>
+        <w:pStyle w:val="Geenafstand"/>
+      </w:pPr>
+      <w:r>
+        <w:t>Is de media van het YouTube formaat (YouTube link) openen we een video van YouTube.</w:t>
+      </w:r>
+    </w:p>
+    <w:p>
+      <w:pPr>
+        <w:pStyle w:val="Geenafstand"/>
+      </w:pPr>
+    </w:p>
+    <w:p>
+      <w:pPr>
+        <w:pStyle w:val="Kop3"/>
+      </w:pPr>
+      <w:bookmarkStart w:id="17" w:name="_Toc483662006"/>
+      <w:r>
+        <w:t>Foto</w:t>
+      </w:r>
+      <w:bookmarkEnd w:id="17"/>
+    </w:p>
+    <w:p>
+      <w:pPr>
+        <w:pStyle w:val="Geenafstand"/>
+      </w:pPr>
+      <w:r>
+        <w:t>Als we een foto aankrijgen als medi</w:t>
+      </w:r>
+      <w:r>
+        <w:t>a tonen we de foto op het apparaat</w:t>
+      </w:r>
+      <w:r>
+        <w:t>.</w:t>
+      </w:r>
+    </w:p>
+    <w:p>
+      <w:pPr>
+        <w:pStyle w:val="Geenafstand"/>
+      </w:pPr>
+    </w:p>
+    <w:p>
+      <w:pPr>
+        <w:pStyle w:val="Kop3"/>
+      </w:pPr>
+      <w:bookmarkStart w:id="18" w:name="_Toc483662007"/>
+      <w:r>
+        <w:t>Audio</w:t>
+      </w:r>
+      <w:bookmarkEnd w:id="18"/>
+    </w:p>
+    <w:p>
+      <w:pPr>
+        <w:pStyle w:val="Geenafstand"/>
+      </w:pPr>
+      <w:r>
+        <w:t>Met het formaat audio spelen we de muziek af op het apparaat.</w:t>
+      </w:r>
+    </w:p>
+    <w:p>
+      <w:pPr>
+        <w:pStyle w:val="Geenafstand"/>
+      </w:pPr>
+    </w:p>
+    <w:p>
+      <w:pPr>
+        <w:pStyle w:val="Kop3"/>
+      </w:pPr>
+      <w:bookmarkStart w:id="19" w:name="_Toc483662008"/>
+      <w:r>
+        <w:t>Video</w:t>
+      </w:r>
+      <w:bookmarkEnd w:id="19"/>
+    </w:p>
+    <w:p>
+      <w:r>
+        <w:t>Als we van media een video hebben spelen we de video af op het apparaat van de gebruiker.</w:t>
+      </w:r>
+    </w:p>
+    <w:p>
+      <w:pPr>
+        <w:pStyle w:val="Geenafstand"/>
+      </w:pPr>
+    </w:p>
+    <w:p>
+      <w:pPr>
+        <w:pStyle w:val="Geenafstand"/>
       </w:pPr>
       <w:r>
         <w:br w:type="page"/>
@@ -2287,12 +4089,12 @@
       <w:pPr>
         <w:pStyle w:val="Kop1"/>
       </w:pPr>
-      <w:bookmarkStart w:id="7" w:name="_Toc483515813"/>
+      <w:bookmarkStart w:id="20" w:name="_Toc483662009"/>
       <w:r>
         <w:lastRenderedPageBreak/>
         <w:t>Linken</w:t>
       </w:r>
-      <w:bookmarkEnd w:id="7"/>
+      <w:bookmarkEnd w:id="20"/>
     </w:p>
     <w:p>
       <w:pPr>
@@ -2305,41 +4107,22 @@
           <w:lang w:val="fr-FR"/>
         </w:rPr>
       </w:pPr>
-      <w:proofErr w:type="spellStart"/>
-      <w:r>
-        <w:rPr>
-          <w:lang w:val="fr-FR"/>
-        </w:rPr>
-        <w:t>Developer</w:t>
-      </w:r>
-      <w:proofErr w:type="spellEnd"/>
-      <w:r>
-        <w:rPr>
-          <w:lang w:val="fr-FR"/>
-        </w:rPr>
-        <w:t xml:space="preserve"> </w:t>
-      </w:r>
-      <w:proofErr w:type="spellStart"/>
-      <w:r>
-        <w:rPr>
-          <w:lang w:val="fr-FR"/>
-        </w:rPr>
-        <w:t>android</w:t>
-      </w:r>
-      <w:proofErr w:type="spellEnd"/>
-      <w:r>
-        <w:rPr>
-          <w:lang w:val="fr-FR"/>
-        </w:rPr>
-        <w:t xml:space="preserve">: </w:t>
-      </w:r>
-      <w:hyperlink r:id="rId14" w:history="1">
+      <w:r>
+        <w:t xml:space="preserve">Developer android: </w:t>
+      </w:r>
+      <w:hyperlink r:id="rId16" w:history="1">
+        <w:r>
+          <w:rPr>
+            <w:rStyle w:val="Hyperlink"/>
+          </w:rPr>
+          <w:t>https://developer.android</w:t>
+        </w:r>
         <w:r>
           <w:rPr>
             <w:rStyle w:val="Hyperlink"/>
             <w:lang w:val="fr-FR"/>
           </w:rPr>
-          <w:t>https://developer.android.com/index.html</w:t>
+          <w:t>.com/index.html</w:t>
         </w:r>
       </w:hyperlink>
       <w:r>
@@ -2360,21 +4143,13 @@
           <w:lang w:val="fr-FR"/>
         </w:rPr>
       </w:pPr>
-      <w:proofErr w:type="spellStart"/>
       <w:r>
         <w:rPr>
           <w:lang w:val="fr-FR"/>
         </w:rPr>
-        <w:t>Material</w:t>
-      </w:r>
-      <w:proofErr w:type="spellEnd"/>
-      <w:r>
-        <w:rPr>
-          <w:lang w:val="fr-FR"/>
-        </w:rPr>
-        <w:t xml:space="preserve"> design: </w:t>
-      </w:r>
-      <w:hyperlink r:id="rId15" w:history="1">
+        <w:t xml:space="preserve">Material design: </w:t>
+      </w:r>
+      <w:hyperlink r:id="rId17" w:history="1">
         <w:r>
           <w:rPr>
             <w:rStyle w:val="Hyperlink"/>
@@ -2401,21 +4176,13 @@
           <w:lang w:val="fr-FR"/>
         </w:rPr>
       </w:pPr>
-      <w:proofErr w:type="spellStart"/>
       <w:r>
         <w:rPr>
           <w:lang w:val="fr-FR"/>
         </w:rPr>
-        <w:t>Developer</w:t>
-      </w:r>
-      <w:proofErr w:type="spellEnd"/>
-      <w:r>
-        <w:rPr>
-          <w:lang w:val="fr-FR"/>
-        </w:rPr>
-        <w:t xml:space="preserve"> Xamarin: </w:t>
-      </w:r>
-      <w:hyperlink r:id="rId16" w:history="1">
+        <w:t xml:space="preserve">Developer Xamarin: </w:t>
+      </w:r>
+      <w:hyperlink r:id="rId18" w:history="1">
         <w:r>
           <w:rPr>
             <w:rStyle w:val="Hyperlink"/>
@@ -2442,35 +4209,13 @@
           <w:lang w:val="fr-FR"/>
         </w:rPr>
       </w:pPr>
-      <w:proofErr w:type="spellStart"/>
       <w:r>
         <w:rPr>
           <w:lang w:val="fr-FR"/>
         </w:rPr>
-        <w:t>Material</w:t>
-      </w:r>
-      <w:proofErr w:type="spellEnd"/>
-      <w:r>
-        <w:rPr>
-          <w:lang w:val="fr-FR"/>
-        </w:rPr>
-        <w:t xml:space="preserve"> </w:t>
-      </w:r>
-      <w:proofErr w:type="spellStart"/>
-      <w:r>
-        <w:rPr>
-          <w:lang w:val="fr-FR"/>
-        </w:rPr>
-        <w:t>icons</w:t>
-      </w:r>
-      <w:proofErr w:type="spellEnd"/>
-      <w:r>
-        <w:rPr>
-          <w:lang w:val="fr-FR"/>
-        </w:rPr>
-        <w:t xml:space="preserve">: </w:t>
-      </w:r>
-      <w:hyperlink r:id="rId17" w:history="1">
+        <w:t xml:space="preserve">Material icons: </w:t>
+      </w:r>
+      <w:hyperlink r:id="rId19" w:history="1">
         <w:r>
           <w:rPr>
             <w:rStyle w:val="Hyperlink"/>
@@ -2495,17 +4240,9 @@
         </w:numPr>
       </w:pPr>
       <w:r>
-        <w:t xml:space="preserve">Icon &amp; </w:t>
-      </w:r>
-      <w:proofErr w:type="spellStart"/>
-      <w:r>
-        <w:t>splash</w:t>
-      </w:r>
-      <w:proofErr w:type="spellEnd"/>
-      <w:r>
-        <w:t xml:space="preserve"> screen generator: </w:t>
-      </w:r>
-      <w:hyperlink r:id="rId18" w:history="1">
+        <w:t xml:space="preserve">Icon &amp; splash screen generator: </w:t>
+      </w:r>
+      <w:hyperlink r:id="rId20" w:history="1">
         <w:r>
           <w:rPr>
             <w:rStyle w:val="Hyperlink"/>
@@ -2528,7 +4265,7 @@
       <w:r>
         <w:t xml:space="preserve">Github: </w:t>
       </w:r>
-      <w:hyperlink r:id="rId19" w:history="1">
+      <w:hyperlink r:id="rId21" w:history="1">
         <w:r>
           <w:rPr>
             <w:rStyle w:val="Hyperlink"/>
@@ -2548,15 +4285,10 @@
           <w:numId w:val="30"/>
         </w:numPr>
       </w:pPr>
-      <w:proofErr w:type="spellStart"/>
-      <w:r>
-        <w:t>GithubGist</w:t>
-      </w:r>
-      <w:proofErr w:type="spellEnd"/>
-      <w:r>
-        <w:t xml:space="preserve"> voor info over bepaalde code: </w:t>
-      </w:r>
-      <w:hyperlink r:id="rId20" w:history="1">
+      <w:r>
+        <w:t xml:space="preserve">GithubGist voor info over bepaalde code: </w:t>
+      </w:r>
+      <w:hyperlink r:id="rId22" w:history="1">
         <w:r>
           <w:rPr>
             <w:rStyle w:val="Hyperlink"/>
@@ -2567,7 +4299,7 @@
       <w:r>
         <w:t xml:space="preserve"> </w:t>
       </w:r>
-      <w:hyperlink r:id="rId21" w:history="1">
+      <w:hyperlink r:id="rId23" w:history="1">
         <w:r>
           <w:rPr>
             <w:rStyle w:val="Hyperlink"/>
@@ -2580,7 +4312,7 @@
       </w:r>
     </w:p>
     <w:sectPr>
-      <w:footerReference w:type="default" r:id="rId22"/>
+      <w:footerReference w:type="default" r:id="rId24"/>
       <w:pgSz w:w="12240" w:h="15840"/>
       <w:pgMar w:top="1080" w:right="1080" w:bottom="1080" w:left="1080" w:header="720" w:footer="720" w:gutter="0"/>
       <w:pgNumType w:start="0"/>
@@ -2856,7 +4588,7 @@
                               <w:color w:val="000000" w:themeColor="text1"/>
                               <w:sz w:val="44"/>
                             </w:rPr>
-                            <w:t>9</w:t>
+                            <w:t>5</w:t>
                           </w:r>
                           <w:r>
                             <w:rPr>
@@ -2935,7 +4667,7 @@
                         <w:color w:val="000000" w:themeColor="text1"/>
                         <w:sz w:val="44"/>
                       </w:rPr>
-                      <w:t>9</w:t>
+                      <w:t>5</w:t>
                     </w:r>
                     <w:r>
                       <w:rPr>
@@ -6231,7 +7963,7 @@
     <w:lsdException w:name="Table Web 2" w:semiHidden="1" w:unhideWhenUsed="1"/>
     <w:lsdException w:name="Table Web 3" w:semiHidden="1" w:unhideWhenUsed="1"/>
     <w:lsdException w:name="Balloon Text" w:semiHidden="1" w:unhideWhenUsed="1"/>
-    <w:lsdException w:name="Table Grid" w:semiHidden="1" w:uiPriority="39" w:unhideWhenUsed="1"/>
+    <w:lsdException w:name="Table Grid" w:uiPriority="39"/>
     <w:lsdException w:name="Table Theme" w:semiHidden="1" w:unhideWhenUsed="1"/>
     <w:lsdException w:name="Placeholder Text" w:semiHidden="1"/>
     <w:lsdException w:name="No Spacing" w:uiPriority="1" w:qFormat="1"/>
@@ -7572,7 +9304,7 @@
     <w:charset w:val="00"/>
     <w:family w:val="roman"/>
     <w:pitch w:val="variable"/>
-    <w:sig w:usb0="E0002AFF" w:usb1="C0007843" w:usb2="00000009" w:usb3="00000000" w:csb0="000001FF" w:csb1="00000000"/>
+    <w:sig w:usb0="E0002EFF" w:usb1="C000785B" w:usb2="00000009" w:usb3="00000000" w:csb0="000001FF" w:csb1="00000000"/>
   </w:font>
   <w:font w:name="Courier New">
     <w:panose1 w:val="02070309020205020404"/>
@@ -7593,7 +9325,7 @@
     <w:charset w:val="00"/>
     <w:family w:val="swiss"/>
     <w:pitch w:val="variable"/>
-    <w:sig w:usb0="E0002AFF" w:usb1="C0007843" w:usb2="00000009" w:usb3="00000000" w:csb0="000001FF" w:csb1="00000000"/>
+    <w:sig w:usb0="E0002EFF" w:usb1="C0007843" w:usb2="00000009" w:usb3="00000000" w:csb0="000001FF" w:csb1="00000000"/>
   </w:font>
   <w:font w:name="Dotum">
     <w:altName w:val="Dotum"/>
@@ -7608,7 +9340,7 @@
     <w:charset w:val="00"/>
     <w:family w:val="swiss"/>
     <w:pitch w:val="variable"/>
-    <w:sig w:usb0="E10002FF" w:usb1="4000ACFF" w:usb2="00000009" w:usb3="00000000" w:csb0="0000019F" w:csb1="00000000"/>
+    <w:sig w:usb0="E0002AFF" w:usb1="C000247B" w:usb2="00000009" w:usb3="00000000" w:csb0="000001FF" w:csb1="00000000"/>
   </w:font>
   <w:font w:name="Arial Black">
     <w:panose1 w:val="020B0A04020102020204"/>
@@ -7636,7 +9368,7 @@
     <w:charset w:val="00"/>
     <w:family w:val="swiss"/>
     <w:pitch w:val="variable"/>
-    <w:sig w:usb0="A00002EF" w:usb1="4000207B" w:usb2="00000000" w:usb3="00000000" w:csb0="0000009F" w:csb1="00000000"/>
+    <w:sig w:usb0="E0002AFF" w:usb1="C000247B" w:usb2="00000009" w:usb3="00000000" w:csb0="000001FF" w:csb1="00000000"/>
   </w:font>
 </w:fonts>
 </file>
@@ -7659,6 +9391,8 @@
     <w:rsidRoot w:val="000B3893"/>
     <w:rsid w:val="000B3893"/>
     <w:rsid w:val="003F26EA"/>
+    <w:rsid w:val="006C4F0E"/>
+    <w:rsid w:val="00DA7A3C"/>
   </w:rsids>
   <m:mathPr>
     <m:mathFont m:val="Cambria Math"/>
@@ -8515,7 +10249,7 @@
 </file>
 
 <file path=customXml/itemProps2.xml><?xml version="1.0" encoding="utf-8"?>
-<ds:datastoreItem xmlns:ds="http://schemas.openxmlformats.org/officeDocument/2006/customXml" ds:itemID="{0FF61A7D-1ACD-487A-B468-70BA7BE4E09B}">
+<ds:datastoreItem xmlns:ds="http://schemas.openxmlformats.org/officeDocument/2006/customXml" ds:itemID="{FE5725B4-A02A-4A19-9375-63B292188F10}">
   <ds:schemaRefs>
     <ds:schemaRef ds:uri="http://schemas.openxmlformats.org/officeDocument/2006/bibliography"/>
   </ds:schemaRefs>

</xml_diff>

<commit_message>
Video + ppt  update
</commit_message>
<xml_diff>
--- a/Documenten/Mobiele App Doc.docx
+++ b/Documenten/Mobiele App Doc.docx
@@ -7895,12 +7895,7 @@
         <w:fldChar w:fldCharType="end"/>
       </w:r>
       <w:r>
-        <w:t>: Toelichting code LoadA</w:t>
-      </w:r>
-      <w:bookmarkStart w:id="27" w:name="_GoBack"/>
-      <w:bookmarkEnd w:id="27"/>
-      <w:r>
-        <w:t>ndDisplayRoutes</w:t>
+        <w:t>: Toelichting code LoadAndDisplayRoutes</w:t>
       </w:r>
       <w:bookmarkEnd w:id="26"/>
     </w:p>
@@ -7916,13 +7911,13 @@
       <w:pPr>
         <w:pStyle w:val="Kop4"/>
       </w:pPr>
-      <w:bookmarkStart w:id="28" w:name="_Toc484010573"/>
+      <w:bookmarkStart w:id="27" w:name="_Toc484010573"/>
       <w:proofErr w:type="spellStart"/>
       <w:r>
         <w:lastRenderedPageBreak/>
         <w:t>RouteInfoPageViewModel</w:t>
       </w:r>
-      <w:bookmarkEnd w:id="28"/>
+      <w:bookmarkEnd w:id="27"/>
       <w:proofErr w:type="spellEnd"/>
     </w:p>
     <w:p>
@@ -8081,7 +8076,7 @@
           <w:lang w:val="nl-NL"/>
         </w:rPr>
       </w:pPr>
-      <w:bookmarkStart w:id="29" w:name="_Toc484010600"/>
+      <w:bookmarkStart w:id="28" w:name="_Toc484010600"/>
       <w:r>
         <w:t xml:space="preserve">Afbeelding </w:t>
       </w:r>
@@ -8109,7 +8104,7 @@
       <w:r>
         <w:t>Toelichting code RouteInfoPageViewModel</w:t>
       </w:r>
-      <w:bookmarkEnd w:id="29"/>
+      <w:bookmarkEnd w:id="28"/>
     </w:p>
     <w:p>
       <w:pPr>
@@ -8236,7 +8231,7 @@
       <w:pPr>
         <w:pStyle w:val="Bijschrift"/>
       </w:pPr>
-      <w:bookmarkStart w:id="30" w:name="_Toc484010601"/>
+      <w:bookmarkStart w:id="29" w:name="_Toc484010601"/>
       <w:r>
         <w:t xml:space="preserve">Afbeelding </w:t>
       </w:r>
@@ -8261,7 +8256,7 @@
       <w:r>
         <w:t>: Toelichting code StartRoute</w:t>
       </w:r>
-      <w:bookmarkEnd w:id="30"/>
+      <w:bookmarkEnd w:id="29"/>
     </w:p>
     <w:p>
       <w:pPr>
@@ -8275,13 +8270,13 @@
       <w:pPr>
         <w:pStyle w:val="Kop4"/>
       </w:pPr>
-      <w:bookmarkStart w:id="31" w:name="_Toc484010574"/>
+      <w:bookmarkStart w:id="30" w:name="_Toc484010574"/>
       <w:proofErr w:type="spellStart"/>
       <w:r>
         <w:lastRenderedPageBreak/>
         <w:t>BeaconsPageViewModel</w:t>
       </w:r>
-      <w:bookmarkEnd w:id="31"/>
+      <w:bookmarkEnd w:id="30"/>
       <w:proofErr w:type="spellEnd"/>
     </w:p>
     <w:p>
@@ -8589,7 +8584,7 @@
       <w:pPr>
         <w:pStyle w:val="Bijschrift"/>
       </w:pPr>
-      <w:bookmarkStart w:id="32" w:name="_Toc484010602"/>
+      <w:bookmarkStart w:id="31" w:name="_Toc484010602"/>
       <w:r>
         <w:t xml:space="preserve">Afbeelding </w:t>
       </w:r>
@@ -8614,7 +8609,7 @@
       <w:r>
         <w:t>: Toelichting code OnRanged</w:t>
       </w:r>
-      <w:bookmarkEnd w:id="32"/>
+      <w:bookmarkEnd w:id="31"/>
     </w:p>
     <w:p>
       <w:pPr>
@@ -8768,7 +8763,7 @@
       <w:pPr>
         <w:pStyle w:val="Bijschrift"/>
       </w:pPr>
-      <w:bookmarkStart w:id="33" w:name="_Toc484010603"/>
+      <w:bookmarkStart w:id="32" w:name="_Toc484010603"/>
       <w:r>
         <w:t xml:space="preserve">Afbeelding </w:t>
       </w:r>
@@ -8793,7 +8788,7 @@
       <w:r>
         <w:t>: Toelichting code OnNavigatedTo</w:t>
       </w:r>
-      <w:bookmarkEnd w:id="33"/>
+      <w:bookmarkEnd w:id="32"/>
     </w:p>
     <w:p>
       <w:pPr>
@@ -8807,13 +8802,13 @@
       <w:pPr>
         <w:pStyle w:val="Kop4"/>
       </w:pPr>
-      <w:bookmarkStart w:id="34" w:name="_Toc484010575"/>
+      <w:bookmarkStart w:id="33" w:name="_Toc484010575"/>
       <w:proofErr w:type="spellStart"/>
       <w:r>
         <w:lastRenderedPageBreak/>
         <w:t>BeaconContentPageViewModel</w:t>
       </w:r>
-      <w:bookmarkEnd w:id="34"/>
+      <w:bookmarkEnd w:id="33"/>
       <w:proofErr w:type="spellEnd"/>
     </w:p>
     <w:p>
@@ -8833,7 +8828,7 @@
       <w:pPr>
         <w:pStyle w:val="Kop1"/>
       </w:pPr>
-      <w:bookmarkStart w:id="35" w:name="_Toc484010576"/>
+      <w:bookmarkStart w:id="34" w:name="_Toc484010576"/>
       <w:r>
         <w:lastRenderedPageBreak/>
         <w:t>Screen mockups</w:t>
@@ -8841,72 +8836,72 @@
       <w:r>
         <w:t xml:space="preserve"> app</w:t>
       </w:r>
+      <w:bookmarkEnd w:id="34"/>
+    </w:p>
+    <w:p>
+      <w:pPr>
+        <w:pStyle w:val="Kop2"/>
+      </w:pPr>
+      <w:bookmarkStart w:id="35" w:name="_Toc484010577"/>
+      <w:r>
+        <w:t>Splash</w:t>
+      </w:r>
+      <w:r>
+        <w:t xml:space="preserve"> screen</w:t>
+      </w:r>
       <w:bookmarkEnd w:id="35"/>
     </w:p>
     <w:p>
       <w:pPr>
+        <w:pStyle w:val="Geenafstand"/>
+      </w:pPr>
+    </w:p>
+    <w:p>
+      <w:pPr>
+        <w:pStyle w:val="Geenafstand"/>
+      </w:pPr>
+      <w:r>
+        <w:t>Bij het opstarten van de app krijgt de gebruiker</w:t>
+      </w:r>
+      <w:r>
+        <w:t xml:space="preserve"> een </w:t>
+      </w:r>
+      <w:r>
+        <w:t>splash screen</w:t>
+      </w:r>
+      <w:r>
+        <w:t xml:space="preserve"> dat</w:t>
+      </w:r>
+      <w:r>
+        <w:t xml:space="preserve"> </w:t>
+      </w:r>
+      <w:r>
+        <w:t>het</w:t>
+      </w:r>
+      <w:r>
+        <w:t xml:space="preserve"> logo van de organisatie</w:t>
+      </w:r>
+      <w:r>
+        <w:t xml:space="preserve"> is</w:t>
+      </w:r>
+      <w:r>
+        <w:t>.</w:t>
+      </w:r>
+    </w:p>
+    <w:p>
+      <w:pPr>
+        <w:pStyle w:val="Geenafstand"/>
+      </w:pPr>
+    </w:p>
+    <w:p>
+      <w:pPr>
         <w:pStyle w:val="Kop2"/>
       </w:pPr>
-      <w:bookmarkStart w:id="36" w:name="_Toc484010577"/>
-      <w:r>
-        <w:t>Splash</w:t>
-      </w:r>
-      <w:r>
-        <w:t xml:space="preserve"> screen</w:t>
+      <w:bookmarkStart w:id="36" w:name="_Toc484010578"/>
+      <w:r>
+        <w:t>Front screen</w:t>
       </w:r>
       <w:bookmarkEnd w:id="36"/>
-    </w:p>
-    <w:p>
-      <w:pPr>
-        <w:pStyle w:val="Geenafstand"/>
-      </w:pPr>
-    </w:p>
-    <w:p>
-      <w:pPr>
-        <w:pStyle w:val="Geenafstand"/>
-      </w:pPr>
-      <w:r>
-        <w:t>Bij het opstarten van de app krijgt de gebruiker</w:t>
-      </w:r>
-      <w:r>
-        <w:t xml:space="preserve"> een </w:t>
-      </w:r>
-      <w:r>
-        <w:t>splash screen</w:t>
-      </w:r>
-      <w:r>
-        <w:t xml:space="preserve"> dat</w:t>
-      </w:r>
-      <w:r>
-        <w:t xml:space="preserve"> </w:t>
-      </w:r>
-      <w:r>
-        <w:t>het</w:t>
-      </w:r>
-      <w:r>
-        <w:t xml:space="preserve"> logo van de organisatie</w:t>
-      </w:r>
-      <w:r>
-        <w:t xml:space="preserve"> is</w:t>
-      </w:r>
-      <w:r>
-        <w:t>.</w:t>
-      </w:r>
-    </w:p>
-    <w:p>
-      <w:pPr>
-        <w:pStyle w:val="Geenafstand"/>
-      </w:pPr>
-    </w:p>
-    <w:p>
-      <w:pPr>
-        <w:pStyle w:val="Kop2"/>
-      </w:pPr>
-      <w:bookmarkStart w:id="37" w:name="_Toc484010578"/>
-      <w:r>
-        <w:t>Front screen</w:t>
-      </w:r>
-      <w:bookmarkEnd w:id="37"/>
     </w:p>
     <w:p>
       <w:pPr>
@@ -9196,7 +9191,7 @@
       <w:pPr>
         <w:pStyle w:val="Bijschrift"/>
       </w:pPr>
-      <w:bookmarkStart w:id="38" w:name="_Toc484010604"/>
+      <w:bookmarkStart w:id="37" w:name="_Toc484010604"/>
       <w:r>
         <w:t xml:space="preserve">Afbeelding </w:t>
       </w:r>
@@ -9221,14 +9216,14 @@
       <w:r>
         <w:t>: Screen mockup geen internet</w:t>
       </w:r>
-      <w:bookmarkEnd w:id="38"/>
+      <w:bookmarkEnd w:id="37"/>
     </w:p>
     <w:p>
       <w:pPr>
         <w:pStyle w:val="Bijschrift"/>
         <w:jc w:val="right"/>
       </w:pPr>
-      <w:bookmarkStart w:id="39" w:name="_Toc484010605"/>
+      <w:bookmarkStart w:id="38" w:name="_Toc484010605"/>
       <w:r>
         <w:t xml:space="preserve">Afbeelding </w:t>
       </w:r>
@@ -9253,7 +9248,7 @@
       <w:r>
         <w:t>: Screen mockup front screen</w:t>
       </w:r>
-      <w:bookmarkEnd w:id="39"/>
+      <w:bookmarkEnd w:id="38"/>
     </w:p>
     <w:p>
       <w:pPr>
@@ -9267,12 +9262,12 @@
       <w:pPr>
         <w:pStyle w:val="Kop2"/>
       </w:pPr>
-      <w:bookmarkStart w:id="40" w:name="_Toc484010579"/>
+      <w:bookmarkStart w:id="39" w:name="_Toc484010579"/>
       <w:r>
         <w:lastRenderedPageBreak/>
         <w:t>Route screen</w:t>
       </w:r>
-      <w:bookmarkEnd w:id="40"/>
+      <w:bookmarkEnd w:id="39"/>
     </w:p>
     <w:p>
       <w:pPr>
@@ -9596,7 +9591,7 @@
       <w:pPr>
         <w:pStyle w:val="Bijschrift"/>
       </w:pPr>
-      <w:bookmarkStart w:id="41" w:name="_Toc484010606"/>
+      <w:bookmarkStart w:id="40" w:name="_Toc484010606"/>
       <w:r>
         <w:t xml:space="preserve">Afbeelding </w:t>
       </w:r>
@@ -9621,14 +9616,14 @@
       <w:r>
         <w:t>: Screen mockup wacht scherm</w:t>
       </w:r>
-      <w:bookmarkEnd w:id="41"/>
+      <w:bookmarkEnd w:id="40"/>
     </w:p>
     <w:p>
       <w:pPr>
         <w:pStyle w:val="Bijschrift"/>
         <w:jc w:val="right"/>
       </w:pPr>
-      <w:bookmarkStart w:id="42" w:name="_Toc484010607"/>
+      <w:bookmarkStart w:id="41" w:name="_Toc484010607"/>
       <w:r>
         <w:t xml:space="preserve">Afbeelding </w:t>
       </w:r>
@@ -9653,7 +9648,7 @@
       <w:r>
         <w:t>: Screen mockup route screen</w:t>
       </w:r>
-      <w:bookmarkEnd w:id="42"/>
+      <w:bookmarkEnd w:id="41"/>
     </w:p>
     <w:p>
       <w:pPr>
@@ -9667,7 +9662,7 @@
       <w:pPr>
         <w:pStyle w:val="Kop2"/>
       </w:pPr>
-      <w:bookmarkStart w:id="43" w:name="_Toc484010580"/>
+      <w:bookmarkStart w:id="42" w:name="_Toc484010580"/>
       <w:r>
         <w:rPr>
           <w:noProof/>
@@ -9750,7 +9745,7 @@
       <w:r>
         <w:t>Content screens</w:t>
       </w:r>
-      <w:bookmarkEnd w:id="43"/>
+      <w:bookmarkEnd w:id="42"/>
     </w:p>
     <w:p>
       <w:pPr>
@@ -9830,7 +9825,7 @@
         <w:pStyle w:val="Bijschrift"/>
         <w:jc w:val="right"/>
       </w:pPr>
-      <w:bookmarkStart w:id="44" w:name="_Toc484010608"/>
+      <w:bookmarkStart w:id="43" w:name="_Toc484010608"/>
       <w:r>
         <w:t xml:space="preserve">Afbeelding </w:t>
       </w:r>
@@ -9855,15 +9850,38 @@
       <w:r>
         <w:t>: Screen mockup geen bluetooth</w:t>
       </w:r>
+      <w:bookmarkEnd w:id="43"/>
+    </w:p>
+    <w:p>
+      <w:pPr>
+        <w:pStyle w:val="Kop3"/>
+      </w:pPr>
+      <w:bookmarkStart w:id="44" w:name="_Toc484010581"/>
+      <w:r>
+        <w:t>Html</w:t>
+      </w:r>
       <w:bookmarkEnd w:id="44"/>
     </w:p>
     <w:p>
       <w:pPr>
+        <w:pStyle w:val="Geenafstand"/>
+      </w:pPr>
+      <w:r>
+        <w:t>Als de media van het soort html is wordt er een html pagina getoond.</w:t>
+      </w:r>
+    </w:p>
+    <w:p>
+      <w:pPr>
+        <w:pStyle w:val="Geenafstand"/>
+      </w:pPr>
+    </w:p>
+    <w:p>
+      <w:pPr>
         <w:pStyle w:val="Kop3"/>
       </w:pPr>
-      <w:bookmarkStart w:id="45" w:name="_Toc484010581"/>
-      <w:r>
-        <w:t>Html</w:t>
+      <w:bookmarkStart w:id="45" w:name="_Toc484010582"/>
+      <w:r>
+        <w:t>YouTube</w:t>
       </w:r>
       <w:bookmarkEnd w:id="45"/>
     </w:p>
@@ -9872,7 +9890,7 @@
         <w:pStyle w:val="Geenafstand"/>
       </w:pPr>
       <w:r>
-        <w:t>Als de media van het soort html is wordt er een html pagina getoond.</w:t>
+        <w:t>Is de media van het YouTube formaat (YouTube link) openen we een video van YouTube.</w:t>
       </w:r>
     </w:p>
     <w:p>
@@ -9884,9 +9902,9 @@
       <w:pPr>
         <w:pStyle w:val="Kop3"/>
       </w:pPr>
-      <w:bookmarkStart w:id="46" w:name="_Toc484010582"/>
-      <w:r>
-        <w:t>YouTube</w:t>
+      <w:bookmarkStart w:id="46" w:name="_Toc484010583"/>
+      <w:r>
+        <w:t>Foto</w:t>
       </w:r>
       <w:bookmarkEnd w:id="46"/>
     </w:p>
@@ -9895,7 +9913,13 @@
         <w:pStyle w:val="Geenafstand"/>
       </w:pPr>
       <w:r>
-        <w:t>Is de media van het YouTube formaat (YouTube link) openen we een video van YouTube.</w:t>
+        <w:t>Als we een foto aankrijgen als medi</w:t>
+      </w:r>
+      <w:r>
+        <w:t>a tonen we de foto op het apparaat</w:t>
+      </w:r>
+      <w:r>
+        <w:t>.</w:t>
       </w:r>
     </w:p>
     <w:p>
@@ -9907,9 +9931,9 @@
       <w:pPr>
         <w:pStyle w:val="Kop3"/>
       </w:pPr>
-      <w:bookmarkStart w:id="47" w:name="_Toc484010583"/>
-      <w:r>
-        <w:t>Foto</w:t>
+      <w:bookmarkStart w:id="47" w:name="_Toc484010584"/>
+      <w:r>
+        <w:t>Audio</w:t>
       </w:r>
       <w:bookmarkEnd w:id="47"/>
     </w:p>
@@ -9918,13 +9942,7 @@
         <w:pStyle w:val="Geenafstand"/>
       </w:pPr>
       <w:r>
-        <w:t>Als we een foto aankrijgen als medi</w:t>
-      </w:r>
-      <w:r>
-        <w:t>a tonen we de foto op het apparaat</w:t>
-      </w:r>
-      <w:r>
-        <w:t>.</w:t>
+        <w:t>Met het formaat audio spelen we de muziek af op het apparaat.</w:t>
       </w:r>
     </w:p>
     <w:p>
@@ -9936,9 +9954,9 @@
       <w:pPr>
         <w:pStyle w:val="Kop3"/>
       </w:pPr>
-      <w:bookmarkStart w:id="48" w:name="_Toc484010584"/>
-      <w:r>
-        <w:t>Audio</w:t>
+      <w:bookmarkStart w:id="48" w:name="_Toc484010585"/>
+      <w:r>
+        <w:t>Video</w:t>
       </w:r>
       <w:bookmarkEnd w:id="48"/>
     </w:p>
@@ -9947,51 +9965,30 @@
         <w:pStyle w:val="Geenafstand"/>
       </w:pPr>
       <w:r>
-        <w:t>Met het formaat audio spelen we de muziek af op het apparaat.</w:t>
-      </w:r>
-    </w:p>
-    <w:p>
-      <w:pPr>
-        <w:pStyle w:val="Geenafstand"/>
-      </w:pPr>
-    </w:p>
-    <w:p>
-      <w:pPr>
-        <w:pStyle w:val="Kop3"/>
-      </w:pPr>
-      <w:bookmarkStart w:id="49" w:name="_Toc484010585"/>
-      <w:r>
-        <w:t>Video</w:t>
+        <w:t>Als we van media een video hebben spelen we de video af op het apparaat van de gebruiker.</w:t>
+      </w:r>
+    </w:p>
+    <w:p>
+      <w:pPr>
+        <w:pStyle w:val="Geenafstand"/>
+      </w:pPr>
+    </w:p>
+    <w:p>
+      <w:pPr>
+        <w:pStyle w:val="Kop2"/>
+      </w:pPr>
+      <w:bookmarkStart w:id="49" w:name="_Toc484010586"/>
+      <w:bookmarkStart w:id="50" w:name="_GoBack"/>
+      <w:proofErr w:type="spellStart"/>
+      <w:r>
+        <w:t>About</w:t>
+      </w:r>
+      <w:bookmarkEnd w:id="50"/>
+      <w:proofErr w:type="spellEnd"/>
+      <w:r>
+        <w:t xml:space="preserve"> screen</w:t>
       </w:r>
       <w:bookmarkEnd w:id="49"/>
-    </w:p>
-    <w:p>
-      <w:pPr>
-        <w:pStyle w:val="Geenafstand"/>
-      </w:pPr>
-      <w:r>
-        <w:t>Als we van media een video hebben spelen we de video af op het apparaat van de gebruiker.</w:t>
-      </w:r>
-    </w:p>
-    <w:p>
-      <w:pPr>
-        <w:pStyle w:val="Geenafstand"/>
-      </w:pPr>
-    </w:p>
-    <w:p>
-      <w:pPr>
-        <w:pStyle w:val="Kop2"/>
-      </w:pPr>
-      <w:bookmarkStart w:id="50" w:name="_Toc484010586"/>
-      <w:proofErr w:type="spellStart"/>
-      <w:r>
-        <w:t>About</w:t>
-      </w:r>
-      <w:proofErr w:type="spellEnd"/>
-      <w:r>
-        <w:t xml:space="preserve"> screen</w:t>
-      </w:r>
-      <w:bookmarkEnd w:id="50"/>
     </w:p>
     <w:p>
       <w:pPr>
@@ -10773,7 +10770,7 @@
                               <w:color w:val="000000" w:themeColor="text1"/>
                               <w:sz w:val="44"/>
                             </w:rPr>
-                            <w:t>20</w:t>
+                            <w:t>19</w:t>
                           </w:r>
                           <w:r>
                             <w:rPr>
@@ -10852,7 +10849,7 @@
                         <w:color w:val="000000" w:themeColor="text1"/>
                         <w:sz w:val="44"/>
                       </w:rPr>
-                      <w:t>20</w:t>
+                      <w:t>19</w:t>
                     </w:r>
                     <w:r>
                       <w:rPr>
@@ -15800,11 +15797,11 @@
     <w:rsid w:val="000B3893"/>
     <w:rsid w:val="00256DBA"/>
     <w:rsid w:val="003511F5"/>
-    <w:rsid w:val="003729C3"/>
     <w:rsid w:val="003F26EA"/>
     <w:rsid w:val="006C4F0E"/>
     <w:rsid w:val="009533DE"/>
     <w:rsid w:val="00A34299"/>
+    <w:rsid w:val="00B927FA"/>
     <w:rsid w:val="00C40407"/>
     <w:rsid w:val="00DA7A3C"/>
     <w:rsid w:val="00E73225"/>
@@ -16664,7 +16661,7 @@
 </file>
 
 <file path=customXml/itemProps2.xml><?xml version="1.0" encoding="utf-8"?>
-<ds:datastoreItem xmlns:ds="http://schemas.openxmlformats.org/officeDocument/2006/customXml" ds:itemID="{385F83B6-4513-487F-8728-EAE0F14E0829}">
+<ds:datastoreItem xmlns:ds="http://schemas.openxmlformats.org/officeDocument/2006/customXml" ds:itemID="{B626280C-25B8-4225-85EC-EB7E27FB8C07}">
   <ds:schemaRefs>
     <ds:schemaRef ds:uri="http://schemas.openxmlformats.org/officeDocument/2006/bibliography"/>
   </ds:schemaRefs>

</xml_diff>

<commit_message>
Aanpassingen aan afbeeldingen doc
</commit_message>
<xml_diff>
--- a/Documenten/Mobiele App Doc.docx
+++ b/Documenten/Mobiele App Doc.docx
@@ -7790,13 +7790,13 @@
           <wp:anchor distT="0" distB="0" distL="114300" distR="114300" simplePos="0" relativeHeight="251715584" behindDoc="0" locked="0" layoutInCell="1" allowOverlap="1">
             <wp:simplePos x="0" y="0"/>
             <wp:positionH relativeFrom="margin">
-              <wp:posOffset>760730</wp:posOffset>
+              <wp:align>center</wp:align>
             </wp:positionH>
             <wp:positionV relativeFrom="paragraph">
-              <wp:posOffset>328295</wp:posOffset>
+              <wp:posOffset>383954</wp:posOffset>
             </wp:positionV>
             <wp:extent cx="4658995" cy="2465070"/>
-            <wp:effectExtent l="0" t="0" r="8255" b="0"/>
+            <wp:effectExtent l="19050" t="19050" r="27305" b="11430"/>
             <wp:wrapTopAndBottom/>
             <wp:docPr id="7" name="Afbeelding 7" descr="C:\Users\jensie\AppData\Local\Microsoft\Windows\INetCache\Content.Word\Screenshot_1.png"/>
             <wp:cNvGraphicFramePr>
@@ -7834,7 +7834,9 @@
                     </a:prstGeom>
                     <a:noFill/>
                     <a:ln>
-                      <a:noFill/>
+                      <a:solidFill>
+                        <a:schemeClr val="tx1"/>
+                      </a:solidFill>
                     </a:ln>
                   </pic:spPr>
                 </pic:pic>
@@ -7898,14 +7900,6 @@
         <w:t>: Toelichting code LoadAndDisplayRoutes</w:t>
       </w:r>
       <w:bookmarkEnd w:id="26"/>
-    </w:p>
-    <w:p>
-      <w:pPr>
-        <w:pStyle w:val="Geenafstand"/>
-      </w:pPr>
-      <w:r>
-        <w:br w:type="page"/>
-      </w:r>
     </w:p>
     <w:p>
       <w:pPr>
@@ -8526,14 +8520,23 @@
       <w:pPr>
         <w:pStyle w:val="Geenafstand"/>
       </w:pPr>
+      <w:bookmarkStart w:id="31" w:name="_GoBack"/>
       <w:r>
         <w:rPr>
           <w:noProof/>
         </w:rPr>
         <w:drawing>
-          <wp:inline distT="0" distB="0" distL="0" distR="0">
+          <wp:anchor distT="0" distB="0" distL="114300" distR="114300" simplePos="0" relativeHeight="251716608" behindDoc="0" locked="0" layoutInCell="1" allowOverlap="1">
+            <wp:simplePos x="0" y="0"/>
+            <wp:positionH relativeFrom="margin">
+              <wp:align>center</wp:align>
+            </wp:positionH>
+            <wp:positionV relativeFrom="paragraph">
+              <wp:posOffset>18719</wp:posOffset>
+            </wp:positionV>
             <wp:extent cx="6392545" cy="2122805"/>
-            <wp:effectExtent l="0" t="0" r="8255" b="0"/>
+            <wp:effectExtent l="19050" t="19050" r="27305" b="10795"/>
+            <wp:wrapTopAndBottom/>
             <wp:docPr id="194" name="Afbeelding 194" descr="C:\Users\jensie\AppData\Local\Microsoft\Windows\INetCache\Content.Word\Screenshot_2.png"/>
             <wp:cNvGraphicFramePr>
               <a:graphicFrameLocks xmlns:a="http://schemas.openxmlformats.org/drawingml/2006/main" noChangeAspect="1"/>
@@ -8570,21 +8573,30 @@
                     </a:prstGeom>
                     <a:noFill/>
                     <a:ln>
-                      <a:noFill/>
+                      <a:solidFill>
+                        <a:schemeClr val="tx1"/>
+                      </a:solidFill>
                     </a:ln>
                   </pic:spPr>
                 </pic:pic>
               </a:graphicData>
             </a:graphic>
-          </wp:inline>
+            <wp14:sizeRelH relativeFrom="page">
+              <wp14:pctWidth>0</wp14:pctWidth>
+            </wp14:sizeRelH>
+            <wp14:sizeRelV relativeFrom="page">
+              <wp14:pctHeight>0</wp14:pctHeight>
+            </wp14:sizeRelV>
+          </wp:anchor>
         </w:drawing>
       </w:r>
+      <w:bookmarkEnd w:id="31"/>
     </w:p>
     <w:p>
       <w:pPr>
         <w:pStyle w:val="Bijschrift"/>
       </w:pPr>
-      <w:bookmarkStart w:id="31" w:name="_Toc484010602"/>
+      <w:bookmarkStart w:id="32" w:name="_Toc484010602"/>
       <w:r>
         <w:t xml:space="preserve">Afbeelding </w:t>
       </w:r>
@@ -8609,7 +8621,7 @@
       <w:r>
         <w:t>: Toelichting code OnRanged</w:t>
       </w:r>
-      <w:bookmarkEnd w:id="31"/>
+      <w:bookmarkEnd w:id="32"/>
     </w:p>
     <w:p>
       <w:pPr>
@@ -8763,7 +8775,7 @@
       <w:pPr>
         <w:pStyle w:val="Bijschrift"/>
       </w:pPr>
-      <w:bookmarkStart w:id="32" w:name="_Toc484010603"/>
+      <w:bookmarkStart w:id="33" w:name="_Toc484010603"/>
       <w:r>
         <w:t xml:space="preserve">Afbeelding </w:t>
       </w:r>
@@ -8788,7 +8800,7 @@
       <w:r>
         <w:t>: Toelichting code OnNavigatedTo</w:t>
       </w:r>
-      <w:bookmarkEnd w:id="32"/>
+      <w:bookmarkEnd w:id="33"/>
     </w:p>
     <w:p>
       <w:pPr>
@@ -8802,13 +8814,13 @@
       <w:pPr>
         <w:pStyle w:val="Kop4"/>
       </w:pPr>
-      <w:bookmarkStart w:id="33" w:name="_Toc484010575"/>
+      <w:bookmarkStart w:id="34" w:name="_Toc484010575"/>
       <w:proofErr w:type="spellStart"/>
       <w:r>
         <w:lastRenderedPageBreak/>
         <w:t>BeaconContentPageViewModel</w:t>
       </w:r>
-      <w:bookmarkEnd w:id="33"/>
+      <w:bookmarkEnd w:id="34"/>
       <w:proofErr w:type="spellEnd"/>
     </w:p>
     <w:p>
@@ -8828,7 +8840,7 @@
       <w:pPr>
         <w:pStyle w:val="Kop1"/>
       </w:pPr>
-      <w:bookmarkStart w:id="34" w:name="_Toc484010576"/>
+      <w:bookmarkStart w:id="35" w:name="_Toc484010576"/>
       <w:r>
         <w:lastRenderedPageBreak/>
         <w:t>Screen mockups</w:t>
@@ -8836,20 +8848,20 @@
       <w:r>
         <w:t xml:space="preserve"> app</w:t>
       </w:r>
-      <w:bookmarkEnd w:id="34"/>
+      <w:bookmarkEnd w:id="35"/>
     </w:p>
     <w:p>
       <w:pPr>
         <w:pStyle w:val="Kop2"/>
       </w:pPr>
-      <w:bookmarkStart w:id="35" w:name="_Toc484010577"/>
+      <w:bookmarkStart w:id="36" w:name="_Toc484010577"/>
       <w:r>
         <w:t>Splash</w:t>
       </w:r>
       <w:r>
         <w:t xml:space="preserve"> screen</w:t>
       </w:r>
-      <w:bookmarkEnd w:id="35"/>
+      <w:bookmarkEnd w:id="36"/>
     </w:p>
     <w:p>
       <w:pPr>
@@ -8897,11 +8909,11 @@
       <w:pPr>
         <w:pStyle w:val="Kop2"/>
       </w:pPr>
-      <w:bookmarkStart w:id="36" w:name="_Toc484010578"/>
+      <w:bookmarkStart w:id="37" w:name="_Toc484010578"/>
       <w:r>
         <w:t>Front screen</w:t>
       </w:r>
-      <w:bookmarkEnd w:id="36"/>
+      <w:bookmarkEnd w:id="37"/>
     </w:p>
     <w:p>
       <w:pPr>
@@ -9191,7 +9203,7 @@
       <w:pPr>
         <w:pStyle w:val="Bijschrift"/>
       </w:pPr>
-      <w:bookmarkStart w:id="37" w:name="_Toc484010604"/>
+      <w:bookmarkStart w:id="38" w:name="_Toc484010604"/>
       <w:r>
         <w:t xml:space="preserve">Afbeelding </w:t>
       </w:r>
@@ -9216,14 +9228,14 @@
       <w:r>
         <w:t>: Screen mockup geen internet</w:t>
       </w:r>
-      <w:bookmarkEnd w:id="37"/>
+      <w:bookmarkEnd w:id="38"/>
     </w:p>
     <w:p>
       <w:pPr>
         <w:pStyle w:val="Bijschrift"/>
         <w:jc w:val="right"/>
       </w:pPr>
-      <w:bookmarkStart w:id="38" w:name="_Toc484010605"/>
+      <w:bookmarkStart w:id="39" w:name="_Toc484010605"/>
       <w:r>
         <w:t xml:space="preserve">Afbeelding </w:t>
       </w:r>
@@ -9248,7 +9260,7 @@
       <w:r>
         <w:t>: Screen mockup front screen</w:t>
       </w:r>
-      <w:bookmarkEnd w:id="38"/>
+      <w:bookmarkEnd w:id="39"/>
     </w:p>
     <w:p>
       <w:pPr>
@@ -9262,12 +9274,12 @@
       <w:pPr>
         <w:pStyle w:val="Kop2"/>
       </w:pPr>
-      <w:bookmarkStart w:id="39" w:name="_Toc484010579"/>
+      <w:bookmarkStart w:id="40" w:name="_Toc484010579"/>
       <w:r>
         <w:lastRenderedPageBreak/>
         <w:t>Route screen</w:t>
       </w:r>
-      <w:bookmarkEnd w:id="39"/>
+      <w:bookmarkEnd w:id="40"/>
     </w:p>
     <w:p>
       <w:pPr>
@@ -9591,7 +9603,7 @@
       <w:pPr>
         <w:pStyle w:val="Bijschrift"/>
       </w:pPr>
-      <w:bookmarkStart w:id="40" w:name="_Toc484010606"/>
+      <w:bookmarkStart w:id="41" w:name="_Toc484010606"/>
       <w:r>
         <w:t xml:space="preserve">Afbeelding </w:t>
       </w:r>
@@ -9616,14 +9628,14 @@
       <w:r>
         <w:t>: Screen mockup wacht scherm</w:t>
       </w:r>
-      <w:bookmarkEnd w:id="40"/>
+      <w:bookmarkEnd w:id="41"/>
     </w:p>
     <w:p>
       <w:pPr>
         <w:pStyle w:val="Bijschrift"/>
         <w:jc w:val="right"/>
       </w:pPr>
-      <w:bookmarkStart w:id="41" w:name="_Toc484010607"/>
+      <w:bookmarkStart w:id="42" w:name="_Toc484010607"/>
       <w:r>
         <w:t xml:space="preserve">Afbeelding </w:t>
       </w:r>
@@ -9648,7 +9660,7 @@
       <w:r>
         <w:t>: Screen mockup route screen</w:t>
       </w:r>
-      <w:bookmarkEnd w:id="41"/>
+      <w:bookmarkEnd w:id="42"/>
     </w:p>
     <w:p>
       <w:pPr>
@@ -9662,7 +9674,7 @@
       <w:pPr>
         <w:pStyle w:val="Kop2"/>
       </w:pPr>
-      <w:bookmarkStart w:id="42" w:name="_Toc484010580"/>
+      <w:bookmarkStart w:id="43" w:name="_Toc484010580"/>
       <w:r>
         <w:rPr>
           <w:noProof/>
@@ -9745,7 +9757,7 @@
       <w:r>
         <w:t>Content screens</w:t>
       </w:r>
-      <w:bookmarkEnd w:id="42"/>
+      <w:bookmarkEnd w:id="43"/>
     </w:p>
     <w:p>
       <w:pPr>
@@ -9825,7 +9837,7 @@
         <w:pStyle w:val="Bijschrift"/>
         <w:jc w:val="right"/>
       </w:pPr>
-      <w:bookmarkStart w:id="43" w:name="_Toc484010608"/>
+      <w:bookmarkStart w:id="44" w:name="_Toc484010608"/>
       <w:r>
         <w:t xml:space="preserve">Afbeelding </w:t>
       </w:r>
@@ -9850,17 +9862,17 @@
       <w:r>
         <w:t>: Screen mockup geen bluetooth</w:t>
       </w:r>
-      <w:bookmarkEnd w:id="43"/>
+      <w:bookmarkEnd w:id="44"/>
     </w:p>
     <w:p>
       <w:pPr>
         <w:pStyle w:val="Kop3"/>
       </w:pPr>
-      <w:bookmarkStart w:id="44" w:name="_Toc484010581"/>
+      <w:bookmarkStart w:id="45" w:name="_Toc484010581"/>
       <w:r>
         <w:t>Html</w:t>
       </w:r>
-      <w:bookmarkEnd w:id="44"/>
+      <w:bookmarkEnd w:id="45"/>
     </w:p>
     <w:p>
       <w:pPr>
@@ -9879,11 +9891,11 @@
       <w:pPr>
         <w:pStyle w:val="Kop3"/>
       </w:pPr>
-      <w:bookmarkStart w:id="45" w:name="_Toc484010582"/>
+      <w:bookmarkStart w:id="46" w:name="_Toc484010582"/>
       <w:r>
         <w:t>YouTube</w:t>
       </w:r>
-      <w:bookmarkEnd w:id="45"/>
+      <w:bookmarkEnd w:id="46"/>
     </w:p>
     <w:p>
       <w:pPr>
@@ -9902,11 +9914,11 @@
       <w:pPr>
         <w:pStyle w:val="Kop3"/>
       </w:pPr>
-      <w:bookmarkStart w:id="46" w:name="_Toc484010583"/>
+      <w:bookmarkStart w:id="47" w:name="_Toc484010583"/>
       <w:r>
         <w:t>Foto</w:t>
       </w:r>
-      <w:bookmarkEnd w:id="46"/>
+      <w:bookmarkEnd w:id="47"/>
     </w:p>
     <w:p>
       <w:pPr>
@@ -9931,11 +9943,11 @@
       <w:pPr>
         <w:pStyle w:val="Kop3"/>
       </w:pPr>
-      <w:bookmarkStart w:id="47" w:name="_Toc484010584"/>
+      <w:bookmarkStart w:id="48" w:name="_Toc484010584"/>
       <w:r>
         <w:t>Audio</w:t>
       </w:r>
-      <w:bookmarkEnd w:id="47"/>
+      <w:bookmarkEnd w:id="48"/>
     </w:p>
     <w:p>
       <w:pPr>
@@ -9954,11 +9966,11 @@
       <w:pPr>
         <w:pStyle w:val="Kop3"/>
       </w:pPr>
-      <w:bookmarkStart w:id="48" w:name="_Toc484010585"/>
+      <w:bookmarkStart w:id="49" w:name="_Toc484010585"/>
       <w:r>
         <w:t>Video</w:t>
       </w:r>
-      <w:bookmarkEnd w:id="48"/>
+      <w:bookmarkEnd w:id="49"/>
     </w:p>
     <w:p>
       <w:pPr>
@@ -9977,18 +9989,16 @@
       <w:pPr>
         <w:pStyle w:val="Kop2"/>
       </w:pPr>
-      <w:bookmarkStart w:id="49" w:name="_Toc484010586"/>
-      <w:bookmarkStart w:id="50" w:name="_GoBack"/>
+      <w:bookmarkStart w:id="50" w:name="_Toc484010586"/>
       <w:proofErr w:type="spellStart"/>
       <w:r>
         <w:t>About</w:t>
       </w:r>
+      <w:proofErr w:type="spellEnd"/>
+      <w:r>
+        <w:t xml:space="preserve"> screen</w:t>
+      </w:r>
       <w:bookmarkEnd w:id="50"/>
-      <w:proofErr w:type="spellEnd"/>
-      <w:r>
-        <w:t xml:space="preserve"> screen</w:t>
-      </w:r>
-      <w:bookmarkEnd w:id="49"/>
     </w:p>
     <w:p>
       <w:pPr>
@@ -10770,7 +10780,7 @@
                               <w:color w:val="000000" w:themeColor="text1"/>
                               <w:sz w:val="44"/>
                             </w:rPr>
-                            <w:t>19</w:t>
+                            <w:t>21</w:t>
                           </w:r>
                           <w:r>
                             <w:rPr>
@@ -10849,7 +10859,7 @@
                         <w:color w:val="000000" w:themeColor="text1"/>
                         <w:sz w:val="44"/>
                       </w:rPr>
-                      <w:t>19</w:t>
+                      <w:t>21</w:t>
                     </w:r>
                     <w:r>
                       <w:rPr>
@@ -15801,10 +15811,10 @@
     <w:rsid w:val="006C4F0E"/>
     <w:rsid w:val="009533DE"/>
     <w:rsid w:val="00A34299"/>
-    <w:rsid w:val="00B927FA"/>
     <w:rsid w:val="00C40407"/>
     <w:rsid w:val="00DA7A3C"/>
     <w:rsid w:val="00E73225"/>
+    <w:rsid w:val="00E81776"/>
   </w:rsids>
   <m:mathPr>
     <m:mathFont m:val="Cambria Math"/>
@@ -16661,7 +16671,7 @@
 </file>
 
 <file path=customXml/itemProps2.xml><?xml version="1.0" encoding="utf-8"?>
-<ds:datastoreItem xmlns:ds="http://schemas.openxmlformats.org/officeDocument/2006/customXml" ds:itemID="{B626280C-25B8-4225-85EC-EB7E27FB8C07}">
+<ds:datastoreItem xmlns:ds="http://schemas.openxmlformats.org/officeDocument/2006/customXml" ds:itemID="{583EE08B-509F-45EA-88E4-18589C4E607E}">
   <ds:schemaRefs>
     <ds:schemaRef ds:uri="http://schemas.openxmlformats.org/officeDocument/2006/bibliography"/>
   </ds:schemaRefs>

</xml_diff>

<commit_message>
Laatste check controle spelfouten
</commit_message>
<xml_diff>
--- a/Documenten/Mobiele App Doc.docx
+++ b/Documenten/Mobiele App Doc.docx
@@ -5058,8 +5058,6 @@
         </w:rPr>
         <w:br w:type="page"/>
       </w:r>
-      <w:bookmarkStart w:id="1" w:name="_GoBack"/>
-      <w:bookmarkEnd w:id="1"/>
     </w:p>
     <w:p>
       <w:pPr>
@@ -5068,7 +5066,7 @@
           <w:lang w:val="nl-NL"/>
         </w:rPr>
       </w:pPr>
-      <w:bookmarkStart w:id="2" w:name="_Toc484035096"/>
+      <w:bookmarkStart w:id="1" w:name="_Toc484035096"/>
       <w:r>
         <w:rPr>
           <w:lang w:val="nl-NL"/>
@@ -5076,23 +5074,23 @@
         <w:lastRenderedPageBreak/>
         <w:t>Project omschrijving</w:t>
       </w:r>
+      <w:bookmarkEnd w:id="1"/>
+    </w:p>
+    <w:p>
+      <w:pPr>
+        <w:pStyle w:val="Kop2"/>
+        <w:rPr>
+          <w:lang w:val="nl-NL"/>
+        </w:rPr>
+      </w:pPr>
+      <w:bookmarkStart w:id="2" w:name="_Toc484035097"/>
+      <w:r>
+        <w:rPr>
+          <w:lang w:val="nl-NL"/>
+        </w:rPr>
+        <w:t>iBeacons</w:t>
+      </w:r>
       <w:bookmarkEnd w:id="2"/>
-    </w:p>
-    <w:p>
-      <w:pPr>
-        <w:pStyle w:val="Kop2"/>
-        <w:rPr>
-          <w:lang w:val="nl-NL"/>
-        </w:rPr>
-      </w:pPr>
-      <w:bookmarkStart w:id="3" w:name="_Toc484035097"/>
-      <w:r>
-        <w:rPr>
-          <w:lang w:val="nl-NL"/>
-        </w:rPr>
-        <w:t>iBeacons</w:t>
-      </w:r>
-      <w:bookmarkEnd w:id="3"/>
     </w:p>
     <w:p>
       <w:pPr>
@@ -5232,7 +5230,7 @@
       <w:pPr>
         <w:pStyle w:val="Bijschrift"/>
       </w:pPr>
-      <w:bookmarkStart w:id="4" w:name="_Toc484035126"/>
+      <w:bookmarkStart w:id="3" w:name="_Toc484035126"/>
       <w:r>
         <w:t xml:space="preserve">Afbeelding </w:t>
       </w:r>
@@ -5260,7 +5258,7 @@
       <w:r>
         <w:t>: IBeacons Apple</w:t>
       </w:r>
-      <w:bookmarkEnd w:id="4"/>
+      <w:bookmarkEnd w:id="3"/>
     </w:p>
     <w:p>
       <w:pPr>
@@ -5392,12 +5390,12 @@
       <w:pPr>
         <w:pStyle w:val="Kop2"/>
       </w:pPr>
-      <w:bookmarkStart w:id="5" w:name="_Toc484035098"/>
+      <w:bookmarkStart w:id="4" w:name="_Toc484035098"/>
       <w:r>
         <w:lastRenderedPageBreak/>
         <w:t>Onze opdracht</w:t>
       </w:r>
-      <w:bookmarkEnd w:id="5"/>
+      <w:bookmarkEnd w:id="4"/>
     </w:p>
     <w:p>
       <w:pPr>
@@ -5417,7 +5415,13 @@
         <w:pStyle w:val="Geenafstand"/>
       </w:pPr>
       <w:r>
-        <w:t>Deze opdracht is op te splitsen in drie deelopdrachten.</w:t>
+        <w:t>Deze opdracht is op te splitsen in drie deelopdrachten</w:t>
+      </w:r>
+      <w:r>
+        <w:t xml:space="preserve"> samen met ICT Project</w:t>
+      </w:r>
+      <w:r>
+        <w:t>.</w:t>
       </w:r>
     </w:p>
     <w:p>
@@ -5525,58 +5529,58 @@
       <w:pPr>
         <w:pStyle w:val="Kop1"/>
       </w:pPr>
-      <w:bookmarkStart w:id="6" w:name="_Toc484035099"/>
+      <w:bookmarkStart w:id="5" w:name="_Toc484035099"/>
       <w:r>
         <w:lastRenderedPageBreak/>
         <w:t>Opbouw app</w:t>
       </w:r>
+      <w:bookmarkEnd w:id="5"/>
+    </w:p>
+    <w:p>
+      <w:pPr>
+        <w:pStyle w:val="Geenafstand"/>
+      </w:pPr>
+      <w:r>
+        <w:t>Bij de opbouw van de app komt er meer info over</w:t>
+      </w:r>
+      <w:r>
+        <w:t xml:space="preserve"> de</w:t>
+      </w:r>
+      <w:r>
+        <w:t xml:space="preserve"> applicatie</w:t>
+      </w:r>
+      <w:r>
+        <w:t>,</w:t>
+      </w:r>
+      <w:r>
+        <w:t xml:space="preserve"> bijgestaan door enkele afbeeldingen.</w:t>
+      </w:r>
+    </w:p>
+    <w:p>
+      <w:pPr>
+        <w:pStyle w:val="Kop2"/>
+      </w:pPr>
+      <w:bookmarkStart w:id="6" w:name="_Toc484035100"/>
+      <w:r>
+        <w:t>Klasse</w:t>
+      </w:r>
+      <w:r>
+        <w:t>n</w:t>
+      </w:r>
+      <w:r>
+        <w:t>diagrammen</w:t>
+      </w:r>
       <w:bookmarkEnd w:id="6"/>
     </w:p>
     <w:p>
       <w:pPr>
-        <w:pStyle w:val="Geenafstand"/>
-      </w:pPr>
-      <w:r>
-        <w:t>Bij de opbouw van de app komt er meer info over</w:t>
-      </w:r>
-      <w:r>
-        <w:t xml:space="preserve"> de</w:t>
-      </w:r>
-      <w:r>
-        <w:t xml:space="preserve"> applicatie</w:t>
-      </w:r>
-      <w:r>
-        <w:t>,</w:t>
-      </w:r>
-      <w:r>
-        <w:t xml:space="preserve"> bijgestaan door enkele afbeeldingen.</w:t>
-      </w:r>
-    </w:p>
-    <w:p>
-      <w:pPr>
-        <w:pStyle w:val="Kop2"/>
-      </w:pPr>
-      <w:bookmarkStart w:id="7" w:name="_Toc484035100"/>
-      <w:r>
-        <w:t>Klasse</w:t>
-      </w:r>
-      <w:r>
-        <w:t>n</w:t>
-      </w:r>
-      <w:r>
-        <w:t>diagrammen</w:t>
+        <w:pStyle w:val="Kop3"/>
+      </w:pPr>
+      <w:bookmarkStart w:id="7" w:name="_Toc484035101"/>
+      <w:r>
+        <w:t>Models</w:t>
       </w:r>
       <w:bookmarkEnd w:id="7"/>
-    </w:p>
-    <w:p>
-      <w:pPr>
-        <w:pStyle w:val="Kop3"/>
-      </w:pPr>
-      <w:bookmarkStart w:id="8" w:name="_Toc484035101"/>
-      <w:r>
-        <w:t>Models</w:t>
-      </w:r>
-      <w:bookmarkEnd w:id="8"/>
     </w:p>
     <w:p>
       <w:pPr>
@@ -5655,19 +5659,14 @@
           <w:numId w:val="32"/>
         </w:numPr>
       </w:pPr>
-      <w:proofErr w:type="spellStart"/>
-      <w:r>
-        <w:t>Beacon_id</w:t>
-      </w:r>
-      <w:proofErr w:type="spellEnd"/>
-      <w:r>
-        <w:t>:</w:t>
+      <w:r>
+        <w:t>Beacon_id:</w:t>
       </w:r>
       <w:r>
         <w:t xml:space="preserve"> </w:t>
       </w:r>
       <w:r>
-        <w:t>v</w:t>
+        <w:t>V</w:t>
       </w:r>
       <w:r>
         <w:t>erk</w:t>
@@ -5684,16 +5683,14 @@
           <w:numId w:val="32"/>
         </w:numPr>
       </w:pPr>
-      <w:proofErr w:type="spellStart"/>
       <w:r>
         <w:t>Description_Txt</w:t>
       </w:r>
-      <w:proofErr w:type="spellEnd"/>
       <w:r>
         <w:t xml:space="preserve">: </w:t>
       </w:r>
       <w:r>
-        <w:t>d</w:t>
+        <w:t>D</w:t>
       </w:r>
       <w:r>
         <w:t xml:space="preserve">e beschrijving die aan de </w:t>
@@ -5710,16 +5707,14 @@
           <w:numId w:val="32"/>
         </w:numPr>
       </w:pPr>
-      <w:proofErr w:type="spellStart"/>
       <w:r>
         <w:t>Location_Ln</w:t>
       </w:r>
-      <w:proofErr w:type="spellEnd"/>
       <w:r>
         <w:t xml:space="preserve">: </w:t>
       </w:r>
       <w:r>
-        <w:t>d</w:t>
+        <w:t>D</w:t>
       </w:r>
       <w:r>
         <w:t xml:space="preserve">e locatie waar de beacon zich </w:t>
@@ -5766,7 +5761,7 @@
         <w:t xml:space="preserve">: </w:t>
       </w:r>
       <w:r>
-        <w:t>h</w:t>
+        <w:t>H</w:t>
       </w:r>
       <w:r>
         <w:t>et id van de content per beacon;</w:t>
@@ -5781,7 +5776,7 @@
         </w:numPr>
       </w:pPr>
       <w:r>
-        <w:t>Content_Txt: d</w:t>
+        <w:t>Content_Txt: D</w:t>
       </w:r>
       <w:r>
         <w:t>e inhoud die bij de beacon hoort;</w:t>
@@ -5796,7 +5791,7 @@
         </w:numPr>
       </w:pPr>
       <w:r>
-        <w:t>Metatype_Sn: h</w:t>
+        <w:t>Metatype_Sn: H</w:t>
       </w:r>
       <w:r>
         <w:t>et soort metatype (Html, link, YouTube, enz..) die we meegeven om na te kijken welke soort content er wordt meegestuurd.</w:t>
@@ -5828,7 +5823,7 @@
         </w:numPr>
       </w:pPr>
       <w:r>
-        <w:t>Name_Ln: d</w:t>
+        <w:t>Name_Ln: D</w:t>
       </w:r>
       <w:r>
         <w:t>e naam van de route verkrijgen;</w:t>
@@ -5846,7 +5841,7 @@
         <w:t xml:space="preserve">Route_Id: </w:t>
       </w:r>
       <w:r>
-        <w:t>h</w:t>
+        <w:t>H</w:t>
       </w:r>
       <w:r>
         <w:t>et Id van de route.</w:t>
@@ -5861,7 +5856,7 @@
       <w:pPr>
         <w:pStyle w:val="Bijschrift"/>
       </w:pPr>
-      <w:bookmarkStart w:id="9" w:name="_Toc484035127"/>
+      <w:bookmarkStart w:id="8" w:name="_Toc484035127"/>
       <w:r>
         <w:t xml:space="preserve">Afbeelding </w:t>
       </w:r>
@@ -5952,18 +5947,18 @@
       <w:r>
         <w:t xml:space="preserve"> models</w:t>
       </w:r>
-      <w:bookmarkEnd w:id="9"/>
+      <w:bookmarkEnd w:id="8"/>
     </w:p>
     <w:p>
       <w:pPr>
         <w:pStyle w:val="Kop3"/>
       </w:pPr>
-      <w:bookmarkStart w:id="10" w:name="_Toc484035102"/>
+      <w:bookmarkStart w:id="9" w:name="_Toc484035102"/>
       <w:r>
         <w:lastRenderedPageBreak/>
         <w:t>ViewModels</w:t>
       </w:r>
-      <w:bookmarkEnd w:id="10"/>
+      <w:bookmarkEnd w:id="9"/>
     </w:p>
     <w:p>
       <w:pPr>
@@ -6186,7 +6181,7 @@
       <w:pPr>
         <w:pStyle w:val="Bijschrift"/>
       </w:pPr>
-      <w:bookmarkStart w:id="11" w:name="_Toc484035128"/>
+      <w:bookmarkStart w:id="10" w:name="_Toc484035128"/>
       <w:r>
         <w:t xml:space="preserve">Afbeelding </w:t>
       </w:r>
@@ -6211,7 +6206,7 @@
       <w:r>
         <w:t>: Klassendiagrammen viewmodels</w:t>
       </w:r>
-      <w:bookmarkEnd w:id="11"/>
+      <w:bookmarkEnd w:id="10"/>
     </w:p>
     <w:p>
       <w:pPr>
@@ -6225,12 +6220,12 @@
       <w:pPr>
         <w:pStyle w:val="Kop3"/>
       </w:pPr>
-      <w:bookmarkStart w:id="12" w:name="_Toc484035103"/>
+      <w:bookmarkStart w:id="11" w:name="_Toc484035103"/>
       <w:r>
         <w:lastRenderedPageBreak/>
         <w:t>Interface</w:t>
       </w:r>
-      <w:bookmarkEnd w:id="12"/>
+      <w:bookmarkEnd w:id="11"/>
     </w:p>
     <w:p>
       <w:pPr>
@@ -6292,7 +6287,7 @@
       <w:pPr>
         <w:pStyle w:val="Bijschrift"/>
       </w:pPr>
-      <w:bookmarkStart w:id="13" w:name="_Toc484035129"/>
+      <w:bookmarkStart w:id="12" w:name="_Toc484035129"/>
       <w:r>
         <w:t xml:space="preserve">Afbeelding </w:t>
       </w:r>
@@ -6384,43 +6379,35 @@
       <w:r>
         <w:t>: Klassendiagrammen interface</w:t>
       </w:r>
+      <w:bookmarkEnd w:id="12"/>
+    </w:p>
+    <w:p>
+      <w:pPr>
+        <w:pStyle w:val="Geenafstand"/>
+      </w:pPr>
+    </w:p>
+    <w:p>
+      <w:pPr>
+        <w:pStyle w:val="Kop3"/>
+      </w:pPr>
+      <w:bookmarkStart w:id="13" w:name="_Toc484035104"/>
+      <w:r>
+        <w:t>Data</w:t>
+      </w:r>
       <w:bookmarkEnd w:id="13"/>
     </w:p>
     <w:p>
       <w:pPr>
         <w:pStyle w:val="Geenafstand"/>
       </w:pPr>
-    </w:p>
-    <w:p>
-      <w:pPr>
-        <w:pStyle w:val="Kop3"/>
-      </w:pPr>
-      <w:bookmarkStart w:id="14" w:name="_Toc484035104"/>
-      <w:r>
-        <w:t>Data</w:t>
-      </w:r>
-      <w:bookmarkEnd w:id="14"/>
-    </w:p>
-    <w:p>
-      <w:pPr>
-        <w:pStyle w:val="Geenafstand"/>
-      </w:pPr>
-      <w:r>
-        <w:t xml:space="preserve">De </w:t>
-      </w:r>
-      <w:proofErr w:type="spellStart"/>
-      <w:r>
-        <w:t>Re</w:t>
+      <w:r>
+        <w:t>De Re</w:t>
       </w:r>
       <w:r>
         <w:t>sts</w:t>
       </w:r>
       <w:r>
-        <w:t>ervice</w:t>
-      </w:r>
-      <w:proofErr w:type="spellEnd"/>
-      <w:r>
-        <w:t xml:space="preserve"> gaat</w:t>
+        <w:t>ervice gaat</w:t>
       </w:r>
       <w:r>
         <w:t xml:space="preserve"> met behulp van </w:t>
@@ -6467,23 +6454,7 @@
         <w:t>D</w:t>
       </w:r>
       <w:r>
-        <w:t xml:space="preserve">e </w:t>
-      </w:r>
-      <w:proofErr w:type="spellStart"/>
-      <w:r>
-        <w:t>constructor</w:t>
-      </w:r>
-      <w:proofErr w:type="spellEnd"/>
-      <w:r>
-        <w:t xml:space="preserve"> van deze klasse, hierin wordt een </w:t>
-      </w:r>
-      <w:proofErr w:type="spellStart"/>
-      <w:r>
-        <w:t>HttpClient</w:t>
-      </w:r>
-      <w:proofErr w:type="spellEnd"/>
-      <w:r>
-        <w:t xml:space="preserve"> aangemaakt</w:t>
+        <w:t>e constructor van deze klasse, hierin wordt een HttpClient aangemaakt</w:t>
       </w:r>
       <w:r>
         <w:t>;</w:t>
@@ -6498,21 +6469,8 @@
         </w:numPr>
         <w:ind w:left="709"/>
       </w:pPr>
-      <w:proofErr w:type="spellStart"/>
-      <w:r>
-        <w:t>GetRoutesAsync</w:t>
-      </w:r>
-      <w:proofErr w:type="spellEnd"/>
-      <w:r>
-        <w:t xml:space="preserve">: Door de methode </w:t>
-      </w:r>
-      <w:proofErr w:type="spellStart"/>
-      <w:r>
-        <w:t>GetRoutesAsync</w:t>
-      </w:r>
-      <w:proofErr w:type="spellEnd"/>
-      <w:r>
-        <w:t xml:space="preserve"> op te roepen verkrijgen we hier al de routes die dan </w:t>
+      <w:r>
+        <w:t xml:space="preserve">GetRoutesAsync: Door de methode GetRoutesAsync op te roepen verkrijgen we hier al de routes die dan </w:t>
       </w:r>
       <w:r>
         <w:t>getoond</w:t>
@@ -6532,11 +6490,9 @@
           <w:numId w:val="31"/>
         </w:numPr>
       </w:pPr>
-      <w:proofErr w:type="spellStart"/>
       <w:r>
         <w:t>GetBeaconsInRouteAsync</w:t>
       </w:r>
-      <w:proofErr w:type="spellEnd"/>
       <w:r>
         <w:t xml:space="preserve">: </w:t>
       </w:r>
@@ -6555,11 +6511,9 @@
           <w:numId w:val="31"/>
         </w:numPr>
       </w:pPr>
-      <w:proofErr w:type="spellStart"/>
       <w:r>
         <w:t>GetContentForBeaconInRoute</w:t>
       </w:r>
-      <w:proofErr w:type="spellEnd"/>
       <w:r>
         <w:t xml:space="preserve">: </w:t>
       </w:r>
@@ -6573,22 +6527,14 @@
         <w:t xml:space="preserve"> oproepen gaat deze</w:t>
       </w:r>
       <w:r>
-        <w:t xml:space="preserve"> met behulp van een route_id en een </w:t>
-      </w:r>
-      <w:proofErr w:type="spellStart"/>
-      <w:r>
-        <w:t>beacon_id</w:t>
-      </w:r>
-      <w:proofErr w:type="spellEnd"/>
-      <w:r>
-        <w:t>, de content opvragen van een beacon in die route.</w:t>
+        <w:t xml:space="preserve"> met behulp van een route_id en een beacon_id, de content opvragen van een beacon in die route.</w:t>
       </w:r>
     </w:p>
     <w:p>
       <w:pPr>
         <w:pStyle w:val="Bijschrift"/>
       </w:pPr>
-      <w:bookmarkStart w:id="15" w:name="_Toc484035130"/>
+      <w:bookmarkStart w:id="14" w:name="_Toc484035130"/>
       <w:r>
         <w:t xml:space="preserve">Afbeelding </w:t>
       </w:r>
@@ -6680,7 +6626,7 @@
       <w:r>
         <w:t>: Klassendiagrammen data</w:t>
       </w:r>
-      <w:bookmarkEnd w:id="15"/>
+      <w:bookmarkEnd w:id="14"/>
     </w:p>
     <w:p>
       <w:pPr>
@@ -6694,7 +6640,7 @@
       <w:pPr>
         <w:pStyle w:val="Kop2"/>
       </w:pPr>
-      <w:bookmarkStart w:id="16" w:name="_Toc484035105"/>
+      <w:bookmarkStart w:id="15" w:name="_Toc484035105"/>
       <w:r>
         <w:lastRenderedPageBreak/>
         <w:t>T</w:t>
@@ -6708,23 +6654,23 @@
       <w:r>
         <w:t>ode</w:t>
       </w:r>
+      <w:bookmarkEnd w:id="15"/>
+    </w:p>
+    <w:p>
+      <w:pPr>
+        <w:pStyle w:val="Kop3"/>
+      </w:pPr>
+      <w:bookmarkStart w:id="16" w:name="_Toc484035106"/>
+      <w:r>
+        <w:t>App.xaml</w:t>
+      </w:r>
+      <w:r>
+        <w:t>.cs</w:t>
+      </w:r>
       <w:bookmarkEnd w:id="16"/>
     </w:p>
     <w:p>
       <w:pPr>
-        <w:pStyle w:val="Kop3"/>
-      </w:pPr>
-      <w:bookmarkStart w:id="17" w:name="_Toc484035106"/>
-      <w:r>
-        <w:t>App.xaml</w:t>
-      </w:r>
-      <w:r>
-        <w:t>.cs</w:t>
-      </w:r>
-      <w:bookmarkEnd w:id="17"/>
-    </w:p>
-    <w:p>
-      <w:pPr>
         <w:pStyle w:val="Geenafstand"/>
       </w:pPr>
       <w:r>
@@ -6737,15 +6683,7 @@
         <w:t xml:space="preserve"> maken van </w:t>
       </w:r>
       <w:r>
-        <w:t xml:space="preserve">dependency injection. Bij het gedeelte van de </w:t>
-      </w:r>
-      <w:proofErr w:type="spellStart"/>
-      <w:r>
-        <w:t>RegisterTypes</w:t>
-      </w:r>
-      <w:proofErr w:type="spellEnd"/>
-      <w:r>
-        <w:t xml:space="preserve"> (zie afbeelding 6) kun</w:t>
+        <w:t>dependency injection. Bij het gedeelte van de RegisterTypes (zie afbeelding 6) kun</w:t>
       </w:r>
       <w:r>
         <w:t>t u</w:t>
@@ -6851,15 +6789,7 @@
         </w:drawing>
       </w:r>
       <w:r>
-        <w:t xml:space="preserve">Bij </w:t>
-      </w:r>
-      <w:proofErr w:type="spellStart"/>
-      <w:r>
-        <w:t>OnInitialized</w:t>
-      </w:r>
-      <w:proofErr w:type="spellEnd"/>
-      <w:r>
-        <w:t xml:space="preserve"> </w:t>
+        <w:t xml:space="preserve">Bij OnInitialized </w:t>
       </w:r>
       <w:r>
         <w:t>vindt</w:t>
@@ -6867,20 +6797,15 @@
       <w:r>
         <w:t xml:space="preserve"> u </w:t>
       </w:r>
-      <w:proofErr w:type="spellStart"/>
-      <w:r>
-        <w:t>NavigationService.NavigateAsync</w:t>
-      </w:r>
-      <w:proofErr w:type="spellEnd"/>
-      <w:r>
-        <w:t>. Deze gaat navigeren naar de hoofdpagina eenmaal als de applicatie opstart.</w:t>
+      <w:r>
+        <w:t>NavigationService.NavigateAsync. Deze gaat navigeren naar de hoofdpagina eenmaal als de applicatie opstart.</w:t>
       </w:r>
     </w:p>
     <w:p>
       <w:pPr>
         <w:pStyle w:val="Bijschrift"/>
       </w:pPr>
-      <w:bookmarkStart w:id="18" w:name="_Toc484035131"/>
+      <w:bookmarkStart w:id="17" w:name="_Toc484035131"/>
       <w:r>
         <w:t xml:space="preserve">Afbeelding </w:t>
       </w:r>
@@ -6905,7 +6830,7 @@
       <w:r>
         <w:t>: Toelichting code App.xaml.cs</w:t>
       </w:r>
-      <w:bookmarkEnd w:id="18"/>
+      <w:bookmarkEnd w:id="17"/>
     </w:p>
     <w:p>
       <w:pPr>
@@ -6919,12 +6844,12 @@
       <w:pPr>
         <w:pStyle w:val="Kop3"/>
       </w:pPr>
-      <w:bookmarkStart w:id="19" w:name="_Toc484035107"/>
+      <w:bookmarkStart w:id="18" w:name="_Toc484035107"/>
       <w:r>
         <w:lastRenderedPageBreak/>
         <w:t>IRestService</w:t>
       </w:r>
-      <w:bookmarkEnd w:id="19"/>
+      <w:bookmarkEnd w:id="18"/>
     </w:p>
     <w:p>
       <w:pPr>
@@ -6933,11 +6858,9 @@
       <w:r>
         <w:t xml:space="preserve">IRestService is een interface die dient als template voor de </w:t>
       </w:r>
-      <w:proofErr w:type="spellStart"/>
       <w:r>
         <w:t>RestServiceklasse</w:t>
       </w:r>
-      <w:proofErr w:type="spellEnd"/>
       <w:r>
         <w:t>. Hierin staan de methodes gedefinieerd die in een RestService moeten z</w:t>
       </w:r>
@@ -6983,15 +6906,7 @@
         <w:t xml:space="preserve"> we maar één ding</w:t>
       </w:r>
       <w:r>
-        <w:t xml:space="preserve"> veranderen in onze andere code. Namelijk in de App.xaml.cs </w:t>
-      </w:r>
-      <w:proofErr w:type="spellStart"/>
-      <w:r>
-        <w:t>Container.RegisterType</w:t>
-      </w:r>
-      <w:proofErr w:type="spellEnd"/>
-      <w:r>
-        <w:t xml:space="preserve">&lt;IRestService, RestService2&gt;() schrijven i.p.v. </w:t>
+        <w:t xml:space="preserve"> veranderen in onze andere code. Namelijk in de App.xaml.cs Container.RegisterType&lt;IRestService, RestService2&gt;() schrijven i.p.v. </w:t>
       </w:r>
       <w:r>
         <w:t>RestService.</w:t>
@@ -7082,7 +6997,7 @@
       <w:pPr>
         <w:pStyle w:val="Bijschrift"/>
       </w:pPr>
-      <w:bookmarkStart w:id="20" w:name="_Toc484035132"/>
+      <w:bookmarkStart w:id="19" w:name="_Toc484035132"/>
       <w:r>
         <w:t xml:space="preserve">Afbeelding </w:t>
       </w:r>
@@ -7107,29 +7022,35 @@
       <w:r>
         <w:t>: Toelichting code IRestService</w:t>
       </w:r>
+      <w:bookmarkEnd w:id="19"/>
+    </w:p>
+    <w:p>
+      <w:pPr>
+        <w:pStyle w:val="Geenafstand"/>
+      </w:pPr>
+    </w:p>
+    <w:p>
+      <w:pPr>
+        <w:pStyle w:val="Kop3"/>
+      </w:pPr>
+      <w:bookmarkStart w:id="20" w:name="_Toc484035108"/>
+      <w:r>
+        <w:t>RestService</w:t>
+      </w:r>
       <w:bookmarkEnd w:id="20"/>
     </w:p>
     <w:p>
       <w:pPr>
         <w:pStyle w:val="Geenafstand"/>
       </w:pPr>
-    </w:p>
-    <w:p>
-      <w:pPr>
-        <w:pStyle w:val="Kop3"/>
-      </w:pPr>
-      <w:bookmarkStart w:id="21" w:name="_Toc484035108"/>
-      <w:r>
-        <w:t>RestService</w:t>
-      </w:r>
-      <w:bookmarkEnd w:id="21"/>
-    </w:p>
-    <w:p>
-      <w:pPr>
-        <w:pStyle w:val="Geenafstand"/>
-      </w:pPr>
-      <w:r>
-        <w:t>Met de klasse RestService gaan we de URL ophalen met de eventueel meegestuurde data.</w:t>
+      <w:r>
+        <w:t xml:space="preserve">Met de klasse RestService gaan we de URL ophalen met de </w:t>
+      </w:r>
+      <w:r>
+        <w:t>eventuele</w:t>
+      </w:r>
+      <w:r>
+        <w:t xml:space="preserve"> meegestuurde data.</w:t>
       </w:r>
     </w:p>
     <w:p>
@@ -7149,13 +7070,8 @@
       <w:pPr>
         <w:pStyle w:val="Geenafstand"/>
       </w:pPr>
-      <w:proofErr w:type="spellStart"/>
-      <w:r>
-        <w:t>GetRoutesAsync</w:t>
-      </w:r>
-      <w:proofErr w:type="spellEnd"/>
-      <w:r>
-        <w:t xml:space="preserve"> (zie afbe</w:t>
+      <w:r>
+        <w:t>GetRoutesAsync (zie afbe</w:t>
       </w:r>
       <w:r>
         <w:t>elding 8) gaat al de routes</w:t>
@@ -7224,11 +7140,9 @@
       <w:r>
         <w:t xml:space="preserve">Met </w:t>
       </w:r>
-      <w:proofErr w:type="spellStart"/>
       <w:r>
         <w:t>GetBeaconsInRouteAsync</w:t>
       </w:r>
-      <w:proofErr w:type="spellEnd"/>
       <w:r>
         <w:t xml:space="preserve"> (zie afbeelding 9) </w:t>
       </w:r>
@@ -7277,11 +7191,9 @@
       <w:r>
         <w:t xml:space="preserve">Met behulp van </w:t>
       </w:r>
-      <w:proofErr w:type="spellStart"/>
       <w:r>
         <w:t>GetContentForBeaconInRoute</w:t>
       </w:r>
-      <w:proofErr w:type="spellEnd"/>
       <w:r>
         <w:t xml:space="preserve"> (zie afbeelding 10) </w:t>
       </w:r>
@@ -7409,7 +7321,7 @@
       <w:pPr>
         <w:pStyle w:val="Bijschrift"/>
       </w:pPr>
-      <w:bookmarkStart w:id="22" w:name="_Toc484035133"/>
+      <w:bookmarkStart w:id="21" w:name="_Toc484035133"/>
       <w:r>
         <w:t xml:space="preserve">Afbeelding </w:t>
       </w:r>
@@ -7440,7 +7352,7 @@
       <w:r>
         <w:t>oelichting code GetRoutesAsync</w:t>
       </w:r>
-      <w:bookmarkEnd w:id="22"/>
+      <w:bookmarkEnd w:id="21"/>
     </w:p>
     <w:p>
       <w:pPr>
@@ -7520,7 +7432,7 @@
       <w:pPr>
         <w:pStyle w:val="Bijschrift"/>
       </w:pPr>
-      <w:bookmarkStart w:id="23" w:name="_Toc484035134"/>
+      <w:bookmarkStart w:id="22" w:name="_Toc484035134"/>
       <w:r>
         <w:t xml:space="preserve">Afbeelding </w:t>
       </w:r>
@@ -7545,7 +7457,7 @@
       <w:r>
         <w:t>: Toelichting code GetBeaconInRouteAsync</w:t>
       </w:r>
-      <w:bookmarkEnd w:id="23"/>
+      <w:bookmarkEnd w:id="22"/>
     </w:p>
     <w:p>
       <w:pPr>
@@ -7625,7 +7537,7 @@
       <w:pPr>
         <w:pStyle w:val="Bijschrift"/>
       </w:pPr>
-      <w:bookmarkStart w:id="24" w:name="_Toc484035135"/>
+      <w:bookmarkStart w:id="23" w:name="_Toc484035135"/>
       <w:r>
         <w:t xml:space="preserve">Afbeelding </w:t>
       </w:r>
@@ -7650,7 +7562,7 @@
       <w:r>
         <w:t>: Toelichting code GetContentForBeaconInRoute</w:t>
       </w:r>
-      <w:bookmarkEnd w:id="24"/>
+      <w:bookmarkEnd w:id="23"/>
     </w:p>
     <w:p>
       <w:pPr>
@@ -7664,68 +7576,142 @@
       <w:pPr>
         <w:pStyle w:val="Kop3"/>
       </w:pPr>
-      <w:bookmarkStart w:id="25" w:name="_Toc484035109"/>
+      <w:bookmarkStart w:id="24" w:name="_Toc484035109"/>
       <w:r>
         <w:lastRenderedPageBreak/>
         <w:t>Viewmodels</w:t>
       </w:r>
+      <w:bookmarkEnd w:id="24"/>
+    </w:p>
+    <w:p>
+      <w:pPr>
+        <w:pStyle w:val="Kop4"/>
+      </w:pPr>
+      <w:bookmarkStart w:id="25" w:name="_Toc484035110"/>
+      <w:r>
+        <w:t>MainPage</w:t>
+      </w:r>
+      <w:r>
+        <w:t>View</w:t>
+      </w:r>
+      <w:r>
+        <w:t>Model</w:t>
+      </w:r>
       <w:bookmarkEnd w:id="25"/>
     </w:p>
     <w:p>
       <w:pPr>
-        <w:pStyle w:val="Kop4"/>
-      </w:pPr>
-      <w:bookmarkStart w:id="26" w:name="_Toc484035110"/>
-      <w:proofErr w:type="spellStart"/>
-      <w:r>
-        <w:t>MainPage</w:t>
-      </w:r>
-      <w:r>
-        <w:t>View</w:t>
-      </w:r>
-      <w:r>
-        <w:t>Model</w:t>
-      </w:r>
-      <w:bookmarkEnd w:id="26"/>
-      <w:proofErr w:type="spellEnd"/>
-    </w:p>
-    <w:p>
-      <w:pPr>
-        <w:pStyle w:val="Geenafstand"/>
-      </w:pPr>
-      <w:r>
-        <w:t xml:space="preserve">De twee belangrijkste elementen in het </w:t>
-      </w:r>
-      <w:proofErr w:type="spellStart"/>
-      <w:r>
-        <w:t>MainPageModel</w:t>
-      </w:r>
-      <w:proofErr w:type="spellEnd"/>
-      <w:r>
-        <w:t xml:space="preserve"> is de </w:t>
-      </w:r>
-      <w:proofErr w:type="spellStart"/>
-      <w:r>
-        <w:t>selectedRoute</w:t>
-      </w:r>
-      <w:proofErr w:type="spellEnd"/>
-      <w:r>
-        <w:t xml:space="preserve"> en de </w:t>
-      </w:r>
-      <w:proofErr w:type="spellStart"/>
-      <w:r>
-        <w:t>Task</w:t>
-      </w:r>
-      <w:proofErr w:type="spellEnd"/>
+        <w:pStyle w:val="Geenafstand"/>
+      </w:pPr>
+      <w:r>
+        <w:t>De twee belangrijkste elementen in het MainPageModel</w:t>
+      </w:r>
+      <w:r>
+        <w:t xml:space="preserve"> is de selectedRoute en de Task LoadAndDisplayRoutes.</w:t>
+      </w:r>
+    </w:p>
+    <w:p>
+      <w:pPr>
+        <w:pStyle w:val="Geenafstand"/>
+      </w:pPr>
+    </w:p>
+    <w:p>
+      <w:pPr>
+        <w:pStyle w:val="Geenafstand"/>
+      </w:pPr>
+      <w:r>
+        <w:t>De selectedRoute</w:t>
+      </w:r>
       <w:r>
         <w:t xml:space="preserve"> </w:t>
       </w:r>
-      <w:proofErr w:type="spellStart"/>
-      <w:r>
-        <w:t>LoadAndDisplayRoutes</w:t>
-      </w:r>
-      <w:proofErr w:type="spellEnd"/>
-      <w:r>
+      <w:r>
+        <w:t>wordt opgeroepen eenmaal als een gebruiker op een route heeft geklikt.</w:t>
+      </w:r>
+      <w:r>
+        <w:t xml:space="preserve"> We verkrijgen de parameters van deze route (Route_id en route naam</w:t>
+      </w:r>
+      <w:r>
+        <w:t>)</w:t>
+      </w:r>
+      <w:r>
+        <w:t>. A</w:t>
+      </w:r>
+      <w:r>
+        <w:t>an de parameters</w:t>
+      </w:r>
+      <w:r>
+        <w:t xml:space="preserve"> wordt</w:t>
+      </w:r>
+      <w:r>
+        <w:t xml:space="preserve"> het id van de geselecteerde route </w:t>
+      </w:r>
+      <w:r>
+        <w:t xml:space="preserve">extra </w:t>
+      </w:r>
+      <w:r>
+        <w:t>mee</w:t>
+      </w:r>
+      <w:r>
+        <w:t>gegeven</w:t>
+      </w:r>
+      <w:r>
+        <w:t>. V</w:t>
+      </w:r>
+      <w:r>
+        <w:t>ervolgens roepen we Navigate op. D</w:t>
+      </w:r>
+      <w:r>
+        <w:t>eze gaat al de parameters meegeven</w:t>
+      </w:r>
+      <w:r>
+        <w:t>,</w:t>
+      </w:r>
+      <w:r>
+        <w:t xml:space="preserve"> inclusief de naam van de view die hij moet openen. </w:t>
+      </w:r>
+    </w:p>
+    <w:p>
+      <w:pPr>
+        <w:pStyle w:val="Geenafstand"/>
+        <w:rPr>
+          <w:lang w:val="fr-FR"/>
+        </w:rPr>
+      </w:pPr>
+      <w:r>
+        <w:rPr>
+          <w:lang w:val="fr-FR"/>
+        </w:rPr>
+        <w:t>(</w:t>
+      </w:r>
+      <w:r>
+        <w:rPr>
+          <w:lang w:val="fr-FR"/>
+        </w:rPr>
+        <w:t xml:space="preserve"> </w:t>
+      </w:r>
+      <w:r>
+        <w:rPr>
+          <w:lang w:val="fr-FR"/>
+        </w:rPr>
+        <w:t>await navigationService.NavigateAsync(page, navParams);</w:t>
+      </w:r>
+      <w:r>
+        <w:rPr>
+          <w:lang w:val="fr-FR"/>
+        </w:rPr>
+        <w:t xml:space="preserve"> </w:t>
+      </w:r>
+      <w:r>
+        <w:rPr>
+          <w:lang w:val="fr-FR"/>
+        </w:rPr>
+        <w:t>)</w:t>
+      </w:r>
+      <w:r>
+        <w:rPr>
+          <w:lang w:val="fr-FR"/>
+        </w:rPr>
         <w:t>.</w:t>
       </w:r>
     </w:p>
@@ -7733,173 +7719,11 @@
       <w:pPr>
         <w:pStyle w:val="Geenafstand"/>
       </w:pPr>
-    </w:p>
-    <w:p>
-      <w:pPr>
-        <w:pStyle w:val="Geenafstand"/>
-      </w:pPr>
-      <w:r>
-        <w:t xml:space="preserve">De </w:t>
-      </w:r>
-      <w:proofErr w:type="spellStart"/>
-      <w:r>
-        <w:t>selectedRoute</w:t>
-      </w:r>
-      <w:proofErr w:type="spellEnd"/>
-      <w:r>
-        <w:t xml:space="preserve"> </w:t>
-      </w:r>
-      <w:r>
-        <w:t>wordt opgeroepen eenmaal als een gebruiker op een route heeft geklikt.</w:t>
-      </w:r>
-      <w:r>
-        <w:t xml:space="preserve"> We verkrijgen de parameters van deze route (Route_id en route naam</w:t>
-      </w:r>
-      <w:r>
-        <w:t>)</w:t>
-      </w:r>
-      <w:r>
-        <w:t>. A</w:t>
-      </w:r>
-      <w:r>
-        <w:t>an de parameters</w:t>
-      </w:r>
-      <w:r>
-        <w:t xml:space="preserve"> wordt</w:t>
-      </w:r>
-      <w:r>
-        <w:t xml:space="preserve"> het id van de geselecteerde route </w:t>
-      </w:r>
-      <w:r>
-        <w:t xml:space="preserve">extra </w:t>
-      </w:r>
-      <w:r>
-        <w:t>mee</w:t>
-      </w:r>
-      <w:r>
-        <w:t>gegeven</w:t>
-      </w:r>
-      <w:r>
-        <w:t>. V</w:t>
-      </w:r>
-      <w:r>
-        <w:t xml:space="preserve">ervolgens roepen we </w:t>
-      </w:r>
-      <w:proofErr w:type="spellStart"/>
-      <w:r>
-        <w:t>Navigate</w:t>
-      </w:r>
-      <w:proofErr w:type="spellEnd"/>
-      <w:r>
-        <w:t xml:space="preserve"> op. D</w:t>
-      </w:r>
-      <w:r>
-        <w:t>eze gaat al de parameters meegeven</w:t>
-      </w:r>
-      <w:r>
-        <w:t>,</w:t>
-      </w:r>
-      <w:r>
-        <w:t xml:space="preserve"> inclusief de naam van de view die hij moet openen. </w:t>
-      </w:r>
-    </w:p>
-    <w:p>
-      <w:pPr>
-        <w:pStyle w:val="Geenafstand"/>
-        <w:rPr>
-          <w:lang w:val="fr-FR"/>
-        </w:rPr>
-      </w:pPr>
-      <w:r>
-        <w:rPr>
-          <w:lang w:val="fr-FR"/>
-        </w:rPr>
-        <w:t>(</w:t>
-      </w:r>
-      <w:r>
-        <w:rPr>
-          <w:lang w:val="fr-FR"/>
-        </w:rPr>
-        <w:t xml:space="preserve"> </w:t>
-      </w:r>
-      <w:proofErr w:type="spellStart"/>
-      <w:r>
-        <w:rPr>
-          <w:lang w:val="fr-FR"/>
-        </w:rPr>
-        <w:t>await</w:t>
-      </w:r>
-      <w:proofErr w:type="spellEnd"/>
-      <w:r>
-        <w:rPr>
-          <w:lang w:val="fr-FR"/>
-        </w:rPr>
-        <w:t xml:space="preserve"> </w:t>
-      </w:r>
-      <w:proofErr w:type="spellStart"/>
-      <w:r>
-        <w:rPr>
-          <w:lang w:val="fr-FR"/>
-        </w:rPr>
-        <w:t>navigationService.NavigateAsync</w:t>
-      </w:r>
-      <w:proofErr w:type="spellEnd"/>
-      <w:r>
-        <w:rPr>
-          <w:lang w:val="fr-FR"/>
-        </w:rPr>
-        <w:t xml:space="preserve">(page, </w:t>
-      </w:r>
-      <w:proofErr w:type="spellStart"/>
-      <w:r>
-        <w:rPr>
-          <w:lang w:val="fr-FR"/>
-        </w:rPr>
-        <w:t>navParams</w:t>
-      </w:r>
-      <w:proofErr w:type="spellEnd"/>
-      <w:r>
-        <w:rPr>
-          <w:lang w:val="fr-FR"/>
-        </w:rPr>
-        <w:t>);</w:t>
-      </w:r>
-      <w:r>
-        <w:rPr>
-          <w:lang w:val="fr-FR"/>
-        </w:rPr>
-        <w:t xml:space="preserve"> </w:t>
-      </w:r>
-      <w:r>
-        <w:rPr>
-          <w:lang w:val="fr-FR"/>
-        </w:rPr>
-        <w:t>)</w:t>
-      </w:r>
-      <w:r>
-        <w:rPr>
-          <w:lang w:val="fr-FR"/>
-        </w:rPr>
-        <w:t>.</w:t>
-      </w:r>
-    </w:p>
-    <w:p>
-      <w:pPr>
-        <w:pStyle w:val="Geenafstand"/>
-      </w:pPr>
       <w:r>
         <w:t>De g</w:t>
       </w:r>
       <w:r>
-        <w:t xml:space="preserve">egevens worden in dit geval doorgestuurd naar het </w:t>
-      </w:r>
-      <w:proofErr w:type="spellStart"/>
-      <w:r>
-        <w:t>RouteInfoPageViewModel</w:t>
-      </w:r>
-      <w:proofErr w:type="spellEnd"/>
-      <w:r>
-        <w:t>.</w:t>
+        <w:t>egevens worden in dit geval doorgestuurd naar het RouteInfoPageViewModel.</w:t>
       </w:r>
     </w:p>
     <w:p>
@@ -7980,7 +7804,7 @@
       <w:pPr>
         <w:pStyle w:val="Bijschrift"/>
       </w:pPr>
-      <w:bookmarkStart w:id="27" w:name="_Toc484035136"/>
+      <w:bookmarkStart w:id="26" w:name="_Toc484035136"/>
       <w:r>
         <w:t xml:space="preserve">Afbeelding </w:t>
       </w:r>
@@ -8005,7 +7829,7 @@
       <w:r>
         <w:t>: Toelichting code SelectedRoute</w:t>
       </w:r>
-      <w:bookmarkEnd w:id="27"/>
+      <w:bookmarkEnd w:id="26"/>
     </w:p>
     <w:p>
       <w:pPr>
@@ -8108,7 +7932,7 @@
       <w:pPr>
         <w:pStyle w:val="Bijschrift"/>
       </w:pPr>
-      <w:bookmarkStart w:id="28" w:name="_Toc484035137"/>
+      <w:bookmarkStart w:id="27" w:name="_Toc484035137"/>
       <w:r>
         <w:t xml:space="preserve">Afbeelding </w:t>
       </w:r>
@@ -8133,20 +7957,18 @@
       <w:r>
         <w:t>: Toelichting code LoadAndDisplayRoutes</w:t>
       </w:r>
-      <w:bookmarkEnd w:id="28"/>
+      <w:bookmarkEnd w:id="27"/>
     </w:p>
     <w:p>
       <w:pPr>
         <w:pStyle w:val="Kop4"/>
       </w:pPr>
-      <w:bookmarkStart w:id="29" w:name="_Toc484035111"/>
-      <w:proofErr w:type="spellStart"/>
+      <w:bookmarkStart w:id="28" w:name="_Toc484035111"/>
       <w:r>
         <w:lastRenderedPageBreak/>
         <w:t>RouteInfoPageViewModel</w:t>
       </w:r>
-      <w:bookmarkEnd w:id="29"/>
-      <w:proofErr w:type="spellEnd"/>
+      <w:bookmarkEnd w:id="28"/>
     </w:p>
     <w:p>
       <w:pPr>
@@ -8170,29 +7992,11 @@
       <w:r>
         <w:t xml:space="preserve">roept men via </w:t>
       </w:r>
-      <w:proofErr w:type="spellStart"/>
       <w:r>
         <w:t>navigationService</w:t>
       </w:r>
-      <w:proofErr w:type="spellEnd"/>
-      <w:r>
-        <w:t xml:space="preserve"> de pagina </w:t>
-      </w:r>
-      <w:proofErr w:type="spellStart"/>
-      <w:r>
-        <w:t>RouteInfoPage</w:t>
-      </w:r>
-      <w:proofErr w:type="spellEnd"/>
-      <w:r>
-        <w:t xml:space="preserve"> op. Door deze oproeping wordt de </w:t>
-      </w:r>
-      <w:proofErr w:type="spellStart"/>
-      <w:r>
-        <w:t>OnNavigatingTo</w:t>
-      </w:r>
-      <w:proofErr w:type="spellEnd"/>
-      <w:r>
-        <w:t xml:space="preserve"> opgeroepen.</w:t>
+      <w:r>
+        <w:t xml:space="preserve"> de pagina RouteInfoPage op. Door deze oproeping wordt de OnNavigatingTo opgeroepen.</w:t>
       </w:r>
     </w:p>
     <w:p>
@@ -8203,23 +8007,7 @@
         <w:t xml:space="preserve">De gegevens die </w:t>
       </w:r>
       <w:r>
-        <w:t xml:space="preserve">worden meegegeven via de parameters van </w:t>
-      </w:r>
-      <w:proofErr w:type="spellStart"/>
-      <w:r>
-        <w:t>selectedRoute</w:t>
-      </w:r>
-      <w:proofErr w:type="spellEnd"/>
-      <w:r>
-        <w:t xml:space="preserve"> worden hier in Route_id en </w:t>
-      </w:r>
-      <w:proofErr w:type="spellStart"/>
-      <w:r>
-        <w:t>Route_info</w:t>
-      </w:r>
-      <w:proofErr w:type="spellEnd"/>
-      <w:r>
-        <w:t xml:space="preserve"> geplaatst.</w:t>
+        <w:t>worden meegegeven via de parameters van selectedRoute worden hier in Route_id en Route_info geplaatst.</w:t>
       </w:r>
     </w:p>
     <w:p>
@@ -8304,7 +8092,7 @@
           <w:lang w:val="nl-NL"/>
         </w:rPr>
       </w:pPr>
-      <w:bookmarkStart w:id="30" w:name="_Toc484035138"/>
+      <w:bookmarkStart w:id="29" w:name="_Toc484035138"/>
       <w:r>
         <w:t xml:space="preserve">Afbeelding </w:t>
       </w:r>
@@ -8332,7 +8120,7 @@
       <w:r>
         <w:t>Toelichting code RouteInfoPageViewModel</w:t>
       </w:r>
-      <w:bookmarkEnd w:id="30"/>
+      <w:bookmarkEnd w:id="29"/>
     </w:p>
     <w:p>
       <w:pPr>
@@ -8353,15 +8141,7 @@
         <w:t xml:space="preserve"> methode</w:t>
       </w:r>
       <w:r>
-        <w:t xml:space="preserve"> </w:t>
-      </w:r>
-      <w:proofErr w:type="spellStart"/>
-      <w:r>
-        <w:t>StartRoute</w:t>
-      </w:r>
-      <w:proofErr w:type="spellEnd"/>
-      <w:r>
-        <w:t xml:space="preserve"> opgeroepen. </w:t>
+        <w:t xml:space="preserve"> StartRoute opgeroepen. </w:t>
       </w:r>
       <w:r>
         <w:t>Deze gaat de parameters ophalen van d</w:t>
@@ -8370,15 +8150,7 @@
         <w:t>e route en</w:t>
       </w:r>
       <w:r>
-        <w:t xml:space="preserve"> doorgeven aan het </w:t>
-      </w:r>
-      <w:proofErr w:type="spellStart"/>
-      <w:r>
-        <w:t>BeaconsPageViewModel</w:t>
-      </w:r>
-      <w:proofErr w:type="spellEnd"/>
-      <w:r>
-        <w:t>.</w:t>
+        <w:t xml:space="preserve"> doorgeven aan het BeaconsPageViewModel.</w:t>
       </w:r>
     </w:p>
     <w:p>
@@ -8459,7 +8231,7 @@
       <w:pPr>
         <w:pStyle w:val="Bijschrift"/>
       </w:pPr>
-      <w:bookmarkStart w:id="31" w:name="_Toc484035139"/>
+      <w:bookmarkStart w:id="30" w:name="_Toc484035139"/>
       <w:r>
         <w:t xml:space="preserve">Afbeelding </w:t>
       </w:r>
@@ -8484,7 +8256,7 @@
       <w:r>
         <w:t>: Toelichting code StartRoute</w:t>
       </w:r>
-      <w:bookmarkEnd w:id="31"/>
+      <w:bookmarkEnd w:id="30"/>
     </w:p>
     <w:p>
       <w:pPr>
@@ -8498,14 +8270,12 @@
       <w:pPr>
         <w:pStyle w:val="Kop4"/>
       </w:pPr>
-      <w:bookmarkStart w:id="32" w:name="_Toc484035112"/>
-      <w:proofErr w:type="spellStart"/>
+      <w:bookmarkStart w:id="31" w:name="_Toc484035112"/>
       <w:r>
         <w:lastRenderedPageBreak/>
         <w:t>BeaconsPageViewModel</w:t>
       </w:r>
-      <w:bookmarkEnd w:id="32"/>
-      <w:proofErr w:type="spellEnd"/>
+      <w:bookmarkEnd w:id="31"/>
     </w:p>
     <w:p>
       <w:pPr>
@@ -8517,207 +8287,176 @@
         </w:rPr>
         <w:t>A</w:t>
       </w:r>
-      <w:proofErr w:type="spellStart"/>
+      <w:r>
+        <w:t>ls een gebruiker op de start knop heeft gedrukt</w:t>
+      </w:r>
+      <w:r>
+        <w:t xml:space="preserve"> worden de parameters doorgegeven en in currentRoute</w:t>
+      </w:r>
+      <w:r>
+        <w:t xml:space="preserve"> (z</w:t>
+      </w:r>
+      <w:r>
+        <w:t>ie afbeelding 16)</w:t>
+      </w:r>
+      <w:r>
+        <w:t xml:space="preserve"> gestoken.</w:t>
+      </w:r>
+    </w:p>
+    <w:p>
+      <w:pPr>
+        <w:pStyle w:val="Geenafstand"/>
+      </w:pPr>
+    </w:p>
+    <w:p>
+      <w:pPr>
+        <w:pStyle w:val="Geenafstand"/>
+      </w:pPr>
+      <w:r>
+        <w:t>Deze gaat</w:t>
+      </w:r>
+      <w:r>
+        <w:t xml:space="preserve"> </w:t>
+      </w:r>
+      <w:r>
+        <w:t>een</w:t>
+      </w:r>
+      <w:r>
+        <w:t xml:space="preserve"> route_id opvragen. </w:t>
+      </w:r>
+      <w:r>
+        <w:t>Vervolgens kijken we na als de gebruiker toestemm</w:t>
+      </w:r>
+      <w:r>
+        <w:t>ingen heeft gegeven of</w:t>
+      </w:r>
+      <w:r>
+        <w:t xml:space="preserve"> de applicatie</w:t>
+      </w:r>
+      <w:r>
+        <w:t xml:space="preserve"> </w:t>
+      </w:r>
+      <w:r>
+        <w:t>zijn Bluetooth mag</w:t>
+      </w:r>
+      <w:r>
+        <w:t xml:space="preserve"> gebruiken.</w:t>
+      </w:r>
+    </w:p>
+    <w:p>
+      <w:pPr>
+        <w:pStyle w:val="Geenafstand"/>
+      </w:pPr>
+      <w:r>
+        <w:t>Heeft de gebruiker</w:t>
+      </w:r>
+      <w:r>
+        <w:t xml:space="preserve"> toestemming gegeven</w:t>
+      </w:r>
+      <w:r>
+        <w:t>, kijken we na of</w:t>
+      </w:r>
+      <w:r>
+        <w:t xml:space="preserve"> bluetooth</w:t>
+      </w:r>
+      <w:r>
+        <w:t xml:space="preserve"> aanstaat. I</w:t>
+      </w:r>
+      <w:r>
+        <w:t>ndie</w:t>
+      </w:r>
+      <w:r>
+        <w:t>n niet verschijnt er</w:t>
+      </w:r>
+      <w:r>
+        <w:t xml:space="preserve"> een error met de vraag om</w:t>
+      </w:r>
+      <w:r>
+        <w:t xml:space="preserve"> bluetooth aan te zetten en navigeren we terug naar de vorige pagina.</w:t>
+      </w:r>
+    </w:p>
+    <w:p>
+      <w:pPr>
+        <w:pStyle w:val="Geenafstand"/>
+      </w:pPr>
+    </w:p>
+    <w:p>
+      <w:pPr>
+        <w:pStyle w:val="Geenafstand"/>
+      </w:pPr>
+      <w:r>
+        <w:t>Eenmaal als de route gestart is krijgt de gebruiker op het scherm te zien waar hij naar toe moet gaan en start de app met het scannen van beacons.</w:t>
+      </w:r>
+    </w:p>
+    <w:p>
+      <w:pPr>
+        <w:pStyle w:val="Geenafstand"/>
+      </w:pPr>
+    </w:p>
+    <w:p>
+      <w:pPr>
+        <w:pStyle w:val="Geenafstand"/>
+      </w:pPr>
+      <w:r>
+        <w:t>De methode Onranged</w:t>
+      </w:r>
+      <w:r>
+        <w:t xml:space="preserve"> (zie afbeelding 15)</w:t>
+      </w:r>
+      <w:r>
+        <w:t xml:space="preserve"> wordt gekoppeld </w:t>
+      </w:r>
+      <w:r>
+        <w:t>aan het ev</w:t>
+      </w:r>
+      <w:r>
+        <w:t>ent Ranged van de estimote API.</w:t>
+      </w:r>
+    </w:p>
+    <w:p>
+      <w:pPr>
+        <w:pStyle w:val="Geenafstand"/>
+      </w:pPr>
+      <w:r>
+        <w:t>De methode</w:t>
+      </w:r>
+      <w:r>
+        <w:t xml:space="preserve"> </w:t>
+      </w:r>
+      <w:r>
+        <w:t>wordt</w:t>
+      </w:r>
+      <w:r>
+        <w:t xml:space="preserve"> doorlopen z</w:t>
+      </w:r>
+      <w:r>
+        <w:t>olang er beacons zijn</w:t>
+      </w:r>
+      <w:r>
+        <w:t>. A</w:t>
+      </w:r>
       <w:r>
         <w:t>ls</w:t>
       </w:r>
-      <w:proofErr w:type="spellEnd"/>
-      <w:r>
-        <w:t xml:space="preserve"> een gebruiker op de start knop heeft gedrukt</w:t>
-      </w:r>
-      <w:r>
-        <w:t xml:space="preserve"> worden de parameters doorgegeven en in </w:t>
-      </w:r>
-      <w:proofErr w:type="spellStart"/>
-      <w:r>
-        <w:t>currentRoute</w:t>
-      </w:r>
-      <w:proofErr w:type="spellEnd"/>
-      <w:r>
-        <w:t xml:space="preserve"> (z</w:t>
-      </w:r>
-      <w:r>
-        <w:t>ie afbeelding 16)</w:t>
-      </w:r>
-      <w:r>
-        <w:t xml:space="preserve"> gestoken.</w:t>
-      </w:r>
-    </w:p>
-    <w:p>
-      <w:pPr>
-        <w:pStyle w:val="Geenafstand"/>
-      </w:pPr>
-    </w:p>
-    <w:p>
-      <w:pPr>
-        <w:pStyle w:val="Geenafstand"/>
-      </w:pPr>
-      <w:r>
-        <w:t>Deze gaat</w:t>
+      <w:r>
+        <w:t xml:space="preserve"> de beacon </w:t>
+      </w:r>
+      <w:r>
+        <w:t>gevo</w:t>
+      </w:r>
+      <w:r>
+        <w:t>nden is</w:t>
+      </w:r>
+      <w:r>
+        <w:t xml:space="preserve"> gaat de applicatie</w:t>
+      </w:r>
+      <w:r>
+        <w:t xml:space="preserve"> de gegevens</w:t>
       </w:r>
       <w:r>
         <w:t xml:space="preserve"> </w:t>
       </w:r>
       <w:r>
-        <w:t>een</w:t>
-      </w:r>
-      <w:r>
-        <w:t xml:space="preserve"> route_id opvragen. </w:t>
-      </w:r>
-      <w:r>
-        <w:t>Vervolgens kijken we na als de gebruiker toestemm</w:t>
-      </w:r>
-      <w:r>
-        <w:t>ingen heeft gegeven of</w:t>
-      </w:r>
-      <w:r>
-        <w:t xml:space="preserve"> de applicatie</w:t>
-      </w:r>
-      <w:r>
-        <w:t xml:space="preserve"> </w:t>
-      </w:r>
-      <w:r>
-        <w:t>zijn Bluetooth mag</w:t>
-      </w:r>
-      <w:r>
-        <w:t xml:space="preserve"> gebruiken.</w:t>
-      </w:r>
-    </w:p>
-    <w:p>
-      <w:pPr>
-        <w:pStyle w:val="Geenafstand"/>
-      </w:pPr>
-      <w:r>
-        <w:t>Heeft de gebruiker</w:t>
-      </w:r>
-      <w:r>
-        <w:t xml:space="preserve"> toestemming gegeven</w:t>
-      </w:r>
-      <w:r>
-        <w:t>, kijken we na of</w:t>
-      </w:r>
-      <w:r>
-        <w:t xml:space="preserve"> bluetooth</w:t>
-      </w:r>
-      <w:r>
-        <w:t xml:space="preserve"> aanstaat. I</w:t>
-      </w:r>
-      <w:r>
-        <w:t>ndie</w:t>
-      </w:r>
-      <w:r>
-        <w:t>n niet verschijnt er</w:t>
-      </w:r>
-      <w:r>
-        <w:t xml:space="preserve"> een error met de vraag om</w:t>
-      </w:r>
-      <w:r>
-        <w:t xml:space="preserve"> bluetooth aan te zetten en navigeren we terug naar de vorige pagina.</w:t>
-      </w:r>
-    </w:p>
-    <w:p>
-      <w:pPr>
-        <w:pStyle w:val="Geenafstand"/>
-      </w:pPr>
-    </w:p>
-    <w:p>
-      <w:pPr>
-        <w:pStyle w:val="Geenafstand"/>
-      </w:pPr>
-      <w:r>
-        <w:t>Eenmaal als de route gestart is krijgt de gebruiker op het scherm te zien waar hij naar toe moet gaan en start de app met het scannen van beacons.</w:t>
-      </w:r>
-    </w:p>
-    <w:p>
-      <w:pPr>
-        <w:pStyle w:val="Geenafstand"/>
-      </w:pPr>
-    </w:p>
-    <w:p>
-      <w:pPr>
-        <w:pStyle w:val="Geenafstand"/>
-      </w:pPr>
-      <w:r>
-        <w:t xml:space="preserve">De methode </w:t>
-      </w:r>
-      <w:proofErr w:type="spellStart"/>
-      <w:r>
-        <w:t>Onranged</w:t>
-      </w:r>
-      <w:proofErr w:type="spellEnd"/>
-      <w:r>
-        <w:t xml:space="preserve"> (zie afbeelding 15)</w:t>
-      </w:r>
-      <w:r>
-        <w:t xml:space="preserve"> wordt gekoppeld </w:t>
-      </w:r>
-      <w:r>
-        <w:t>aan het ev</w:t>
-      </w:r>
-      <w:r>
-        <w:t xml:space="preserve">ent </w:t>
-      </w:r>
-      <w:proofErr w:type="spellStart"/>
-      <w:r>
-        <w:t>Ranged</w:t>
-      </w:r>
-      <w:proofErr w:type="spellEnd"/>
-      <w:r>
-        <w:t xml:space="preserve"> van de </w:t>
-      </w:r>
-      <w:proofErr w:type="spellStart"/>
-      <w:r>
-        <w:t>estimote</w:t>
-      </w:r>
-      <w:proofErr w:type="spellEnd"/>
-      <w:r>
-        <w:t xml:space="preserve"> API.</w:t>
-      </w:r>
-    </w:p>
-    <w:p>
-      <w:pPr>
-        <w:pStyle w:val="Geenafstand"/>
-      </w:pPr>
-      <w:r>
-        <w:t>De methode</w:t>
-      </w:r>
-      <w:r>
-        <w:t xml:space="preserve"> </w:t>
-      </w:r>
-      <w:r>
-        <w:t>wordt</w:t>
-      </w:r>
-      <w:r>
-        <w:t xml:space="preserve"> doorlopen z</w:t>
-      </w:r>
-      <w:r>
-        <w:t>olang er beacons zijn</w:t>
-      </w:r>
-      <w:r>
-        <w:t>. A</w:t>
-      </w:r>
-      <w:r>
-        <w:t>ls</w:t>
-      </w:r>
-      <w:r>
-        <w:t xml:space="preserve"> de beacon </w:t>
-      </w:r>
-      <w:r>
-        <w:t>gevo</w:t>
-      </w:r>
-      <w:r>
-        <w:t>nden is</w:t>
-      </w:r>
-      <w:r>
-        <w:t xml:space="preserve"> gaat de applicatie</w:t>
-      </w:r>
-      <w:r>
-        <w:t xml:space="preserve"> de gegevens</w:t>
-      </w:r>
-      <w:r>
-        <w:t xml:space="preserve"> </w:t>
-      </w:r>
-      <w:r>
         <w:t>meegeven</w:t>
       </w:r>
       <w:r>
@@ -8729,26 +8468,8 @@
         <w:pStyle w:val="Geenafstand"/>
       </w:pPr>
       <w:r>
-        <w:t xml:space="preserve">Deze parameters worden meegegeven aan de </w:t>
-      </w:r>
-      <w:proofErr w:type="spellStart"/>
-      <w:r>
-        <w:t>BeaconContentPageViewModel</w:t>
-      </w:r>
-      <w:proofErr w:type="spellEnd"/>
-      <w:r>
-        <w:t>.</w:t>
-      </w:r>
-    </w:p>
-    <w:p>
-      <w:pPr>
-        <w:pStyle w:val="Geenafstand"/>
-      </w:pPr>
-    </w:p>
-    <w:p>
-      <w:pPr>
-        <w:pStyle w:val="Geenafstand"/>
-      </w:pPr>
+        <w:t>Deze parameters worden meegegeven aan de BeaconContentPageViewModel.</w:t>
+      </w:r>
     </w:p>
     <w:p>
       <w:pPr>
@@ -8762,10 +8483,10 @@
           <wp:anchor distT="0" distB="0" distL="114300" distR="114300" simplePos="0" relativeHeight="251716608" behindDoc="0" locked="0" layoutInCell="1" allowOverlap="1">
             <wp:simplePos x="0" y="0"/>
             <wp:positionH relativeFrom="margin">
-              <wp:align>center</wp:align>
+              <wp:posOffset>0</wp:posOffset>
             </wp:positionH>
             <wp:positionV relativeFrom="paragraph">
-              <wp:posOffset>18719</wp:posOffset>
+              <wp:posOffset>233321</wp:posOffset>
             </wp:positionV>
             <wp:extent cx="6392545" cy="2122805"/>
             <wp:effectExtent l="19050" t="19050" r="27305" b="10795"/>
@@ -8826,9 +8547,19 @@
     </w:p>
     <w:p>
       <w:pPr>
+        <w:pStyle w:val="Geenafstand"/>
+      </w:pPr>
+    </w:p>
+    <w:p>
+      <w:pPr>
+        <w:pStyle w:val="Geenafstand"/>
+      </w:pPr>
+    </w:p>
+    <w:p>
+      <w:pPr>
         <w:pStyle w:val="Bijschrift"/>
       </w:pPr>
-      <w:bookmarkStart w:id="33" w:name="_Toc484035140"/>
+      <w:bookmarkStart w:id="32" w:name="_Toc484035140"/>
       <w:r>
         <w:t xml:space="preserve">Afbeelding </w:t>
       </w:r>
@@ -8853,7 +8584,7 @@
       <w:r>
         <w:t>: Toelichting code OnRanged</w:t>
       </w:r>
-      <w:bookmarkEnd w:id="33"/>
+      <w:bookmarkEnd w:id="32"/>
     </w:p>
     <w:p>
       <w:pPr>
@@ -9007,7 +8738,7 @@
       <w:pPr>
         <w:pStyle w:val="Bijschrift"/>
       </w:pPr>
-      <w:bookmarkStart w:id="34" w:name="_Toc484035141"/>
+      <w:bookmarkStart w:id="33" w:name="_Toc484035141"/>
       <w:r>
         <w:t xml:space="preserve">Afbeelding </w:t>
       </w:r>
@@ -9032,7 +8763,7 @@
       <w:r>
         <w:t>: Toelichting code OnNavigatedTo</w:t>
       </w:r>
-      <w:bookmarkEnd w:id="34"/>
+      <w:bookmarkEnd w:id="33"/>
     </w:p>
     <w:p>
       <w:pPr>
@@ -9046,76 +8777,56 @@
       <w:pPr>
         <w:pStyle w:val="Kop4"/>
       </w:pPr>
-      <w:bookmarkStart w:id="35" w:name="_Toc484035113"/>
-      <w:proofErr w:type="spellStart"/>
+      <w:bookmarkStart w:id="34" w:name="_Toc484035113"/>
       <w:r>
         <w:lastRenderedPageBreak/>
         <w:t>BeaconContentPageViewModel</w:t>
       </w:r>
-      <w:bookmarkEnd w:id="35"/>
-      <w:proofErr w:type="spellEnd"/>
-    </w:p>
-    <w:p>
-      <w:pPr>
-        <w:pStyle w:val="Geenafstand"/>
-      </w:pPr>
-      <w:r>
-        <w:rPr>
-          <w:lang w:val="nl-BE"/>
-        </w:rPr>
+      <w:bookmarkEnd w:id="34"/>
+    </w:p>
+    <w:p>
+      <w:pPr>
+        <w:pStyle w:val="Geenafstand"/>
+      </w:pPr>
+      <w:r>
+        <w:t xml:space="preserve">Via het BeaconPageViewModel worden de parameters meegegeven bij het naderen van een beacon. </w:t>
+      </w:r>
+    </w:p>
+    <w:p>
+      <w:pPr>
+        <w:pStyle w:val="Geenafstand"/>
+      </w:pPr>
+    </w:p>
+    <w:p>
+      <w:pPr>
+        <w:pStyle w:val="Geenafstand"/>
+      </w:pPr>
+      <w:r>
+        <w:t>De methode OnNavigatedTo wordt opgeroepen en ga</w:t>
+      </w:r>
+      <w:r>
+        <w:t xml:space="preserve">at met behulp van de parameters </w:t>
+      </w:r>
+      <w:r>
+        <w:t xml:space="preserve">de gegevens ophalen. </w:t>
+      </w:r>
+      <w:r>
         <w:t>Als</w:t>
       </w:r>
       <w:r>
-        <w:t xml:space="preserve"> een gebruiker</w:t>
-      </w:r>
-      <w:r>
-        <w:t xml:space="preserve"> korter bij een beacon gekomen is zijn de parameters meegegeven geweest via het </w:t>
-      </w:r>
-      <w:proofErr w:type="spellStart"/>
-      <w:r>
-        <w:t>BeaconsPageViewModel</w:t>
-      </w:r>
-      <w:proofErr w:type="spellEnd"/>
-      <w:r>
-        <w:t>.</w:t>
-      </w:r>
-      <w:r>
-        <w:t xml:space="preserve"> </w:t>
-      </w:r>
-    </w:p>
-    <w:p>
-      <w:pPr>
-        <w:pStyle w:val="Geenafstand"/>
-      </w:pPr>
-    </w:p>
-    <w:p>
-      <w:pPr>
-        <w:pStyle w:val="Geenafstand"/>
-      </w:pPr>
-      <w:r>
-        <w:t xml:space="preserve">De methode </w:t>
-      </w:r>
-      <w:proofErr w:type="spellStart"/>
-      <w:r>
-        <w:t>OnNavigatedTo</w:t>
-      </w:r>
-      <w:proofErr w:type="spellEnd"/>
-      <w:r>
-        <w:t xml:space="preserve"> wordt opgeroepen en gaat met behulp van de parameters die meegestuurd zijn de gegevens ophalen. Eenmaal als de gegevens behaalt zijn gaan we nakijken wat voor soort metatype het gegeven is. </w:t>
+        <w:t xml:space="preserve"> de gegevens </w:t>
+      </w:r>
+      <w:r>
+        <w:t>opgehaald</w:t>
+      </w:r>
+      <w:r>
+        <w:t xml:space="preserve"> zijn gaan we nakijken wat voor soort metatype het gegeven is. </w:t>
       </w:r>
       <w:r>
         <w:t>Aan de hand van het soort type geven we mee welke zichtbaar mag gemaakt worden op de view (zie afbeelding 18)</w:t>
       </w:r>
       <w:r>
-        <w:t xml:space="preserve">. Ook word het </w:t>
-      </w:r>
-      <w:proofErr w:type="spellStart"/>
-      <w:r>
-        <w:t>sequence</w:t>
-      </w:r>
-      <w:proofErr w:type="spellEnd"/>
-      <w:r>
-        <w:t xml:space="preserve"> nummer verhoogt zodat de applicatie opzoek gaat naar de volgende beacon.</w:t>
+        <w:t>. Ook word het sequence nummer verhoogt zodat de applicatie opzoek gaat naar de volgende beacon.</w:t>
       </w:r>
     </w:p>
     <w:p>
@@ -9196,7 +8907,7 @@
       <w:pPr>
         <w:pStyle w:val="Bijschrift"/>
       </w:pPr>
-      <w:bookmarkStart w:id="36" w:name="_Toc484035142"/>
+      <w:bookmarkStart w:id="35" w:name="_Toc484035142"/>
       <w:r>
         <w:rPr>
           <w:noProof/>
@@ -9290,13 +9001,13 @@
       <w:r>
         <w:t>: Toelichting code BeaconContentPageViewModel</w:t>
       </w:r>
-      <w:bookmarkEnd w:id="36"/>
+      <w:bookmarkEnd w:id="35"/>
     </w:p>
     <w:p>
       <w:pPr>
         <w:pStyle w:val="Bijschrift"/>
       </w:pPr>
-      <w:bookmarkStart w:id="37" w:name="_Toc484035143"/>
+      <w:bookmarkStart w:id="36" w:name="_Toc484035143"/>
       <w:r>
         <w:rPr>
           <w:noProof/>
@@ -9390,41 +9101,41 @@
       <w:r>
         <w:t>: Toelichting code BeaconContentPage</w:t>
       </w:r>
+      <w:bookmarkEnd w:id="36"/>
+    </w:p>
+    <w:p>
+      <w:pPr>
+        <w:pStyle w:val="Bijschrift"/>
+      </w:pPr>
+      <w:bookmarkStart w:id="37" w:name="_Toc484035144"/>
+      <w:r>
+        <w:t xml:space="preserve">Afbeelding </w:t>
+      </w:r>
+      <w:r>
+        <w:fldChar w:fldCharType="begin"/>
+      </w:r>
+      <w:r>
+        <w:instrText xml:space="preserve"> SEQ Figuur \* ARABIC </w:instrText>
+      </w:r>
+      <w:r>
+        <w:fldChar w:fldCharType="separate"/>
+      </w:r>
+      <w:r>
+        <w:rPr>
+          <w:noProof/>
+        </w:rPr>
+        <w:t>19</w:t>
+      </w:r>
+      <w:r>
+        <w:fldChar w:fldCharType="end"/>
+      </w:r>
+      <w:r>
+        <w:t>: Toelichting code OnNavigatedFrom</w:t>
+      </w:r>
       <w:bookmarkEnd w:id="37"/>
     </w:p>
     <w:p>
       <w:pPr>
-        <w:pStyle w:val="Bijschrift"/>
-      </w:pPr>
-      <w:bookmarkStart w:id="38" w:name="_Toc484035144"/>
-      <w:r>
-        <w:t xml:space="preserve">Afbeelding </w:t>
-      </w:r>
-      <w:r>
-        <w:fldChar w:fldCharType="begin"/>
-      </w:r>
-      <w:r>
-        <w:instrText xml:space="preserve"> SEQ Figuur \* ARABIC </w:instrText>
-      </w:r>
-      <w:r>
-        <w:fldChar w:fldCharType="separate"/>
-      </w:r>
-      <w:r>
-        <w:rPr>
-          <w:noProof/>
-        </w:rPr>
-        <w:t>19</w:t>
-      </w:r>
-      <w:r>
-        <w:fldChar w:fldCharType="end"/>
-      </w:r>
-      <w:r>
-        <w:t>: Toelichting code OnNavigatedFrom</w:t>
-      </w:r>
-      <w:bookmarkEnd w:id="38"/>
-    </w:p>
-    <w:p>
-      <w:pPr>
         <w:pStyle w:val="Geenafstand"/>
       </w:pPr>
       <w:r>
@@ -9435,7 +9146,7 @@
       <w:pPr>
         <w:pStyle w:val="Kop1"/>
       </w:pPr>
-      <w:bookmarkStart w:id="39" w:name="_Toc484035114"/>
+      <w:bookmarkStart w:id="38" w:name="_Toc484035114"/>
       <w:r>
         <w:lastRenderedPageBreak/>
         <w:t>Screen mockups</w:t>
@@ -9443,72 +9154,72 @@
       <w:r>
         <w:t xml:space="preserve"> app</w:t>
       </w:r>
+      <w:bookmarkEnd w:id="38"/>
+    </w:p>
+    <w:p>
+      <w:pPr>
+        <w:pStyle w:val="Kop2"/>
+      </w:pPr>
+      <w:bookmarkStart w:id="39" w:name="_Toc484035115"/>
+      <w:r>
+        <w:t>Splash</w:t>
+      </w:r>
+      <w:r>
+        <w:t xml:space="preserve"> screen</w:t>
+      </w:r>
       <w:bookmarkEnd w:id="39"/>
     </w:p>
     <w:p>
       <w:pPr>
+        <w:pStyle w:val="Geenafstand"/>
+      </w:pPr>
+    </w:p>
+    <w:p>
+      <w:pPr>
+        <w:pStyle w:val="Geenafstand"/>
+      </w:pPr>
+      <w:r>
+        <w:t>Bij het opstarten van de app krijgt de gebruiker</w:t>
+      </w:r>
+      <w:r>
+        <w:t xml:space="preserve"> een </w:t>
+      </w:r>
+      <w:r>
+        <w:t>splash screen</w:t>
+      </w:r>
+      <w:r>
+        <w:t xml:space="preserve"> dat</w:t>
+      </w:r>
+      <w:r>
+        <w:t xml:space="preserve"> </w:t>
+      </w:r>
+      <w:r>
+        <w:t>het</w:t>
+      </w:r>
+      <w:r>
+        <w:t xml:space="preserve"> logo van de organisatie</w:t>
+      </w:r>
+      <w:r>
+        <w:t xml:space="preserve"> is</w:t>
+      </w:r>
+      <w:r>
+        <w:t>.</w:t>
+      </w:r>
+    </w:p>
+    <w:p>
+      <w:pPr>
+        <w:pStyle w:val="Geenafstand"/>
+      </w:pPr>
+    </w:p>
+    <w:p>
+      <w:pPr>
         <w:pStyle w:val="Kop2"/>
       </w:pPr>
-      <w:bookmarkStart w:id="40" w:name="_Toc484035115"/>
-      <w:r>
-        <w:t>Splash</w:t>
-      </w:r>
-      <w:r>
-        <w:t xml:space="preserve"> screen</w:t>
+      <w:bookmarkStart w:id="40" w:name="_Toc484035116"/>
+      <w:r>
+        <w:t>Front screen</w:t>
       </w:r>
       <w:bookmarkEnd w:id="40"/>
-    </w:p>
-    <w:p>
-      <w:pPr>
-        <w:pStyle w:val="Geenafstand"/>
-      </w:pPr>
-    </w:p>
-    <w:p>
-      <w:pPr>
-        <w:pStyle w:val="Geenafstand"/>
-      </w:pPr>
-      <w:r>
-        <w:t>Bij het opstarten van de app krijgt de gebruiker</w:t>
-      </w:r>
-      <w:r>
-        <w:t xml:space="preserve"> een </w:t>
-      </w:r>
-      <w:r>
-        <w:t>splash screen</w:t>
-      </w:r>
-      <w:r>
-        <w:t xml:space="preserve"> dat</w:t>
-      </w:r>
-      <w:r>
-        <w:t xml:space="preserve"> </w:t>
-      </w:r>
-      <w:r>
-        <w:t>het</w:t>
-      </w:r>
-      <w:r>
-        <w:t xml:space="preserve"> logo van de organisatie</w:t>
-      </w:r>
-      <w:r>
-        <w:t xml:space="preserve"> is</w:t>
-      </w:r>
-      <w:r>
-        <w:t>.</w:t>
-      </w:r>
-    </w:p>
-    <w:p>
-      <w:pPr>
-        <w:pStyle w:val="Geenafstand"/>
-      </w:pPr>
-    </w:p>
-    <w:p>
-      <w:pPr>
-        <w:pStyle w:val="Kop2"/>
-      </w:pPr>
-      <w:bookmarkStart w:id="41" w:name="_Toc484035116"/>
-      <w:r>
-        <w:t>Front screen</w:t>
-      </w:r>
-      <w:bookmarkEnd w:id="41"/>
     </w:p>
     <w:p>
       <w:pPr>
@@ -9798,7 +9509,7 @@
       <w:pPr>
         <w:pStyle w:val="Bijschrift"/>
       </w:pPr>
-      <w:bookmarkStart w:id="42" w:name="_Toc484035145"/>
+      <w:bookmarkStart w:id="41" w:name="_Toc484035145"/>
       <w:r>
         <w:t xml:space="preserve">Afbeelding </w:t>
       </w:r>
@@ -9823,14 +9534,14 @@
       <w:r>
         <w:t>: Screen mockup geen internet</w:t>
       </w:r>
-      <w:bookmarkEnd w:id="42"/>
+      <w:bookmarkEnd w:id="41"/>
     </w:p>
     <w:p>
       <w:pPr>
         <w:pStyle w:val="Bijschrift"/>
         <w:jc w:val="right"/>
       </w:pPr>
-      <w:bookmarkStart w:id="43" w:name="_Toc484035146"/>
+      <w:bookmarkStart w:id="42" w:name="_Toc484035146"/>
       <w:r>
         <w:t xml:space="preserve">Afbeelding </w:t>
       </w:r>
@@ -9855,7 +9566,7 @@
       <w:r>
         <w:t>: Screen mockup front screen</w:t>
       </w:r>
-      <w:bookmarkEnd w:id="43"/>
+      <w:bookmarkEnd w:id="42"/>
     </w:p>
     <w:p>
       <w:pPr>
@@ -9869,12 +9580,17 @@
       <w:pPr>
         <w:pStyle w:val="Kop2"/>
       </w:pPr>
-      <w:bookmarkStart w:id="44" w:name="_Toc484035117"/>
+      <w:bookmarkStart w:id="43" w:name="_Toc484035117"/>
       <w:r>
         <w:lastRenderedPageBreak/>
         <w:t>Route screen</w:t>
       </w:r>
-      <w:bookmarkEnd w:id="44"/>
+      <w:bookmarkEnd w:id="43"/>
+    </w:p>
+    <w:p>
+      <w:pPr>
+        <w:pStyle w:val="Geenafstand"/>
+      </w:pPr>
     </w:p>
     <w:p>
       <w:pPr>
@@ -9889,10 +9605,10 @@
           <wp:anchor distT="0" distB="0" distL="114300" distR="114300" simplePos="0" relativeHeight="251712512" behindDoc="1" locked="0" layoutInCell="1" allowOverlap="1">
             <wp:simplePos x="0" y="0"/>
             <wp:positionH relativeFrom="margin">
-              <wp:align>right</wp:align>
+              <wp:posOffset>3657600</wp:posOffset>
             </wp:positionH>
             <wp:positionV relativeFrom="paragraph">
-              <wp:posOffset>164002</wp:posOffset>
+              <wp:posOffset>114493</wp:posOffset>
             </wp:positionV>
             <wp:extent cx="2740417" cy="4874150"/>
             <wp:effectExtent l="0" t="0" r="3175" b="3175"/>
@@ -9956,11 +9672,6 @@
           </wp:anchor>
         </w:drawing>
       </w:r>
-    </w:p>
-    <w:p>
-      <w:pPr>
-        <w:pStyle w:val="Geenafstand"/>
-      </w:pPr>
       <w:r>
         <w:t>Op het route screen</w:t>
       </w:r>
@@ -10006,7 +9717,13 @@
         <w:pStyle w:val="Geenafstand"/>
       </w:pPr>
       <w:r>
-        <w:t>Boven de knop komt nog te staan: “Welkom bij route</w:t>
+        <w:t>Boven de knop komt nog te staan: “Welkom bij</w:t>
+      </w:r>
+      <w:r>
+        <w:t xml:space="preserve"> de route:</w:t>
+      </w:r>
+      <w:r>
+        <w:t xml:space="preserve"> route</w:t>
       </w:r>
       <w:r>
         <w:t>-</w:t>
@@ -10033,7 +9750,13 @@
         <w:pStyle w:val="Geenafstand"/>
       </w:pPr>
       <w:r>
-        <w:t>Voordat hij volledig verder gaat krijgt de gebruiker een wacht icoon op het scherm.</w:t>
+        <w:t>Voordat hij volledig verder gaat krijgt de gebruiker een wacht icoon op het scherm</w:t>
+      </w:r>
+      <w:r>
+        <w:t xml:space="preserve"> met in de titel Beacon zoeken</w:t>
+      </w:r>
+      <w:r>
+        <w:t>.</w:t>
       </w:r>
     </w:p>
     <w:p>
@@ -10198,7 +9921,7 @@
       <w:pPr>
         <w:pStyle w:val="Bijschrift"/>
       </w:pPr>
-      <w:bookmarkStart w:id="45" w:name="_Toc484035147"/>
+      <w:bookmarkStart w:id="44" w:name="_Toc484035147"/>
       <w:r>
         <w:t xml:space="preserve">Afbeelding </w:t>
       </w:r>
@@ -10223,14 +9946,14 @@
       <w:r>
         <w:t>: Screen mockup wacht scherm</w:t>
       </w:r>
-      <w:bookmarkEnd w:id="45"/>
+      <w:bookmarkEnd w:id="44"/>
     </w:p>
     <w:p>
       <w:pPr>
         <w:pStyle w:val="Bijschrift"/>
         <w:jc w:val="right"/>
       </w:pPr>
-      <w:bookmarkStart w:id="46" w:name="_Toc484035148"/>
+      <w:bookmarkStart w:id="45" w:name="_Toc484035148"/>
       <w:r>
         <w:t xml:space="preserve">Afbeelding </w:t>
       </w:r>
@@ -10255,7 +9978,7 @@
       <w:r>
         <w:t>: Screen mockup route screen</w:t>
       </w:r>
-      <w:bookmarkEnd w:id="46"/>
+      <w:bookmarkEnd w:id="45"/>
     </w:p>
     <w:p>
       <w:pPr>
@@ -10269,7 +9992,7 @@
       <w:pPr>
         <w:pStyle w:val="Kop2"/>
       </w:pPr>
-      <w:bookmarkStart w:id="47" w:name="_Toc484035118"/>
+      <w:bookmarkStart w:id="46" w:name="_Toc484035118"/>
       <w:r>
         <w:rPr>
           <w:noProof/>
@@ -10352,7 +10075,7 @@
       <w:r>
         <w:t>Content screens</w:t>
       </w:r>
-      <w:bookmarkEnd w:id="47"/>
+      <w:bookmarkEnd w:id="46"/>
     </w:p>
     <w:p>
       <w:pPr>
@@ -10412,10 +10135,13 @@
         <w:t>uetooth niet aanheeft krijgt deze een melding dat</w:t>
       </w:r>
       <w:r>
-        <w:t xml:space="preserve"> de bluetooth moet aan</w:t>
-      </w:r>
-      <w:r>
-        <w:t>gezet worden</w:t>
+        <w:t xml:space="preserve"> </w:t>
+      </w:r>
+      <w:r>
+        <w:t>bluetooth</w:t>
+      </w:r>
+      <w:r>
+        <w:t xml:space="preserve"> aangezet moet worden</w:t>
       </w:r>
       <w:r>
         <w:t xml:space="preserve"> en</w:t>
@@ -10432,7 +10158,7 @@
         <w:pStyle w:val="Bijschrift"/>
         <w:jc w:val="right"/>
       </w:pPr>
-      <w:bookmarkStart w:id="48" w:name="_Toc484035149"/>
+      <w:bookmarkStart w:id="47" w:name="_Toc484035149"/>
       <w:r>
         <w:t xml:space="preserve">Afbeelding </w:t>
       </w:r>
@@ -10457,13 +10183,13 @@
       <w:r>
         <w:t>: Screen mockup geen bluetooth</w:t>
       </w:r>
-      <w:bookmarkEnd w:id="48"/>
+      <w:bookmarkEnd w:id="47"/>
     </w:p>
     <w:p>
       <w:pPr>
         <w:pStyle w:val="Kop3"/>
       </w:pPr>
-      <w:bookmarkStart w:id="49" w:name="_Toc484035119"/>
+      <w:bookmarkStart w:id="48" w:name="_Toc484035119"/>
       <w:r>
         <w:rPr>
           <w:noProof/>
@@ -10542,6 +10268,29 @@
       <w:r>
         <w:t>Html</w:t>
       </w:r>
+      <w:bookmarkEnd w:id="48"/>
+    </w:p>
+    <w:p>
+      <w:pPr>
+        <w:pStyle w:val="Geenafstand"/>
+      </w:pPr>
+      <w:r>
+        <w:t>Als de media van het soort html is wordt er een html pagina getoond.</w:t>
+      </w:r>
+    </w:p>
+    <w:p>
+      <w:pPr>
+        <w:pStyle w:val="Geenafstand"/>
+      </w:pPr>
+    </w:p>
+    <w:p>
+      <w:pPr>
+        <w:pStyle w:val="Kop3"/>
+      </w:pPr>
+      <w:bookmarkStart w:id="49" w:name="_Toc484035120"/>
+      <w:r>
+        <w:t>YouTube</w:t>
+      </w:r>
       <w:bookmarkEnd w:id="49"/>
     </w:p>
     <w:p>
@@ -10549,7 +10298,7 @@
         <w:pStyle w:val="Geenafstand"/>
       </w:pPr>
       <w:r>
-        <w:t>Als de media van het soort html is wordt er een html pagina getoond.</w:t>
+        <w:t>Is de media van het YouTube formaat (YouTube link) openen we een video van YouTube.</w:t>
       </w:r>
     </w:p>
     <w:p>
@@ -10561,9 +10310,9 @@
       <w:pPr>
         <w:pStyle w:val="Kop3"/>
       </w:pPr>
-      <w:bookmarkStart w:id="50" w:name="_Toc484035120"/>
-      <w:r>
-        <w:t>YouTube</w:t>
+      <w:bookmarkStart w:id="50" w:name="_Toc484035121"/>
+      <w:r>
+        <w:t>Foto</w:t>
       </w:r>
       <w:bookmarkEnd w:id="50"/>
     </w:p>
@@ -10572,7 +10321,13 @@
         <w:pStyle w:val="Geenafstand"/>
       </w:pPr>
       <w:r>
-        <w:t>Is de media van het YouTube formaat (YouTube link) openen we een video van YouTube.</w:t>
+        <w:t>Als we een foto aankrijgen als medi</w:t>
+      </w:r>
+      <w:r>
+        <w:t>a tonen we de foto op het apparaat</w:t>
+      </w:r>
+      <w:r>
+        <w:t>.</w:t>
       </w:r>
     </w:p>
     <w:p>
@@ -10584,9 +10339,9 @@
       <w:pPr>
         <w:pStyle w:val="Kop3"/>
       </w:pPr>
-      <w:bookmarkStart w:id="51" w:name="_Toc484035121"/>
-      <w:r>
-        <w:t>Foto</w:t>
+      <w:bookmarkStart w:id="51" w:name="_Toc484035122"/>
+      <w:r>
+        <w:t>Audio</w:t>
       </w:r>
       <w:bookmarkEnd w:id="51"/>
     </w:p>
@@ -10595,13 +10350,7 @@
         <w:pStyle w:val="Geenafstand"/>
       </w:pPr>
       <w:r>
-        <w:t>Als we een foto aankrijgen als medi</w:t>
-      </w:r>
-      <w:r>
-        <w:t>a tonen we de foto op het apparaat</w:t>
-      </w:r>
-      <w:r>
-        <w:t>.</w:t>
+        <w:t>Met het formaat audio spelen we de muziek af op het apparaat.</w:t>
       </w:r>
     </w:p>
     <w:p>
@@ -10613,34 +10362,11 @@
       <w:pPr>
         <w:pStyle w:val="Kop3"/>
       </w:pPr>
-      <w:bookmarkStart w:id="52" w:name="_Toc484035122"/>
-      <w:r>
-        <w:t>Audio</w:t>
+      <w:bookmarkStart w:id="52" w:name="_Toc484035123"/>
+      <w:r>
+        <w:t>Video</w:t>
       </w:r>
       <w:bookmarkEnd w:id="52"/>
-    </w:p>
-    <w:p>
-      <w:pPr>
-        <w:pStyle w:val="Geenafstand"/>
-      </w:pPr>
-      <w:r>
-        <w:t>Met het formaat audio spelen we de muziek af op het apparaat.</w:t>
-      </w:r>
-    </w:p>
-    <w:p>
-      <w:pPr>
-        <w:pStyle w:val="Geenafstand"/>
-      </w:pPr>
-    </w:p>
-    <w:p>
-      <w:pPr>
-        <w:pStyle w:val="Kop3"/>
-      </w:pPr>
-      <w:bookmarkStart w:id="53" w:name="_Toc484035123"/>
-      <w:r>
-        <w:t>Video</w:t>
-      </w:r>
-      <w:bookmarkEnd w:id="53"/>
     </w:p>
     <w:p>
       <w:pPr>
@@ -10655,7 +10381,7 @@
         <w:pStyle w:val="Bijschrift"/>
         <w:jc w:val="right"/>
       </w:pPr>
-      <w:bookmarkStart w:id="54" w:name="_Toc484035150"/>
+      <w:bookmarkStart w:id="53" w:name="_Toc484035150"/>
       <w:r>
         <w:t xml:space="preserve">Afbeelding </w:t>
       </w:r>
@@ -10680,20 +10406,20 @@
       <w:r>
         <w:t>: Screen mockup content</w:t>
       </w:r>
+      <w:bookmarkEnd w:id="53"/>
+    </w:p>
+    <w:p>
+      <w:pPr>
+        <w:pStyle w:val="Kop2"/>
+      </w:pPr>
+      <w:bookmarkStart w:id="54" w:name="_Toc484035124"/>
+      <w:r>
+        <w:t>Over</w:t>
+      </w:r>
+      <w:r>
+        <w:t xml:space="preserve"> screen</w:t>
+      </w:r>
       <w:bookmarkEnd w:id="54"/>
-    </w:p>
-    <w:p>
-      <w:pPr>
-        <w:pStyle w:val="Kop2"/>
-      </w:pPr>
-      <w:bookmarkStart w:id="55" w:name="_Toc484035124"/>
-      <w:r>
-        <w:t>Over</w:t>
-      </w:r>
-      <w:r>
-        <w:t xml:space="preserve"> screen</w:t>
-      </w:r>
-      <w:bookmarkEnd w:id="55"/>
     </w:p>
     <w:p>
       <w:pPr>
@@ -10781,91 +10507,99 @@
       <w:r>
         <w:t xml:space="preserve">Als de gebruiker info over de applicatie wilt hebben kan deze op het front screen op de 3 puntje drukken. Deze brengen je naar de </w:t>
       </w:r>
-      <w:proofErr w:type="spellStart"/>
-      <w:r>
-        <w:t>about</w:t>
-      </w:r>
-      <w:proofErr w:type="spellEnd"/>
-      <w:r>
-        <w:t xml:space="preserve"> pagina waar meer info opstaat hoe je de app moet gebruiken zodat men het niet hoeft uit te leggen aan de gebruiker.</w:t>
-      </w:r>
-    </w:p>
-    <w:p>
-      <w:pPr>
-        <w:pStyle w:val="Geenafstand"/>
-      </w:pPr>
-    </w:p>
-    <w:p>
-      <w:pPr>
-        <w:pStyle w:val="Geenafstand"/>
-      </w:pPr>
-    </w:p>
-    <w:p>
-      <w:pPr>
-        <w:pStyle w:val="Geenafstand"/>
-      </w:pPr>
-    </w:p>
-    <w:p>
-      <w:pPr>
-        <w:pStyle w:val="Geenafstand"/>
-      </w:pPr>
-    </w:p>
-    <w:p>
-      <w:pPr>
-        <w:pStyle w:val="Geenafstand"/>
-      </w:pPr>
-    </w:p>
-    <w:p>
-      <w:pPr>
-        <w:pStyle w:val="Geenafstand"/>
-      </w:pPr>
-    </w:p>
-    <w:p>
-      <w:pPr>
-        <w:pStyle w:val="Geenafstand"/>
-      </w:pPr>
-    </w:p>
-    <w:p>
-      <w:pPr>
-        <w:pStyle w:val="Geenafstand"/>
-      </w:pPr>
-    </w:p>
-    <w:p>
-      <w:pPr>
-        <w:pStyle w:val="Geenafstand"/>
-      </w:pPr>
-    </w:p>
-    <w:p>
-      <w:pPr>
-        <w:pStyle w:val="Geenafstand"/>
-      </w:pPr>
-    </w:p>
-    <w:p>
-      <w:pPr>
-        <w:pStyle w:val="Geenafstand"/>
-      </w:pPr>
-    </w:p>
-    <w:p>
-      <w:pPr>
-        <w:pStyle w:val="Geenafstand"/>
-      </w:pPr>
-    </w:p>
-    <w:p>
-      <w:pPr>
-        <w:pStyle w:val="Geenafstand"/>
-      </w:pPr>
-    </w:p>
-    <w:p>
-      <w:pPr>
-        <w:pStyle w:val="Geenafstand"/>
-      </w:pPr>
+      <w:r>
+        <w:t>over</w:t>
+      </w:r>
+      <w:r>
+        <w:t xml:space="preserve"> pagina waar meer info opstaat hoe je de app moet gebruiken</w:t>
+      </w:r>
+      <w:r>
+        <w:t>.</w:t>
+      </w:r>
+    </w:p>
+    <w:p>
+      <w:pPr>
+        <w:pStyle w:val="Geenafstand"/>
+      </w:pPr>
+    </w:p>
+    <w:p>
+      <w:pPr>
+        <w:pStyle w:val="Geenafstand"/>
+      </w:pPr>
+    </w:p>
+    <w:p>
+      <w:pPr>
+        <w:pStyle w:val="Geenafstand"/>
+      </w:pPr>
+    </w:p>
+    <w:p>
+      <w:pPr>
+        <w:pStyle w:val="Geenafstand"/>
+      </w:pPr>
+    </w:p>
+    <w:p>
+      <w:pPr>
+        <w:pStyle w:val="Geenafstand"/>
+      </w:pPr>
+    </w:p>
+    <w:p>
+      <w:pPr>
+        <w:pStyle w:val="Geenafstand"/>
+      </w:pPr>
+      <w:bookmarkStart w:id="55" w:name="_GoBack"/>
+      <w:bookmarkEnd w:id="55"/>
+    </w:p>
+    <w:p>
+      <w:pPr>
+        <w:pStyle w:val="Geenafstand"/>
+      </w:pPr>
+    </w:p>
+    <w:p>
+      <w:pPr>
+        <w:pStyle w:val="Geenafstand"/>
+      </w:pPr>
+    </w:p>
+    <w:p>
+      <w:pPr>
+        <w:pStyle w:val="Geenafstand"/>
+      </w:pPr>
+    </w:p>
+    <w:p>
+      <w:pPr>
+        <w:pStyle w:val="Geenafstand"/>
+      </w:pPr>
+    </w:p>
+    <w:p>
+      <w:pPr>
+        <w:pStyle w:val="Geenafstand"/>
+      </w:pPr>
+    </w:p>
+    <w:p>
+      <w:pPr>
+        <w:pStyle w:val="Geenafstand"/>
+      </w:pPr>
+    </w:p>
+    <w:p>
+      <w:pPr>
+        <w:pStyle w:val="Geenafstand"/>
+      </w:pPr>
+    </w:p>
+    <w:p>
+      <w:pPr>
+        <w:pStyle w:val="Geenafstand"/>
+      </w:pPr>
+    </w:p>
+    <w:p>
+      <w:pPr>
+        <w:pStyle w:val="Geenafstand"/>
+      </w:pPr>
+      <w:bookmarkStart w:id="56" w:name="_Toc484035151"/>
     </w:p>
     <w:p>
       <w:pPr>
         <w:pStyle w:val="Bijschrift"/>
         <w:jc w:val="right"/>
       </w:pPr>
-      <w:bookmarkStart w:id="56" w:name="_Toc484035151"/>
       <w:r>
         <w:t xml:space="preserve">Afbeelding </w:t>
       </w:r>
@@ -10914,33 +10648,17 @@
           <w:lang w:val="fr-FR"/>
         </w:rPr>
       </w:pPr>
-      <w:proofErr w:type="spellStart"/>
       <w:r>
         <w:rPr>
           <w:lang w:val="fr-FR"/>
         </w:rPr>
-        <w:t>Developer</w:t>
-      </w:r>
-      <w:proofErr w:type="spellEnd"/>
+        <w:t xml:space="preserve">Developer </w:t>
+      </w:r>
       <w:r>
         <w:rPr>
           <w:lang w:val="fr-FR"/>
         </w:rPr>
-        <w:t xml:space="preserve"> </w:t>
-      </w:r>
-      <w:proofErr w:type="spellStart"/>
-      <w:r>
-        <w:rPr>
-          <w:lang w:val="fr-FR"/>
-        </w:rPr>
-        <w:t>android</w:t>
-      </w:r>
-      <w:proofErr w:type="spellEnd"/>
-      <w:r>
-        <w:rPr>
-          <w:lang w:val="fr-FR"/>
-        </w:rPr>
-        <w:t xml:space="preserve"> :</w:t>
+        <w:t>android :</w:t>
       </w:r>
       <w:r>
         <w:rPr>
@@ -10982,19 +10700,11 @@
           <w:lang w:val="fr-FR"/>
         </w:rPr>
       </w:pPr>
-      <w:proofErr w:type="spellStart"/>
       <w:r>
         <w:rPr>
           <w:lang w:val="fr-FR"/>
         </w:rPr>
-        <w:t>Material</w:t>
-      </w:r>
-      <w:proofErr w:type="spellEnd"/>
-      <w:r>
-        <w:rPr>
-          <w:lang w:val="fr-FR"/>
-        </w:rPr>
-        <w:t xml:space="preserve"> design: </w:t>
+        <w:t xml:space="preserve">Material design: </w:t>
       </w:r>
       <w:hyperlink r:id="rId43" w:history="1">
         <w:r>
@@ -11023,19 +10733,11 @@
           <w:lang w:val="fr-FR"/>
         </w:rPr>
       </w:pPr>
-      <w:proofErr w:type="spellStart"/>
       <w:r>
         <w:rPr>
           <w:lang w:val="fr-FR"/>
         </w:rPr>
-        <w:t>Developer</w:t>
-      </w:r>
-      <w:proofErr w:type="spellEnd"/>
-      <w:r>
-        <w:rPr>
-          <w:lang w:val="fr-FR"/>
-        </w:rPr>
-        <w:t xml:space="preserve"> Xamarin: </w:t>
+        <w:t xml:space="preserve">Developer Xamarin: </w:t>
       </w:r>
       <w:hyperlink r:id="rId44" w:history="1">
         <w:r>
@@ -11064,33 +10766,11 @@
           <w:lang w:val="fr-FR"/>
         </w:rPr>
       </w:pPr>
-      <w:proofErr w:type="spellStart"/>
       <w:r>
         <w:rPr>
           <w:lang w:val="fr-FR"/>
         </w:rPr>
-        <w:t>Material</w:t>
-      </w:r>
-      <w:proofErr w:type="spellEnd"/>
-      <w:r>
-        <w:rPr>
-          <w:lang w:val="fr-FR"/>
-        </w:rPr>
-        <w:t xml:space="preserve"> </w:t>
-      </w:r>
-      <w:proofErr w:type="spellStart"/>
-      <w:r>
-        <w:rPr>
-          <w:lang w:val="fr-FR"/>
-        </w:rPr>
-        <w:t>icons</w:t>
-      </w:r>
-      <w:proofErr w:type="spellEnd"/>
-      <w:r>
-        <w:rPr>
-          <w:lang w:val="fr-FR"/>
-        </w:rPr>
-        <w:t xml:space="preserve">: </w:t>
+        <w:t xml:space="preserve">Material icons: </w:t>
       </w:r>
       <w:hyperlink r:id="rId45" w:history="1">
         <w:r>
@@ -11162,13 +10842,8 @@
           <w:numId w:val="30"/>
         </w:numPr>
       </w:pPr>
-      <w:proofErr w:type="spellStart"/>
-      <w:r>
-        <w:t>GithubGist</w:t>
-      </w:r>
-      <w:proofErr w:type="spellEnd"/>
-      <w:r>
-        <w:t xml:space="preserve"> voor info over bepaalde code: </w:t>
+      <w:r>
+        <w:t xml:space="preserve">GithubGist voor info over bepaalde code: </w:t>
       </w:r>
       <w:hyperlink r:id="rId48" w:history="1">
         <w:r>
@@ -11468,7 +11143,7 @@
                               <w:color w:val="000000" w:themeColor="text1"/>
                               <w:sz w:val="44"/>
                             </w:rPr>
-                            <w:t>5</w:t>
+                            <w:t>21</w:t>
                           </w:r>
                           <w:r>
                             <w:rPr>
@@ -11547,7 +11222,7 @@
                         <w:color w:val="000000" w:themeColor="text1"/>
                         <w:sz w:val="44"/>
                       </w:rPr>
-                      <w:t>5</w:t>
+                      <w:t>21</w:t>
                     </w:r>
                     <w:r>
                       <w:rPr>
@@ -16431,7 +16106,7 @@
     <w:sig w:usb0="E0002EFF" w:usb1="C0007843" w:usb2="00000009" w:usb3="00000000" w:csb0="000001FF" w:csb1="00000000"/>
   </w:font>
   <w:font w:name="Dotum">
-    <w:altName w:val="Dotum"/>
+    <w:altName w:val="돋움"/>
     <w:panose1 w:val="020B0600000101010101"/>
     <w:charset w:val="81"/>
     <w:family w:val="swiss"/>
@@ -16494,6 +16169,7 @@
     <w:rsidRoot w:val="000B3893"/>
     <w:rsid w:val="000B3893"/>
     <w:rsid w:val="00256DBA"/>
+    <w:rsid w:val="002C547C"/>
     <w:rsid w:val="003511F5"/>
     <w:rsid w:val="003F26EA"/>
     <w:rsid w:val="00616B4E"/>
@@ -17359,7 +17035,7 @@
 </file>
 
 <file path=customXml/itemProps2.xml><?xml version="1.0" encoding="utf-8"?>
-<ds:datastoreItem xmlns:ds="http://schemas.openxmlformats.org/officeDocument/2006/customXml" ds:itemID="{34B9D8F9-4793-4D6E-92FA-262681FE08B3}">
+<ds:datastoreItem xmlns:ds="http://schemas.openxmlformats.org/officeDocument/2006/customXml" ds:itemID="{10443F91-78A0-45C7-8F45-95DB4A13CFDA}">
   <ds:schemaRefs>
     <ds:schemaRef ds:uri="http://schemas.openxmlformats.org/officeDocument/2006/bibliography"/>
   </ds:schemaRefs>

</xml_diff>

<commit_message>
PDF toevoegen + edits
</commit_message>
<xml_diff>
--- a/Documenten/Mobiele App Doc.docx
+++ b/Documenten/Mobiele App Doc.docx
@@ -102,6 +102,7 @@
                                     <w:dataBinding w:prefixMappings="xmlns:ns0='http://schemas.openxmlformats.org/package/2006/metadata/core-properties' xmlns:ns1='http://purl.org/dc/elements/1.1/'" w:xpath="/ns0:coreProperties[1]/ns1:subject[1]" w:storeItemID="{6C3C8BC8-F283-45AE-878A-BAB7291924A1}"/>
                                     <w:text/>
                                   </w:sdtPr>
+                                  <w:sdtEndPr/>
                                   <w:sdtContent>
                                     <w:r>
                                       <w:t>[Ucll beacons]</w:t>
@@ -146,6 +147,7 @@
                               <w:dataBinding w:prefixMappings="xmlns:ns0='http://schemas.openxmlformats.org/package/2006/metadata/core-properties' xmlns:ns1='http://purl.org/dc/elements/1.1/'" w:xpath="/ns0:coreProperties[1]/ns1:subject[1]" w:storeItemID="{6C3C8BC8-F283-45AE-878A-BAB7291924A1}"/>
                               <w:text/>
                             </w:sdtPr>
+                            <w:sdtEndPr/>
                             <w:sdtContent>
                               <w:r>
                                 <w:t>[Ucll beacons]</w:t>
@@ -240,6 +242,7 @@
                                     <w:dataBinding w:prefixMappings="xmlns:ns0='http://schemas.openxmlformats.org/package/2006/metadata/core-properties' xmlns:ns1='http://purl.org/dc/elements/1.1/'" w:xpath="/ns0:coreProperties[1]/ns1:title[1]" w:storeItemID="{6C3C8BC8-F283-45AE-878A-BAB7291924A1}"/>
                                     <w:text/>
                                   </w:sdtPr>
+                                  <w:sdtEndPr/>
                                   <w:sdtContent>
                                     <w:r>
                                       <w:rPr>
@@ -289,6 +292,7 @@
                               <w:dataBinding w:prefixMappings="xmlns:ns0='http://schemas.openxmlformats.org/package/2006/metadata/core-properties' xmlns:ns1='http://purl.org/dc/elements/1.1/'" w:xpath="/ns0:coreProperties[1]/ns1:title[1]" w:storeItemID="{6C3C8BC8-F283-45AE-878A-BAB7291924A1}"/>
                               <w:text/>
                             </w:sdtPr>
+                            <w:sdtEndPr/>
                             <w:sdtContent>
                               <w:r>
                                 <w:rPr>
@@ -818,6 +822,7 @@
         <w:dataBinding w:prefixMappings="xmlns:ns0='http://schemas.openxmlformats.org/package/2006/metadata/core-properties' xmlns:ns1='http://purl.org/dc/elements/1.1/'" w:xpath="/ns0:coreProperties[1]/ns1:title[1]" w:storeItemID="{6C3C8BC8-F283-45AE-878A-BAB7291924A1}"/>
         <w:text/>
       </w:sdtPr>
+      <w:sdtEndPr/>
       <w:sdtContent>
         <w:p>
           <w:pPr>
@@ -856,6 +861,7 @@
           <w:dataBinding w:prefixMappings="xmlns:ns0='http://schemas.openxmlformats.org/package/2006/metadata/core-properties' xmlns:ns1='http://purl.org/dc/elements/1.1/'" w:xpath="/ns0:coreProperties[1]/ns1:subject[1]" w:storeItemID="{6C3C8BC8-F283-45AE-878A-BAB7291924A1}"/>
           <w:text/>
         </w:sdtPr>
+        <w:sdtEndPr/>
         <w:sdtContent>
           <w:r>
             <w:rPr>
@@ -951,7 +957,7 @@
             </w:rPr>
             <w:fldChar w:fldCharType="separate"/>
           </w:r>
-          <w:hyperlink w:anchor="_Toc484035096" w:history="1">
+          <w:hyperlink w:anchor="_Toc484073750" w:history="1">
             <w:r>
               <w:rPr>
                 <w:rStyle w:val="Hyperlink"/>
@@ -994,7 +1000,7 @@
                 <w:noProof/>
                 <w:webHidden/>
               </w:rPr>
-              <w:instrText xml:space="preserve"> PAGEREF _Toc484035096 \h </w:instrText>
+              <w:instrText xml:space="preserve"> PAGEREF _Toc484073750 \h </w:instrText>
             </w:r>
             <w:r>
               <w:rPr>
@@ -1037,7 +1043,7 @@
               <w:lang w:val="nl-NL" w:eastAsia="nl-NL"/>
             </w:rPr>
           </w:pPr>
-          <w:hyperlink w:anchor="_Toc484035097" w:history="1">
+          <w:hyperlink w:anchor="_Toc484073751" w:history="1">
             <w:r>
               <w:rPr>
                 <w:rStyle w:val="Hyperlink"/>
@@ -1080,7 +1086,7 @@
                 <w:noProof/>
                 <w:webHidden/>
               </w:rPr>
-              <w:instrText xml:space="preserve"> PAGEREF _Toc484035097 \h </w:instrText>
+              <w:instrText xml:space="preserve"> PAGEREF _Toc484073751 \h </w:instrText>
             </w:r>
             <w:r>
               <w:rPr>
@@ -1123,7 +1129,7 @@
               <w:lang w:val="nl-NL" w:eastAsia="nl-NL"/>
             </w:rPr>
           </w:pPr>
-          <w:hyperlink w:anchor="_Toc484035098" w:history="1">
+          <w:hyperlink w:anchor="_Toc484073752" w:history="1">
             <w:r>
               <w:rPr>
                 <w:rStyle w:val="Hyperlink"/>
@@ -1164,7 +1170,7 @@
                 <w:noProof/>
                 <w:webHidden/>
               </w:rPr>
-              <w:instrText xml:space="preserve"> PAGEREF _Toc484035098 \h </w:instrText>
+              <w:instrText xml:space="preserve"> PAGEREF _Toc484073752 \h </w:instrText>
             </w:r>
             <w:r>
               <w:rPr>
@@ -1207,7 +1213,7 @@
               <w:lang w:val="nl-NL" w:eastAsia="nl-NL"/>
             </w:rPr>
           </w:pPr>
-          <w:hyperlink w:anchor="_Toc484035099" w:history="1">
+          <w:hyperlink w:anchor="_Toc484073753" w:history="1">
             <w:r>
               <w:rPr>
                 <w:rStyle w:val="Hyperlink"/>
@@ -1248,7 +1254,7 @@
                 <w:noProof/>
                 <w:webHidden/>
               </w:rPr>
-              <w:instrText xml:space="preserve"> PAGEREF _Toc484035099 \h </w:instrText>
+              <w:instrText xml:space="preserve"> PAGEREF _Toc484073753 \h </w:instrText>
             </w:r>
             <w:r>
               <w:rPr>
@@ -1291,7 +1297,7 @@
               <w:lang w:val="nl-NL" w:eastAsia="nl-NL"/>
             </w:rPr>
           </w:pPr>
-          <w:hyperlink w:anchor="_Toc484035100" w:history="1">
+          <w:hyperlink w:anchor="_Toc484073754" w:history="1">
             <w:r>
               <w:rPr>
                 <w:rStyle w:val="Hyperlink"/>
@@ -1332,7 +1338,7 @@
                 <w:noProof/>
                 <w:webHidden/>
               </w:rPr>
-              <w:instrText xml:space="preserve"> PAGEREF _Toc484035100 \h </w:instrText>
+              <w:instrText xml:space="preserve"> PAGEREF _Toc484073754 \h </w:instrText>
             </w:r>
             <w:r>
               <w:rPr>
@@ -1375,7 +1381,7 @@
               <w:lang w:val="nl-NL" w:eastAsia="nl-NL"/>
             </w:rPr>
           </w:pPr>
-          <w:hyperlink w:anchor="_Toc484035101" w:history="1">
+          <w:hyperlink w:anchor="_Toc484073755" w:history="1">
             <w:r>
               <w:rPr>
                 <w:rStyle w:val="Hyperlink"/>
@@ -1416,7 +1422,7 @@
                 <w:noProof/>
                 <w:webHidden/>
               </w:rPr>
-              <w:instrText xml:space="preserve"> PAGEREF _Toc484035101 \h </w:instrText>
+              <w:instrText xml:space="preserve"> PAGEREF _Toc484073755 \h </w:instrText>
             </w:r>
             <w:r>
               <w:rPr>
@@ -1459,7 +1465,7 @@
               <w:lang w:val="nl-NL" w:eastAsia="nl-NL"/>
             </w:rPr>
           </w:pPr>
-          <w:hyperlink w:anchor="_Toc484035102" w:history="1">
+          <w:hyperlink w:anchor="_Toc484073756" w:history="1">
             <w:r>
               <w:rPr>
                 <w:rStyle w:val="Hyperlink"/>
@@ -1500,7 +1506,7 @@
                 <w:noProof/>
                 <w:webHidden/>
               </w:rPr>
-              <w:instrText xml:space="preserve"> PAGEREF _Toc484035102 \h </w:instrText>
+              <w:instrText xml:space="preserve"> PAGEREF _Toc484073756 \h </w:instrText>
             </w:r>
             <w:r>
               <w:rPr>
@@ -1543,7 +1549,7 @@
               <w:lang w:val="nl-NL" w:eastAsia="nl-NL"/>
             </w:rPr>
           </w:pPr>
-          <w:hyperlink w:anchor="_Toc484035103" w:history="1">
+          <w:hyperlink w:anchor="_Toc484073757" w:history="1">
             <w:r>
               <w:rPr>
                 <w:rStyle w:val="Hyperlink"/>
@@ -1584,7 +1590,7 @@
                 <w:noProof/>
                 <w:webHidden/>
               </w:rPr>
-              <w:instrText xml:space="preserve"> PAGEREF _Toc484035103 \h </w:instrText>
+              <w:instrText xml:space="preserve"> PAGEREF _Toc484073757 \h </w:instrText>
             </w:r>
             <w:r>
               <w:rPr>
@@ -1627,7 +1633,7 @@
               <w:lang w:val="nl-NL" w:eastAsia="nl-NL"/>
             </w:rPr>
           </w:pPr>
-          <w:hyperlink w:anchor="_Toc484035104" w:history="1">
+          <w:hyperlink w:anchor="_Toc484073758" w:history="1">
             <w:r>
               <w:rPr>
                 <w:rStyle w:val="Hyperlink"/>
@@ -1668,7 +1674,7 @@
                 <w:noProof/>
                 <w:webHidden/>
               </w:rPr>
-              <w:instrText xml:space="preserve"> PAGEREF _Toc484035104 \h </w:instrText>
+              <w:instrText xml:space="preserve"> PAGEREF _Toc484073758 \h </w:instrText>
             </w:r>
             <w:r>
               <w:rPr>
@@ -1711,7 +1717,7 @@
               <w:lang w:val="nl-NL" w:eastAsia="nl-NL"/>
             </w:rPr>
           </w:pPr>
-          <w:hyperlink w:anchor="_Toc484035105" w:history="1">
+          <w:hyperlink w:anchor="_Toc484073759" w:history="1">
             <w:r>
               <w:rPr>
                 <w:rStyle w:val="Hyperlink"/>
@@ -1752,7 +1758,7 @@
                 <w:noProof/>
                 <w:webHidden/>
               </w:rPr>
-              <w:instrText xml:space="preserve"> PAGEREF _Toc484035105 \h </w:instrText>
+              <w:instrText xml:space="preserve"> PAGEREF _Toc484073759 \h </w:instrText>
             </w:r>
             <w:r>
               <w:rPr>
@@ -1795,7 +1801,7 @@
               <w:lang w:val="nl-NL" w:eastAsia="nl-NL"/>
             </w:rPr>
           </w:pPr>
-          <w:hyperlink w:anchor="_Toc484035106" w:history="1">
+          <w:hyperlink w:anchor="_Toc484073760" w:history="1">
             <w:r>
               <w:rPr>
                 <w:rStyle w:val="Hyperlink"/>
@@ -1836,7 +1842,7 @@
                 <w:noProof/>
                 <w:webHidden/>
               </w:rPr>
-              <w:instrText xml:space="preserve"> PAGEREF _Toc484035106 \h </w:instrText>
+              <w:instrText xml:space="preserve"> PAGEREF _Toc484073760 \h </w:instrText>
             </w:r>
             <w:r>
               <w:rPr>
@@ -1879,7 +1885,7 @@
               <w:lang w:val="nl-NL" w:eastAsia="nl-NL"/>
             </w:rPr>
           </w:pPr>
-          <w:hyperlink w:anchor="_Toc484035107" w:history="1">
+          <w:hyperlink w:anchor="_Toc484073761" w:history="1">
             <w:r>
               <w:rPr>
                 <w:rStyle w:val="Hyperlink"/>
@@ -1920,7 +1926,7 @@
                 <w:noProof/>
                 <w:webHidden/>
               </w:rPr>
-              <w:instrText xml:space="preserve"> PAGEREF _Toc484035107 \h </w:instrText>
+              <w:instrText xml:space="preserve"> PAGEREF _Toc484073761 \h </w:instrText>
             </w:r>
             <w:r>
               <w:rPr>
@@ -1963,7 +1969,7 @@
               <w:lang w:val="nl-NL" w:eastAsia="nl-NL"/>
             </w:rPr>
           </w:pPr>
-          <w:hyperlink w:anchor="_Toc484035108" w:history="1">
+          <w:hyperlink w:anchor="_Toc484073762" w:history="1">
             <w:r>
               <w:rPr>
                 <w:rStyle w:val="Hyperlink"/>
@@ -2004,7 +2010,7 @@
                 <w:noProof/>
                 <w:webHidden/>
               </w:rPr>
-              <w:instrText xml:space="preserve"> PAGEREF _Toc484035108 \h </w:instrText>
+              <w:instrText xml:space="preserve"> PAGEREF _Toc484073762 \h </w:instrText>
             </w:r>
             <w:r>
               <w:rPr>
@@ -2047,7 +2053,7 @@
               <w:lang w:val="nl-NL" w:eastAsia="nl-NL"/>
             </w:rPr>
           </w:pPr>
-          <w:hyperlink w:anchor="_Toc484035109" w:history="1">
+          <w:hyperlink w:anchor="_Toc484073763" w:history="1">
             <w:r>
               <w:rPr>
                 <w:rStyle w:val="Hyperlink"/>
@@ -2088,7 +2094,7 @@
                 <w:noProof/>
                 <w:webHidden/>
               </w:rPr>
-              <w:instrText xml:space="preserve"> PAGEREF _Toc484035109 \h </w:instrText>
+              <w:instrText xml:space="preserve"> PAGEREF _Toc484073763 \h </w:instrText>
             </w:r>
             <w:r>
               <w:rPr>
@@ -2131,7 +2137,7 @@
               <w:lang w:val="nl-NL" w:eastAsia="nl-NL"/>
             </w:rPr>
           </w:pPr>
-          <w:hyperlink w:anchor="_Toc484035110" w:history="1">
+          <w:hyperlink w:anchor="_Toc484073764" w:history="1">
             <w:r>
               <w:rPr>
                 <w:rStyle w:val="Hyperlink"/>
@@ -2172,7 +2178,7 @@
                 <w:noProof/>
                 <w:webHidden/>
               </w:rPr>
-              <w:instrText xml:space="preserve"> PAGEREF _Toc484035110 \h </w:instrText>
+              <w:instrText xml:space="preserve"> PAGEREF _Toc484073764 \h </w:instrText>
             </w:r>
             <w:r>
               <w:rPr>
@@ -2215,7 +2221,7 @@
               <w:lang w:val="nl-NL" w:eastAsia="nl-NL"/>
             </w:rPr>
           </w:pPr>
-          <w:hyperlink w:anchor="_Toc484035111" w:history="1">
+          <w:hyperlink w:anchor="_Toc484073765" w:history="1">
             <w:r>
               <w:rPr>
                 <w:rStyle w:val="Hyperlink"/>
@@ -2256,7 +2262,7 @@
                 <w:noProof/>
                 <w:webHidden/>
               </w:rPr>
-              <w:instrText xml:space="preserve"> PAGEREF _Toc484035111 \h </w:instrText>
+              <w:instrText xml:space="preserve"> PAGEREF _Toc484073765 \h </w:instrText>
             </w:r>
             <w:r>
               <w:rPr>
@@ -2299,7 +2305,7 @@
               <w:lang w:val="nl-NL" w:eastAsia="nl-NL"/>
             </w:rPr>
           </w:pPr>
-          <w:hyperlink w:anchor="_Toc484035112" w:history="1">
+          <w:hyperlink w:anchor="_Toc484073766" w:history="1">
             <w:r>
               <w:rPr>
                 <w:rStyle w:val="Hyperlink"/>
@@ -2340,7 +2346,7 @@
                 <w:noProof/>
                 <w:webHidden/>
               </w:rPr>
-              <w:instrText xml:space="preserve"> PAGEREF _Toc484035112 \h </w:instrText>
+              <w:instrText xml:space="preserve"> PAGEREF _Toc484073766 \h </w:instrText>
             </w:r>
             <w:r>
               <w:rPr>
@@ -2383,7 +2389,7 @@
               <w:lang w:val="nl-NL" w:eastAsia="nl-NL"/>
             </w:rPr>
           </w:pPr>
-          <w:hyperlink w:anchor="_Toc484035113" w:history="1">
+          <w:hyperlink w:anchor="_Toc484073767" w:history="1">
             <w:r>
               <w:rPr>
                 <w:rStyle w:val="Hyperlink"/>
@@ -2424,7 +2430,7 @@
                 <w:noProof/>
                 <w:webHidden/>
               </w:rPr>
-              <w:instrText xml:space="preserve"> PAGEREF _Toc484035113 \h </w:instrText>
+              <w:instrText xml:space="preserve"> PAGEREF _Toc484073767 \h </w:instrText>
             </w:r>
             <w:r>
               <w:rPr>
@@ -2467,7 +2473,7 @@
               <w:lang w:val="nl-NL" w:eastAsia="nl-NL"/>
             </w:rPr>
           </w:pPr>
-          <w:hyperlink w:anchor="_Toc484035114" w:history="1">
+          <w:hyperlink w:anchor="_Toc484073768" w:history="1">
             <w:r>
               <w:rPr>
                 <w:rStyle w:val="Hyperlink"/>
@@ -2508,7 +2514,7 @@
                 <w:noProof/>
                 <w:webHidden/>
               </w:rPr>
-              <w:instrText xml:space="preserve"> PAGEREF _Toc484035114 \h </w:instrText>
+              <w:instrText xml:space="preserve"> PAGEREF _Toc484073768 \h </w:instrText>
             </w:r>
             <w:r>
               <w:rPr>
@@ -2551,7 +2557,7 @@
               <w:lang w:val="nl-NL" w:eastAsia="nl-NL"/>
             </w:rPr>
           </w:pPr>
-          <w:hyperlink w:anchor="_Toc484035115" w:history="1">
+          <w:hyperlink w:anchor="_Toc484073769" w:history="1">
             <w:r>
               <w:rPr>
                 <w:rStyle w:val="Hyperlink"/>
@@ -2592,7 +2598,7 @@
                 <w:noProof/>
                 <w:webHidden/>
               </w:rPr>
-              <w:instrText xml:space="preserve"> PAGEREF _Toc484035115 \h </w:instrText>
+              <w:instrText xml:space="preserve"> PAGEREF _Toc484073769 \h </w:instrText>
             </w:r>
             <w:r>
               <w:rPr>
@@ -2635,7 +2641,7 @@
               <w:lang w:val="nl-NL" w:eastAsia="nl-NL"/>
             </w:rPr>
           </w:pPr>
-          <w:hyperlink w:anchor="_Toc484035116" w:history="1">
+          <w:hyperlink w:anchor="_Toc484073770" w:history="1">
             <w:r>
               <w:rPr>
                 <w:rStyle w:val="Hyperlink"/>
@@ -2676,7 +2682,7 @@
                 <w:noProof/>
                 <w:webHidden/>
               </w:rPr>
-              <w:instrText xml:space="preserve"> PAGEREF _Toc484035116 \h </w:instrText>
+              <w:instrText xml:space="preserve"> PAGEREF _Toc484073770 \h </w:instrText>
             </w:r>
             <w:r>
               <w:rPr>
@@ -2719,7 +2725,7 @@
               <w:lang w:val="nl-NL" w:eastAsia="nl-NL"/>
             </w:rPr>
           </w:pPr>
-          <w:hyperlink w:anchor="_Toc484035117" w:history="1">
+          <w:hyperlink w:anchor="_Toc484073771" w:history="1">
             <w:r>
               <w:rPr>
                 <w:rStyle w:val="Hyperlink"/>
@@ -2760,7 +2766,7 @@
                 <w:noProof/>
                 <w:webHidden/>
               </w:rPr>
-              <w:instrText xml:space="preserve"> PAGEREF _Toc484035117 \h </w:instrText>
+              <w:instrText xml:space="preserve"> PAGEREF _Toc484073771 \h </w:instrText>
             </w:r>
             <w:r>
               <w:rPr>
@@ -2803,7 +2809,7 @@
               <w:lang w:val="nl-NL" w:eastAsia="nl-NL"/>
             </w:rPr>
           </w:pPr>
-          <w:hyperlink w:anchor="_Toc484035118" w:history="1">
+          <w:hyperlink w:anchor="_Toc484073772" w:history="1">
             <w:r>
               <w:rPr>
                 <w:rStyle w:val="Hyperlink"/>
@@ -2844,7 +2850,7 @@
                 <w:noProof/>
                 <w:webHidden/>
               </w:rPr>
-              <w:instrText xml:space="preserve"> PAGEREF _Toc484035118 \h </w:instrText>
+              <w:instrText xml:space="preserve"> PAGEREF _Toc484073772 \h </w:instrText>
             </w:r>
             <w:r>
               <w:rPr>
@@ -2887,7 +2893,7 @@
               <w:lang w:val="nl-NL" w:eastAsia="nl-NL"/>
             </w:rPr>
           </w:pPr>
-          <w:hyperlink w:anchor="_Toc484035119" w:history="1">
+          <w:hyperlink w:anchor="_Toc484073773" w:history="1">
             <w:r>
               <w:rPr>
                 <w:rStyle w:val="Hyperlink"/>
@@ -2928,7 +2934,7 @@
                 <w:noProof/>
                 <w:webHidden/>
               </w:rPr>
-              <w:instrText xml:space="preserve"> PAGEREF _Toc484035119 \h </w:instrText>
+              <w:instrText xml:space="preserve"> PAGEREF _Toc484073773 \h </w:instrText>
             </w:r>
             <w:r>
               <w:rPr>
@@ -2971,7 +2977,7 @@
               <w:lang w:val="nl-NL" w:eastAsia="nl-NL"/>
             </w:rPr>
           </w:pPr>
-          <w:hyperlink w:anchor="_Toc484035120" w:history="1">
+          <w:hyperlink w:anchor="_Toc484073774" w:history="1">
             <w:r>
               <w:rPr>
                 <w:rStyle w:val="Hyperlink"/>
@@ -3012,7 +3018,7 @@
                 <w:noProof/>
                 <w:webHidden/>
               </w:rPr>
-              <w:instrText xml:space="preserve"> PAGEREF _Toc484035120 \h </w:instrText>
+              <w:instrText xml:space="preserve"> PAGEREF _Toc484073774 \h </w:instrText>
             </w:r>
             <w:r>
               <w:rPr>
@@ -3055,7 +3061,7 @@
               <w:lang w:val="nl-NL" w:eastAsia="nl-NL"/>
             </w:rPr>
           </w:pPr>
-          <w:hyperlink w:anchor="_Toc484035121" w:history="1">
+          <w:hyperlink w:anchor="_Toc484073775" w:history="1">
             <w:r>
               <w:rPr>
                 <w:rStyle w:val="Hyperlink"/>
@@ -3096,7 +3102,7 @@
                 <w:noProof/>
                 <w:webHidden/>
               </w:rPr>
-              <w:instrText xml:space="preserve"> PAGEREF _Toc484035121 \h </w:instrText>
+              <w:instrText xml:space="preserve"> PAGEREF _Toc484073775 \h </w:instrText>
             </w:r>
             <w:r>
               <w:rPr>
@@ -3139,7 +3145,7 @@
               <w:lang w:val="nl-NL" w:eastAsia="nl-NL"/>
             </w:rPr>
           </w:pPr>
-          <w:hyperlink w:anchor="_Toc484035122" w:history="1">
+          <w:hyperlink w:anchor="_Toc484073776" w:history="1">
             <w:r>
               <w:rPr>
                 <w:rStyle w:val="Hyperlink"/>
@@ -3180,7 +3186,7 @@
                 <w:noProof/>
                 <w:webHidden/>
               </w:rPr>
-              <w:instrText xml:space="preserve"> PAGEREF _Toc484035122 \h </w:instrText>
+              <w:instrText xml:space="preserve"> PAGEREF _Toc484073776 \h </w:instrText>
             </w:r>
             <w:r>
               <w:rPr>
@@ -3223,7 +3229,7 @@
               <w:lang w:val="nl-NL" w:eastAsia="nl-NL"/>
             </w:rPr>
           </w:pPr>
-          <w:hyperlink w:anchor="_Toc484035123" w:history="1">
+          <w:hyperlink w:anchor="_Toc484073777" w:history="1">
             <w:r>
               <w:rPr>
                 <w:rStyle w:val="Hyperlink"/>
@@ -3264,7 +3270,7 @@
                 <w:noProof/>
                 <w:webHidden/>
               </w:rPr>
-              <w:instrText xml:space="preserve"> PAGEREF _Toc484035123 \h </w:instrText>
+              <w:instrText xml:space="preserve"> PAGEREF _Toc484073777 \h </w:instrText>
             </w:r>
             <w:r>
               <w:rPr>
@@ -3307,7 +3313,7 @@
               <w:lang w:val="nl-NL" w:eastAsia="nl-NL"/>
             </w:rPr>
           </w:pPr>
-          <w:hyperlink w:anchor="_Toc484035124" w:history="1">
+          <w:hyperlink w:anchor="_Toc484073778" w:history="1">
             <w:r>
               <w:rPr>
                 <w:rStyle w:val="Hyperlink"/>
@@ -3348,7 +3354,7 @@
                 <w:noProof/>
                 <w:webHidden/>
               </w:rPr>
-              <w:instrText xml:space="preserve"> PAGEREF _Toc484035124 \h </w:instrText>
+              <w:instrText xml:space="preserve"> PAGEREF _Toc484073778 \h </w:instrText>
             </w:r>
             <w:r>
               <w:rPr>
@@ -3391,7 +3397,7 @@
               <w:lang w:val="nl-NL" w:eastAsia="nl-NL"/>
             </w:rPr>
           </w:pPr>
-          <w:hyperlink w:anchor="_Toc484035125" w:history="1">
+          <w:hyperlink w:anchor="_Toc484073779" w:history="1">
             <w:r>
               <w:rPr>
                 <w:rStyle w:val="Hyperlink"/>
@@ -3432,7 +3438,7 @@
                 <w:noProof/>
                 <w:webHidden/>
               </w:rPr>
-              <w:instrText xml:space="preserve"> PAGEREF _Toc484035125 \h </w:instrText>
+              <w:instrText xml:space="preserve"> PAGEREF _Toc484073779 \h </w:instrText>
             </w:r>
             <w:r>
               <w:rPr>
@@ -3538,7 +3544,7 @@
         <w:rPr>
           <w:noProof/>
         </w:rPr>
-        <w:instrText xml:space="preserve"> PAGEREF _Toc484035126 \h </w:instrText>
+        <w:instrText xml:space="preserve"> PAGEREF _Toc484073780 \h </w:instrText>
       </w:r>
       <w:r>
         <w:rPr>
@@ -3597,7 +3603,7 @@
         <w:rPr>
           <w:noProof/>
         </w:rPr>
-        <w:instrText xml:space="preserve"> PAGEREF _Toc484035127 \h </w:instrText>
+        <w:instrText xml:space="preserve"> PAGEREF _Toc484073781 \h </w:instrText>
       </w:r>
       <w:r>
         <w:rPr>
@@ -3656,7 +3662,7 @@
         <w:rPr>
           <w:noProof/>
         </w:rPr>
-        <w:instrText xml:space="preserve"> PAGEREF _Toc484035128 \h </w:instrText>
+        <w:instrText xml:space="preserve"> PAGEREF _Toc484073782 \h </w:instrText>
       </w:r>
       <w:r>
         <w:rPr>
@@ -3715,7 +3721,7 @@
         <w:rPr>
           <w:noProof/>
         </w:rPr>
-        <w:instrText xml:space="preserve"> PAGEREF _Toc484035129 \h </w:instrText>
+        <w:instrText xml:space="preserve"> PAGEREF _Toc484073783 \h </w:instrText>
       </w:r>
       <w:r>
         <w:rPr>
@@ -3774,7 +3780,7 @@
         <w:rPr>
           <w:noProof/>
         </w:rPr>
-        <w:instrText xml:space="preserve"> PAGEREF _Toc484035130 \h </w:instrText>
+        <w:instrText xml:space="preserve"> PAGEREF _Toc484073784 \h </w:instrText>
       </w:r>
       <w:r>
         <w:rPr>
@@ -3833,7 +3839,7 @@
         <w:rPr>
           <w:noProof/>
         </w:rPr>
-        <w:instrText xml:space="preserve"> PAGEREF _Toc484035131 \h </w:instrText>
+        <w:instrText xml:space="preserve"> PAGEREF _Toc484073785 \h </w:instrText>
       </w:r>
       <w:r>
         <w:rPr>
@@ -3892,7 +3898,7 @@
         <w:rPr>
           <w:noProof/>
         </w:rPr>
-        <w:instrText xml:space="preserve"> PAGEREF _Toc484035132 \h </w:instrText>
+        <w:instrText xml:space="preserve"> PAGEREF _Toc484073786 \h </w:instrText>
       </w:r>
       <w:r>
         <w:rPr>
@@ -3951,7 +3957,7 @@
         <w:rPr>
           <w:noProof/>
         </w:rPr>
-        <w:instrText xml:space="preserve"> PAGEREF _Toc484035133 \h </w:instrText>
+        <w:instrText xml:space="preserve"> PAGEREF _Toc484073787 \h </w:instrText>
       </w:r>
       <w:r>
         <w:rPr>
@@ -4010,7 +4016,7 @@
         <w:rPr>
           <w:noProof/>
         </w:rPr>
-        <w:instrText xml:space="preserve"> PAGEREF _Toc484035134 \h </w:instrText>
+        <w:instrText xml:space="preserve"> PAGEREF _Toc484073788 \h </w:instrText>
       </w:r>
       <w:r>
         <w:rPr>
@@ -4069,7 +4075,7 @@
         <w:rPr>
           <w:noProof/>
         </w:rPr>
-        <w:instrText xml:space="preserve"> PAGEREF _Toc484035135 \h </w:instrText>
+        <w:instrText xml:space="preserve"> PAGEREF _Toc484073789 \h </w:instrText>
       </w:r>
       <w:r>
         <w:rPr>
@@ -4128,7 +4134,7 @@
         <w:rPr>
           <w:noProof/>
         </w:rPr>
-        <w:instrText xml:space="preserve"> PAGEREF _Toc484035136 \h </w:instrText>
+        <w:instrText xml:space="preserve"> PAGEREF _Toc484073790 \h </w:instrText>
       </w:r>
       <w:r>
         <w:rPr>
@@ -4187,7 +4193,7 @@
         <w:rPr>
           <w:noProof/>
         </w:rPr>
-        <w:instrText xml:space="preserve"> PAGEREF _Toc484035137 \h </w:instrText>
+        <w:instrText xml:space="preserve"> PAGEREF _Toc484073791 \h </w:instrText>
       </w:r>
       <w:r>
         <w:rPr>
@@ -4246,7 +4252,7 @@
         <w:rPr>
           <w:noProof/>
         </w:rPr>
-        <w:instrText xml:space="preserve"> PAGEREF _Toc484035138 \h </w:instrText>
+        <w:instrText xml:space="preserve"> PAGEREF _Toc484073792 \h </w:instrText>
       </w:r>
       <w:r>
         <w:rPr>
@@ -4305,7 +4311,7 @@
         <w:rPr>
           <w:noProof/>
         </w:rPr>
-        <w:instrText xml:space="preserve"> PAGEREF _Toc484035139 \h </w:instrText>
+        <w:instrText xml:space="preserve"> PAGEREF _Toc484073793 \h </w:instrText>
       </w:r>
       <w:r>
         <w:rPr>
@@ -4364,7 +4370,7 @@
         <w:rPr>
           <w:noProof/>
         </w:rPr>
-        <w:instrText xml:space="preserve"> PAGEREF _Toc484035140 \h </w:instrText>
+        <w:instrText xml:space="preserve"> PAGEREF _Toc484073794 \h </w:instrText>
       </w:r>
       <w:r>
         <w:rPr>
@@ -4423,7 +4429,7 @@
         <w:rPr>
           <w:noProof/>
         </w:rPr>
-        <w:instrText xml:space="preserve"> PAGEREF _Toc484035141 \h </w:instrText>
+        <w:instrText xml:space="preserve"> PAGEREF _Toc484073795 \h </w:instrText>
       </w:r>
       <w:r>
         <w:rPr>
@@ -4482,7 +4488,7 @@
         <w:rPr>
           <w:noProof/>
         </w:rPr>
-        <w:instrText xml:space="preserve"> PAGEREF _Toc484035142 \h </w:instrText>
+        <w:instrText xml:space="preserve"> PAGEREF _Toc484073796 \h </w:instrText>
       </w:r>
       <w:r>
         <w:rPr>
@@ -4541,7 +4547,7 @@
         <w:rPr>
           <w:noProof/>
         </w:rPr>
-        <w:instrText xml:space="preserve"> PAGEREF _Toc484035143 \h </w:instrText>
+        <w:instrText xml:space="preserve"> PAGEREF _Toc484073797 \h </w:instrText>
       </w:r>
       <w:r>
         <w:rPr>
@@ -4600,7 +4606,7 @@
         <w:rPr>
           <w:noProof/>
         </w:rPr>
-        <w:instrText xml:space="preserve"> PAGEREF _Toc484035144 \h </w:instrText>
+        <w:instrText xml:space="preserve"> PAGEREF _Toc484073798 \h </w:instrText>
       </w:r>
       <w:r>
         <w:rPr>
@@ -4659,7 +4665,7 @@
         <w:rPr>
           <w:noProof/>
         </w:rPr>
-        <w:instrText xml:space="preserve"> PAGEREF _Toc484035145 \h </w:instrText>
+        <w:instrText xml:space="preserve"> PAGEREF _Toc484073799 \h </w:instrText>
       </w:r>
       <w:r>
         <w:rPr>
@@ -4718,7 +4724,7 @@
         <w:rPr>
           <w:noProof/>
         </w:rPr>
-        <w:instrText xml:space="preserve"> PAGEREF _Toc484035146 \h </w:instrText>
+        <w:instrText xml:space="preserve"> PAGEREF _Toc484073800 \h </w:instrText>
       </w:r>
       <w:r>
         <w:rPr>
@@ -4777,7 +4783,7 @@
         <w:rPr>
           <w:noProof/>
         </w:rPr>
-        <w:instrText xml:space="preserve"> PAGEREF _Toc484035147 \h </w:instrText>
+        <w:instrText xml:space="preserve"> PAGEREF _Toc484073801 \h </w:instrText>
       </w:r>
       <w:r>
         <w:rPr>
@@ -4802,6 +4808,8 @@
         </w:rPr>
         <w:fldChar w:fldCharType="end"/>
       </w:r>
+      <w:bookmarkStart w:id="1" w:name="_GoBack"/>
+      <w:bookmarkEnd w:id="1"/>
     </w:p>
     <w:p>
       <w:pPr>
@@ -4836,7 +4844,7 @@
         <w:rPr>
           <w:noProof/>
         </w:rPr>
-        <w:instrText xml:space="preserve"> PAGEREF _Toc484035148 \h </w:instrText>
+        <w:instrText xml:space="preserve"> PAGEREF _Toc484073802 \h </w:instrText>
       </w:r>
       <w:r>
         <w:rPr>
@@ -4895,7 +4903,7 @@
         <w:rPr>
           <w:noProof/>
         </w:rPr>
-        <w:instrText xml:space="preserve"> PAGEREF _Toc484035149 \h </w:instrText>
+        <w:instrText xml:space="preserve"> PAGEREF _Toc484073803 \h </w:instrText>
       </w:r>
       <w:r>
         <w:rPr>
@@ -4954,7 +4962,7 @@
         <w:rPr>
           <w:noProof/>
         </w:rPr>
-        <w:instrText xml:space="preserve"> PAGEREF _Toc484035150 \h </w:instrText>
+        <w:instrText xml:space="preserve"> PAGEREF _Toc484073804 \h </w:instrText>
       </w:r>
       <w:r>
         <w:rPr>
@@ -5013,7 +5021,7 @@
         <w:rPr>
           <w:noProof/>
         </w:rPr>
-        <w:instrText xml:space="preserve"> PAGEREF _Toc484035151 \h </w:instrText>
+        <w:instrText xml:space="preserve"> PAGEREF _Toc484073805 \h </w:instrText>
       </w:r>
       <w:r>
         <w:rPr>
@@ -5066,7 +5074,7 @@
           <w:lang w:val="nl-NL"/>
         </w:rPr>
       </w:pPr>
-      <w:bookmarkStart w:id="1" w:name="_Toc484035096"/>
+      <w:bookmarkStart w:id="2" w:name="_Toc484073750"/>
       <w:r>
         <w:rPr>
           <w:lang w:val="nl-NL"/>
@@ -5074,7 +5082,7 @@
         <w:lastRenderedPageBreak/>
         <w:t>Project omschrijving</w:t>
       </w:r>
-      <w:bookmarkEnd w:id="1"/>
+      <w:bookmarkEnd w:id="2"/>
     </w:p>
     <w:p>
       <w:pPr>
@@ -5083,14 +5091,14 @@
           <w:lang w:val="nl-NL"/>
         </w:rPr>
       </w:pPr>
-      <w:bookmarkStart w:id="2" w:name="_Toc484035097"/>
+      <w:bookmarkStart w:id="3" w:name="_Toc484073751"/>
       <w:r>
         <w:rPr>
           <w:lang w:val="nl-NL"/>
         </w:rPr>
         <w:t>iBeacons</w:t>
       </w:r>
-      <w:bookmarkEnd w:id="2"/>
+      <w:bookmarkEnd w:id="3"/>
     </w:p>
     <w:p>
       <w:pPr>
@@ -5230,7 +5238,7 @@
       <w:pPr>
         <w:pStyle w:val="Bijschrift"/>
       </w:pPr>
-      <w:bookmarkStart w:id="3" w:name="_Toc484035126"/>
+      <w:bookmarkStart w:id="4" w:name="_Toc484073780"/>
       <w:r>
         <w:t xml:space="preserve">Afbeelding </w:t>
       </w:r>
@@ -5258,7 +5266,7 @@
       <w:r>
         <w:t>: IBeacons Apple</w:t>
       </w:r>
-      <w:bookmarkEnd w:id="3"/>
+      <w:bookmarkEnd w:id="4"/>
     </w:p>
     <w:p>
       <w:pPr>
@@ -5390,12 +5398,12 @@
       <w:pPr>
         <w:pStyle w:val="Kop2"/>
       </w:pPr>
-      <w:bookmarkStart w:id="4" w:name="_Toc484035098"/>
+      <w:bookmarkStart w:id="5" w:name="_Toc484073752"/>
       <w:r>
         <w:lastRenderedPageBreak/>
         <w:t>Onze opdracht</w:t>
       </w:r>
-      <w:bookmarkEnd w:id="4"/>
+      <w:bookmarkEnd w:id="5"/>
     </w:p>
     <w:p>
       <w:pPr>
@@ -5529,12 +5537,12 @@
       <w:pPr>
         <w:pStyle w:val="Kop1"/>
       </w:pPr>
-      <w:bookmarkStart w:id="5" w:name="_Toc484035099"/>
+      <w:bookmarkStart w:id="6" w:name="_Toc484073753"/>
       <w:r>
         <w:lastRenderedPageBreak/>
         <w:t>Opbouw app</w:t>
       </w:r>
-      <w:bookmarkEnd w:id="5"/>
+      <w:bookmarkEnd w:id="6"/>
     </w:p>
     <w:p>
       <w:pPr>
@@ -5560,7 +5568,7 @@
       <w:pPr>
         <w:pStyle w:val="Kop2"/>
       </w:pPr>
-      <w:bookmarkStart w:id="6" w:name="_Toc484035100"/>
+      <w:bookmarkStart w:id="7" w:name="_Toc484073754"/>
       <w:r>
         <w:t>Klasse</w:t>
       </w:r>
@@ -5570,17 +5578,17 @@
       <w:r>
         <w:t>diagrammen</w:t>
       </w:r>
-      <w:bookmarkEnd w:id="6"/>
+      <w:bookmarkEnd w:id="7"/>
     </w:p>
     <w:p>
       <w:pPr>
         <w:pStyle w:val="Kop3"/>
       </w:pPr>
-      <w:bookmarkStart w:id="7" w:name="_Toc484035101"/>
+      <w:bookmarkStart w:id="8" w:name="_Toc484073755"/>
       <w:r>
         <w:t>Models</w:t>
       </w:r>
-      <w:bookmarkEnd w:id="7"/>
+      <w:bookmarkEnd w:id="8"/>
     </w:p>
     <w:p>
       <w:pPr>
@@ -5659,8 +5667,13 @@
           <w:numId w:val="32"/>
         </w:numPr>
       </w:pPr>
-      <w:r>
-        <w:t>Beacon_id:</w:t>
+      <w:proofErr w:type="spellStart"/>
+      <w:r>
+        <w:t>Beacon_id</w:t>
+      </w:r>
+      <w:proofErr w:type="spellEnd"/>
+      <w:r>
+        <w:t>:</w:t>
       </w:r>
       <w:r>
         <w:t xml:space="preserve"> </w:t>
@@ -5683,9 +5696,11 @@
           <w:numId w:val="32"/>
         </w:numPr>
       </w:pPr>
+      <w:proofErr w:type="spellStart"/>
       <w:r>
         <w:t>Description_Txt</w:t>
       </w:r>
+      <w:proofErr w:type="spellEnd"/>
       <w:r>
         <w:t xml:space="preserve">: </w:t>
       </w:r>
@@ -5707,9 +5722,11 @@
           <w:numId w:val="32"/>
         </w:numPr>
       </w:pPr>
+      <w:proofErr w:type="spellStart"/>
       <w:r>
         <w:t>Location_Ln</w:t>
       </w:r>
+      <w:proofErr w:type="spellEnd"/>
       <w:r>
         <w:t xml:space="preserve">: </w:t>
       </w:r>
@@ -5856,7 +5873,7 @@
       <w:pPr>
         <w:pStyle w:val="Bijschrift"/>
       </w:pPr>
-      <w:bookmarkStart w:id="8" w:name="_Toc484035127"/>
+      <w:bookmarkStart w:id="9" w:name="_Toc484073781"/>
       <w:r>
         <w:t xml:space="preserve">Afbeelding </w:t>
       </w:r>
@@ -5947,18 +5964,18 @@
       <w:r>
         <w:t xml:space="preserve"> models</w:t>
       </w:r>
-      <w:bookmarkEnd w:id="8"/>
+      <w:bookmarkEnd w:id="9"/>
     </w:p>
     <w:p>
       <w:pPr>
         <w:pStyle w:val="Kop3"/>
       </w:pPr>
-      <w:bookmarkStart w:id="9" w:name="_Toc484035102"/>
+      <w:bookmarkStart w:id="10" w:name="_Toc484073756"/>
       <w:r>
         <w:lastRenderedPageBreak/>
         <w:t>ViewModels</w:t>
       </w:r>
-      <w:bookmarkEnd w:id="9"/>
+      <w:bookmarkEnd w:id="10"/>
     </w:p>
     <w:p>
       <w:pPr>
@@ -6181,7 +6198,7 @@
       <w:pPr>
         <w:pStyle w:val="Bijschrift"/>
       </w:pPr>
-      <w:bookmarkStart w:id="10" w:name="_Toc484035128"/>
+      <w:bookmarkStart w:id="11" w:name="_Toc484073782"/>
       <w:r>
         <w:t xml:space="preserve">Afbeelding </w:t>
       </w:r>
@@ -6206,7 +6223,7 @@
       <w:r>
         <w:t>: Klassendiagrammen viewmodels</w:t>
       </w:r>
-      <w:bookmarkEnd w:id="10"/>
+      <w:bookmarkEnd w:id="11"/>
     </w:p>
     <w:p>
       <w:pPr>
@@ -6220,12 +6237,12 @@
       <w:pPr>
         <w:pStyle w:val="Kop3"/>
       </w:pPr>
-      <w:bookmarkStart w:id="11" w:name="_Toc484035103"/>
+      <w:bookmarkStart w:id="12" w:name="_Toc484073757"/>
       <w:r>
         <w:lastRenderedPageBreak/>
         <w:t>Interface</w:t>
       </w:r>
-      <w:bookmarkEnd w:id="11"/>
+      <w:bookmarkEnd w:id="12"/>
     </w:p>
     <w:p>
       <w:pPr>
@@ -6287,7 +6304,7 @@
       <w:pPr>
         <w:pStyle w:val="Bijschrift"/>
       </w:pPr>
-      <w:bookmarkStart w:id="12" w:name="_Toc484035129"/>
+      <w:bookmarkStart w:id="13" w:name="_Toc484073783"/>
       <w:r>
         <w:t xml:space="preserve">Afbeelding </w:t>
       </w:r>
@@ -6379,7 +6396,7 @@
       <w:r>
         <w:t>: Klassendiagrammen interface</w:t>
       </w:r>
-      <w:bookmarkEnd w:id="12"/>
+      <w:bookmarkEnd w:id="13"/>
     </w:p>
     <w:p>
       <w:pPr>
@@ -6390,24 +6407,32 @@
       <w:pPr>
         <w:pStyle w:val="Kop3"/>
       </w:pPr>
-      <w:bookmarkStart w:id="13" w:name="_Toc484035104"/>
+      <w:bookmarkStart w:id="14" w:name="_Toc484073758"/>
       <w:r>
         <w:t>Data</w:t>
       </w:r>
-      <w:bookmarkEnd w:id="13"/>
-    </w:p>
-    <w:p>
-      <w:pPr>
-        <w:pStyle w:val="Geenafstand"/>
-      </w:pPr>
-      <w:r>
-        <w:t>De Re</w:t>
+      <w:bookmarkEnd w:id="14"/>
+    </w:p>
+    <w:p>
+      <w:pPr>
+        <w:pStyle w:val="Geenafstand"/>
+      </w:pPr>
+      <w:r>
+        <w:t xml:space="preserve">De </w:t>
+      </w:r>
+      <w:proofErr w:type="spellStart"/>
+      <w:r>
+        <w:t>Re</w:t>
       </w:r>
       <w:r>
         <w:t>sts</w:t>
       </w:r>
       <w:r>
-        <w:t>ervice gaat</w:t>
+        <w:t>ervice</w:t>
+      </w:r>
+      <w:proofErr w:type="spellEnd"/>
+      <w:r>
+        <w:t xml:space="preserve"> gaat</w:t>
       </w:r>
       <w:r>
         <w:t xml:space="preserve"> met behulp van </w:t>
@@ -6454,7 +6479,23 @@
         <w:t>D</w:t>
       </w:r>
       <w:r>
-        <w:t>e constructor van deze klasse, hierin wordt een HttpClient aangemaakt</w:t>
+        <w:t xml:space="preserve">e </w:t>
+      </w:r>
+      <w:proofErr w:type="spellStart"/>
+      <w:r>
+        <w:t>constructor</w:t>
+      </w:r>
+      <w:proofErr w:type="spellEnd"/>
+      <w:r>
+        <w:t xml:space="preserve"> van deze klasse, hierin wordt een </w:t>
+      </w:r>
+      <w:proofErr w:type="spellStart"/>
+      <w:r>
+        <w:t>HttpClient</w:t>
+      </w:r>
+      <w:proofErr w:type="spellEnd"/>
+      <w:r>
+        <w:t xml:space="preserve"> aangemaakt</w:t>
       </w:r>
       <w:r>
         <w:t>;</w:t>
@@ -6469,8 +6510,21 @@
         </w:numPr>
         <w:ind w:left="709"/>
       </w:pPr>
-      <w:r>
-        <w:t xml:space="preserve">GetRoutesAsync: Door de methode GetRoutesAsync op te roepen verkrijgen we hier al de routes die dan </w:t>
+      <w:proofErr w:type="spellStart"/>
+      <w:r>
+        <w:t>GetRoutesAsync</w:t>
+      </w:r>
+      <w:proofErr w:type="spellEnd"/>
+      <w:r>
+        <w:t xml:space="preserve">: Door de methode </w:t>
+      </w:r>
+      <w:proofErr w:type="spellStart"/>
+      <w:r>
+        <w:t>GetRoutesAsync</w:t>
+      </w:r>
+      <w:proofErr w:type="spellEnd"/>
+      <w:r>
+        <w:t xml:space="preserve"> op te roepen verkrijgen we hier al de routes die dan </w:t>
       </w:r>
       <w:r>
         <w:t>getoond</w:t>
@@ -6490,9 +6544,11 @@
           <w:numId w:val="31"/>
         </w:numPr>
       </w:pPr>
+      <w:proofErr w:type="spellStart"/>
       <w:r>
         <w:t>GetBeaconsInRouteAsync</w:t>
       </w:r>
+      <w:proofErr w:type="spellEnd"/>
       <w:r>
         <w:t xml:space="preserve">: </w:t>
       </w:r>
@@ -6511,9 +6567,11 @@
           <w:numId w:val="31"/>
         </w:numPr>
       </w:pPr>
+      <w:proofErr w:type="spellStart"/>
       <w:r>
         <w:t>GetContentForBeaconInRoute</w:t>
       </w:r>
+      <w:proofErr w:type="spellEnd"/>
       <w:r>
         <w:t xml:space="preserve">: </w:t>
       </w:r>
@@ -6527,14 +6585,22 @@
         <w:t xml:space="preserve"> oproepen gaat deze</w:t>
       </w:r>
       <w:r>
-        <w:t xml:space="preserve"> met behulp van een route_id en een beacon_id, de content opvragen van een beacon in die route.</w:t>
+        <w:t xml:space="preserve"> met behulp van een route_id en een </w:t>
+      </w:r>
+      <w:proofErr w:type="spellStart"/>
+      <w:r>
+        <w:t>beacon_id</w:t>
+      </w:r>
+      <w:proofErr w:type="spellEnd"/>
+      <w:r>
+        <w:t>, de content opvragen van een beacon in die route.</w:t>
       </w:r>
     </w:p>
     <w:p>
       <w:pPr>
         <w:pStyle w:val="Bijschrift"/>
       </w:pPr>
-      <w:bookmarkStart w:id="14" w:name="_Toc484035130"/>
+      <w:bookmarkStart w:id="15" w:name="_Toc484073784"/>
       <w:r>
         <w:t xml:space="preserve">Afbeelding </w:t>
       </w:r>
@@ -6626,7 +6692,7 @@
       <w:r>
         <w:t>: Klassendiagrammen data</w:t>
       </w:r>
-      <w:bookmarkEnd w:id="14"/>
+      <w:bookmarkEnd w:id="15"/>
     </w:p>
     <w:p>
       <w:pPr>
@@ -6640,7 +6706,7 @@
       <w:pPr>
         <w:pStyle w:val="Kop2"/>
       </w:pPr>
-      <w:bookmarkStart w:id="15" w:name="_Toc484035105"/>
+      <w:bookmarkStart w:id="16" w:name="_Toc484073759"/>
       <w:r>
         <w:lastRenderedPageBreak/>
         <w:t>T</w:t>
@@ -6654,20 +6720,20 @@
       <w:r>
         <w:t>ode</w:t>
       </w:r>
-      <w:bookmarkEnd w:id="15"/>
+      <w:bookmarkEnd w:id="16"/>
     </w:p>
     <w:p>
       <w:pPr>
         <w:pStyle w:val="Kop3"/>
       </w:pPr>
-      <w:bookmarkStart w:id="16" w:name="_Toc484035106"/>
+      <w:bookmarkStart w:id="17" w:name="_Toc484073760"/>
       <w:r>
         <w:t>App.xaml</w:t>
       </w:r>
       <w:r>
         <w:t>.cs</w:t>
       </w:r>
-      <w:bookmarkEnd w:id="16"/>
+      <w:bookmarkEnd w:id="17"/>
     </w:p>
     <w:p>
       <w:pPr>
@@ -6683,7 +6749,15 @@
         <w:t xml:space="preserve"> maken van </w:t>
       </w:r>
       <w:r>
-        <w:t>dependency injection. Bij het gedeelte van de RegisterTypes (zie afbeelding 6) kun</w:t>
+        <w:t xml:space="preserve">dependency injection. Bij het gedeelte van de </w:t>
+      </w:r>
+      <w:proofErr w:type="spellStart"/>
+      <w:r>
+        <w:t>RegisterTypes</w:t>
+      </w:r>
+      <w:proofErr w:type="spellEnd"/>
+      <w:r>
+        <w:t xml:space="preserve"> (zie afbeelding 6) kun</w:t>
       </w:r>
       <w:r>
         <w:t>t u</w:t>
@@ -6789,7 +6863,15 @@
         </w:drawing>
       </w:r>
       <w:r>
-        <w:t xml:space="preserve">Bij OnInitialized </w:t>
+        <w:t xml:space="preserve">Bij </w:t>
+      </w:r>
+      <w:proofErr w:type="spellStart"/>
+      <w:r>
+        <w:t>OnInitialized</w:t>
+      </w:r>
+      <w:proofErr w:type="spellEnd"/>
+      <w:r>
+        <w:t xml:space="preserve"> </w:t>
       </w:r>
       <w:r>
         <w:t>vindt</w:t>
@@ -6797,15 +6879,20 @@
       <w:r>
         <w:t xml:space="preserve"> u </w:t>
       </w:r>
-      <w:r>
-        <w:t>NavigationService.NavigateAsync. Deze gaat navigeren naar de hoofdpagina eenmaal als de applicatie opstart.</w:t>
+      <w:proofErr w:type="spellStart"/>
+      <w:r>
+        <w:t>NavigationService.NavigateAsync</w:t>
+      </w:r>
+      <w:proofErr w:type="spellEnd"/>
+      <w:r>
+        <w:t>. Deze gaat navigeren naar de hoofdpagina eenmaal als de applicatie opstart.</w:t>
       </w:r>
     </w:p>
     <w:p>
       <w:pPr>
         <w:pStyle w:val="Bijschrift"/>
       </w:pPr>
-      <w:bookmarkStart w:id="17" w:name="_Toc484035131"/>
+      <w:bookmarkStart w:id="18" w:name="_Toc484073785"/>
       <w:r>
         <w:t xml:space="preserve">Afbeelding </w:t>
       </w:r>
@@ -6830,7 +6917,7 @@
       <w:r>
         <w:t>: Toelichting code App.xaml.cs</w:t>
       </w:r>
-      <w:bookmarkEnd w:id="17"/>
+      <w:bookmarkEnd w:id="18"/>
     </w:p>
     <w:p>
       <w:pPr>
@@ -6844,12 +6931,12 @@
       <w:pPr>
         <w:pStyle w:val="Kop3"/>
       </w:pPr>
-      <w:bookmarkStart w:id="18" w:name="_Toc484035107"/>
+      <w:bookmarkStart w:id="19" w:name="_Toc484073761"/>
       <w:r>
         <w:lastRenderedPageBreak/>
         <w:t>IRestService</w:t>
       </w:r>
-      <w:bookmarkEnd w:id="18"/>
+      <w:bookmarkEnd w:id="19"/>
     </w:p>
     <w:p>
       <w:pPr>
@@ -6858,9 +6945,11 @@
       <w:r>
         <w:t xml:space="preserve">IRestService is een interface die dient als template voor de </w:t>
       </w:r>
+      <w:proofErr w:type="spellStart"/>
       <w:r>
         <w:t>RestServiceklasse</w:t>
       </w:r>
+      <w:proofErr w:type="spellEnd"/>
       <w:r>
         <w:t>. Hierin staan de methodes gedefinieerd die in een RestService moeten z</w:t>
       </w:r>
@@ -6906,7 +6995,15 @@
         <w:t xml:space="preserve"> we maar één ding</w:t>
       </w:r>
       <w:r>
-        <w:t xml:space="preserve"> veranderen in onze andere code. Namelijk in de App.xaml.cs Container.RegisterType&lt;IRestService, RestService2&gt;() schrijven i.p.v. </w:t>
+        <w:t xml:space="preserve"> veranderen in onze andere code. Namelijk in de App.xaml.cs </w:t>
+      </w:r>
+      <w:proofErr w:type="spellStart"/>
+      <w:r>
+        <w:t>Container.RegisterType</w:t>
+      </w:r>
+      <w:proofErr w:type="spellEnd"/>
+      <w:r>
+        <w:t xml:space="preserve">&lt;IRestService, RestService2&gt;() schrijven i.p.v. </w:t>
       </w:r>
       <w:r>
         <w:t>RestService.</w:t>
@@ -6997,7 +7094,7 @@
       <w:pPr>
         <w:pStyle w:val="Bijschrift"/>
       </w:pPr>
-      <w:bookmarkStart w:id="19" w:name="_Toc484035132"/>
+      <w:bookmarkStart w:id="20" w:name="_Toc484073786"/>
       <w:r>
         <w:t xml:space="preserve">Afbeelding </w:t>
       </w:r>
@@ -7022,7 +7119,7 @@
       <w:r>
         <w:t>: Toelichting code IRestService</w:t>
       </w:r>
-      <w:bookmarkEnd w:id="19"/>
+      <w:bookmarkEnd w:id="20"/>
     </w:p>
     <w:p>
       <w:pPr>
@@ -7033,11 +7130,11 @@
       <w:pPr>
         <w:pStyle w:val="Kop3"/>
       </w:pPr>
-      <w:bookmarkStart w:id="20" w:name="_Toc484035108"/>
+      <w:bookmarkStart w:id="21" w:name="_Toc484073762"/>
       <w:r>
         <w:t>RestService</w:t>
       </w:r>
-      <w:bookmarkEnd w:id="20"/>
+      <w:bookmarkEnd w:id="21"/>
     </w:p>
     <w:p>
       <w:pPr>
@@ -7070,8 +7167,13 @@
       <w:pPr>
         <w:pStyle w:val="Geenafstand"/>
       </w:pPr>
-      <w:r>
-        <w:t>GetRoutesAsync (zie afbe</w:t>
+      <w:proofErr w:type="spellStart"/>
+      <w:r>
+        <w:t>GetRoutesAsync</w:t>
+      </w:r>
+      <w:proofErr w:type="spellEnd"/>
+      <w:r>
+        <w:t xml:space="preserve"> (zie afbe</w:t>
       </w:r>
       <w:r>
         <w:t>elding 8) gaat al de routes</w:t>
@@ -7140,9 +7242,11 @@
       <w:r>
         <w:t xml:space="preserve">Met </w:t>
       </w:r>
+      <w:proofErr w:type="spellStart"/>
       <w:r>
         <w:t>GetBeaconsInRouteAsync</w:t>
       </w:r>
+      <w:proofErr w:type="spellEnd"/>
       <w:r>
         <w:t xml:space="preserve"> (zie afbeelding 9) </w:t>
       </w:r>
@@ -7191,9 +7295,11 @@
       <w:r>
         <w:t xml:space="preserve">Met behulp van </w:t>
       </w:r>
+      <w:proofErr w:type="spellStart"/>
       <w:r>
         <w:t>GetContentForBeaconInRoute</w:t>
       </w:r>
+      <w:proofErr w:type="spellEnd"/>
       <w:r>
         <w:t xml:space="preserve"> (zie afbeelding 10) </w:t>
       </w:r>
@@ -7321,7 +7427,7 @@
       <w:pPr>
         <w:pStyle w:val="Bijschrift"/>
       </w:pPr>
-      <w:bookmarkStart w:id="21" w:name="_Toc484035133"/>
+      <w:bookmarkStart w:id="22" w:name="_Toc484073787"/>
       <w:r>
         <w:t xml:space="preserve">Afbeelding </w:t>
       </w:r>
@@ -7352,7 +7458,7 @@
       <w:r>
         <w:t>oelichting code GetRoutesAsync</w:t>
       </w:r>
-      <w:bookmarkEnd w:id="21"/>
+      <w:bookmarkEnd w:id="22"/>
     </w:p>
     <w:p>
       <w:pPr>
@@ -7432,7 +7538,7 @@
       <w:pPr>
         <w:pStyle w:val="Bijschrift"/>
       </w:pPr>
-      <w:bookmarkStart w:id="22" w:name="_Toc484035134"/>
+      <w:bookmarkStart w:id="23" w:name="_Toc484073788"/>
       <w:r>
         <w:t xml:space="preserve">Afbeelding </w:t>
       </w:r>
@@ -7457,7 +7563,7 @@
       <w:r>
         <w:t>: Toelichting code GetBeaconInRouteAsync</w:t>
       </w:r>
-      <w:bookmarkEnd w:id="22"/>
+      <w:bookmarkEnd w:id="23"/>
     </w:p>
     <w:p>
       <w:pPr>
@@ -7537,7 +7643,7 @@
       <w:pPr>
         <w:pStyle w:val="Bijschrift"/>
       </w:pPr>
-      <w:bookmarkStart w:id="23" w:name="_Toc484035135"/>
+      <w:bookmarkStart w:id="24" w:name="_Toc484073789"/>
       <w:r>
         <w:t xml:space="preserve">Afbeelding </w:t>
       </w:r>
@@ -7562,7 +7668,7 @@
       <w:r>
         <w:t>: Toelichting code GetContentForBeaconInRoute</w:t>
       </w:r>
-      <w:bookmarkEnd w:id="23"/>
+      <w:bookmarkEnd w:id="24"/>
     </w:p>
     <w:p>
       <w:pPr>
@@ -7576,18 +7682,19 @@
       <w:pPr>
         <w:pStyle w:val="Kop3"/>
       </w:pPr>
-      <w:bookmarkStart w:id="24" w:name="_Toc484035109"/>
+      <w:bookmarkStart w:id="25" w:name="_Toc484073763"/>
       <w:r>
         <w:lastRenderedPageBreak/>
         <w:t>Viewmodels</w:t>
       </w:r>
-      <w:bookmarkEnd w:id="24"/>
+      <w:bookmarkEnd w:id="25"/>
     </w:p>
     <w:p>
       <w:pPr>
         <w:pStyle w:val="Kop4"/>
       </w:pPr>
-      <w:bookmarkStart w:id="25" w:name="_Toc484035110"/>
+      <w:bookmarkStart w:id="26" w:name="_Toc484073764"/>
+      <w:proofErr w:type="spellStart"/>
       <w:r>
         <w:t>MainPage</w:t>
       </w:r>
@@ -7597,34 +7704,69 @@
       <w:r>
         <w:t>Model</w:t>
       </w:r>
-      <w:bookmarkEnd w:id="25"/>
-    </w:p>
-    <w:p>
-      <w:pPr>
-        <w:pStyle w:val="Geenafstand"/>
-      </w:pPr>
-      <w:r>
-        <w:t>De twee belangrijkste elementen in het MainPageModel</w:t>
-      </w:r>
-      <w:r>
-        <w:t xml:space="preserve"> is de selectedRoute en de Task LoadAndDisplayRoutes.</w:t>
-      </w:r>
-    </w:p>
-    <w:p>
-      <w:pPr>
-        <w:pStyle w:val="Geenafstand"/>
-      </w:pPr>
-    </w:p>
-    <w:p>
-      <w:pPr>
-        <w:pStyle w:val="Geenafstand"/>
-      </w:pPr>
-      <w:r>
-        <w:t>De selectedRoute</w:t>
-      </w:r>
+      <w:bookmarkEnd w:id="26"/>
+      <w:proofErr w:type="spellEnd"/>
+    </w:p>
+    <w:p>
+      <w:pPr>
+        <w:pStyle w:val="Geenafstand"/>
+      </w:pPr>
+      <w:r>
+        <w:t xml:space="preserve">De twee belangrijkste elementen in het </w:t>
+      </w:r>
+      <w:proofErr w:type="spellStart"/>
+      <w:r>
+        <w:t>MainPageModel</w:t>
+      </w:r>
+      <w:proofErr w:type="spellEnd"/>
+      <w:r>
+        <w:t xml:space="preserve"> is de </w:t>
+      </w:r>
+      <w:proofErr w:type="spellStart"/>
+      <w:r>
+        <w:t>selectedRoute</w:t>
+      </w:r>
+      <w:proofErr w:type="spellEnd"/>
+      <w:r>
+        <w:t xml:space="preserve"> en de </w:t>
+      </w:r>
+      <w:proofErr w:type="spellStart"/>
+      <w:r>
+        <w:t>Task</w:t>
+      </w:r>
+      <w:proofErr w:type="spellEnd"/>
       <w:r>
         <w:t xml:space="preserve"> </w:t>
       </w:r>
+      <w:proofErr w:type="spellStart"/>
+      <w:r>
+        <w:t>LoadAndDisplayRoutes</w:t>
+      </w:r>
+      <w:proofErr w:type="spellEnd"/>
+      <w:r>
+        <w:t>.</w:t>
+      </w:r>
+    </w:p>
+    <w:p>
+      <w:pPr>
+        <w:pStyle w:val="Geenafstand"/>
+      </w:pPr>
+    </w:p>
+    <w:p>
+      <w:pPr>
+        <w:pStyle w:val="Geenafstand"/>
+      </w:pPr>
+      <w:r>
+        <w:t xml:space="preserve">De </w:t>
+      </w:r>
+      <w:proofErr w:type="spellStart"/>
+      <w:r>
+        <w:t>selectedRoute</w:t>
+      </w:r>
+      <w:proofErr w:type="spellEnd"/>
+      <w:r>
+        <w:t xml:space="preserve"> </w:t>
+      </w:r>
       <w:r>
         <w:t>wordt opgeroepen eenmaal als een gebruiker op een route heeft geklikt.</w:t>
       </w:r>
@@ -7659,7 +7801,15 @@
         <w:t>. V</w:t>
       </w:r>
       <w:r>
-        <w:t>ervolgens roepen we Navigate op. D</w:t>
+        <w:t xml:space="preserve">ervolgens roepen we </w:t>
+      </w:r>
+      <w:proofErr w:type="spellStart"/>
+      <w:r>
+        <w:t>Navigate</w:t>
+      </w:r>
+      <w:proofErr w:type="spellEnd"/>
+      <w:r>
+        <w:t xml:space="preserve"> op. D</w:t>
       </w:r>
       <w:r>
         <w:t>eze gaat al de parameters meegeven</w:t>
@@ -7690,22 +7840,58 @@
         </w:rPr>
         <w:t xml:space="preserve"> </w:t>
       </w:r>
+      <w:proofErr w:type="spellStart"/>
       <w:r>
         <w:rPr>
           <w:lang w:val="fr-FR"/>
         </w:rPr>
-        <w:t>await navigationService.NavigateAsync(page, navParams);</w:t>
-      </w:r>
+        <w:t>await</w:t>
+      </w:r>
+      <w:proofErr w:type="spellEnd"/>
       <w:r>
         <w:rPr>
           <w:lang w:val="fr-FR"/>
         </w:rPr>
         <w:t xml:space="preserve"> </w:t>
       </w:r>
+      <w:proofErr w:type="spellStart"/>
       <w:r>
         <w:rPr>
           <w:lang w:val="fr-FR"/>
         </w:rPr>
+        <w:t>navigationService.NavigateAsync</w:t>
+      </w:r>
+      <w:proofErr w:type="spellEnd"/>
+      <w:r>
+        <w:rPr>
+          <w:lang w:val="fr-FR"/>
+        </w:rPr>
+        <w:t xml:space="preserve">(page, </w:t>
+      </w:r>
+      <w:proofErr w:type="spellStart"/>
+      <w:r>
+        <w:rPr>
+          <w:lang w:val="fr-FR"/>
+        </w:rPr>
+        <w:t>navParams</w:t>
+      </w:r>
+      <w:proofErr w:type="spellEnd"/>
+      <w:r>
+        <w:rPr>
+          <w:lang w:val="fr-FR"/>
+        </w:rPr>
+        <w:t>);</w:t>
+      </w:r>
+      <w:r>
+        <w:rPr>
+          <w:lang w:val="fr-FR"/>
+        </w:rPr>
+        <w:t xml:space="preserve"> </w:t>
+      </w:r>
+      <w:r>
+        <w:rPr>
+          <w:lang w:val="fr-FR"/>
+        </w:rPr>
         <w:t>)</w:t>
       </w:r>
       <w:r>
@@ -7723,7 +7909,15 @@
         <w:t>De g</w:t>
       </w:r>
       <w:r>
-        <w:t>egevens worden in dit geval doorgestuurd naar het RouteInfoPageViewModel.</w:t>
+        <w:t xml:space="preserve">egevens worden in dit geval doorgestuurd naar het </w:t>
+      </w:r>
+      <w:proofErr w:type="spellStart"/>
+      <w:r>
+        <w:t>RouteInfoPageViewModel</w:t>
+      </w:r>
+      <w:proofErr w:type="spellEnd"/>
+      <w:r>
+        <w:t>.</w:t>
       </w:r>
     </w:p>
     <w:p>
@@ -7804,7 +7998,7 @@
       <w:pPr>
         <w:pStyle w:val="Bijschrift"/>
       </w:pPr>
-      <w:bookmarkStart w:id="26" w:name="_Toc484035136"/>
+      <w:bookmarkStart w:id="27" w:name="_Toc484073790"/>
       <w:r>
         <w:t xml:space="preserve">Afbeelding </w:t>
       </w:r>
@@ -7829,7 +8023,7 @@
       <w:r>
         <w:t>: Toelichting code SelectedRoute</w:t>
       </w:r>
-      <w:bookmarkEnd w:id="26"/>
+      <w:bookmarkEnd w:id="27"/>
     </w:p>
     <w:p>
       <w:pPr>
@@ -7932,7 +8126,7 @@
       <w:pPr>
         <w:pStyle w:val="Bijschrift"/>
       </w:pPr>
-      <w:bookmarkStart w:id="27" w:name="_Toc484035137"/>
+      <w:bookmarkStart w:id="28" w:name="_Toc484073791"/>
       <w:r>
         <w:t xml:space="preserve">Afbeelding </w:t>
       </w:r>
@@ -7957,18 +8151,20 @@
       <w:r>
         <w:t>: Toelichting code LoadAndDisplayRoutes</w:t>
       </w:r>
-      <w:bookmarkEnd w:id="27"/>
+      <w:bookmarkEnd w:id="28"/>
     </w:p>
     <w:p>
       <w:pPr>
         <w:pStyle w:val="Kop4"/>
       </w:pPr>
-      <w:bookmarkStart w:id="28" w:name="_Toc484035111"/>
+      <w:bookmarkStart w:id="29" w:name="_Toc484073765"/>
+      <w:proofErr w:type="spellStart"/>
       <w:r>
         <w:lastRenderedPageBreak/>
         <w:t>RouteInfoPageViewModel</w:t>
       </w:r>
-      <w:bookmarkEnd w:id="28"/>
+      <w:bookmarkEnd w:id="29"/>
+      <w:proofErr w:type="spellEnd"/>
     </w:p>
     <w:p>
       <w:pPr>
@@ -7992,11 +8188,29 @@
       <w:r>
         <w:t xml:space="preserve">roept men via </w:t>
       </w:r>
+      <w:proofErr w:type="spellStart"/>
       <w:r>
         <w:t>navigationService</w:t>
       </w:r>
-      <w:r>
-        <w:t xml:space="preserve"> de pagina RouteInfoPage op. Door deze oproeping wordt de OnNavigatingTo opgeroepen.</w:t>
+      <w:proofErr w:type="spellEnd"/>
+      <w:r>
+        <w:t xml:space="preserve"> de pagina </w:t>
+      </w:r>
+      <w:proofErr w:type="spellStart"/>
+      <w:r>
+        <w:t>RouteInfoPage</w:t>
+      </w:r>
+      <w:proofErr w:type="spellEnd"/>
+      <w:r>
+        <w:t xml:space="preserve"> op. Door deze oproeping wordt de </w:t>
+      </w:r>
+      <w:proofErr w:type="spellStart"/>
+      <w:r>
+        <w:t>OnNavigatingTo</w:t>
+      </w:r>
+      <w:proofErr w:type="spellEnd"/>
+      <w:r>
+        <w:t xml:space="preserve"> opgeroepen.</w:t>
       </w:r>
     </w:p>
     <w:p>
@@ -8007,7 +8221,23 @@
         <w:t xml:space="preserve">De gegevens die </w:t>
       </w:r>
       <w:r>
-        <w:t>worden meegegeven via de parameters van selectedRoute worden hier in Route_id en Route_info geplaatst.</w:t>
+        <w:t xml:space="preserve">worden meegegeven via de parameters van </w:t>
+      </w:r>
+      <w:proofErr w:type="spellStart"/>
+      <w:r>
+        <w:t>selectedRoute</w:t>
+      </w:r>
+      <w:proofErr w:type="spellEnd"/>
+      <w:r>
+        <w:t xml:space="preserve"> worden hier in Route_id en </w:t>
+      </w:r>
+      <w:proofErr w:type="spellStart"/>
+      <w:r>
+        <w:t>Route_info</w:t>
+      </w:r>
+      <w:proofErr w:type="spellEnd"/>
+      <w:r>
+        <w:t xml:space="preserve"> geplaatst.</w:t>
       </w:r>
     </w:p>
     <w:p>
@@ -8092,7 +8322,7 @@
           <w:lang w:val="nl-NL"/>
         </w:rPr>
       </w:pPr>
-      <w:bookmarkStart w:id="29" w:name="_Toc484035138"/>
+      <w:bookmarkStart w:id="30" w:name="_Toc484073792"/>
       <w:r>
         <w:t xml:space="preserve">Afbeelding </w:t>
       </w:r>
@@ -8120,7 +8350,7 @@
       <w:r>
         <w:t>Toelichting code RouteInfoPageViewModel</w:t>
       </w:r>
-      <w:bookmarkEnd w:id="29"/>
+      <w:bookmarkEnd w:id="30"/>
     </w:p>
     <w:p>
       <w:pPr>
@@ -8141,7 +8371,15 @@
         <w:t xml:space="preserve"> methode</w:t>
       </w:r>
       <w:r>
-        <w:t xml:space="preserve"> StartRoute opgeroepen. </w:t>
+        <w:t xml:space="preserve"> </w:t>
+      </w:r>
+      <w:proofErr w:type="spellStart"/>
+      <w:r>
+        <w:t>StartRoute</w:t>
+      </w:r>
+      <w:proofErr w:type="spellEnd"/>
+      <w:r>
+        <w:t xml:space="preserve"> opgeroepen. </w:t>
       </w:r>
       <w:r>
         <w:t>Deze gaat de parameters ophalen van d</w:t>
@@ -8150,7 +8388,15 @@
         <w:t>e route en</w:t>
       </w:r>
       <w:r>
-        <w:t xml:space="preserve"> doorgeven aan het BeaconsPageViewModel.</w:t>
+        <w:t xml:space="preserve"> doorgeven aan het </w:t>
+      </w:r>
+      <w:proofErr w:type="spellStart"/>
+      <w:r>
+        <w:t>BeaconsPageViewModel</w:t>
+      </w:r>
+      <w:proofErr w:type="spellEnd"/>
+      <w:r>
+        <w:t>.</w:t>
       </w:r>
     </w:p>
     <w:p>
@@ -8231,7 +8477,7 @@
       <w:pPr>
         <w:pStyle w:val="Bijschrift"/>
       </w:pPr>
-      <w:bookmarkStart w:id="30" w:name="_Toc484035139"/>
+      <w:bookmarkStart w:id="31" w:name="_Toc484073793"/>
       <w:r>
         <w:t xml:space="preserve">Afbeelding </w:t>
       </w:r>
@@ -8256,7 +8502,7 @@
       <w:r>
         <w:t>: Toelichting code StartRoute</w:t>
       </w:r>
-      <w:bookmarkEnd w:id="30"/>
+      <w:bookmarkEnd w:id="31"/>
     </w:p>
     <w:p>
       <w:pPr>
@@ -8270,12 +8516,14 @@
       <w:pPr>
         <w:pStyle w:val="Kop4"/>
       </w:pPr>
-      <w:bookmarkStart w:id="31" w:name="_Toc484035112"/>
+      <w:bookmarkStart w:id="32" w:name="_Toc484073766"/>
+      <w:proofErr w:type="spellStart"/>
       <w:r>
         <w:lastRenderedPageBreak/>
         <w:t>BeaconsPageViewModel</w:t>
       </w:r>
-      <w:bookmarkEnd w:id="31"/>
+      <w:bookmarkEnd w:id="32"/>
+      <w:proofErr w:type="spellEnd"/>
     </w:p>
     <w:p>
       <w:pPr>
@@ -8287,12 +8535,22 @@
         </w:rPr>
         <w:t>A</w:t>
       </w:r>
-      <w:r>
-        <w:t>ls een gebruiker op de start knop heeft gedrukt</w:t>
-      </w:r>
-      <w:r>
-        <w:t xml:space="preserve"> worden de parameters doorgegeven en in currentRoute</w:t>
-      </w:r>
+      <w:proofErr w:type="spellStart"/>
+      <w:r>
+        <w:t>ls</w:t>
+      </w:r>
+      <w:proofErr w:type="spellEnd"/>
+      <w:r>
+        <w:t xml:space="preserve"> een gebruiker op de start knop heeft gedrukt</w:t>
+      </w:r>
+      <w:r>
+        <w:t xml:space="preserve"> worden de parameters doorgegeven en in </w:t>
+      </w:r>
+      <w:proofErr w:type="spellStart"/>
+      <w:r>
+        <w:t>currentRoute</w:t>
+      </w:r>
+      <w:proofErr w:type="spellEnd"/>
       <w:r>
         <w:t xml:space="preserve"> (z</w:t>
       </w:r>
@@ -8398,8 +8656,13 @@
         <w:pStyle w:val="Geenafstand"/>
       </w:pPr>
       <w:r>
-        <w:t>De methode Onranged</w:t>
-      </w:r>
+        <w:t xml:space="preserve">De methode </w:t>
+      </w:r>
+      <w:proofErr w:type="spellStart"/>
+      <w:r>
+        <w:t>Onranged</w:t>
+      </w:r>
+      <w:proofErr w:type="spellEnd"/>
       <w:r>
         <w:t xml:space="preserve"> (zie afbeelding 15)</w:t>
       </w:r>
@@ -8410,7 +8673,23 @@
         <w:t>aan het ev</w:t>
       </w:r>
       <w:r>
-        <w:t>ent Ranged van de estimote API.</w:t>
+        <w:t xml:space="preserve">ent </w:t>
+      </w:r>
+      <w:proofErr w:type="spellStart"/>
+      <w:r>
+        <w:t>Ranged</w:t>
+      </w:r>
+      <w:proofErr w:type="spellEnd"/>
+      <w:r>
+        <w:t xml:space="preserve"> van de </w:t>
+      </w:r>
+      <w:proofErr w:type="spellStart"/>
+      <w:r>
+        <w:t>estimote</w:t>
+      </w:r>
+      <w:proofErr w:type="spellEnd"/>
+      <w:r>
+        <w:t xml:space="preserve"> API.</w:t>
       </w:r>
     </w:p>
     <w:p>
@@ -8468,7 +8747,15 @@
         <w:pStyle w:val="Geenafstand"/>
       </w:pPr>
       <w:r>
-        <w:t>Deze parameters worden meegegeven aan de BeaconContentPageViewModel.</w:t>
+        <w:t xml:space="preserve">Deze parameters worden meegegeven aan de </w:t>
+      </w:r>
+      <w:proofErr w:type="spellStart"/>
+      <w:r>
+        <w:t>BeaconContentPageViewModel</w:t>
+      </w:r>
+      <w:proofErr w:type="spellEnd"/>
+      <w:r>
+        <w:t>.</w:t>
       </w:r>
     </w:p>
     <w:p>
@@ -8559,7 +8846,7 @@
       <w:pPr>
         <w:pStyle w:val="Bijschrift"/>
       </w:pPr>
-      <w:bookmarkStart w:id="32" w:name="_Toc484035140"/>
+      <w:bookmarkStart w:id="33" w:name="_Toc484073794"/>
       <w:r>
         <w:t xml:space="preserve">Afbeelding </w:t>
       </w:r>
@@ -8584,7 +8871,7 @@
       <w:r>
         <w:t>: Toelichting code OnRanged</w:t>
       </w:r>
-      <w:bookmarkEnd w:id="32"/>
+      <w:bookmarkEnd w:id="33"/>
     </w:p>
     <w:p>
       <w:pPr>
@@ -8738,7 +9025,7 @@
       <w:pPr>
         <w:pStyle w:val="Bijschrift"/>
       </w:pPr>
-      <w:bookmarkStart w:id="33" w:name="_Toc484035141"/>
+      <w:bookmarkStart w:id="34" w:name="_Toc484073795"/>
       <w:r>
         <w:t xml:space="preserve">Afbeelding </w:t>
       </w:r>
@@ -8763,7 +9050,7 @@
       <w:r>
         <w:t>: Toelichting code OnNavigatedTo</w:t>
       </w:r>
-      <w:bookmarkEnd w:id="33"/>
+      <w:bookmarkEnd w:id="34"/>
     </w:p>
     <w:p>
       <w:pPr>
@@ -8777,32 +9064,50 @@
       <w:pPr>
         <w:pStyle w:val="Kop4"/>
       </w:pPr>
-      <w:bookmarkStart w:id="34" w:name="_Toc484035113"/>
+      <w:bookmarkStart w:id="35" w:name="_Toc484073767"/>
+      <w:proofErr w:type="spellStart"/>
       <w:r>
         <w:lastRenderedPageBreak/>
         <w:t>BeaconContentPageViewModel</w:t>
       </w:r>
-      <w:bookmarkEnd w:id="34"/>
-    </w:p>
-    <w:p>
-      <w:pPr>
-        <w:pStyle w:val="Geenafstand"/>
-      </w:pPr>
-      <w:r>
-        <w:t xml:space="preserve">Via het BeaconPageViewModel worden de parameters meegegeven bij het naderen van een beacon. </w:t>
-      </w:r>
-    </w:p>
-    <w:p>
-      <w:pPr>
-        <w:pStyle w:val="Geenafstand"/>
-      </w:pPr>
-    </w:p>
-    <w:p>
-      <w:pPr>
-        <w:pStyle w:val="Geenafstand"/>
-      </w:pPr>
-      <w:r>
-        <w:t>De methode OnNavigatedTo wordt opgeroepen en ga</w:t>
+      <w:bookmarkEnd w:id="35"/>
+      <w:proofErr w:type="spellEnd"/>
+    </w:p>
+    <w:p>
+      <w:pPr>
+        <w:pStyle w:val="Geenafstand"/>
+      </w:pPr>
+      <w:r>
+        <w:t xml:space="preserve">Via het </w:t>
+      </w:r>
+      <w:proofErr w:type="spellStart"/>
+      <w:r>
+        <w:t>BeaconPageViewModel</w:t>
+      </w:r>
+      <w:proofErr w:type="spellEnd"/>
+      <w:r>
+        <w:t xml:space="preserve"> worden de parameters meegegeven bij het naderen van een beacon. </w:t>
+      </w:r>
+    </w:p>
+    <w:p>
+      <w:pPr>
+        <w:pStyle w:val="Geenafstand"/>
+      </w:pPr>
+    </w:p>
+    <w:p>
+      <w:pPr>
+        <w:pStyle w:val="Geenafstand"/>
+      </w:pPr>
+      <w:r>
+        <w:t xml:space="preserve">De methode </w:t>
+      </w:r>
+      <w:proofErr w:type="spellStart"/>
+      <w:r>
+        <w:t>OnNavigatedTo</w:t>
+      </w:r>
+      <w:proofErr w:type="spellEnd"/>
+      <w:r>
+        <w:t xml:space="preserve"> wordt opgeroepen en ga</w:t>
       </w:r>
       <w:r>
         <w:t xml:space="preserve">at met behulp van de parameters </w:t>
@@ -8826,7 +9131,15 @@
         <w:t>Aan de hand van het soort type geven we mee welke zichtbaar mag gemaakt worden op de view (zie afbeelding 18)</w:t>
       </w:r>
       <w:r>
-        <w:t>. Ook word het sequence nummer verhoogt zodat de applicatie opzoek gaat naar de volgende beacon.</w:t>
+        <w:t xml:space="preserve">. Ook word het </w:t>
+      </w:r>
+      <w:proofErr w:type="spellStart"/>
+      <w:r>
+        <w:t>sequence</w:t>
+      </w:r>
+      <w:proofErr w:type="spellEnd"/>
+      <w:r>
+        <w:t xml:space="preserve"> nummer verhoogt zodat de applicatie opzoek gaat naar de volgende beacon.</w:t>
       </w:r>
     </w:p>
     <w:p>
@@ -8907,7 +9220,7 @@
       <w:pPr>
         <w:pStyle w:val="Bijschrift"/>
       </w:pPr>
-      <w:bookmarkStart w:id="35" w:name="_Toc484035142"/>
+      <w:bookmarkStart w:id="36" w:name="_Toc484073796"/>
       <w:r>
         <w:rPr>
           <w:noProof/>
@@ -9001,13 +9314,13 @@
       <w:r>
         <w:t>: Toelichting code BeaconContentPageViewModel</w:t>
       </w:r>
-      <w:bookmarkEnd w:id="35"/>
+      <w:bookmarkEnd w:id="36"/>
     </w:p>
     <w:p>
       <w:pPr>
         <w:pStyle w:val="Bijschrift"/>
       </w:pPr>
-      <w:bookmarkStart w:id="36" w:name="_Toc484035143"/>
+      <w:bookmarkStart w:id="37" w:name="_Toc484073797"/>
       <w:r>
         <w:rPr>
           <w:noProof/>
@@ -9101,13 +9414,13 @@
       <w:r>
         <w:t>: Toelichting code BeaconContentPage</w:t>
       </w:r>
-      <w:bookmarkEnd w:id="36"/>
+      <w:bookmarkEnd w:id="37"/>
     </w:p>
     <w:p>
       <w:pPr>
         <w:pStyle w:val="Bijschrift"/>
       </w:pPr>
-      <w:bookmarkStart w:id="37" w:name="_Toc484035144"/>
+      <w:bookmarkStart w:id="38" w:name="_Toc484073798"/>
       <w:r>
         <w:t xml:space="preserve">Afbeelding </w:t>
       </w:r>
@@ -9132,7 +9445,7 @@
       <w:r>
         <w:t>: Toelichting code OnNavigatedFrom</w:t>
       </w:r>
-      <w:bookmarkEnd w:id="37"/>
+      <w:bookmarkEnd w:id="38"/>
     </w:p>
     <w:p>
       <w:pPr>
@@ -9146,7 +9459,7 @@
       <w:pPr>
         <w:pStyle w:val="Kop1"/>
       </w:pPr>
-      <w:bookmarkStart w:id="38" w:name="_Toc484035114"/>
+      <w:bookmarkStart w:id="39" w:name="_Toc484073768"/>
       <w:r>
         <w:lastRenderedPageBreak/>
         <w:t>Screen mockups</w:t>
@@ -9154,20 +9467,20 @@
       <w:r>
         <w:t xml:space="preserve"> app</w:t>
       </w:r>
-      <w:bookmarkEnd w:id="38"/>
+      <w:bookmarkEnd w:id="39"/>
     </w:p>
     <w:p>
       <w:pPr>
         <w:pStyle w:val="Kop2"/>
       </w:pPr>
-      <w:bookmarkStart w:id="39" w:name="_Toc484035115"/>
+      <w:bookmarkStart w:id="40" w:name="_Toc484073769"/>
       <w:r>
         <w:t>Splash</w:t>
       </w:r>
       <w:r>
         <w:t xml:space="preserve"> screen</w:t>
       </w:r>
-      <w:bookmarkEnd w:id="39"/>
+      <w:bookmarkEnd w:id="40"/>
     </w:p>
     <w:p>
       <w:pPr>
@@ -9215,11 +9528,11 @@
       <w:pPr>
         <w:pStyle w:val="Kop2"/>
       </w:pPr>
-      <w:bookmarkStart w:id="40" w:name="_Toc484035116"/>
+      <w:bookmarkStart w:id="41" w:name="_Toc484073770"/>
       <w:r>
         <w:t>Front screen</w:t>
       </w:r>
-      <w:bookmarkEnd w:id="40"/>
+      <w:bookmarkEnd w:id="41"/>
     </w:p>
     <w:p>
       <w:pPr>
@@ -9509,7 +9822,7 @@
       <w:pPr>
         <w:pStyle w:val="Bijschrift"/>
       </w:pPr>
-      <w:bookmarkStart w:id="41" w:name="_Toc484035145"/>
+      <w:bookmarkStart w:id="42" w:name="_Toc484073799"/>
       <w:r>
         <w:t xml:space="preserve">Afbeelding </w:t>
       </w:r>
@@ -9534,14 +9847,14 @@
       <w:r>
         <w:t>: Screen mockup geen internet</w:t>
       </w:r>
-      <w:bookmarkEnd w:id="41"/>
+      <w:bookmarkEnd w:id="42"/>
     </w:p>
     <w:p>
       <w:pPr>
         <w:pStyle w:val="Bijschrift"/>
         <w:jc w:val="right"/>
       </w:pPr>
-      <w:bookmarkStart w:id="42" w:name="_Toc484035146"/>
+      <w:bookmarkStart w:id="43" w:name="_Toc484073800"/>
       <w:r>
         <w:t xml:space="preserve">Afbeelding </w:t>
       </w:r>
@@ -9566,7 +9879,7 @@
       <w:r>
         <w:t>: Screen mockup front screen</w:t>
       </w:r>
-      <w:bookmarkEnd w:id="42"/>
+      <w:bookmarkEnd w:id="43"/>
     </w:p>
     <w:p>
       <w:pPr>
@@ -9580,12 +9893,12 @@
       <w:pPr>
         <w:pStyle w:val="Kop2"/>
       </w:pPr>
-      <w:bookmarkStart w:id="43" w:name="_Toc484035117"/>
+      <w:bookmarkStart w:id="44" w:name="_Toc484073771"/>
       <w:r>
         <w:lastRenderedPageBreak/>
         <w:t>Route screen</w:t>
       </w:r>
-      <w:bookmarkEnd w:id="43"/>
+      <w:bookmarkEnd w:id="44"/>
     </w:p>
     <w:p>
       <w:pPr>
@@ -9921,7 +10234,7 @@
       <w:pPr>
         <w:pStyle w:val="Bijschrift"/>
       </w:pPr>
-      <w:bookmarkStart w:id="44" w:name="_Toc484035147"/>
+      <w:bookmarkStart w:id="45" w:name="_Toc484073801"/>
       <w:r>
         <w:t xml:space="preserve">Afbeelding </w:t>
       </w:r>
@@ -9946,14 +10259,14 @@
       <w:r>
         <w:t>: Screen mockup wacht scherm</w:t>
       </w:r>
-      <w:bookmarkEnd w:id="44"/>
+      <w:bookmarkEnd w:id="45"/>
     </w:p>
     <w:p>
       <w:pPr>
         <w:pStyle w:val="Bijschrift"/>
         <w:jc w:val="right"/>
       </w:pPr>
-      <w:bookmarkStart w:id="45" w:name="_Toc484035148"/>
+      <w:bookmarkStart w:id="46" w:name="_Toc484073802"/>
       <w:r>
         <w:t xml:space="preserve">Afbeelding </w:t>
       </w:r>
@@ -9978,7 +10291,7 @@
       <w:r>
         <w:t>: Screen mockup route screen</w:t>
       </w:r>
-      <w:bookmarkEnd w:id="45"/>
+      <w:bookmarkEnd w:id="46"/>
     </w:p>
     <w:p>
       <w:pPr>
@@ -9992,7 +10305,7 @@
       <w:pPr>
         <w:pStyle w:val="Kop2"/>
       </w:pPr>
-      <w:bookmarkStart w:id="46" w:name="_Toc484035118"/>
+      <w:bookmarkStart w:id="47" w:name="_Toc484073772"/>
       <w:r>
         <w:rPr>
           <w:noProof/>
@@ -10075,7 +10388,7 @@
       <w:r>
         <w:t>Content screens</w:t>
       </w:r>
-      <w:bookmarkEnd w:id="46"/>
+      <w:bookmarkEnd w:id="47"/>
     </w:p>
     <w:p>
       <w:pPr>
@@ -10158,7 +10471,7 @@
         <w:pStyle w:val="Bijschrift"/>
         <w:jc w:val="right"/>
       </w:pPr>
-      <w:bookmarkStart w:id="47" w:name="_Toc484035149"/>
+      <w:bookmarkStart w:id="48" w:name="_Toc484073803"/>
       <w:r>
         <w:t xml:space="preserve">Afbeelding </w:t>
       </w:r>
@@ -10183,13 +10496,13 @@
       <w:r>
         <w:t>: Screen mockup geen bluetooth</w:t>
       </w:r>
-      <w:bookmarkEnd w:id="47"/>
+      <w:bookmarkEnd w:id="48"/>
     </w:p>
     <w:p>
       <w:pPr>
         <w:pStyle w:val="Kop3"/>
       </w:pPr>
-      <w:bookmarkStart w:id="48" w:name="_Toc484035119"/>
+      <w:bookmarkStart w:id="49" w:name="_Toc484073773"/>
       <w:r>
         <w:rPr>
           <w:noProof/>
@@ -10268,7 +10581,7 @@
       <w:r>
         <w:t>Html</w:t>
       </w:r>
-      <w:bookmarkEnd w:id="48"/>
+      <w:bookmarkEnd w:id="49"/>
     </w:p>
     <w:p>
       <w:pPr>
@@ -10287,11 +10600,11 @@
       <w:pPr>
         <w:pStyle w:val="Kop3"/>
       </w:pPr>
-      <w:bookmarkStart w:id="49" w:name="_Toc484035120"/>
+      <w:bookmarkStart w:id="50" w:name="_Toc484073774"/>
       <w:r>
         <w:t>YouTube</w:t>
       </w:r>
-      <w:bookmarkEnd w:id="49"/>
+      <w:bookmarkEnd w:id="50"/>
     </w:p>
     <w:p>
       <w:pPr>
@@ -10310,11 +10623,11 @@
       <w:pPr>
         <w:pStyle w:val="Kop3"/>
       </w:pPr>
-      <w:bookmarkStart w:id="50" w:name="_Toc484035121"/>
+      <w:bookmarkStart w:id="51" w:name="_Toc484073775"/>
       <w:r>
         <w:t>Foto</w:t>
       </w:r>
-      <w:bookmarkEnd w:id="50"/>
+      <w:bookmarkEnd w:id="51"/>
     </w:p>
     <w:p>
       <w:pPr>
@@ -10339,11 +10652,11 @@
       <w:pPr>
         <w:pStyle w:val="Kop3"/>
       </w:pPr>
-      <w:bookmarkStart w:id="51" w:name="_Toc484035122"/>
+      <w:bookmarkStart w:id="52" w:name="_Toc484073776"/>
       <w:r>
         <w:t>Audio</w:t>
       </w:r>
-      <w:bookmarkEnd w:id="51"/>
+      <w:bookmarkEnd w:id="52"/>
     </w:p>
     <w:p>
       <w:pPr>
@@ -10362,11 +10675,11 @@
       <w:pPr>
         <w:pStyle w:val="Kop3"/>
       </w:pPr>
-      <w:bookmarkStart w:id="52" w:name="_Toc484035123"/>
+      <w:bookmarkStart w:id="53" w:name="_Toc484073777"/>
       <w:r>
         <w:t>Video</w:t>
       </w:r>
-      <w:bookmarkEnd w:id="52"/>
+      <w:bookmarkEnd w:id="53"/>
     </w:p>
     <w:p>
       <w:pPr>
@@ -10381,7 +10694,7 @@
         <w:pStyle w:val="Bijschrift"/>
         <w:jc w:val="right"/>
       </w:pPr>
-      <w:bookmarkStart w:id="53" w:name="_Toc484035150"/>
+      <w:bookmarkStart w:id="54" w:name="_Toc484073804"/>
       <w:r>
         <w:t xml:space="preserve">Afbeelding </w:t>
       </w:r>
@@ -10406,20 +10719,20 @@
       <w:r>
         <w:t>: Screen mockup content</w:t>
       </w:r>
-      <w:bookmarkEnd w:id="53"/>
+      <w:bookmarkEnd w:id="54"/>
     </w:p>
     <w:p>
       <w:pPr>
         <w:pStyle w:val="Kop2"/>
       </w:pPr>
-      <w:bookmarkStart w:id="54" w:name="_Toc484035124"/>
+      <w:bookmarkStart w:id="55" w:name="_Toc484073778"/>
       <w:r>
         <w:t>Over</w:t>
       </w:r>
       <w:r>
         <w:t xml:space="preserve"> screen</w:t>
       </w:r>
-      <w:bookmarkEnd w:id="54"/>
+      <w:bookmarkEnd w:id="55"/>
     </w:p>
     <w:p>
       <w:pPr>
@@ -10546,60 +10859,58 @@
       <w:pPr>
         <w:pStyle w:val="Geenafstand"/>
       </w:pPr>
-      <w:bookmarkStart w:id="55" w:name="_GoBack"/>
-      <w:bookmarkEnd w:id="55"/>
-    </w:p>
-    <w:p>
-      <w:pPr>
-        <w:pStyle w:val="Geenafstand"/>
-      </w:pPr>
-    </w:p>
-    <w:p>
-      <w:pPr>
-        <w:pStyle w:val="Geenafstand"/>
-      </w:pPr>
-    </w:p>
-    <w:p>
-      <w:pPr>
-        <w:pStyle w:val="Geenafstand"/>
-      </w:pPr>
-    </w:p>
-    <w:p>
-      <w:pPr>
-        <w:pStyle w:val="Geenafstand"/>
-      </w:pPr>
-    </w:p>
-    <w:p>
-      <w:pPr>
-        <w:pStyle w:val="Geenafstand"/>
-      </w:pPr>
-    </w:p>
-    <w:p>
-      <w:pPr>
-        <w:pStyle w:val="Geenafstand"/>
-      </w:pPr>
-    </w:p>
-    <w:p>
-      <w:pPr>
-        <w:pStyle w:val="Geenafstand"/>
-      </w:pPr>
-    </w:p>
-    <w:p>
-      <w:pPr>
-        <w:pStyle w:val="Geenafstand"/>
-      </w:pPr>
-    </w:p>
-    <w:p>
-      <w:pPr>
-        <w:pStyle w:val="Geenafstand"/>
-      </w:pPr>
-      <w:bookmarkStart w:id="56" w:name="_Toc484035151"/>
+    </w:p>
+    <w:p>
+      <w:pPr>
+        <w:pStyle w:val="Geenafstand"/>
+      </w:pPr>
+    </w:p>
+    <w:p>
+      <w:pPr>
+        <w:pStyle w:val="Geenafstand"/>
+      </w:pPr>
+    </w:p>
+    <w:p>
+      <w:pPr>
+        <w:pStyle w:val="Geenafstand"/>
+      </w:pPr>
+    </w:p>
+    <w:p>
+      <w:pPr>
+        <w:pStyle w:val="Geenafstand"/>
+      </w:pPr>
+    </w:p>
+    <w:p>
+      <w:pPr>
+        <w:pStyle w:val="Geenafstand"/>
+      </w:pPr>
+    </w:p>
+    <w:p>
+      <w:pPr>
+        <w:pStyle w:val="Geenafstand"/>
+      </w:pPr>
+    </w:p>
+    <w:p>
+      <w:pPr>
+        <w:pStyle w:val="Geenafstand"/>
+      </w:pPr>
+    </w:p>
+    <w:p>
+      <w:pPr>
+        <w:pStyle w:val="Geenafstand"/>
+      </w:pPr>
+    </w:p>
+    <w:p>
+      <w:pPr>
+        <w:pStyle w:val="Geenafstand"/>
+      </w:pPr>
     </w:p>
     <w:p>
       <w:pPr>
         <w:pStyle w:val="Bijschrift"/>
         <w:jc w:val="right"/>
       </w:pPr>
+      <w:bookmarkStart w:id="56" w:name="_Toc484073805"/>
       <w:r>
         <w:t xml:space="preserve">Afbeelding </w:t>
       </w:r>
@@ -10630,7 +10941,7 @@
       <w:pPr>
         <w:pStyle w:val="Kop1"/>
       </w:pPr>
-      <w:bookmarkStart w:id="57" w:name="_Toc484035125"/>
+      <w:bookmarkStart w:id="57" w:name="_Toc484073779"/>
       <w:r>
         <w:lastRenderedPageBreak/>
         <w:t>Linken</w:t>
@@ -10648,17 +10959,33 @@
           <w:lang w:val="fr-FR"/>
         </w:rPr>
       </w:pPr>
+      <w:proofErr w:type="spellStart"/>
       <w:r>
         <w:rPr>
           <w:lang w:val="fr-FR"/>
         </w:rPr>
-        <w:t xml:space="preserve">Developer </w:t>
-      </w:r>
+        <w:t>Developer</w:t>
+      </w:r>
+      <w:proofErr w:type="spellEnd"/>
       <w:r>
         <w:rPr>
           <w:lang w:val="fr-FR"/>
         </w:rPr>
-        <w:t>android :</w:t>
+        <w:t xml:space="preserve"> </w:t>
+      </w:r>
+      <w:proofErr w:type="spellStart"/>
+      <w:r>
+        <w:rPr>
+          <w:lang w:val="fr-FR"/>
+        </w:rPr>
+        <w:t>android</w:t>
+      </w:r>
+      <w:proofErr w:type="spellEnd"/>
+      <w:r>
+        <w:rPr>
+          <w:lang w:val="fr-FR"/>
+        </w:rPr>
+        <w:t xml:space="preserve"> :</w:t>
       </w:r>
       <w:r>
         <w:rPr>
@@ -10700,11 +11027,19 @@
           <w:lang w:val="fr-FR"/>
         </w:rPr>
       </w:pPr>
+      <w:proofErr w:type="spellStart"/>
       <w:r>
         <w:rPr>
           <w:lang w:val="fr-FR"/>
         </w:rPr>
-        <w:t xml:space="preserve">Material design: </w:t>
+        <w:t>Material</w:t>
+      </w:r>
+      <w:proofErr w:type="spellEnd"/>
+      <w:r>
+        <w:rPr>
+          <w:lang w:val="fr-FR"/>
+        </w:rPr>
+        <w:t xml:space="preserve"> design: </w:t>
       </w:r>
       <w:hyperlink r:id="rId43" w:history="1">
         <w:r>
@@ -10733,11 +11068,19 @@
           <w:lang w:val="fr-FR"/>
         </w:rPr>
       </w:pPr>
+      <w:proofErr w:type="spellStart"/>
       <w:r>
         <w:rPr>
           <w:lang w:val="fr-FR"/>
         </w:rPr>
-        <w:t xml:space="preserve">Developer Xamarin: </w:t>
+        <w:t>Developer</w:t>
+      </w:r>
+      <w:proofErr w:type="spellEnd"/>
+      <w:r>
+        <w:rPr>
+          <w:lang w:val="fr-FR"/>
+        </w:rPr>
+        <w:t xml:space="preserve"> Xamarin: </w:t>
       </w:r>
       <w:hyperlink r:id="rId44" w:history="1">
         <w:r>
@@ -10766,11 +11109,33 @@
           <w:lang w:val="fr-FR"/>
         </w:rPr>
       </w:pPr>
+      <w:proofErr w:type="spellStart"/>
       <w:r>
         <w:rPr>
           <w:lang w:val="fr-FR"/>
         </w:rPr>
-        <w:t xml:space="preserve">Material icons: </w:t>
+        <w:t>Material</w:t>
+      </w:r>
+      <w:proofErr w:type="spellEnd"/>
+      <w:r>
+        <w:rPr>
+          <w:lang w:val="fr-FR"/>
+        </w:rPr>
+        <w:t xml:space="preserve"> </w:t>
+      </w:r>
+      <w:proofErr w:type="spellStart"/>
+      <w:r>
+        <w:rPr>
+          <w:lang w:val="fr-FR"/>
+        </w:rPr>
+        <w:t>icons</w:t>
+      </w:r>
+      <w:proofErr w:type="spellEnd"/>
+      <w:r>
+        <w:rPr>
+          <w:lang w:val="fr-FR"/>
+        </w:rPr>
+        <w:t xml:space="preserve">: </w:t>
       </w:r>
       <w:hyperlink r:id="rId45" w:history="1">
         <w:r>
@@ -10842,8 +11207,13 @@
           <w:numId w:val="30"/>
         </w:numPr>
       </w:pPr>
-      <w:r>
-        <w:t xml:space="preserve">GithubGist voor info over bepaalde code: </w:t>
+      <w:proofErr w:type="spellStart"/>
+      <w:r>
+        <w:t>GithubGist</w:t>
+      </w:r>
+      <w:proofErr w:type="spellEnd"/>
+      <w:r>
+        <w:t xml:space="preserve"> voor info over bepaalde code: </w:t>
       </w:r>
       <w:hyperlink r:id="rId48" w:history="1">
         <w:r>
@@ -11143,7 +11513,7 @@
                               <w:color w:val="000000" w:themeColor="text1"/>
                               <w:sz w:val="44"/>
                             </w:rPr>
-                            <w:t>21</w:t>
+                            <w:t>20</w:t>
                           </w:r>
                           <w:r>
                             <w:rPr>
@@ -11222,7 +11592,7 @@
                         <w:color w:val="000000" w:themeColor="text1"/>
                         <w:sz w:val="44"/>
                       </w:rPr>
-                      <w:t>21</w:t>
+                      <w:t>20</w:t>
                     </w:r>
                     <w:r>
                       <w:rPr>
@@ -16174,6 +16544,7 @@
     <w:rsid w:val="003F26EA"/>
     <w:rsid w:val="00616B4E"/>
     <w:rsid w:val="006C4F0E"/>
+    <w:rsid w:val="00876A37"/>
     <w:rsid w:val="009533DE"/>
     <w:rsid w:val="00A34299"/>
     <w:rsid w:val="00C40407"/>
@@ -17035,7 +17406,7 @@
 </file>
 
 <file path=customXml/itemProps2.xml><?xml version="1.0" encoding="utf-8"?>
-<ds:datastoreItem xmlns:ds="http://schemas.openxmlformats.org/officeDocument/2006/customXml" ds:itemID="{10443F91-78A0-45C7-8F45-95DB4A13CFDA}">
+<ds:datastoreItem xmlns:ds="http://schemas.openxmlformats.org/officeDocument/2006/customXml" ds:itemID="{D4B473DE-703C-4391-878A-B78C53F0B932}">
   <ds:schemaRefs>
     <ds:schemaRef ds:uri="http://schemas.openxmlformats.org/officeDocument/2006/bibliography"/>
   </ds:schemaRefs>

</xml_diff>

<commit_message>
PPT edit + Bundel foto aanpassen + Tekst PPT
</commit_message>
<xml_diff>
--- a/Documenten/Mobiele App Doc.docx
+++ b/Documenten/Mobiele App Doc.docx
@@ -4808,8 +4808,6 @@
         </w:rPr>
         <w:fldChar w:fldCharType="end"/>
       </w:r>
-      <w:bookmarkStart w:id="1" w:name="_GoBack"/>
-      <w:bookmarkEnd w:id="1"/>
     </w:p>
     <w:p>
       <w:pPr>
@@ -5074,7 +5072,7 @@
           <w:lang w:val="nl-NL"/>
         </w:rPr>
       </w:pPr>
-      <w:bookmarkStart w:id="2" w:name="_Toc484073750"/>
+      <w:bookmarkStart w:id="1" w:name="_Toc484073750"/>
       <w:r>
         <w:rPr>
           <w:lang w:val="nl-NL"/>
@@ -5082,23 +5080,23 @@
         <w:lastRenderedPageBreak/>
         <w:t>Project omschrijving</w:t>
       </w:r>
+      <w:bookmarkEnd w:id="1"/>
+    </w:p>
+    <w:p>
+      <w:pPr>
+        <w:pStyle w:val="Kop2"/>
+        <w:rPr>
+          <w:lang w:val="nl-NL"/>
+        </w:rPr>
+      </w:pPr>
+      <w:bookmarkStart w:id="2" w:name="_Toc484073751"/>
+      <w:r>
+        <w:rPr>
+          <w:lang w:val="nl-NL"/>
+        </w:rPr>
+        <w:t>iBeacons</w:t>
+      </w:r>
       <w:bookmarkEnd w:id="2"/>
-    </w:p>
-    <w:p>
-      <w:pPr>
-        <w:pStyle w:val="Kop2"/>
-        <w:rPr>
-          <w:lang w:val="nl-NL"/>
-        </w:rPr>
-      </w:pPr>
-      <w:bookmarkStart w:id="3" w:name="_Toc484073751"/>
-      <w:r>
-        <w:rPr>
-          <w:lang w:val="nl-NL"/>
-        </w:rPr>
-        <w:t>iBeacons</w:t>
-      </w:r>
-      <w:bookmarkEnd w:id="3"/>
     </w:p>
     <w:p>
       <w:pPr>
@@ -5238,7 +5236,7 @@
       <w:pPr>
         <w:pStyle w:val="Bijschrift"/>
       </w:pPr>
-      <w:bookmarkStart w:id="4" w:name="_Toc484073780"/>
+      <w:bookmarkStart w:id="3" w:name="_Toc484073780"/>
       <w:r>
         <w:t xml:space="preserve">Afbeelding </w:t>
       </w:r>
@@ -5266,7 +5264,7 @@
       <w:r>
         <w:t>: IBeacons Apple</w:t>
       </w:r>
-      <w:bookmarkEnd w:id="4"/>
+      <w:bookmarkEnd w:id="3"/>
     </w:p>
     <w:p>
       <w:pPr>
@@ -5398,12 +5396,12 @@
       <w:pPr>
         <w:pStyle w:val="Kop2"/>
       </w:pPr>
-      <w:bookmarkStart w:id="5" w:name="_Toc484073752"/>
+      <w:bookmarkStart w:id="4" w:name="_Toc484073752"/>
       <w:r>
         <w:lastRenderedPageBreak/>
         <w:t>Onze opdracht</w:t>
       </w:r>
-      <w:bookmarkEnd w:id="5"/>
+      <w:bookmarkEnd w:id="4"/>
     </w:p>
     <w:p>
       <w:pPr>
@@ -5537,58 +5535,58 @@
       <w:pPr>
         <w:pStyle w:val="Kop1"/>
       </w:pPr>
-      <w:bookmarkStart w:id="6" w:name="_Toc484073753"/>
+      <w:bookmarkStart w:id="5" w:name="_Toc484073753"/>
       <w:r>
         <w:lastRenderedPageBreak/>
         <w:t>Opbouw app</w:t>
       </w:r>
+      <w:bookmarkEnd w:id="5"/>
+    </w:p>
+    <w:p>
+      <w:pPr>
+        <w:pStyle w:val="Geenafstand"/>
+      </w:pPr>
+      <w:r>
+        <w:t>Bij de opbouw van de app komt er meer info over</w:t>
+      </w:r>
+      <w:r>
+        <w:t xml:space="preserve"> de</w:t>
+      </w:r>
+      <w:r>
+        <w:t xml:space="preserve"> applicatie</w:t>
+      </w:r>
+      <w:r>
+        <w:t>,</w:t>
+      </w:r>
+      <w:r>
+        <w:t xml:space="preserve"> bijgestaan door enkele afbeeldingen.</w:t>
+      </w:r>
+    </w:p>
+    <w:p>
+      <w:pPr>
+        <w:pStyle w:val="Kop2"/>
+      </w:pPr>
+      <w:bookmarkStart w:id="6" w:name="_Toc484073754"/>
+      <w:r>
+        <w:t>Klasse</w:t>
+      </w:r>
+      <w:r>
+        <w:t>n</w:t>
+      </w:r>
+      <w:r>
+        <w:t>diagrammen</w:t>
+      </w:r>
       <w:bookmarkEnd w:id="6"/>
     </w:p>
     <w:p>
       <w:pPr>
-        <w:pStyle w:val="Geenafstand"/>
-      </w:pPr>
-      <w:r>
-        <w:t>Bij de opbouw van de app komt er meer info over</w:t>
-      </w:r>
-      <w:r>
-        <w:t xml:space="preserve"> de</w:t>
-      </w:r>
-      <w:r>
-        <w:t xml:space="preserve"> applicatie</w:t>
-      </w:r>
-      <w:r>
-        <w:t>,</w:t>
-      </w:r>
-      <w:r>
-        <w:t xml:space="preserve"> bijgestaan door enkele afbeeldingen.</w:t>
-      </w:r>
-    </w:p>
-    <w:p>
-      <w:pPr>
-        <w:pStyle w:val="Kop2"/>
-      </w:pPr>
-      <w:bookmarkStart w:id="7" w:name="_Toc484073754"/>
-      <w:r>
-        <w:t>Klasse</w:t>
-      </w:r>
-      <w:r>
-        <w:t>n</w:t>
-      </w:r>
-      <w:r>
-        <w:t>diagrammen</w:t>
+        <w:pStyle w:val="Kop3"/>
+      </w:pPr>
+      <w:bookmarkStart w:id="7" w:name="_Toc484073755"/>
+      <w:r>
+        <w:t>Models</w:t>
       </w:r>
       <w:bookmarkEnd w:id="7"/>
-    </w:p>
-    <w:p>
-      <w:pPr>
-        <w:pStyle w:val="Kop3"/>
-      </w:pPr>
-      <w:bookmarkStart w:id="8" w:name="_Toc484073755"/>
-      <w:r>
-        <w:t>Models</w:t>
-      </w:r>
-      <w:bookmarkEnd w:id="8"/>
     </w:p>
     <w:p>
       <w:pPr>
@@ -5667,13 +5665,8 @@
           <w:numId w:val="32"/>
         </w:numPr>
       </w:pPr>
-      <w:proofErr w:type="spellStart"/>
-      <w:r>
-        <w:t>Beacon_id</w:t>
-      </w:r>
-      <w:proofErr w:type="spellEnd"/>
-      <w:r>
-        <w:t>:</w:t>
+      <w:r>
+        <w:t>Beacon_id:</w:t>
       </w:r>
       <w:r>
         <w:t xml:space="preserve"> </w:t>
@@ -5696,11 +5689,9 @@
           <w:numId w:val="32"/>
         </w:numPr>
       </w:pPr>
-      <w:proofErr w:type="spellStart"/>
       <w:r>
         <w:t>Description_Txt</w:t>
       </w:r>
-      <w:proofErr w:type="spellEnd"/>
       <w:r>
         <w:t xml:space="preserve">: </w:t>
       </w:r>
@@ -5722,11 +5713,9 @@
           <w:numId w:val="32"/>
         </w:numPr>
       </w:pPr>
-      <w:proofErr w:type="spellStart"/>
       <w:r>
         <w:t>Location_Ln</w:t>
       </w:r>
-      <w:proofErr w:type="spellEnd"/>
       <w:r>
         <w:t xml:space="preserve">: </w:t>
       </w:r>
@@ -5873,7 +5862,7 @@
       <w:pPr>
         <w:pStyle w:val="Bijschrift"/>
       </w:pPr>
-      <w:bookmarkStart w:id="9" w:name="_Toc484073781"/>
+      <w:bookmarkStart w:id="8" w:name="_Toc484073781"/>
       <w:r>
         <w:t xml:space="preserve">Afbeelding </w:t>
       </w:r>
@@ -5964,18 +5953,18 @@
       <w:r>
         <w:t xml:space="preserve"> models</w:t>
       </w:r>
-      <w:bookmarkEnd w:id="9"/>
+      <w:bookmarkEnd w:id="8"/>
     </w:p>
     <w:p>
       <w:pPr>
         <w:pStyle w:val="Kop3"/>
       </w:pPr>
-      <w:bookmarkStart w:id="10" w:name="_Toc484073756"/>
+      <w:bookmarkStart w:id="9" w:name="_Toc484073756"/>
       <w:r>
         <w:lastRenderedPageBreak/>
         <w:t>ViewModels</w:t>
       </w:r>
-      <w:bookmarkEnd w:id="10"/>
+      <w:bookmarkEnd w:id="9"/>
     </w:p>
     <w:p>
       <w:pPr>
@@ -6198,7 +6187,7 @@
       <w:pPr>
         <w:pStyle w:val="Bijschrift"/>
       </w:pPr>
-      <w:bookmarkStart w:id="11" w:name="_Toc484073782"/>
+      <w:bookmarkStart w:id="10" w:name="_Toc484073782"/>
       <w:r>
         <w:t xml:space="preserve">Afbeelding </w:t>
       </w:r>
@@ -6223,7 +6212,7 @@
       <w:r>
         <w:t>: Klassendiagrammen viewmodels</w:t>
       </w:r>
-      <w:bookmarkEnd w:id="11"/>
+      <w:bookmarkEnd w:id="10"/>
     </w:p>
     <w:p>
       <w:pPr>
@@ -6237,12 +6226,12 @@
       <w:pPr>
         <w:pStyle w:val="Kop3"/>
       </w:pPr>
-      <w:bookmarkStart w:id="12" w:name="_Toc484073757"/>
+      <w:bookmarkStart w:id="11" w:name="_Toc484073757"/>
       <w:r>
         <w:lastRenderedPageBreak/>
         <w:t>Interface</w:t>
       </w:r>
-      <w:bookmarkEnd w:id="12"/>
+      <w:bookmarkEnd w:id="11"/>
     </w:p>
     <w:p>
       <w:pPr>
@@ -6304,7 +6293,7 @@
       <w:pPr>
         <w:pStyle w:val="Bijschrift"/>
       </w:pPr>
-      <w:bookmarkStart w:id="13" w:name="_Toc484073783"/>
+      <w:bookmarkStart w:id="12" w:name="_Toc484073783"/>
       <w:r>
         <w:t xml:space="preserve">Afbeelding </w:t>
       </w:r>
@@ -6396,43 +6385,35 @@
       <w:r>
         <w:t>: Klassendiagrammen interface</w:t>
       </w:r>
+      <w:bookmarkEnd w:id="12"/>
+    </w:p>
+    <w:p>
+      <w:pPr>
+        <w:pStyle w:val="Geenafstand"/>
+      </w:pPr>
+    </w:p>
+    <w:p>
+      <w:pPr>
+        <w:pStyle w:val="Kop3"/>
+      </w:pPr>
+      <w:bookmarkStart w:id="13" w:name="_Toc484073758"/>
+      <w:r>
+        <w:t>Data</w:t>
+      </w:r>
       <w:bookmarkEnd w:id="13"/>
     </w:p>
     <w:p>
       <w:pPr>
         <w:pStyle w:val="Geenafstand"/>
       </w:pPr>
-    </w:p>
-    <w:p>
-      <w:pPr>
-        <w:pStyle w:val="Kop3"/>
-      </w:pPr>
-      <w:bookmarkStart w:id="14" w:name="_Toc484073758"/>
-      <w:r>
-        <w:t>Data</w:t>
-      </w:r>
-      <w:bookmarkEnd w:id="14"/>
-    </w:p>
-    <w:p>
-      <w:pPr>
-        <w:pStyle w:val="Geenafstand"/>
-      </w:pPr>
-      <w:r>
-        <w:t xml:space="preserve">De </w:t>
-      </w:r>
-      <w:proofErr w:type="spellStart"/>
-      <w:r>
-        <w:t>Re</w:t>
+      <w:r>
+        <w:t>De Re</w:t>
       </w:r>
       <w:r>
         <w:t>sts</w:t>
       </w:r>
       <w:r>
-        <w:t>ervice</w:t>
-      </w:r>
-      <w:proofErr w:type="spellEnd"/>
-      <w:r>
-        <w:t xml:space="preserve"> gaat</w:t>
+        <w:t>ervice gaat</w:t>
       </w:r>
       <w:r>
         <w:t xml:space="preserve"> met behulp van </w:t>
@@ -6479,23 +6460,7 @@
         <w:t>D</w:t>
       </w:r>
       <w:r>
-        <w:t xml:space="preserve">e </w:t>
-      </w:r>
-      <w:proofErr w:type="spellStart"/>
-      <w:r>
-        <w:t>constructor</w:t>
-      </w:r>
-      <w:proofErr w:type="spellEnd"/>
-      <w:r>
-        <w:t xml:space="preserve"> van deze klasse, hierin wordt een </w:t>
-      </w:r>
-      <w:proofErr w:type="spellStart"/>
-      <w:r>
-        <w:t>HttpClient</w:t>
-      </w:r>
-      <w:proofErr w:type="spellEnd"/>
-      <w:r>
-        <w:t xml:space="preserve"> aangemaakt</w:t>
+        <w:t>e constructor van deze klasse, hierin wordt een HttpClient aangemaakt</w:t>
       </w:r>
       <w:r>
         <w:t>;</w:t>
@@ -6510,21 +6475,8 @@
         </w:numPr>
         <w:ind w:left="709"/>
       </w:pPr>
-      <w:proofErr w:type="spellStart"/>
-      <w:r>
-        <w:t>GetRoutesAsync</w:t>
-      </w:r>
-      <w:proofErr w:type="spellEnd"/>
-      <w:r>
-        <w:t xml:space="preserve">: Door de methode </w:t>
-      </w:r>
-      <w:proofErr w:type="spellStart"/>
-      <w:r>
-        <w:t>GetRoutesAsync</w:t>
-      </w:r>
-      <w:proofErr w:type="spellEnd"/>
-      <w:r>
-        <w:t xml:space="preserve"> op te roepen verkrijgen we hier al de routes die dan </w:t>
+      <w:r>
+        <w:t xml:space="preserve">GetRoutesAsync: Door de methode GetRoutesAsync op te roepen verkrijgen we hier al de routes die dan </w:t>
       </w:r>
       <w:r>
         <w:t>getoond</w:t>
@@ -6544,11 +6496,9 @@
           <w:numId w:val="31"/>
         </w:numPr>
       </w:pPr>
-      <w:proofErr w:type="spellStart"/>
       <w:r>
         <w:t>GetBeaconsInRouteAsync</w:t>
       </w:r>
-      <w:proofErr w:type="spellEnd"/>
       <w:r>
         <w:t xml:space="preserve">: </w:t>
       </w:r>
@@ -6567,11 +6517,9 @@
           <w:numId w:val="31"/>
         </w:numPr>
       </w:pPr>
-      <w:proofErr w:type="spellStart"/>
       <w:r>
         <w:t>GetContentForBeaconInRoute</w:t>
       </w:r>
-      <w:proofErr w:type="spellEnd"/>
       <w:r>
         <w:t xml:space="preserve">: </w:t>
       </w:r>
@@ -6585,22 +6533,14 @@
         <w:t xml:space="preserve"> oproepen gaat deze</w:t>
       </w:r>
       <w:r>
-        <w:t xml:space="preserve"> met behulp van een route_id en een </w:t>
-      </w:r>
-      <w:proofErr w:type="spellStart"/>
-      <w:r>
-        <w:t>beacon_id</w:t>
-      </w:r>
-      <w:proofErr w:type="spellEnd"/>
-      <w:r>
-        <w:t>, de content opvragen van een beacon in die route.</w:t>
+        <w:t xml:space="preserve"> met behulp van een route_id en een beacon_id, de content opvragen van een beacon in die route.</w:t>
       </w:r>
     </w:p>
     <w:p>
       <w:pPr>
         <w:pStyle w:val="Bijschrift"/>
       </w:pPr>
-      <w:bookmarkStart w:id="15" w:name="_Toc484073784"/>
+      <w:bookmarkStart w:id="14" w:name="_Toc484073784"/>
       <w:r>
         <w:t xml:space="preserve">Afbeelding </w:t>
       </w:r>
@@ -6692,7 +6632,7 @@
       <w:r>
         <w:t>: Klassendiagrammen data</w:t>
       </w:r>
-      <w:bookmarkEnd w:id="15"/>
+      <w:bookmarkEnd w:id="14"/>
     </w:p>
     <w:p>
       <w:pPr>
@@ -6706,7 +6646,7 @@
       <w:pPr>
         <w:pStyle w:val="Kop2"/>
       </w:pPr>
-      <w:bookmarkStart w:id="16" w:name="_Toc484073759"/>
+      <w:bookmarkStart w:id="15" w:name="_Toc484073759"/>
       <w:r>
         <w:lastRenderedPageBreak/>
         <w:t>T</w:t>
@@ -6720,23 +6660,23 @@
       <w:r>
         <w:t>ode</w:t>
       </w:r>
+      <w:bookmarkEnd w:id="15"/>
+    </w:p>
+    <w:p>
+      <w:pPr>
+        <w:pStyle w:val="Kop3"/>
+      </w:pPr>
+      <w:bookmarkStart w:id="16" w:name="_Toc484073760"/>
+      <w:r>
+        <w:t>App.xaml</w:t>
+      </w:r>
+      <w:r>
+        <w:t>.cs</w:t>
+      </w:r>
       <w:bookmarkEnd w:id="16"/>
     </w:p>
     <w:p>
       <w:pPr>
-        <w:pStyle w:val="Kop3"/>
-      </w:pPr>
-      <w:bookmarkStart w:id="17" w:name="_Toc484073760"/>
-      <w:r>
-        <w:t>App.xaml</w:t>
-      </w:r>
-      <w:r>
-        <w:t>.cs</w:t>
-      </w:r>
-      <w:bookmarkEnd w:id="17"/>
-    </w:p>
-    <w:p>
-      <w:pPr>
         <w:pStyle w:val="Geenafstand"/>
       </w:pPr>
       <w:r>
@@ -6749,15 +6689,7 @@
         <w:t xml:space="preserve"> maken van </w:t>
       </w:r>
       <w:r>
-        <w:t xml:space="preserve">dependency injection. Bij het gedeelte van de </w:t>
-      </w:r>
-      <w:proofErr w:type="spellStart"/>
-      <w:r>
-        <w:t>RegisterTypes</w:t>
-      </w:r>
-      <w:proofErr w:type="spellEnd"/>
-      <w:r>
-        <w:t xml:space="preserve"> (zie afbeelding 6) kun</w:t>
+        <w:t>dependency injection. Bij het gedeelte van de RegisterTypes (zie afbeelding 6) kun</w:t>
       </w:r>
       <w:r>
         <w:t>t u</w:t>
@@ -6863,15 +6795,7 @@
         </w:drawing>
       </w:r>
       <w:r>
-        <w:t xml:space="preserve">Bij </w:t>
-      </w:r>
-      <w:proofErr w:type="spellStart"/>
-      <w:r>
-        <w:t>OnInitialized</w:t>
-      </w:r>
-      <w:proofErr w:type="spellEnd"/>
-      <w:r>
-        <w:t xml:space="preserve"> </w:t>
+        <w:t xml:space="preserve">Bij OnInitialized </w:t>
       </w:r>
       <w:r>
         <w:t>vindt</w:t>
@@ -6879,20 +6803,15 @@
       <w:r>
         <w:t xml:space="preserve"> u </w:t>
       </w:r>
-      <w:proofErr w:type="spellStart"/>
-      <w:r>
-        <w:t>NavigationService.NavigateAsync</w:t>
-      </w:r>
-      <w:proofErr w:type="spellEnd"/>
-      <w:r>
-        <w:t>. Deze gaat navigeren naar de hoofdpagina eenmaal als de applicatie opstart.</w:t>
+      <w:r>
+        <w:t>NavigationService.NavigateAsync. Deze gaat navigeren naar de hoofdpagina eenmaal als de applicatie opstart.</w:t>
       </w:r>
     </w:p>
     <w:p>
       <w:pPr>
         <w:pStyle w:val="Bijschrift"/>
       </w:pPr>
-      <w:bookmarkStart w:id="18" w:name="_Toc484073785"/>
+      <w:bookmarkStart w:id="17" w:name="_Toc484073785"/>
       <w:r>
         <w:t xml:space="preserve">Afbeelding </w:t>
       </w:r>
@@ -6917,7 +6836,7 @@
       <w:r>
         <w:t>: Toelichting code App.xaml.cs</w:t>
       </w:r>
-      <w:bookmarkEnd w:id="18"/>
+      <w:bookmarkEnd w:id="17"/>
     </w:p>
     <w:p>
       <w:pPr>
@@ -6931,12 +6850,12 @@
       <w:pPr>
         <w:pStyle w:val="Kop3"/>
       </w:pPr>
-      <w:bookmarkStart w:id="19" w:name="_Toc484073761"/>
+      <w:bookmarkStart w:id="18" w:name="_Toc484073761"/>
       <w:r>
         <w:lastRenderedPageBreak/>
         <w:t>IRestService</w:t>
       </w:r>
-      <w:bookmarkEnd w:id="19"/>
+      <w:bookmarkEnd w:id="18"/>
     </w:p>
     <w:p>
       <w:pPr>
@@ -6945,11 +6864,9 @@
       <w:r>
         <w:t xml:space="preserve">IRestService is een interface die dient als template voor de </w:t>
       </w:r>
-      <w:proofErr w:type="spellStart"/>
       <w:r>
         <w:t>RestServiceklasse</w:t>
       </w:r>
-      <w:proofErr w:type="spellEnd"/>
       <w:r>
         <w:t>. Hierin staan de methodes gedefinieerd die in een RestService moeten z</w:t>
       </w:r>
@@ -6995,15 +6912,7 @@
         <w:t xml:space="preserve"> we maar één ding</w:t>
       </w:r>
       <w:r>
-        <w:t xml:space="preserve"> veranderen in onze andere code. Namelijk in de App.xaml.cs </w:t>
-      </w:r>
-      <w:proofErr w:type="spellStart"/>
-      <w:r>
-        <w:t>Container.RegisterType</w:t>
-      </w:r>
-      <w:proofErr w:type="spellEnd"/>
-      <w:r>
-        <w:t xml:space="preserve">&lt;IRestService, RestService2&gt;() schrijven i.p.v. </w:t>
+        <w:t xml:space="preserve"> veranderen in onze andere code. Namelijk in de App.xaml.cs Container.RegisterType&lt;IRestService, RestService2&gt;() schrijven i.p.v. </w:t>
       </w:r>
       <w:r>
         <w:t>RestService.</w:t>
@@ -7094,7 +7003,7 @@
       <w:pPr>
         <w:pStyle w:val="Bijschrift"/>
       </w:pPr>
-      <w:bookmarkStart w:id="20" w:name="_Toc484073786"/>
+      <w:bookmarkStart w:id="19" w:name="_Toc484073786"/>
       <w:r>
         <w:t xml:space="preserve">Afbeelding </w:t>
       </w:r>
@@ -7119,27 +7028,27 @@
       <w:r>
         <w:t>: Toelichting code IRestService</w:t>
       </w:r>
+      <w:bookmarkEnd w:id="19"/>
+    </w:p>
+    <w:p>
+      <w:pPr>
+        <w:pStyle w:val="Geenafstand"/>
+      </w:pPr>
+    </w:p>
+    <w:p>
+      <w:pPr>
+        <w:pStyle w:val="Kop3"/>
+      </w:pPr>
+      <w:bookmarkStart w:id="20" w:name="_Toc484073762"/>
+      <w:r>
+        <w:t>RestService</w:t>
+      </w:r>
       <w:bookmarkEnd w:id="20"/>
     </w:p>
     <w:p>
       <w:pPr>
         <w:pStyle w:val="Geenafstand"/>
       </w:pPr>
-    </w:p>
-    <w:p>
-      <w:pPr>
-        <w:pStyle w:val="Kop3"/>
-      </w:pPr>
-      <w:bookmarkStart w:id="21" w:name="_Toc484073762"/>
-      <w:r>
-        <w:t>RestService</w:t>
-      </w:r>
-      <w:bookmarkEnd w:id="21"/>
-    </w:p>
-    <w:p>
-      <w:pPr>
-        <w:pStyle w:val="Geenafstand"/>
-      </w:pPr>
       <w:r>
         <w:t xml:space="preserve">Met de klasse RestService gaan we de URL ophalen met de </w:t>
       </w:r>
@@ -7167,13 +7076,8 @@
       <w:pPr>
         <w:pStyle w:val="Geenafstand"/>
       </w:pPr>
-      <w:proofErr w:type="spellStart"/>
-      <w:r>
-        <w:t>GetRoutesAsync</w:t>
-      </w:r>
-      <w:proofErr w:type="spellEnd"/>
-      <w:r>
-        <w:t xml:space="preserve"> (zie afbe</w:t>
+      <w:r>
+        <w:t>GetRoutesAsync (zie afbe</w:t>
       </w:r>
       <w:r>
         <w:t>elding 8) gaat al de routes</w:t>
@@ -7242,11 +7146,9 @@
       <w:r>
         <w:t xml:space="preserve">Met </w:t>
       </w:r>
-      <w:proofErr w:type="spellStart"/>
       <w:r>
         <w:t>GetBeaconsInRouteAsync</w:t>
       </w:r>
-      <w:proofErr w:type="spellEnd"/>
       <w:r>
         <w:t xml:space="preserve"> (zie afbeelding 9) </w:t>
       </w:r>
@@ -7295,11 +7197,9 @@
       <w:r>
         <w:t xml:space="preserve">Met behulp van </w:t>
       </w:r>
-      <w:proofErr w:type="spellStart"/>
       <w:r>
         <w:t>GetContentForBeaconInRoute</w:t>
       </w:r>
-      <w:proofErr w:type="spellEnd"/>
       <w:r>
         <w:t xml:space="preserve"> (zie afbeelding 10) </w:t>
       </w:r>
@@ -7427,7 +7327,7 @@
       <w:pPr>
         <w:pStyle w:val="Bijschrift"/>
       </w:pPr>
-      <w:bookmarkStart w:id="22" w:name="_Toc484073787"/>
+      <w:bookmarkStart w:id="21" w:name="_Toc484073787"/>
       <w:r>
         <w:t xml:space="preserve">Afbeelding </w:t>
       </w:r>
@@ -7458,7 +7358,7 @@
       <w:r>
         <w:t>oelichting code GetRoutesAsync</w:t>
       </w:r>
-      <w:bookmarkEnd w:id="22"/>
+      <w:bookmarkEnd w:id="21"/>
     </w:p>
     <w:p>
       <w:pPr>
@@ -7538,7 +7438,7 @@
       <w:pPr>
         <w:pStyle w:val="Bijschrift"/>
       </w:pPr>
-      <w:bookmarkStart w:id="23" w:name="_Toc484073788"/>
+      <w:bookmarkStart w:id="22" w:name="_Toc484073788"/>
       <w:r>
         <w:t xml:space="preserve">Afbeelding </w:t>
       </w:r>
@@ -7563,7 +7463,7 @@
       <w:r>
         <w:t>: Toelichting code GetBeaconInRouteAsync</w:t>
       </w:r>
-      <w:bookmarkEnd w:id="23"/>
+      <w:bookmarkEnd w:id="22"/>
     </w:p>
     <w:p>
       <w:pPr>
@@ -7643,7 +7543,7 @@
       <w:pPr>
         <w:pStyle w:val="Bijschrift"/>
       </w:pPr>
-      <w:bookmarkStart w:id="24" w:name="_Toc484073789"/>
+      <w:bookmarkStart w:id="23" w:name="_Toc484073789"/>
       <w:r>
         <w:t xml:space="preserve">Afbeelding </w:t>
       </w:r>
@@ -7668,7 +7568,7 @@
       <w:r>
         <w:t>: Toelichting code GetContentForBeaconInRoute</w:t>
       </w:r>
-      <w:bookmarkEnd w:id="24"/>
+      <w:bookmarkEnd w:id="23"/>
     </w:p>
     <w:p>
       <w:pPr>
@@ -7682,68 +7582,142 @@
       <w:pPr>
         <w:pStyle w:val="Kop3"/>
       </w:pPr>
-      <w:bookmarkStart w:id="25" w:name="_Toc484073763"/>
+      <w:bookmarkStart w:id="24" w:name="_Toc484073763"/>
       <w:r>
         <w:lastRenderedPageBreak/>
         <w:t>Viewmodels</w:t>
       </w:r>
+      <w:bookmarkEnd w:id="24"/>
+    </w:p>
+    <w:p>
+      <w:pPr>
+        <w:pStyle w:val="Kop4"/>
+      </w:pPr>
+      <w:bookmarkStart w:id="25" w:name="_Toc484073764"/>
+      <w:r>
+        <w:t>MainPage</w:t>
+      </w:r>
+      <w:r>
+        <w:t>View</w:t>
+      </w:r>
+      <w:r>
+        <w:t>Model</w:t>
+      </w:r>
       <w:bookmarkEnd w:id="25"/>
     </w:p>
     <w:p>
       <w:pPr>
-        <w:pStyle w:val="Kop4"/>
-      </w:pPr>
-      <w:bookmarkStart w:id="26" w:name="_Toc484073764"/>
-      <w:proofErr w:type="spellStart"/>
-      <w:r>
-        <w:t>MainPage</w:t>
-      </w:r>
-      <w:r>
-        <w:t>View</w:t>
-      </w:r>
-      <w:r>
-        <w:t>Model</w:t>
-      </w:r>
-      <w:bookmarkEnd w:id="26"/>
-      <w:proofErr w:type="spellEnd"/>
-    </w:p>
-    <w:p>
-      <w:pPr>
-        <w:pStyle w:val="Geenafstand"/>
-      </w:pPr>
-      <w:r>
-        <w:t xml:space="preserve">De twee belangrijkste elementen in het </w:t>
-      </w:r>
-      <w:proofErr w:type="spellStart"/>
-      <w:r>
-        <w:t>MainPageModel</w:t>
-      </w:r>
-      <w:proofErr w:type="spellEnd"/>
-      <w:r>
-        <w:t xml:space="preserve"> is de </w:t>
-      </w:r>
-      <w:proofErr w:type="spellStart"/>
-      <w:r>
-        <w:t>selectedRoute</w:t>
-      </w:r>
-      <w:proofErr w:type="spellEnd"/>
-      <w:r>
-        <w:t xml:space="preserve"> en de </w:t>
-      </w:r>
-      <w:proofErr w:type="spellStart"/>
-      <w:r>
-        <w:t>Task</w:t>
-      </w:r>
-      <w:proofErr w:type="spellEnd"/>
+        <w:pStyle w:val="Geenafstand"/>
+      </w:pPr>
+      <w:r>
+        <w:t>De twee belangrijkste elementen in het MainPageModel</w:t>
+      </w:r>
+      <w:r>
+        <w:t xml:space="preserve"> is de selectedRoute en de Task LoadAndDisplayRoutes.</w:t>
+      </w:r>
+    </w:p>
+    <w:p>
+      <w:pPr>
+        <w:pStyle w:val="Geenafstand"/>
+      </w:pPr>
+    </w:p>
+    <w:p>
+      <w:pPr>
+        <w:pStyle w:val="Geenafstand"/>
+      </w:pPr>
+      <w:r>
+        <w:t>De selectedRoute</w:t>
+      </w:r>
       <w:r>
         <w:t xml:space="preserve"> </w:t>
       </w:r>
-      <w:proofErr w:type="spellStart"/>
-      <w:r>
-        <w:t>LoadAndDisplayRoutes</w:t>
-      </w:r>
-      <w:proofErr w:type="spellEnd"/>
-      <w:r>
+      <w:r>
+        <w:t>wordt opgeroepen eenmaal als een gebruiker op een route heeft geklikt.</w:t>
+      </w:r>
+      <w:r>
+        <w:t xml:space="preserve"> We verkrijgen de parameters van deze route (Route_id en route naam</w:t>
+      </w:r>
+      <w:r>
+        <w:t>)</w:t>
+      </w:r>
+      <w:r>
+        <w:t>. A</w:t>
+      </w:r>
+      <w:r>
+        <w:t>an de parameters</w:t>
+      </w:r>
+      <w:r>
+        <w:t xml:space="preserve"> wordt</w:t>
+      </w:r>
+      <w:r>
+        <w:t xml:space="preserve"> het id van de geselecteerde route </w:t>
+      </w:r>
+      <w:r>
+        <w:t xml:space="preserve">extra </w:t>
+      </w:r>
+      <w:r>
+        <w:t>mee</w:t>
+      </w:r>
+      <w:r>
+        <w:t>gegeven</w:t>
+      </w:r>
+      <w:r>
+        <w:t>. V</w:t>
+      </w:r>
+      <w:r>
+        <w:t>ervolgens roepen we Navigate op. D</w:t>
+      </w:r>
+      <w:r>
+        <w:t>eze gaat al de parameters meegeven</w:t>
+      </w:r>
+      <w:r>
+        <w:t>,</w:t>
+      </w:r>
+      <w:r>
+        <w:t xml:space="preserve"> inclusief de naam van de view die hij moet openen. </w:t>
+      </w:r>
+    </w:p>
+    <w:p>
+      <w:pPr>
+        <w:pStyle w:val="Geenafstand"/>
+        <w:rPr>
+          <w:lang w:val="fr-FR"/>
+        </w:rPr>
+      </w:pPr>
+      <w:r>
+        <w:rPr>
+          <w:lang w:val="fr-FR"/>
+        </w:rPr>
+        <w:t>(</w:t>
+      </w:r>
+      <w:r>
+        <w:rPr>
+          <w:lang w:val="fr-FR"/>
+        </w:rPr>
+        <w:t xml:space="preserve"> </w:t>
+      </w:r>
+      <w:r>
+        <w:rPr>
+          <w:lang w:val="fr-FR"/>
+        </w:rPr>
+        <w:t>await navigationService.NavigateAsync(page, navParams);</w:t>
+      </w:r>
+      <w:r>
+        <w:rPr>
+          <w:lang w:val="fr-FR"/>
+        </w:rPr>
+        <w:t xml:space="preserve"> </w:t>
+      </w:r>
+      <w:r>
+        <w:rPr>
+          <w:lang w:val="fr-FR"/>
+        </w:rPr>
+        <w:t>)</w:t>
+      </w:r>
+      <w:r>
+        <w:rPr>
+          <w:lang w:val="fr-FR"/>
+        </w:rPr>
         <w:t>.</w:t>
       </w:r>
     </w:p>
@@ -7751,173 +7725,11 @@
       <w:pPr>
         <w:pStyle w:val="Geenafstand"/>
       </w:pPr>
-    </w:p>
-    <w:p>
-      <w:pPr>
-        <w:pStyle w:val="Geenafstand"/>
-      </w:pPr>
-      <w:r>
-        <w:t xml:space="preserve">De </w:t>
-      </w:r>
-      <w:proofErr w:type="spellStart"/>
-      <w:r>
-        <w:t>selectedRoute</w:t>
-      </w:r>
-      <w:proofErr w:type="spellEnd"/>
-      <w:r>
-        <w:t xml:space="preserve"> </w:t>
-      </w:r>
-      <w:r>
-        <w:t>wordt opgeroepen eenmaal als een gebruiker op een route heeft geklikt.</w:t>
-      </w:r>
-      <w:r>
-        <w:t xml:space="preserve"> We verkrijgen de parameters van deze route (Route_id en route naam</w:t>
-      </w:r>
-      <w:r>
-        <w:t>)</w:t>
-      </w:r>
-      <w:r>
-        <w:t>. A</w:t>
-      </w:r>
-      <w:r>
-        <w:t>an de parameters</w:t>
-      </w:r>
-      <w:r>
-        <w:t xml:space="preserve"> wordt</w:t>
-      </w:r>
-      <w:r>
-        <w:t xml:space="preserve"> het id van de geselecteerde route </w:t>
-      </w:r>
-      <w:r>
-        <w:t xml:space="preserve">extra </w:t>
-      </w:r>
-      <w:r>
-        <w:t>mee</w:t>
-      </w:r>
-      <w:r>
-        <w:t>gegeven</w:t>
-      </w:r>
-      <w:r>
-        <w:t>. V</w:t>
-      </w:r>
-      <w:r>
-        <w:t xml:space="preserve">ervolgens roepen we </w:t>
-      </w:r>
-      <w:proofErr w:type="spellStart"/>
-      <w:r>
-        <w:t>Navigate</w:t>
-      </w:r>
-      <w:proofErr w:type="spellEnd"/>
-      <w:r>
-        <w:t xml:space="preserve"> op. D</w:t>
-      </w:r>
-      <w:r>
-        <w:t>eze gaat al de parameters meegeven</w:t>
-      </w:r>
-      <w:r>
-        <w:t>,</w:t>
-      </w:r>
-      <w:r>
-        <w:t xml:space="preserve"> inclusief de naam van de view die hij moet openen. </w:t>
-      </w:r>
-    </w:p>
-    <w:p>
-      <w:pPr>
-        <w:pStyle w:val="Geenafstand"/>
-        <w:rPr>
-          <w:lang w:val="fr-FR"/>
-        </w:rPr>
-      </w:pPr>
-      <w:r>
-        <w:rPr>
-          <w:lang w:val="fr-FR"/>
-        </w:rPr>
-        <w:t>(</w:t>
-      </w:r>
-      <w:r>
-        <w:rPr>
-          <w:lang w:val="fr-FR"/>
-        </w:rPr>
-        <w:t xml:space="preserve"> </w:t>
-      </w:r>
-      <w:proofErr w:type="spellStart"/>
-      <w:r>
-        <w:rPr>
-          <w:lang w:val="fr-FR"/>
-        </w:rPr>
-        <w:t>await</w:t>
-      </w:r>
-      <w:proofErr w:type="spellEnd"/>
-      <w:r>
-        <w:rPr>
-          <w:lang w:val="fr-FR"/>
-        </w:rPr>
-        <w:t xml:space="preserve"> </w:t>
-      </w:r>
-      <w:proofErr w:type="spellStart"/>
-      <w:r>
-        <w:rPr>
-          <w:lang w:val="fr-FR"/>
-        </w:rPr>
-        <w:t>navigationService.NavigateAsync</w:t>
-      </w:r>
-      <w:proofErr w:type="spellEnd"/>
-      <w:r>
-        <w:rPr>
-          <w:lang w:val="fr-FR"/>
-        </w:rPr>
-        <w:t xml:space="preserve">(page, </w:t>
-      </w:r>
-      <w:proofErr w:type="spellStart"/>
-      <w:r>
-        <w:rPr>
-          <w:lang w:val="fr-FR"/>
-        </w:rPr>
-        <w:t>navParams</w:t>
-      </w:r>
-      <w:proofErr w:type="spellEnd"/>
-      <w:r>
-        <w:rPr>
-          <w:lang w:val="fr-FR"/>
-        </w:rPr>
-        <w:t>);</w:t>
-      </w:r>
-      <w:r>
-        <w:rPr>
-          <w:lang w:val="fr-FR"/>
-        </w:rPr>
-        <w:t xml:space="preserve"> </w:t>
-      </w:r>
-      <w:r>
-        <w:rPr>
-          <w:lang w:val="fr-FR"/>
-        </w:rPr>
-        <w:t>)</w:t>
-      </w:r>
-      <w:r>
-        <w:rPr>
-          <w:lang w:val="fr-FR"/>
-        </w:rPr>
-        <w:t>.</w:t>
-      </w:r>
-    </w:p>
-    <w:p>
-      <w:pPr>
-        <w:pStyle w:val="Geenafstand"/>
-      </w:pPr>
       <w:r>
         <w:t>De g</w:t>
       </w:r>
       <w:r>
-        <w:t xml:space="preserve">egevens worden in dit geval doorgestuurd naar het </w:t>
-      </w:r>
-      <w:proofErr w:type="spellStart"/>
-      <w:r>
-        <w:t>RouteInfoPageViewModel</w:t>
-      </w:r>
-      <w:proofErr w:type="spellEnd"/>
-      <w:r>
-        <w:t>.</w:t>
+        <w:t>egevens worden in dit geval doorgestuurd naar het RouteInfoPageViewModel.</w:t>
       </w:r>
     </w:p>
     <w:p>
@@ -7998,7 +7810,7 @@
       <w:pPr>
         <w:pStyle w:val="Bijschrift"/>
       </w:pPr>
-      <w:bookmarkStart w:id="27" w:name="_Toc484073790"/>
+      <w:bookmarkStart w:id="26" w:name="_Toc484073790"/>
       <w:r>
         <w:t xml:space="preserve">Afbeelding </w:t>
       </w:r>
@@ -8023,7 +7835,7 @@
       <w:r>
         <w:t>: Toelichting code SelectedRoute</w:t>
       </w:r>
-      <w:bookmarkEnd w:id="27"/>
+      <w:bookmarkEnd w:id="26"/>
     </w:p>
     <w:p>
       <w:pPr>
@@ -8126,7 +7938,7 @@
       <w:pPr>
         <w:pStyle w:val="Bijschrift"/>
       </w:pPr>
-      <w:bookmarkStart w:id="28" w:name="_Toc484073791"/>
+      <w:bookmarkStart w:id="27" w:name="_Toc484073791"/>
       <w:r>
         <w:t xml:space="preserve">Afbeelding </w:t>
       </w:r>
@@ -8151,20 +7963,18 @@
       <w:r>
         <w:t>: Toelichting code LoadAndDisplayRoutes</w:t>
       </w:r>
-      <w:bookmarkEnd w:id="28"/>
+      <w:bookmarkEnd w:id="27"/>
     </w:p>
     <w:p>
       <w:pPr>
         <w:pStyle w:val="Kop4"/>
       </w:pPr>
-      <w:bookmarkStart w:id="29" w:name="_Toc484073765"/>
-      <w:proofErr w:type="spellStart"/>
+      <w:bookmarkStart w:id="28" w:name="_Toc484073765"/>
       <w:r>
         <w:lastRenderedPageBreak/>
         <w:t>RouteInfoPageViewModel</w:t>
       </w:r>
-      <w:bookmarkEnd w:id="29"/>
-      <w:proofErr w:type="spellEnd"/>
+      <w:bookmarkEnd w:id="28"/>
     </w:p>
     <w:p>
       <w:pPr>
@@ -8188,29 +7998,11 @@
       <w:r>
         <w:t xml:space="preserve">roept men via </w:t>
       </w:r>
-      <w:proofErr w:type="spellStart"/>
       <w:r>
         <w:t>navigationService</w:t>
       </w:r>
-      <w:proofErr w:type="spellEnd"/>
-      <w:r>
-        <w:t xml:space="preserve"> de pagina </w:t>
-      </w:r>
-      <w:proofErr w:type="spellStart"/>
-      <w:r>
-        <w:t>RouteInfoPage</w:t>
-      </w:r>
-      <w:proofErr w:type="spellEnd"/>
-      <w:r>
-        <w:t xml:space="preserve"> op. Door deze oproeping wordt de </w:t>
-      </w:r>
-      <w:proofErr w:type="spellStart"/>
-      <w:r>
-        <w:t>OnNavigatingTo</w:t>
-      </w:r>
-      <w:proofErr w:type="spellEnd"/>
-      <w:r>
-        <w:t xml:space="preserve"> opgeroepen.</w:t>
+      <w:r>
+        <w:t xml:space="preserve"> de pagina RouteInfoPage op. Door deze oproeping wordt de OnNavigatingTo opgeroepen.</w:t>
       </w:r>
     </w:p>
     <w:p>
@@ -8221,23 +8013,7 @@
         <w:t xml:space="preserve">De gegevens die </w:t>
       </w:r>
       <w:r>
-        <w:t xml:space="preserve">worden meegegeven via de parameters van </w:t>
-      </w:r>
-      <w:proofErr w:type="spellStart"/>
-      <w:r>
-        <w:t>selectedRoute</w:t>
-      </w:r>
-      <w:proofErr w:type="spellEnd"/>
-      <w:r>
-        <w:t xml:space="preserve"> worden hier in Route_id en </w:t>
-      </w:r>
-      <w:proofErr w:type="spellStart"/>
-      <w:r>
-        <w:t>Route_info</w:t>
-      </w:r>
-      <w:proofErr w:type="spellEnd"/>
-      <w:r>
-        <w:t xml:space="preserve"> geplaatst.</w:t>
+        <w:t>worden meegegeven via de parameters van selectedRoute worden hier in Route_id en Route_info geplaatst.</w:t>
       </w:r>
     </w:p>
     <w:p>
@@ -8322,7 +8098,7 @@
           <w:lang w:val="nl-NL"/>
         </w:rPr>
       </w:pPr>
-      <w:bookmarkStart w:id="30" w:name="_Toc484073792"/>
+      <w:bookmarkStart w:id="29" w:name="_Toc484073792"/>
       <w:r>
         <w:t xml:space="preserve">Afbeelding </w:t>
       </w:r>
@@ -8350,7 +8126,7 @@
       <w:r>
         <w:t>Toelichting code RouteInfoPageViewModel</w:t>
       </w:r>
-      <w:bookmarkEnd w:id="30"/>
+      <w:bookmarkEnd w:id="29"/>
     </w:p>
     <w:p>
       <w:pPr>
@@ -8371,15 +8147,7 @@
         <w:t xml:space="preserve"> methode</w:t>
       </w:r>
       <w:r>
-        <w:t xml:space="preserve"> </w:t>
-      </w:r>
-      <w:proofErr w:type="spellStart"/>
-      <w:r>
-        <w:t>StartRoute</w:t>
-      </w:r>
-      <w:proofErr w:type="spellEnd"/>
-      <w:r>
-        <w:t xml:space="preserve"> opgeroepen. </w:t>
+        <w:t xml:space="preserve"> StartRoute opgeroepen. </w:t>
       </w:r>
       <w:r>
         <w:t>Deze gaat de parameters ophalen van d</w:t>
@@ -8388,15 +8156,7 @@
         <w:t>e route en</w:t>
       </w:r>
       <w:r>
-        <w:t xml:space="preserve"> doorgeven aan het </w:t>
-      </w:r>
-      <w:proofErr w:type="spellStart"/>
-      <w:r>
-        <w:t>BeaconsPageViewModel</w:t>
-      </w:r>
-      <w:proofErr w:type="spellEnd"/>
-      <w:r>
-        <w:t>.</w:t>
+        <w:t xml:space="preserve"> doorgeven aan het BeaconsPageViewModel.</w:t>
       </w:r>
     </w:p>
     <w:p>
@@ -8477,7 +8237,7 @@
       <w:pPr>
         <w:pStyle w:val="Bijschrift"/>
       </w:pPr>
-      <w:bookmarkStart w:id="31" w:name="_Toc484073793"/>
+      <w:bookmarkStart w:id="30" w:name="_Toc484073793"/>
       <w:r>
         <w:t xml:space="preserve">Afbeelding </w:t>
       </w:r>
@@ -8502,7 +8262,7 @@
       <w:r>
         <w:t>: Toelichting code StartRoute</w:t>
       </w:r>
-      <w:bookmarkEnd w:id="31"/>
+      <w:bookmarkEnd w:id="30"/>
     </w:p>
     <w:p>
       <w:pPr>
@@ -8516,14 +8276,12 @@
       <w:pPr>
         <w:pStyle w:val="Kop4"/>
       </w:pPr>
-      <w:bookmarkStart w:id="32" w:name="_Toc484073766"/>
-      <w:proofErr w:type="spellStart"/>
+      <w:bookmarkStart w:id="31" w:name="_Toc484073766"/>
       <w:r>
         <w:lastRenderedPageBreak/>
         <w:t>BeaconsPageViewModel</w:t>
       </w:r>
-      <w:bookmarkEnd w:id="32"/>
-      <w:proofErr w:type="spellEnd"/>
+      <w:bookmarkEnd w:id="31"/>
     </w:p>
     <w:p>
       <w:pPr>
@@ -8535,207 +8293,176 @@
         </w:rPr>
         <w:t>A</w:t>
       </w:r>
-      <w:proofErr w:type="spellStart"/>
+      <w:r>
+        <w:t>ls een gebruiker op de start knop heeft gedrukt</w:t>
+      </w:r>
+      <w:r>
+        <w:t xml:space="preserve"> worden de parameters doorgegeven en in currentRoute</w:t>
+      </w:r>
+      <w:r>
+        <w:t xml:space="preserve"> (z</w:t>
+      </w:r>
+      <w:r>
+        <w:t>ie afbeelding 16)</w:t>
+      </w:r>
+      <w:r>
+        <w:t xml:space="preserve"> gestoken.</w:t>
+      </w:r>
+    </w:p>
+    <w:p>
+      <w:pPr>
+        <w:pStyle w:val="Geenafstand"/>
+      </w:pPr>
+    </w:p>
+    <w:p>
+      <w:pPr>
+        <w:pStyle w:val="Geenafstand"/>
+      </w:pPr>
+      <w:r>
+        <w:t>Deze gaat</w:t>
+      </w:r>
+      <w:r>
+        <w:t xml:space="preserve"> </w:t>
+      </w:r>
+      <w:r>
+        <w:t>een</w:t>
+      </w:r>
+      <w:r>
+        <w:t xml:space="preserve"> route_id opvragen. </w:t>
+      </w:r>
+      <w:r>
+        <w:t>Vervolgens kijken we na als de gebruiker toestemm</w:t>
+      </w:r>
+      <w:r>
+        <w:t>ingen heeft gegeven of</w:t>
+      </w:r>
+      <w:r>
+        <w:t xml:space="preserve"> de applicatie</w:t>
+      </w:r>
+      <w:r>
+        <w:t xml:space="preserve"> </w:t>
+      </w:r>
+      <w:r>
+        <w:t>zijn Bluetooth mag</w:t>
+      </w:r>
+      <w:r>
+        <w:t xml:space="preserve"> gebruiken.</w:t>
+      </w:r>
+    </w:p>
+    <w:p>
+      <w:pPr>
+        <w:pStyle w:val="Geenafstand"/>
+      </w:pPr>
+      <w:r>
+        <w:t>Heeft de gebruiker</w:t>
+      </w:r>
+      <w:r>
+        <w:t xml:space="preserve"> toestemming gegeven</w:t>
+      </w:r>
+      <w:r>
+        <w:t>, kijken we na of</w:t>
+      </w:r>
+      <w:r>
+        <w:t xml:space="preserve"> bluetooth</w:t>
+      </w:r>
+      <w:r>
+        <w:t xml:space="preserve"> aanstaat. I</w:t>
+      </w:r>
+      <w:r>
+        <w:t>ndie</w:t>
+      </w:r>
+      <w:r>
+        <w:t>n niet verschijnt er</w:t>
+      </w:r>
+      <w:r>
+        <w:t xml:space="preserve"> een error met de vraag om</w:t>
+      </w:r>
+      <w:r>
+        <w:t xml:space="preserve"> bluetooth aan te zetten en navigeren we terug naar de vorige pagina.</w:t>
+      </w:r>
+    </w:p>
+    <w:p>
+      <w:pPr>
+        <w:pStyle w:val="Geenafstand"/>
+      </w:pPr>
+    </w:p>
+    <w:p>
+      <w:pPr>
+        <w:pStyle w:val="Geenafstand"/>
+      </w:pPr>
+      <w:r>
+        <w:t>Eenmaal als de route gestart is krijgt de gebruiker op het scherm te zien waar hij naar toe moet gaan en start de app met het scannen van beacons.</w:t>
+      </w:r>
+    </w:p>
+    <w:p>
+      <w:pPr>
+        <w:pStyle w:val="Geenafstand"/>
+      </w:pPr>
+    </w:p>
+    <w:p>
+      <w:pPr>
+        <w:pStyle w:val="Geenafstand"/>
+      </w:pPr>
+      <w:r>
+        <w:t>De methode Onranged</w:t>
+      </w:r>
+      <w:r>
+        <w:t xml:space="preserve"> (zie afbeelding 15)</w:t>
+      </w:r>
+      <w:r>
+        <w:t xml:space="preserve"> wordt gekoppeld </w:t>
+      </w:r>
+      <w:r>
+        <w:t>aan het ev</w:t>
+      </w:r>
+      <w:r>
+        <w:t>ent Ranged van de estimote API.</w:t>
+      </w:r>
+    </w:p>
+    <w:p>
+      <w:pPr>
+        <w:pStyle w:val="Geenafstand"/>
+      </w:pPr>
+      <w:r>
+        <w:t>De methode</w:t>
+      </w:r>
+      <w:r>
+        <w:t xml:space="preserve"> </w:t>
+      </w:r>
+      <w:r>
+        <w:t>wordt</w:t>
+      </w:r>
+      <w:r>
+        <w:t xml:space="preserve"> doorlopen z</w:t>
+      </w:r>
+      <w:r>
+        <w:t>olang er beacons zijn</w:t>
+      </w:r>
+      <w:r>
+        <w:t>. A</w:t>
+      </w:r>
       <w:r>
         <w:t>ls</w:t>
       </w:r>
-      <w:proofErr w:type="spellEnd"/>
-      <w:r>
-        <w:t xml:space="preserve"> een gebruiker op de start knop heeft gedrukt</w:t>
-      </w:r>
-      <w:r>
-        <w:t xml:space="preserve"> worden de parameters doorgegeven en in </w:t>
-      </w:r>
-      <w:proofErr w:type="spellStart"/>
-      <w:r>
-        <w:t>currentRoute</w:t>
-      </w:r>
-      <w:proofErr w:type="spellEnd"/>
-      <w:r>
-        <w:t xml:space="preserve"> (z</w:t>
-      </w:r>
-      <w:r>
-        <w:t>ie afbeelding 16)</w:t>
-      </w:r>
-      <w:r>
-        <w:t xml:space="preserve"> gestoken.</w:t>
-      </w:r>
-    </w:p>
-    <w:p>
-      <w:pPr>
-        <w:pStyle w:val="Geenafstand"/>
-      </w:pPr>
-    </w:p>
-    <w:p>
-      <w:pPr>
-        <w:pStyle w:val="Geenafstand"/>
-      </w:pPr>
-      <w:r>
-        <w:t>Deze gaat</w:t>
+      <w:r>
+        <w:t xml:space="preserve"> de beacon </w:t>
+      </w:r>
+      <w:r>
+        <w:t>gevo</w:t>
+      </w:r>
+      <w:r>
+        <w:t>nden is</w:t>
+      </w:r>
+      <w:r>
+        <w:t xml:space="preserve"> gaat de applicatie</w:t>
+      </w:r>
+      <w:r>
+        <w:t xml:space="preserve"> de gegevens</w:t>
       </w:r>
       <w:r>
         <w:t xml:space="preserve"> </w:t>
       </w:r>
       <w:r>
-        <w:t>een</w:t>
-      </w:r>
-      <w:r>
-        <w:t xml:space="preserve"> route_id opvragen. </w:t>
-      </w:r>
-      <w:r>
-        <w:t>Vervolgens kijken we na als de gebruiker toestemm</w:t>
-      </w:r>
-      <w:r>
-        <w:t>ingen heeft gegeven of</w:t>
-      </w:r>
-      <w:r>
-        <w:t xml:space="preserve"> de applicatie</w:t>
-      </w:r>
-      <w:r>
-        <w:t xml:space="preserve"> </w:t>
-      </w:r>
-      <w:r>
-        <w:t>zijn Bluetooth mag</w:t>
-      </w:r>
-      <w:r>
-        <w:t xml:space="preserve"> gebruiken.</w:t>
-      </w:r>
-    </w:p>
-    <w:p>
-      <w:pPr>
-        <w:pStyle w:val="Geenafstand"/>
-      </w:pPr>
-      <w:r>
-        <w:t>Heeft de gebruiker</w:t>
-      </w:r>
-      <w:r>
-        <w:t xml:space="preserve"> toestemming gegeven</w:t>
-      </w:r>
-      <w:r>
-        <w:t>, kijken we na of</w:t>
-      </w:r>
-      <w:r>
-        <w:t xml:space="preserve"> bluetooth</w:t>
-      </w:r>
-      <w:r>
-        <w:t xml:space="preserve"> aanstaat. I</w:t>
-      </w:r>
-      <w:r>
-        <w:t>ndie</w:t>
-      </w:r>
-      <w:r>
-        <w:t>n niet verschijnt er</w:t>
-      </w:r>
-      <w:r>
-        <w:t xml:space="preserve"> een error met de vraag om</w:t>
-      </w:r>
-      <w:r>
-        <w:t xml:space="preserve"> bluetooth aan te zetten en navigeren we terug naar de vorige pagina.</w:t>
-      </w:r>
-    </w:p>
-    <w:p>
-      <w:pPr>
-        <w:pStyle w:val="Geenafstand"/>
-      </w:pPr>
-    </w:p>
-    <w:p>
-      <w:pPr>
-        <w:pStyle w:val="Geenafstand"/>
-      </w:pPr>
-      <w:r>
-        <w:t>Eenmaal als de route gestart is krijgt de gebruiker op het scherm te zien waar hij naar toe moet gaan en start de app met het scannen van beacons.</w:t>
-      </w:r>
-    </w:p>
-    <w:p>
-      <w:pPr>
-        <w:pStyle w:val="Geenafstand"/>
-      </w:pPr>
-    </w:p>
-    <w:p>
-      <w:pPr>
-        <w:pStyle w:val="Geenafstand"/>
-      </w:pPr>
-      <w:r>
-        <w:t xml:space="preserve">De methode </w:t>
-      </w:r>
-      <w:proofErr w:type="spellStart"/>
-      <w:r>
-        <w:t>Onranged</w:t>
-      </w:r>
-      <w:proofErr w:type="spellEnd"/>
-      <w:r>
-        <w:t xml:space="preserve"> (zie afbeelding 15)</w:t>
-      </w:r>
-      <w:r>
-        <w:t xml:space="preserve"> wordt gekoppeld </w:t>
-      </w:r>
-      <w:r>
-        <w:t>aan het ev</w:t>
-      </w:r>
-      <w:r>
-        <w:t xml:space="preserve">ent </w:t>
-      </w:r>
-      <w:proofErr w:type="spellStart"/>
-      <w:r>
-        <w:t>Ranged</w:t>
-      </w:r>
-      <w:proofErr w:type="spellEnd"/>
-      <w:r>
-        <w:t xml:space="preserve"> van de </w:t>
-      </w:r>
-      <w:proofErr w:type="spellStart"/>
-      <w:r>
-        <w:t>estimote</w:t>
-      </w:r>
-      <w:proofErr w:type="spellEnd"/>
-      <w:r>
-        <w:t xml:space="preserve"> API.</w:t>
-      </w:r>
-    </w:p>
-    <w:p>
-      <w:pPr>
-        <w:pStyle w:val="Geenafstand"/>
-      </w:pPr>
-      <w:r>
-        <w:t>De methode</w:t>
-      </w:r>
-      <w:r>
-        <w:t xml:space="preserve"> </w:t>
-      </w:r>
-      <w:r>
-        <w:t>wordt</w:t>
-      </w:r>
-      <w:r>
-        <w:t xml:space="preserve"> doorlopen z</w:t>
-      </w:r>
-      <w:r>
-        <w:t>olang er beacons zijn</w:t>
-      </w:r>
-      <w:r>
-        <w:t>. A</w:t>
-      </w:r>
-      <w:r>
-        <w:t>ls</w:t>
-      </w:r>
-      <w:r>
-        <w:t xml:space="preserve"> de beacon </w:t>
-      </w:r>
-      <w:r>
-        <w:t>gevo</w:t>
-      </w:r>
-      <w:r>
-        <w:t>nden is</w:t>
-      </w:r>
-      <w:r>
-        <w:t xml:space="preserve"> gaat de applicatie</w:t>
-      </w:r>
-      <w:r>
-        <w:t xml:space="preserve"> de gegevens</w:t>
-      </w:r>
-      <w:r>
-        <w:t xml:space="preserve"> </w:t>
-      </w:r>
-      <w:r>
         <w:t>meegeven</w:t>
       </w:r>
       <w:r>
@@ -8747,15 +8474,7 @@
         <w:pStyle w:val="Geenafstand"/>
       </w:pPr>
       <w:r>
-        <w:t xml:space="preserve">Deze parameters worden meegegeven aan de </w:t>
-      </w:r>
-      <w:proofErr w:type="spellStart"/>
-      <w:r>
-        <w:t>BeaconContentPageViewModel</w:t>
-      </w:r>
-      <w:proofErr w:type="spellEnd"/>
-      <w:r>
-        <w:t>.</w:t>
+        <w:t>Deze parameters worden meegegeven aan de BeaconContentPageViewModel.</w:t>
       </w:r>
     </w:p>
     <w:p>
@@ -8846,7 +8565,7 @@
       <w:pPr>
         <w:pStyle w:val="Bijschrift"/>
       </w:pPr>
-      <w:bookmarkStart w:id="33" w:name="_Toc484073794"/>
+      <w:bookmarkStart w:id="32" w:name="_Toc484073794"/>
       <w:r>
         <w:t xml:space="preserve">Afbeelding </w:t>
       </w:r>
@@ -8871,7 +8590,7 @@
       <w:r>
         <w:t>: Toelichting code OnRanged</w:t>
       </w:r>
-      <w:bookmarkEnd w:id="33"/>
+      <w:bookmarkEnd w:id="32"/>
     </w:p>
     <w:p>
       <w:pPr>
@@ -9025,7 +8744,7 @@
       <w:pPr>
         <w:pStyle w:val="Bijschrift"/>
       </w:pPr>
-      <w:bookmarkStart w:id="34" w:name="_Toc484073795"/>
+      <w:bookmarkStart w:id="33" w:name="_Toc484073795"/>
       <w:r>
         <w:t xml:space="preserve">Afbeelding </w:t>
       </w:r>
@@ -9050,7 +8769,7 @@
       <w:r>
         <w:t>: Toelichting code OnNavigatedTo</w:t>
       </w:r>
-      <w:bookmarkEnd w:id="34"/>
+      <w:bookmarkEnd w:id="33"/>
     </w:p>
     <w:p>
       <w:pPr>
@@ -9064,50 +8783,32 @@
       <w:pPr>
         <w:pStyle w:val="Kop4"/>
       </w:pPr>
-      <w:bookmarkStart w:id="35" w:name="_Toc484073767"/>
-      <w:proofErr w:type="spellStart"/>
+      <w:bookmarkStart w:id="34" w:name="_Toc484073767"/>
       <w:r>
         <w:lastRenderedPageBreak/>
         <w:t>BeaconContentPageViewModel</w:t>
       </w:r>
-      <w:bookmarkEnd w:id="35"/>
-      <w:proofErr w:type="spellEnd"/>
-    </w:p>
-    <w:p>
-      <w:pPr>
-        <w:pStyle w:val="Geenafstand"/>
-      </w:pPr>
-      <w:r>
-        <w:t xml:space="preserve">Via het </w:t>
-      </w:r>
-      <w:proofErr w:type="spellStart"/>
-      <w:r>
-        <w:t>BeaconPageViewModel</w:t>
-      </w:r>
-      <w:proofErr w:type="spellEnd"/>
-      <w:r>
-        <w:t xml:space="preserve"> worden de parameters meegegeven bij het naderen van een beacon. </w:t>
-      </w:r>
-    </w:p>
-    <w:p>
-      <w:pPr>
-        <w:pStyle w:val="Geenafstand"/>
-      </w:pPr>
-    </w:p>
-    <w:p>
-      <w:pPr>
-        <w:pStyle w:val="Geenafstand"/>
-      </w:pPr>
-      <w:r>
-        <w:t xml:space="preserve">De methode </w:t>
-      </w:r>
-      <w:proofErr w:type="spellStart"/>
-      <w:r>
-        <w:t>OnNavigatedTo</w:t>
-      </w:r>
-      <w:proofErr w:type="spellEnd"/>
-      <w:r>
-        <w:t xml:space="preserve"> wordt opgeroepen en ga</w:t>
+      <w:bookmarkEnd w:id="34"/>
+    </w:p>
+    <w:p>
+      <w:pPr>
+        <w:pStyle w:val="Geenafstand"/>
+      </w:pPr>
+      <w:r>
+        <w:t xml:space="preserve">Via het BeaconPageViewModel worden de parameters meegegeven bij het naderen van een beacon. </w:t>
+      </w:r>
+    </w:p>
+    <w:p>
+      <w:pPr>
+        <w:pStyle w:val="Geenafstand"/>
+      </w:pPr>
+    </w:p>
+    <w:p>
+      <w:pPr>
+        <w:pStyle w:val="Geenafstand"/>
+      </w:pPr>
+      <w:r>
+        <w:t>De methode OnNavigatedTo wordt opgeroepen en ga</w:t>
       </w:r>
       <w:r>
         <w:t xml:space="preserve">at met behulp van de parameters </w:t>
@@ -9131,38 +8832,33 @@
         <w:t>Aan de hand van het soort type geven we mee welke zichtbaar mag gemaakt worden op de view (zie afbeelding 18)</w:t>
       </w:r>
       <w:r>
-        <w:t xml:space="preserve">. Ook word het </w:t>
-      </w:r>
-      <w:proofErr w:type="spellStart"/>
-      <w:r>
-        <w:t>sequence</w:t>
-      </w:r>
-      <w:proofErr w:type="spellEnd"/>
-      <w:r>
-        <w:t xml:space="preserve"> nummer verhoogt zodat de applicatie opzoek gaat naar de volgende beacon.</w:t>
-      </w:r>
-    </w:p>
-    <w:p>
-      <w:pPr>
-        <w:pStyle w:val="Geenafstand"/>
+        <w:t>. Ook word het sequence nummer verhoogt zodat de applicatie opzoek gaat naar de volgende beacon.</w:t>
+      </w:r>
+    </w:p>
+    <w:p>
+      <w:pPr>
+        <w:pStyle w:val="Geenafstand"/>
+        <w:rPr>
+          <w:noProof/>
+        </w:rPr>
       </w:pPr>
       <w:r>
         <w:rPr>
           <w:noProof/>
         </w:rPr>
         <w:drawing>
-          <wp:anchor distT="0" distB="0" distL="114300" distR="114300" simplePos="0" relativeHeight="251720704" behindDoc="0" locked="0" layoutInCell="1" allowOverlap="1">
+          <wp:anchor distT="0" distB="0" distL="114300" distR="114300" simplePos="0" relativeHeight="251723776" behindDoc="0" locked="0" layoutInCell="1" allowOverlap="1">
             <wp:simplePos x="0" y="0"/>
             <wp:positionH relativeFrom="margin">
-              <wp:posOffset>-1905</wp:posOffset>
+              <wp:align>center</wp:align>
             </wp:positionH>
             <wp:positionV relativeFrom="paragraph">
-              <wp:posOffset>209053</wp:posOffset>
+              <wp:posOffset>305435</wp:posOffset>
             </wp:positionV>
-            <wp:extent cx="6400800" cy="2632075"/>
-            <wp:effectExtent l="19050" t="19050" r="19050" b="15875"/>
+            <wp:extent cx="6392545" cy="2552065"/>
+            <wp:effectExtent l="19050" t="19050" r="27305" b="19685"/>
             <wp:wrapTopAndBottom/>
-            <wp:docPr id="192" name="Afbeelding 192" descr="C:\Users\jensie\AppData\Local\Microsoft\Windows\INetCache\Content.Word\Screenshot_1.png"/>
+            <wp:docPr id="21" name="Afbeelding 21" descr="C:\Users\jensie\AppData\Local\Microsoft\Windows\INetCache\Content.Word\Capture.png"/>
             <wp:cNvGraphicFramePr>
               <a:graphicFrameLocks xmlns:a="http://schemas.openxmlformats.org/drawingml/2006/main" noChangeAspect="1"/>
             </wp:cNvGraphicFramePr>
@@ -9170,7 +8866,7 @@
               <a:graphicData uri="http://schemas.openxmlformats.org/drawingml/2006/picture">
                 <pic:pic xmlns:pic="http://schemas.openxmlformats.org/drawingml/2006/picture">
                   <pic:nvPicPr>
-                    <pic:cNvPr id="0" name="Picture 6" descr="C:\Users\jensie\AppData\Local\Microsoft\Windows\INetCache\Content.Word\Screenshot_1.png"/>
+                    <pic:cNvPr id="0" name="Picture 2" descr="C:\Users\jensie\AppData\Local\Microsoft\Windows\INetCache\Content.Word\Capture.png"/>
                     <pic:cNvPicPr>
                       <a:picLocks noChangeAspect="1" noChangeArrowheads="1"/>
                     </pic:cNvPicPr>
@@ -9191,7 +8887,7 @@
                   <pic:spPr bwMode="auto">
                     <a:xfrm>
                       <a:off x="0" y="0"/>
-                      <a:ext cx="6400800" cy="2632075"/>
+                      <a:ext cx="6392545" cy="2552065"/>
                     </a:xfrm>
                     <a:prstGeom prst="rect">
                       <a:avLst/>
@@ -9220,7 +8916,7 @@
       <w:pPr>
         <w:pStyle w:val="Bijschrift"/>
       </w:pPr>
-      <w:bookmarkStart w:id="36" w:name="_Toc484073796"/>
+      <w:bookmarkStart w:id="35" w:name="_Toc484073796"/>
       <w:r>
         <w:rPr>
           <w:noProof/>
@@ -9232,7 +8928,7 @@
               <wp:align>center</wp:align>
             </wp:positionH>
             <wp:positionV relativeFrom="paragraph">
-              <wp:posOffset>2888891</wp:posOffset>
+              <wp:posOffset>3112770</wp:posOffset>
             </wp:positionV>
             <wp:extent cx="4889500" cy="1805940"/>
             <wp:effectExtent l="19050" t="19050" r="25400" b="22860"/>
@@ -9314,13 +9010,13 @@
       <w:r>
         <w:t>: Toelichting code BeaconContentPageViewModel</w:t>
       </w:r>
-      <w:bookmarkEnd w:id="36"/>
+      <w:bookmarkEnd w:id="35"/>
     </w:p>
     <w:p>
       <w:pPr>
         <w:pStyle w:val="Bijschrift"/>
       </w:pPr>
-      <w:bookmarkStart w:id="37" w:name="_Toc484073797"/>
+      <w:bookmarkStart w:id="36" w:name="_Toc484073797"/>
       <w:r>
         <w:rPr>
           <w:noProof/>
@@ -9332,7 +9028,7 @@
               <wp:align>center</wp:align>
             </wp:positionH>
             <wp:positionV relativeFrom="paragraph">
-              <wp:posOffset>1979654</wp:posOffset>
+              <wp:posOffset>2348148</wp:posOffset>
             </wp:positionV>
             <wp:extent cx="4953635" cy="1407795"/>
             <wp:effectExtent l="19050" t="19050" r="18415" b="20955"/>
@@ -9414,46 +9110,55 @@
       <w:r>
         <w:t>: Toelichting code BeaconContentPage</w:t>
       </w:r>
+      <w:bookmarkEnd w:id="36"/>
+    </w:p>
+    <w:p>
+      <w:pPr>
+        <w:pStyle w:val="Bijschrift"/>
+      </w:pPr>
+      <w:bookmarkStart w:id="37" w:name="_Toc484073798"/>
+      <w:r>
+        <w:t xml:space="preserve">Afbeelding </w:t>
+      </w:r>
+      <w:r>
+        <w:fldChar w:fldCharType="begin"/>
+      </w:r>
+      <w:r>
+        <w:instrText xml:space="preserve"> SEQ Figuur \* ARABIC </w:instrText>
+      </w:r>
+      <w:r>
+        <w:fldChar w:fldCharType="separate"/>
+      </w:r>
+      <w:r>
+        <w:rPr>
+          <w:noProof/>
+        </w:rPr>
+        <w:t>19</w:t>
+      </w:r>
+      <w:r>
+        <w:fldChar w:fldCharType="end"/>
+      </w:r>
+      <w:r>
+        <w:t>: Toelichting code OnNavigatedFrom</w:t>
+      </w:r>
       <w:bookmarkEnd w:id="37"/>
     </w:p>
     <w:p>
       <w:pPr>
-        <w:pStyle w:val="Bijschrift"/>
-      </w:pPr>
-      <w:bookmarkStart w:id="38" w:name="_Toc484073798"/>
-      <w:r>
-        <w:t xml:space="preserve">Afbeelding </w:t>
-      </w:r>
-      <w:r>
-        <w:fldChar w:fldCharType="begin"/>
-      </w:r>
-      <w:r>
-        <w:instrText xml:space="preserve"> SEQ Figuur \* ARABIC </w:instrText>
-      </w:r>
-      <w:r>
-        <w:fldChar w:fldCharType="separate"/>
-      </w:r>
-      <w:r>
-        <w:rPr>
-          <w:noProof/>
-        </w:rPr>
-        <w:t>19</w:t>
-      </w:r>
-      <w:r>
-        <w:fldChar w:fldCharType="end"/>
-      </w:r>
-      <w:r>
-        <w:t>: Toelichting code OnNavigatedFrom</w:t>
-      </w:r>
+        <w:spacing w:line="276" w:lineRule="auto"/>
+        <w:rPr>
+          <w:bCs/>
+          <w:caps/>
+          <w:color w:val="7A7A7A" w:themeColor="accent1"/>
+          <w:sz w:val="18"/>
+          <w:szCs w:val="18"/>
+        </w:rPr>
+      </w:pPr>
+      <w:r>
+        <w:br w:type="page"/>
+      </w:r>
+      <w:bookmarkStart w:id="38" w:name="_GoBack"/>
       <w:bookmarkEnd w:id="38"/>
-    </w:p>
-    <w:p>
-      <w:pPr>
-        <w:pStyle w:val="Geenafstand"/>
-      </w:pPr>
-      <w:r>
-        <w:br w:type="page"/>
-      </w:r>
     </w:p>
     <w:p>
       <w:pPr>
@@ -10959,33 +10664,17 @@
           <w:lang w:val="fr-FR"/>
         </w:rPr>
       </w:pPr>
-      <w:proofErr w:type="spellStart"/>
       <w:r>
         <w:rPr>
           <w:lang w:val="fr-FR"/>
         </w:rPr>
-        <w:t>Developer</w:t>
-      </w:r>
-      <w:proofErr w:type="spellEnd"/>
+        <w:t xml:space="preserve">Developer </w:t>
+      </w:r>
       <w:r>
         <w:rPr>
           <w:lang w:val="fr-FR"/>
         </w:rPr>
-        <w:t xml:space="preserve"> </w:t>
-      </w:r>
-      <w:proofErr w:type="spellStart"/>
-      <w:r>
-        <w:rPr>
-          <w:lang w:val="fr-FR"/>
-        </w:rPr>
-        <w:t>android</w:t>
-      </w:r>
-      <w:proofErr w:type="spellEnd"/>
-      <w:r>
-        <w:rPr>
-          <w:lang w:val="fr-FR"/>
-        </w:rPr>
-        <w:t xml:space="preserve"> :</w:t>
+        <w:t>android :</w:t>
       </w:r>
       <w:r>
         <w:rPr>
@@ -11027,19 +10716,11 @@
           <w:lang w:val="fr-FR"/>
         </w:rPr>
       </w:pPr>
-      <w:proofErr w:type="spellStart"/>
       <w:r>
         <w:rPr>
           <w:lang w:val="fr-FR"/>
         </w:rPr>
-        <w:t>Material</w:t>
-      </w:r>
-      <w:proofErr w:type="spellEnd"/>
-      <w:r>
-        <w:rPr>
-          <w:lang w:val="fr-FR"/>
-        </w:rPr>
-        <w:t xml:space="preserve"> design: </w:t>
+        <w:t xml:space="preserve">Material design: </w:t>
       </w:r>
       <w:hyperlink r:id="rId43" w:history="1">
         <w:r>
@@ -11068,19 +10749,11 @@
           <w:lang w:val="fr-FR"/>
         </w:rPr>
       </w:pPr>
-      <w:proofErr w:type="spellStart"/>
       <w:r>
         <w:rPr>
           <w:lang w:val="fr-FR"/>
         </w:rPr>
-        <w:t>Developer</w:t>
-      </w:r>
-      <w:proofErr w:type="spellEnd"/>
-      <w:r>
-        <w:rPr>
-          <w:lang w:val="fr-FR"/>
-        </w:rPr>
-        <w:t xml:space="preserve"> Xamarin: </w:t>
+        <w:t xml:space="preserve">Developer Xamarin: </w:t>
       </w:r>
       <w:hyperlink r:id="rId44" w:history="1">
         <w:r>
@@ -11109,33 +10782,11 @@
           <w:lang w:val="fr-FR"/>
         </w:rPr>
       </w:pPr>
-      <w:proofErr w:type="spellStart"/>
       <w:r>
         <w:rPr>
           <w:lang w:val="fr-FR"/>
         </w:rPr>
-        <w:t>Material</w:t>
-      </w:r>
-      <w:proofErr w:type="spellEnd"/>
-      <w:r>
-        <w:rPr>
-          <w:lang w:val="fr-FR"/>
-        </w:rPr>
-        <w:t xml:space="preserve"> </w:t>
-      </w:r>
-      <w:proofErr w:type="spellStart"/>
-      <w:r>
-        <w:rPr>
-          <w:lang w:val="fr-FR"/>
-        </w:rPr>
-        <w:t>icons</w:t>
-      </w:r>
-      <w:proofErr w:type="spellEnd"/>
-      <w:r>
-        <w:rPr>
-          <w:lang w:val="fr-FR"/>
-        </w:rPr>
-        <w:t xml:space="preserve">: </w:t>
+        <w:t xml:space="preserve">Material icons: </w:t>
       </w:r>
       <w:hyperlink r:id="rId45" w:history="1">
         <w:r>
@@ -11207,13 +10858,8 @@
           <w:numId w:val="30"/>
         </w:numPr>
       </w:pPr>
-      <w:proofErr w:type="spellStart"/>
-      <w:r>
-        <w:t>GithubGist</w:t>
-      </w:r>
-      <w:proofErr w:type="spellEnd"/>
-      <w:r>
-        <w:t xml:space="preserve"> voor info over bepaalde code: </w:t>
+      <w:r>
+        <w:t xml:space="preserve">GithubGist voor info over bepaalde code: </w:t>
       </w:r>
       <w:hyperlink r:id="rId48" w:history="1">
         <w:r>
@@ -11513,7 +11159,7 @@
                               <w:color w:val="000000" w:themeColor="text1"/>
                               <w:sz w:val="44"/>
                             </w:rPr>
-                            <w:t>20</w:t>
+                            <w:t>17</w:t>
                           </w:r>
                           <w:r>
                             <w:rPr>
@@ -11592,7 +11238,7 @@
                         <w:color w:val="000000" w:themeColor="text1"/>
                         <w:sz w:val="44"/>
                       </w:rPr>
-                      <w:t>20</w:t>
+                      <w:t>17</w:t>
                     </w:r>
                     <w:r>
                       <w:rPr>
@@ -16537,6 +16183,7 @@
   </w:compat>
   <w:rsids>
     <w:rsidRoot w:val="000B3893"/>
+    <w:rsid w:val="000A4F01"/>
     <w:rsid w:val="000B3893"/>
     <w:rsid w:val="00256DBA"/>
     <w:rsid w:val="002C547C"/>
@@ -17406,7 +17053,7 @@
 </file>
 
 <file path=customXml/itemProps2.xml><?xml version="1.0" encoding="utf-8"?>
-<ds:datastoreItem xmlns:ds="http://schemas.openxmlformats.org/officeDocument/2006/customXml" ds:itemID="{D4B473DE-703C-4391-878A-B78C53F0B932}">
+<ds:datastoreItem xmlns:ds="http://schemas.openxmlformats.org/officeDocument/2006/customXml" ds:itemID="{8552AE3B-C162-4A57-B1F9-27525BD65717}">
   <ds:schemaRefs>
     <ds:schemaRef ds:uri="http://schemas.openxmlformats.org/officeDocument/2006/bibliography"/>
   </ds:schemaRefs>

</xml_diff>